<commit_message>
Continue working on Data Preparation section
</commit_message>
<xml_diff>
--- a/Writing Report_ST_SemesterTwo .docx
+++ b/Writing Report_ST_SemesterTwo .docx
@@ -78,7 +78,7 @@
             </w:rPr>
             <w:fldChar w:fldCharType="separate"/>
           </w:r>
-          <w:hyperlink w:anchor="_Toc148443165" w:history="1">
+          <w:hyperlink w:anchor="_Toc148697461" w:history="1">
             <w:r>
               <w:rPr>
                 <w:rStyle w:val="Hyperlink"/>
@@ -105,7 +105,7 @@
                 <w:noProof/>
                 <w:webHidden/>
               </w:rPr>
-              <w:instrText xml:space="preserve"> PAGEREF _Toc148443165 \h </w:instrText>
+              <w:instrText xml:space="preserve"> PAGEREF _Toc148697461 \h </w:instrText>
             </w:r>
             <w:r>
               <w:rPr>
@@ -148,7 +148,7 @@
               <w:lang w:eastAsia="en-IE"/>
             </w:rPr>
           </w:pPr>
-          <w:hyperlink w:anchor="_Toc148443166" w:history="1">
+          <w:hyperlink w:anchor="_Toc148697462" w:history="1">
             <w:r>
               <w:rPr>
                 <w:rStyle w:val="Hyperlink"/>
@@ -175,7 +175,7 @@
                 <w:noProof/>
                 <w:webHidden/>
               </w:rPr>
-              <w:instrText xml:space="preserve"> PAGEREF _Toc148443166 \h </w:instrText>
+              <w:instrText xml:space="preserve"> PAGEREF _Toc148697462 \h </w:instrText>
             </w:r>
             <w:r>
               <w:rPr>
@@ -218,7 +218,7 @@
               <w:lang w:eastAsia="en-IE"/>
             </w:rPr>
           </w:pPr>
-          <w:hyperlink w:anchor="_Toc148443167" w:history="1">
+          <w:hyperlink w:anchor="_Toc148697463" w:history="1">
             <w:r>
               <w:rPr>
                 <w:rStyle w:val="Hyperlink"/>
@@ -245,7 +245,7 @@
                 <w:noProof/>
                 <w:webHidden/>
               </w:rPr>
-              <w:instrText xml:space="preserve"> PAGEREF _Toc148443167 \h </w:instrText>
+              <w:instrText xml:space="preserve"> PAGEREF _Toc148697463 \h </w:instrText>
             </w:r>
             <w:r>
               <w:rPr>
@@ -288,7 +288,7 @@
               <w:lang w:eastAsia="en-IE"/>
             </w:rPr>
           </w:pPr>
-          <w:hyperlink w:anchor="_Toc148443168" w:history="1">
+          <w:hyperlink w:anchor="_Toc148697464" w:history="1">
             <w:r>
               <w:rPr>
                 <w:rStyle w:val="Hyperlink"/>
@@ -315,7 +315,7 @@
                 <w:noProof/>
                 <w:webHidden/>
               </w:rPr>
-              <w:instrText xml:space="preserve"> PAGEREF _Toc148443168 \h </w:instrText>
+              <w:instrText xml:space="preserve"> PAGEREF _Toc148697464 \h </w:instrText>
             </w:r>
             <w:r>
               <w:rPr>
@@ -358,7 +358,7 @@
               <w:lang w:eastAsia="en-IE"/>
             </w:rPr>
           </w:pPr>
-          <w:hyperlink w:anchor="_Toc148443169" w:history="1">
+          <w:hyperlink w:anchor="_Toc148697465" w:history="1">
             <w:r>
               <w:rPr>
                 <w:rStyle w:val="Hyperlink"/>
@@ -385,7 +385,7 @@
                 <w:noProof/>
                 <w:webHidden/>
               </w:rPr>
-              <w:instrText xml:space="preserve"> PAGEREF _Toc148443169 \h </w:instrText>
+              <w:instrText xml:space="preserve"> PAGEREF _Toc148697465 \h </w:instrText>
             </w:r>
             <w:r>
               <w:rPr>
@@ -428,7 +428,7 @@
               <w:lang w:eastAsia="en-IE"/>
             </w:rPr>
           </w:pPr>
-          <w:hyperlink w:anchor="_Toc148443170" w:history="1">
+          <w:hyperlink w:anchor="_Toc148697466" w:history="1">
             <w:r>
               <w:rPr>
                 <w:rStyle w:val="Hyperlink"/>
@@ -455,7 +455,7 @@
                 <w:noProof/>
                 <w:webHidden/>
               </w:rPr>
-              <w:instrText xml:space="preserve"> PAGEREF _Toc148443170 \h </w:instrText>
+              <w:instrText xml:space="preserve"> PAGEREF _Toc148697466 \h </w:instrText>
             </w:r>
             <w:r>
               <w:rPr>
@@ -498,7 +498,7 @@
               <w:lang w:eastAsia="en-IE"/>
             </w:rPr>
           </w:pPr>
-          <w:hyperlink w:anchor="_Toc148443171" w:history="1">
+          <w:hyperlink w:anchor="_Toc148697467" w:history="1">
             <w:r>
               <w:rPr>
                 <w:rStyle w:val="Hyperlink"/>
@@ -525,7 +525,7 @@
                 <w:noProof/>
                 <w:webHidden/>
               </w:rPr>
-              <w:instrText xml:space="preserve"> PAGEREF _Toc148443171 \h </w:instrText>
+              <w:instrText xml:space="preserve"> PAGEREF _Toc148697467 \h </w:instrText>
             </w:r>
             <w:r>
               <w:rPr>
@@ -568,7 +568,7 @@
               <w:lang w:eastAsia="en-IE"/>
             </w:rPr>
           </w:pPr>
-          <w:hyperlink w:anchor="_Toc148443172" w:history="1">
+          <w:hyperlink w:anchor="_Toc148697468" w:history="1">
             <w:r>
               <w:rPr>
                 <w:rStyle w:val="Hyperlink"/>
@@ -595,7 +595,7 @@
                 <w:noProof/>
                 <w:webHidden/>
               </w:rPr>
-              <w:instrText xml:space="preserve"> PAGEREF _Toc148443172 \h </w:instrText>
+              <w:instrText xml:space="preserve"> PAGEREF _Toc148697468 \h </w:instrText>
             </w:r>
             <w:r>
               <w:rPr>
@@ -638,7 +638,7 @@
               <w:lang w:eastAsia="en-IE"/>
             </w:rPr>
           </w:pPr>
-          <w:hyperlink w:anchor="_Toc148443173" w:history="1">
+          <w:hyperlink w:anchor="_Toc148697469" w:history="1">
             <w:r>
               <w:rPr>
                 <w:rStyle w:val="Hyperlink"/>
@@ -665,7 +665,7 @@
                 <w:noProof/>
                 <w:webHidden/>
               </w:rPr>
-              <w:instrText xml:space="preserve"> PAGEREF _Toc148443173 \h </w:instrText>
+              <w:instrText xml:space="preserve"> PAGEREF _Toc148697469 \h </w:instrText>
             </w:r>
             <w:r>
               <w:rPr>
@@ -708,7 +708,7 @@
               <w:lang w:eastAsia="en-IE"/>
             </w:rPr>
           </w:pPr>
-          <w:hyperlink w:anchor="_Toc148443174" w:history="1">
+          <w:hyperlink w:anchor="_Toc148697470" w:history="1">
             <w:r>
               <w:rPr>
                 <w:rStyle w:val="Hyperlink"/>
@@ -735,7 +735,7 @@
                 <w:noProof/>
                 <w:webHidden/>
               </w:rPr>
-              <w:instrText xml:space="preserve"> PAGEREF _Toc148443174 \h </w:instrText>
+              <w:instrText xml:space="preserve"> PAGEREF _Toc148697470 \h </w:instrText>
             </w:r>
             <w:r>
               <w:rPr>
@@ -778,7 +778,7 @@
               <w:lang w:eastAsia="en-IE"/>
             </w:rPr>
           </w:pPr>
-          <w:hyperlink w:anchor="_Toc148443175" w:history="1">
+          <w:hyperlink w:anchor="_Toc148697471" w:history="1">
             <w:r>
               <w:rPr>
                 <w:rStyle w:val="Hyperlink"/>
@@ -805,7 +805,7 @@
                 <w:noProof/>
                 <w:webHidden/>
               </w:rPr>
-              <w:instrText xml:space="preserve"> PAGEREF _Toc148443175 \h </w:instrText>
+              <w:instrText xml:space="preserve"> PAGEREF _Toc148697471 \h </w:instrText>
             </w:r>
             <w:r>
               <w:rPr>
@@ -848,13 +848,27 @@
               <w:lang w:eastAsia="en-IE"/>
             </w:rPr>
           </w:pPr>
-          <w:hyperlink w:anchor="_Toc148443176" w:history="1">
+          <w:hyperlink w:anchor="_Toc148697472" w:history="1">
             <w:r>
               <w:rPr>
                 <w:rStyle w:val="Hyperlink"/>
                 <w:noProof/>
               </w:rPr>
-              <w:t>Data Preparation</w:t>
+              <w:t>Data Prepa</w:t>
+            </w:r>
+            <w:r>
+              <w:rPr>
+                <w:rStyle w:val="Hyperlink"/>
+                <w:noProof/>
+              </w:rPr>
+              <w:t>r</w:t>
+            </w:r>
+            <w:r>
+              <w:rPr>
+                <w:rStyle w:val="Hyperlink"/>
+                <w:noProof/>
+              </w:rPr>
+              <w:t>ation</w:t>
             </w:r>
             <w:r>
               <w:rPr>
@@ -875,7 +889,7 @@
                 <w:noProof/>
                 <w:webHidden/>
               </w:rPr>
-              <w:instrText xml:space="preserve"> PAGEREF _Toc148443176 \h </w:instrText>
+              <w:instrText xml:space="preserve"> PAGEREF _Toc148697472 \h </w:instrText>
             </w:r>
             <w:r>
               <w:rPr>
@@ -908,76 +922,6 @@
         </w:p>
         <w:p>
           <w:pPr>
-            <w:pStyle w:val="TOC2"/>
-            <w:tabs>
-              <w:tab w:val="right" w:leader="dot" w:pos="9016"/>
-            </w:tabs>
-            <w:rPr>
-              <w:rFonts w:eastAsiaTheme="minorEastAsia"/>
-              <w:noProof/>
-              <w:lang w:eastAsia="en-IE"/>
-            </w:rPr>
-          </w:pPr>
-          <w:hyperlink w:anchor="_Toc148443177" w:history="1">
-            <w:r>
-              <w:rPr>
-                <w:rStyle w:val="Hyperlink"/>
-                <w:noProof/>
-              </w:rPr>
-              <w:t>Distribution of the Categorical Variables</w:t>
-            </w:r>
-            <w:r>
-              <w:rPr>
-                <w:noProof/>
-                <w:webHidden/>
-              </w:rPr>
-              <w:tab/>
-            </w:r>
-            <w:r>
-              <w:rPr>
-                <w:noProof/>
-                <w:webHidden/>
-              </w:rPr>
-              <w:fldChar w:fldCharType="begin"/>
-            </w:r>
-            <w:r>
-              <w:rPr>
-                <w:noProof/>
-                <w:webHidden/>
-              </w:rPr>
-              <w:instrText xml:space="preserve"> PAGEREF _Toc148443177 \h </w:instrText>
-            </w:r>
-            <w:r>
-              <w:rPr>
-                <w:noProof/>
-                <w:webHidden/>
-              </w:rPr>
-            </w:r>
-            <w:r>
-              <w:rPr>
-                <w:noProof/>
-                <w:webHidden/>
-              </w:rPr>
-              <w:fldChar w:fldCharType="separate"/>
-            </w:r>
-            <w:r>
-              <w:rPr>
-                <w:noProof/>
-                <w:webHidden/>
-              </w:rPr>
-              <w:t>7</w:t>
-            </w:r>
-            <w:r>
-              <w:rPr>
-                <w:noProof/>
-                <w:webHidden/>
-              </w:rPr>
-              <w:fldChar w:fldCharType="end"/>
-            </w:r>
-          </w:hyperlink>
-        </w:p>
-        <w:p>
-          <w:pPr>
             <w:pStyle w:val="TOC1"/>
             <w:tabs>
               <w:tab w:val="right" w:leader="dot" w:pos="9016"/>
@@ -988,7 +932,7 @@
               <w:lang w:eastAsia="en-IE"/>
             </w:rPr>
           </w:pPr>
-          <w:hyperlink w:anchor="_Toc148443178" w:history="1">
+          <w:hyperlink w:anchor="_Toc148697473" w:history="1">
             <w:r>
               <w:rPr>
                 <w:rStyle w:val="Hyperlink"/>
@@ -1015,7 +959,7 @@
                 <w:noProof/>
                 <w:webHidden/>
               </w:rPr>
-              <w:instrText xml:space="preserve"> PAGEREF _Toc148443178 \h </w:instrText>
+              <w:instrText xml:space="preserve"> PAGEREF _Toc148697473 \h </w:instrText>
             </w:r>
             <w:r>
               <w:rPr>
@@ -1035,7 +979,7 @@
                 <w:noProof/>
                 <w:webHidden/>
               </w:rPr>
-              <w:t>8</w:t>
+              <w:t>15</w:t>
             </w:r>
             <w:r>
               <w:rPr>
@@ -1093,7 +1037,7 @@
       <w:pPr>
         <w:pStyle w:val="Heading1"/>
       </w:pPr>
-      <w:bookmarkStart w:id="3" w:name="_Toc148443165"/>
+      <w:bookmarkStart w:id="3" w:name="_Toc148697461"/>
       <w:r>
         <w:lastRenderedPageBreak/>
         <w:t>Introduction</w:t>
@@ -1598,7 +1542,7 @@
         </w:rPr>
       </w:pPr>
       <w:bookmarkStart w:id="5" w:name="_Toc133863986"/>
-      <w:bookmarkStart w:id="6" w:name="_Toc148443166"/>
+      <w:bookmarkStart w:id="6" w:name="_Toc148697462"/>
       <w:r>
         <w:t>Dataset summary</w:t>
       </w:r>
@@ -1988,7 +1932,7 @@
         <w:pStyle w:val="Heading1"/>
       </w:pPr>
       <w:bookmarkStart w:id="7" w:name="_Toc133863987"/>
-      <w:bookmarkStart w:id="8" w:name="_Toc148443167"/>
+      <w:bookmarkStart w:id="8" w:name="_Toc148697463"/>
       <w:r>
         <w:lastRenderedPageBreak/>
         <w:t>Business Description</w:t>
@@ -2039,7 +1983,7 @@
         </w:rPr>
       </w:pPr>
       <w:bookmarkStart w:id="9" w:name="_Toc133863988"/>
-      <w:bookmarkStart w:id="10" w:name="_Toc148443168"/>
+      <w:bookmarkStart w:id="10" w:name="_Toc148697464"/>
       <w:r>
         <w:rPr>
           <w:sz w:val="28"/>
@@ -2093,7 +2037,7 @@
         </w:rPr>
       </w:pPr>
       <w:bookmarkStart w:id="11" w:name="_Toc133863989"/>
-      <w:bookmarkStart w:id="12" w:name="_Toc148443169"/>
+      <w:bookmarkStart w:id="12" w:name="_Toc148697465"/>
       <w:r>
         <w:rPr>
           <w:sz w:val="28"/>
@@ -2147,7 +2091,7 @@
         </w:rPr>
       </w:pPr>
       <w:bookmarkStart w:id="13" w:name="_Toc133863990"/>
-      <w:bookmarkStart w:id="14" w:name="_Toc148443170"/>
+      <w:bookmarkStart w:id="14" w:name="_Toc148697466"/>
       <w:r>
         <w:rPr>
           <w:sz w:val="28"/>
@@ -2594,16 +2538,16 @@
       <w:pPr>
         <w:pStyle w:val="Heading1"/>
       </w:pPr>
-      <w:bookmarkStart w:id="15" w:name="_Toc141611605"/>
-      <w:bookmarkStart w:id="16" w:name="_Toc133863991"/>
-      <w:bookmarkStart w:id="17" w:name="_Toc134036196"/>
-      <w:bookmarkStart w:id="18" w:name="_Toc148443171"/>
+      <w:bookmarkStart w:id="15" w:name="_Toc133863991"/>
+      <w:bookmarkStart w:id="16" w:name="_Toc134036196"/>
+      <w:bookmarkStart w:id="17" w:name="_Toc141611605"/>
+      <w:bookmarkStart w:id="18" w:name="_Toc148697467"/>
       <w:r>
         <w:lastRenderedPageBreak/>
         <w:t>Technology Used</w:t>
       </w:r>
+      <w:bookmarkEnd w:id="15"/>
       <w:bookmarkEnd w:id="16"/>
-      <w:bookmarkEnd w:id="17"/>
       <w:bookmarkEnd w:id="18"/>
       <w:r>
         <w:t xml:space="preserve"> </w:t>
@@ -2618,7 +2562,7 @@
           <w:szCs w:val="28"/>
         </w:rPr>
       </w:pPr>
-      <w:bookmarkStart w:id="19" w:name="_Toc148443172"/>
+      <w:bookmarkStart w:id="19" w:name="_Toc148697468"/>
       <w:r>
         <w:rPr>
           <w:sz w:val="28"/>
@@ -2631,14 +2575,7 @@
           <w:sz w:val="28"/>
           <w:szCs w:val="28"/>
         </w:rPr>
-        <w:t>algorithm</w:t>
-      </w:r>
-      <w:r>
-        <w:rPr>
-          <w:sz w:val="28"/>
-          <w:szCs w:val="28"/>
-        </w:rPr>
-        <w:t>s</w:t>
+        <w:t>algorithms</w:t>
       </w:r>
       <w:bookmarkEnd w:id="19"/>
     </w:p>
@@ -3021,19 +2958,7 @@
           <w:lang w:eastAsia="en-IE"/>
           <w14:ligatures w14:val="none"/>
         </w:rPr>
-        <w:t xml:space="preserve"> applied to </w:t>
-      </w:r>
-      <w:r>
-        <w:rPr>
-          <w:rFonts w:ascii="Helvetica" w:eastAsia="Times New Roman" w:hAnsi="Helvetica" w:cs="Helvetica"/>
-          <w:color w:val="000000"/>
-          <w:kern w:val="0"/>
-          <w:sz w:val="21"/>
-          <w:szCs w:val="21"/>
-          <w:lang w:eastAsia="en-IE"/>
-          <w14:ligatures w14:val="none"/>
-        </w:rPr>
-        <w:t>Support Vector Machine</w:t>
+        <w:t xml:space="preserve"> applied to Support Vector Machine</w:t>
       </w:r>
       <w:r>
         <w:rPr>
@@ -3119,7 +3044,7 @@
       </w:pPr>
       <w:bookmarkStart w:id="20" w:name="_Toc133863993"/>
       <w:bookmarkStart w:id="21" w:name="_Toc134036198"/>
-      <w:bookmarkStart w:id="22" w:name="_Toc148443173"/>
+      <w:bookmarkStart w:id="22" w:name="_Toc148697469"/>
       <w:r>
         <w:rPr>
           <w:sz w:val="28"/>
@@ -3564,7 +3489,7 @@
       </w:pPr>
       <w:bookmarkStart w:id="23" w:name="_Toc133863996"/>
       <w:bookmarkStart w:id="24" w:name="_Toc134036200"/>
-      <w:bookmarkStart w:id="25" w:name="_Toc148443174"/>
+      <w:bookmarkStart w:id="25" w:name="_Toc148697470"/>
       <w:r>
         <w:lastRenderedPageBreak/>
         <w:t>Business Understanding</w:t>
@@ -3708,7 +3633,7 @@
       </w:pPr>
       <w:bookmarkStart w:id="26" w:name="_Toc133863997"/>
       <w:bookmarkStart w:id="27" w:name="_Toc134036201"/>
-      <w:bookmarkStart w:id="28" w:name="_Toc148443175"/>
+      <w:bookmarkStart w:id="28" w:name="_Toc148697471"/>
       <w:r>
         <w:t>Data understanding</w:t>
       </w:r>
@@ -3937,6 +3862,9 @@
     </w:p>
     <w:p>
       <w:r>
+        <w:rPr>
+          <w:noProof/>
+        </w:rPr>
         <w:drawing>
           <wp:inline distT="0" distB="0" distL="0" distR="0" wp14:anchorId="2D7468FF" wp14:editId="4BA2DDC2">
             <wp:extent cx="5731510" cy="1325880"/>
@@ -3974,6 +3902,9 @@
         </w:drawing>
       </w:r>
       <w:r>
+        <w:rPr>
+          <w:noProof/>
+        </w:rPr>
         <w:drawing>
           <wp:inline distT="0" distB="0" distL="0" distR="0" wp14:anchorId="44F3A730" wp14:editId="7BD76A9C">
             <wp:extent cx="5731510" cy="1238885"/>
@@ -4121,6 +4052,9 @@
         </w:rPr>
       </w:pPr>
       <w:r>
+        <w:rPr>
+          <w:noProof/>
+        </w:rPr>
         <w:drawing>
           <wp:inline distT="0" distB="0" distL="0" distR="0" wp14:anchorId="5FCD2044" wp14:editId="0F782B64">
             <wp:extent cx="5731510" cy="2988310"/>
@@ -4167,7 +4101,7 @@
       </w:pPr>
       <w:bookmarkStart w:id="29" w:name="_Toc133863998"/>
       <w:bookmarkStart w:id="30" w:name="_Toc134036202"/>
-      <w:bookmarkStart w:id="31" w:name="_Toc148443176"/>
+      <w:bookmarkStart w:id="31" w:name="_Toc148697472"/>
       <w:r>
         <w:lastRenderedPageBreak/>
         <w:t>Data Preparation</w:t>
@@ -4178,27 +4112,203 @@
     </w:p>
     <w:p/>
     <w:p>
-      <w:pPr>
-        <w:rPr>
-          <w:rFonts w:ascii="Helvetica" w:eastAsia="Times New Roman" w:hAnsi="Helvetica" w:cs="Helvetica"/>
-          <w:color w:val="000000"/>
-          <w:kern w:val="0"/>
-          <w:sz w:val="21"/>
-          <w:szCs w:val="21"/>
-          <w:lang w:eastAsia="en-IE"/>
-          <w14:ligatures w14:val="none"/>
-        </w:rPr>
-      </w:pPr>
-      <w:r>
-        <w:rPr>
-          <w:rFonts w:ascii="Helvetica" w:eastAsia="Times New Roman" w:hAnsi="Helvetica" w:cs="Helvetica"/>
-          <w:color w:val="000000"/>
-          <w:kern w:val="0"/>
-          <w:sz w:val="21"/>
-          <w:szCs w:val="21"/>
-          <w:lang w:eastAsia="en-IE"/>
-          <w14:ligatures w14:val="none"/>
-        </w:rPr>
+      <w:r>
+        <w:t>D</w:t>
+      </w:r>
+      <w:r>
+        <w:t>istribution of the Categorical Variables</w:t>
+      </w:r>
+      <w:r>
+        <w:t>:</w:t>
+      </w:r>
+    </w:p>
+    <w:p>
+      <w:pPr>
+        <w:rPr>
+          <w:rFonts w:ascii="Helvetica" w:eastAsia="Times New Roman" w:hAnsi="Helvetica" w:cs="Helvetica"/>
+          <w:color w:val="000000"/>
+          <w:sz w:val="21"/>
+          <w:szCs w:val="21"/>
+        </w:rPr>
+      </w:pPr>
+      <w:r>
+        <w:rPr>
+          <w:rFonts w:ascii="Helvetica" w:eastAsia="Times New Roman" w:hAnsi="Helvetica" w:cs="Helvetica"/>
+          <w:color w:val="000000"/>
+          <w:sz w:val="21"/>
+          <w:szCs w:val="21"/>
+        </w:rPr>
+        <w:t>Analysing the distribution of categorical variables can help the company identify predominant categories</w:t>
+      </w:r>
+      <w:r>
+        <w:rPr>
+          <w:rFonts w:ascii="Helvetica" w:eastAsia="Times New Roman" w:hAnsi="Helvetica" w:cs="Helvetica"/>
+          <w:color w:val="000000"/>
+          <w:sz w:val="21"/>
+          <w:szCs w:val="21"/>
+        </w:rPr>
+        <w:t xml:space="preserve">, which can inform the management decisions related to marketing strategies and client segmentation. </w:t>
+      </w:r>
+    </w:p>
+    <w:p>
+      <w:pPr>
+        <w:rPr>
+          <w:rFonts w:ascii="Helvetica" w:eastAsia="Times New Roman" w:hAnsi="Helvetica" w:cs="Helvetica"/>
+          <w:color w:val="000000"/>
+          <w:kern w:val="0"/>
+          <w:sz w:val="21"/>
+          <w:szCs w:val="21"/>
+          <w:lang w:eastAsia="en-IE"/>
+          <w14:ligatures w14:val="none"/>
+        </w:rPr>
+      </w:pPr>
+      <w:r>
+        <w:rPr>
+          <w:rFonts w:ascii="Arial" w:hAnsi="Arial" w:cs="Arial"/>
+          <w:noProof/>
+          <w:sz w:val="24"/>
+          <w:szCs w:val="24"/>
+        </w:rPr>
+        <w:drawing>
+          <wp:inline distT="0" distB="0" distL="0" distR="0" wp14:anchorId="76ED4EE9" wp14:editId="77BDFA07">
+            <wp:extent cx="5731510" cy="2066290"/>
+            <wp:effectExtent l="0" t="0" r="0" b="0"/>
+            <wp:docPr id="446373810" name="Picture 1" descr="A graph with blue bars&#10;&#10;Description automatically generated"/>
+            <wp:cNvGraphicFramePr>
+              <a:graphicFrameLocks xmlns:a="http://schemas.openxmlformats.org/drawingml/2006/main" noChangeAspect="1"/>
+            </wp:cNvGraphicFramePr>
+            <a:graphic xmlns:a="http://schemas.openxmlformats.org/drawingml/2006/main">
+              <a:graphicData uri="http://schemas.openxmlformats.org/drawingml/2006/picture">
+                <pic:pic xmlns:pic="http://schemas.openxmlformats.org/drawingml/2006/picture">
+                  <pic:nvPicPr>
+                    <pic:cNvPr id="446373810" name="Picture 1" descr="A graph with blue bars&#10;&#10;Description automatically generated"/>
+                    <pic:cNvPicPr/>
+                  </pic:nvPicPr>
+                  <pic:blipFill>
+                    <a:blip r:embed="rId15"/>
+                    <a:stretch>
+                      <a:fillRect/>
+                    </a:stretch>
+                  </pic:blipFill>
+                  <pic:spPr>
+                    <a:xfrm>
+                      <a:off x="0" y="0"/>
+                      <a:ext cx="5731510" cy="2066290"/>
+                    </a:xfrm>
+                    <a:prstGeom prst="rect">
+                      <a:avLst/>
+                    </a:prstGeom>
+                  </pic:spPr>
+                </pic:pic>
+              </a:graphicData>
+            </a:graphic>
+          </wp:inline>
+        </w:drawing>
+      </w:r>
+      <w:r>
+        <w:rPr>
+          <w:rFonts w:ascii="Helvetica" w:eastAsia="Times New Roman" w:hAnsi="Helvetica" w:cs="Helvetica"/>
+          <w:color w:val="000000"/>
+          <w:kern w:val="0"/>
+          <w:sz w:val="21"/>
+          <w:szCs w:val="21"/>
+          <w:lang w:eastAsia="en-IE"/>
+          <w14:ligatures w14:val="none"/>
+        </w:rPr>
+        <w:br/>
+      </w:r>
+      <w:r>
+        <w:rPr>
+          <w:rFonts w:ascii="Arial" w:hAnsi="Arial" w:cs="Arial"/>
+          <w:noProof/>
+          <w:sz w:val="24"/>
+          <w:szCs w:val="24"/>
+        </w:rPr>
+        <w:drawing>
+          <wp:inline distT="0" distB="0" distL="0" distR="0" wp14:anchorId="10253A3B" wp14:editId="55EF609C">
+            <wp:extent cx="5731510" cy="2018030"/>
+            <wp:effectExtent l="0" t="0" r="0" b="0"/>
+            <wp:docPr id="391346778" name="Picture 1" descr="A graph with blue bars&#10;&#10;Description automatically generated"/>
+            <wp:cNvGraphicFramePr>
+              <a:graphicFrameLocks xmlns:a="http://schemas.openxmlformats.org/drawingml/2006/main" noChangeAspect="1"/>
+            </wp:cNvGraphicFramePr>
+            <a:graphic xmlns:a="http://schemas.openxmlformats.org/drawingml/2006/main">
+              <a:graphicData uri="http://schemas.openxmlformats.org/drawingml/2006/picture">
+                <pic:pic xmlns:pic="http://schemas.openxmlformats.org/drawingml/2006/picture">
+                  <pic:nvPicPr>
+                    <pic:cNvPr id="391346778" name="Picture 1" descr="A graph with blue bars&#10;&#10;Description automatically generated"/>
+                    <pic:cNvPicPr/>
+                  </pic:nvPicPr>
+                  <pic:blipFill>
+                    <a:blip r:embed="rId16"/>
+                    <a:stretch>
+                      <a:fillRect/>
+                    </a:stretch>
+                  </pic:blipFill>
+                  <pic:spPr>
+                    <a:xfrm>
+                      <a:off x="0" y="0"/>
+                      <a:ext cx="5731510" cy="2018030"/>
+                    </a:xfrm>
+                    <a:prstGeom prst="rect">
+                      <a:avLst/>
+                    </a:prstGeom>
+                  </pic:spPr>
+                </pic:pic>
+              </a:graphicData>
+            </a:graphic>
+          </wp:inline>
+        </w:drawing>
+      </w:r>
+    </w:p>
+    <w:p>
+      <w:pPr>
+        <w:rPr>
+          <w:rFonts w:ascii="Helvetica" w:eastAsia="Times New Roman" w:hAnsi="Helvetica" w:cs="Helvetica"/>
+          <w:color w:val="000000"/>
+          <w:kern w:val="0"/>
+          <w:sz w:val="21"/>
+          <w:szCs w:val="21"/>
+          <w:lang w:eastAsia="en-IE"/>
+          <w14:ligatures w14:val="none"/>
+        </w:rPr>
+      </w:pPr>
+      <w:r>
+        <w:rPr>
+          <w:rFonts w:ascii="Helvetica" w:eastAsia="Times New Roman" w:hAnsi="Helvetica" w:cs="Helvetica"/>
+          <w:color w:val="000000"/>
+          <w:kern w:val="0"/>
+          <w:sz w:val="21"/>
+          <w:szCs w:val="21"/>
+          <w:lang w:eastAsia="en-IE"/>
+          <w14:ligatures w14:val="none"/>
+        </w:rPr>
+        <w:br w:type="page"/>
+      </w:r>
+    </w:p>
+    <w:p>
+      <w:pPr>
+        <w:rPr>
+          <w:rFonts w:ascii="Helvetica" w:eastAsia="Times New Roman" w:hAnsi="Helvetica" w:cs="Helvetica"/>
+          <w:color w:val="000000"/>
+          <w:kern w:val="0"/>
+          <w:sz w:val="21"/>
+          <w:szCs w:val="21"/>
+          <w:lang w:eastAsia="en-IE"/>
+          <w14:ligatures w14:val="none"/>
+        </w:rPr>
+      </w:pPr>
+      <w:r>
+        <w:rPr>
+          <w:rFonts w:ascii="Helvetica" w:eastAsia="Times New Roman" w:hAnsi="Helvetica" w:cs="Helvetica"/>
+          <w:color w:val="000000"/>
+          <w:kern w:val="0"/>
+          <w:sz w:val="21"/>
+          <w:szCs w:val="21"/>
+          <w:lang w:eastAsia="en-IE"/>
+          <w14:ligatures w14:val="none"/>
+        </w:rPr>
+        <w:lastRenderedPageBreak/>
         <w:t>In this phase</w:t>
       </w:r>
       <w:r>
@@ -4374,20 +4484,12 @@
       </w:r>
     </w:p>
     <w:p>
-      <w:pPr>
-        <w:rPr>
-          <w:rFonts w:asciiTheme="majorHAnsi" w:eastAsiaTheme="majorEastAsia" w:hAnsiTheme="majorHAnsi" w:cstheme="majorBidi"/>
-          <w:color w:val="2F5496" w:themeColor="accent1" w:themeShade="BF"/>
-          <w:sz w:val="26"/>
-          <w:szCs w:val="26"/>
-        </w:rPr>
-      </w:pPr>
       <w:r>
         <w:rPr>
           <w:noProof/>
         </w:rPr>
         <w:drawing>
-          <wp:inline distT="0" distB="0" distL="0" distR="0" wp14:anchorId="771352CE" wp14:editId="3B5CA7EA">
+          <wp:inline distT="0" distB="0" distL="0" distR="0" wp14:anchorId="6E47300F" wp14:editId="3C0B9461">
             <wp:extent cx="3068313" cy="2467707"/>
             <wp:effectExtent l="0" t="0" r="0" b="0"/>
             <wp:docPr id="1929613119" name="Picture 1" descr="A screenshot of a graph&#10;&#10;Description automatically generated"/>
@@ -4402,7 +4504,7 @@
                     <pic:cNvPicPr/>
                   </pic:nvPicPr>
                   <pic:blipFill>
-                    <a:blip r:embed="rId15"/>
+                    <a:blip r:embed="rId17"/>
                     <a:stretch>
                       <a:fillRect/>
                     </a:stretch>
@@ -4427,7 +4529,7 @@
           <w:noProof/>
         </w:rPr>
         <w:drawing>
-          <wp:inline distT="0" distB="0" distL="0" distR="0" wp14:anchorId="586AE8E4" wp14:editId="18755F7A">
+          <wp:inline distT="0" distB="0" distL="0" distR="0" wp14:anchorId="23481A7E" wp14:editId="202D11AB">
             <wp:extent cx="2568111" cy="2466291"/>
             <wp:effectExtent l="0" t="0" r="0" b="0"/>
             <wp:docPr id="601669372" name="Picture 1" descr="A pie chart with a number of customers&#10;&#10;Description automatically generated"/>
@@ -4442,7 +4544,7 @@
                     <pic:cNvPicPr/>
                   </pic:nvPicPr>
                   <pic:blipFill>
-                    <a:blip r:embed="rId16"/>
+                    <a:blip r:embed="rId18"/>
                     <a:stretch>
                       <a:fillRect/>
                     </a:stretch>
@@ -4462,102 +4564,103 @@
           </wp:inline>
         </w:drawing>
       </w:r>
-      <w:r>
-        <w:br w:type="page"/>
-      </w:r>
-    </w:p>
-    <w:p>
-      <w:pPr>
-        <w:pStyle w:val="Heading2"/>
-      </w:pPr>
-      <w:bookmarkStart w:id="32" w:name="_Toc148443177"/>
-      <w:r>
-        <w:lastRenderedPageBreak/>
-        <w:t>D</w:t>
-      </w:r>
-      <w:r>
-        <w:t>istribution of the Categorical Variables</w:t>
-      </w:r>
-      <w:bookmarkEnd w:id="15"/>
-      <w:bookmarkEnd w:id="32"/>
-    </w:p>
-    <w:p/>
-    <w:p>
-      <w:pPr>
-        <w:rPr>
-          <w:rFonts w:ascii="Helvetica" w:eastAsia="Times New Roman" w:hAnsi="Helvetica" w:cs="Helvetica"/>
-          <w:color w:val="000000"/>
-          <w:sz w:val="21"/>
-          <w:szCs w:val="21"/>
-        </w:rPr>
-      </w:pPr>
-      <w:r>
-        <w:rPr>
-          <w:rFonts w:ascii="Helvetica" w:eastAsia="Times New Roman" w:hAnsi="Helvetica" w:cs="Helvetica"/>
-          <w:color w:val="000000"/>
-          <w:sz w:val="21"/>
-          <w:szCs w:val="21"/>
-        </w:rPr>
-        <w:t>Analysing the distribution of categorical variables can help the company identify predominant categories</w:t>
-      </w:r>
-      <w:r>
-        <w:rPr>
-          <w:rFonts w:ascii="Helvetica" w:eastAsia="Times New Roman" w:hAnsi="Helvetica" w:cs="Helvetica"/>
-          <w:color w:val="000000"/>
-          <w:sz w:val="21"/>
-          <w:szCs w:val="21"/>
-        </w:rPr>
-        <w:t>, which can inform the management decisions related to marketing strategies</w:t>
-      </w:r>
-      <w:r>
-        <w:rPr>
-          <w:rFonts w:ascii="Helvetica" w:eastAsia="Times New Roman" w:hAnsi="Helvetica" w:cs="Helvetica"/>
-          <w:color w:val="000000"/>
-          <w:sz w:val="21"/>
-          <w:szCs w:val="21"/>
-        </w:rPr>
-        <w:t xml:space="preserve"> </w:t>
-      </w:r>
-      <w:r>
-        <w:rPr>
-          <w:rFonts w:ascii="Helvetica" w:eastAsia="Times New Roman" w:hAnsi="Helvetica" w:cs="Helvetica"/>
-          <w:color w:val="000000"/>
-          <w:sz w:val="21"/>
-          <w:szCs w:val="21"/>
-        </w:rPr>
-        <w:t xml:space="preserve">and client segmentation. </w:t>
-      </w:r>
-    </w:p>
-    <w:p>
-      <w:pPr>
-        <w:rPr>
-          <w:rFonts w:ascii="Helvetica" w:eastAsia="Times New Roman" w:hAnsi="Helvetica" w:cs="Helvetica"/>
-          <w:color w:val="000000"/>
-          <w:sz w:val="21"/>
-          <w:szCs w:val="21"/>
-        </w:rPr>
-      </w:pPr>
-    </w:p>
-    <w:bookmarkEnd w:id="1"/>
-    <w:p>
-      <w:pPr>
-        <w:rPr>
-          <w:rFonts w:ascii="Arial" w:hAnsi="Arial" w:cs="Arial"/>
-          <w:sz w:val="24"/>
-          <w:szCs w:val="24"/>
-        </w:rPr>
-      </w:pPr>
-      <w:r>
-        <w:rPr>
-          <w:rFonts w:ascii="Arial" w:hAnsi="Arial" w:cs="Arial"/>
-          <w:sz w:val="24"/>
-          <w:szCs w:val="24"/>
+    </w:p>
+    <w:p>
+      <w:pPr>
+        <w:rPr>
+          <w:rFonts w:ascii="Helvetica" w:eastAsia="Times New Roman" w:hAnsi="Helvetica" w:cs="Helvetica"/>
+          <w:color w:val="000000"/>
+          <w:kern w:val="0"/>
+          <w:sz w:val="21"/>
+          <w:szCs w:val="21"/>
+          <w:lang w:eastAsia="en-IE"/>
+          <w14:ligatures w14:val="none"/>
+        </w:rPr>
+      </w:pPr>
+    </w:p>
+    <w:p>
+      <w:pPr>
+        <w:rPr>
+          <w:rFonts w:ascii="Helvetica" w:eastAsia="Times New Roman" w:hAnsi="Helvetica" w:cs="Helvetica"/>
+          <w:color w:val="000000"/>
+          <w:kern w:val="0"/>
+          <w:sz w:val="21"/>
+          <w:szCs w:val="21"/>
+          <w:lang w:eastAsia="en-IE"/>
+          <w14:ligatures w14:val="none"/>
+        </w:rPr>
+      </w:pPr>
+      <w:r>
+        <w:rPr>
+          <w:rFonts w:ascii="Helvetica" w:eastAsia="Times New Roman" w:hAnsi="Helvetica" w:cs="Helvetica"/>
+          <w:color w:val="000000"/>
+          <w:kern w:val="0"/>
+          <w:sz w:val="21"/>
+          <w:szCs w:val="21"/>
+          <w:lang w:eastAsia="en-IE"/>
+          <w14:ligatures w14:val="none"/>
+        </w:rPr>
+        <w:t xml:space="preserve">Even though there is not a significantly difference, </w:t>
+      </w:r>
+      <w:r>
+        <w:rPr>
+          <w:rFonts w:ascii="Helvetica" w:eastAsia="Times New Roman" w:hAnsi="Helvetica" w:cs="Helvetica"/>
+          <w:color w:val="000000"/>
+          <w:kern w:val="0"/>
+          <w:sz w:val="21"/>
+          <w:szCs w:val="21"/>
+          <w:lang w:eastAsia="en-IE"/>
+          <w14:ligatures w14:val="none"/>
+        </w:rPr>
+        <w:t xml:space="preserve">it </w:t>
+      </w:r>
+      <w:r>
+        <w:rPr>
+          <w:rFonts w:ascii="Helvetica" w:eastAsia="Times New Roman" w:hAnsi="Helvetica" w:cs="Helvetica"/>
+          <w:color w:val="000000"/>
+          <w:kern w:val="0"/>
+          <w:sz w:val="21"/>
+          <w:szCs w:val="21"/>
+          <w:lang w:eastAsia="en-IE"/>
+          <w14:ligatures w14:val="none"/>
+        </w:rPr>
+        <w:t>seems</w:t>
+      </w:r>
+      <w:r>
+        <w:rPr>
+          <w:rFonts w:ascii="Helvetica" w:eastAsia="Times New Roman" w:hAnsi="Helvetica" w:cs="Helvetica"/>
+          <w:color w:val="000000"/>
+          <w:kern w:val="0"/>
+          <w:sz w:val="21"/>
+          <w:szCs w:val="21"/>
+          <w:lang w:eastAsia="en-IE"/>
+          <w14:ligatures w14:val="none"/>
+        </w:rPr>
+        <w:t xml:space="preserve"> that older customers are more likely to churn from the bank</w:t>
+      </w:r>
+      <w:r>
+        <w:rPr>
+          <w:rFonts w:ascii="Helvetica" w:eastAsia="Times New Roman" w:hAnsi="Helvetica" w:cs="Helvetica"/>
+          <w:color w:val="000000"/>
+          <w:kern w:val="0"/>
+          <w:sz w:val="21"/>
+          <w:szCs w:val="21"/>
+          <w:lang w:eastAsia="en-IE"/>
+          <w14:ligatures w14:val="none"/>
+        </w:rPr>
+        <w:t>.</w:t>
+      </w:r>
+    </w:p>
+    <w:p>
+      <w:r>
+        <w:rPr>
+          <w:noProof/>
         </w:rPr>
         <w:drawing>
-          <wp:inline distT="0" distB="0" distL="0" distR="0" wp14:anchorId="6460B472" wp14:editId="2256627E">
-            <wp:extent cx="5731510" cy="2066290"/>
+          <wp:inline distT="0" distB="0" distL="0" distR="0" wp14:anchorId="10622901" wp14:editId="46C83605">
+            <wp:extent cx="5731510" cy="3017520"/>
             <wp:effectExtent l="0" t="0" r="0" b="0"/>
-            <wp:docPr id="446373810" name="Picture 1" descr="A graph with blue bars&#10;&#10;Description automatically generated"/>
+            <wp:docPr id="1234481682" name="Picture 1" descr="A graph showing different colored squares&#10;&#10;Description automatically generated"/>
             <wp:cNvGraphicFramePr>
               <a:graphicFrameLocks xmlns:a="http://schemas.openxmlformats.org/drawingml/2006/main" noChangeAspect="1"/>
             </wp:cNvGraphicFramePr>
@@ -4565,11 +4668,11 @@
               <a:graphicData uri="http://schemas.openxmlformats.org/drawingml/2006/picture">
                 <pic:pic xmlns:pic="http://schemas.openxmlformats.org/drawingml/2006/picture">
                   <pic:nvPicPr>
-                    <pic:cNvPr id="446373810" name="Picture 1" descr="A graph with blue bars&#10;&#10;Description automatically generated"/>
+                    <pic:cNvPr id="1234481682" name="Picture 1" descr="A graph showing different colored squares&#10;&#10;Description automatically generated"/>
                     <pic:cNvPicPr/>
                   </pic:nvPicPr>
                   <pic:blipFill>
-                    <a:blip r:embed="rId17"/>
+                    <a:blip r:embed="rId19"/>
                     <a:stretch>
                       <a:fillRect/>
                     </a:stretch>
@@ -4577,7 +4680,7 @@
                   <pic:spPr>
                     <a:xfrm>
                       <a:off x="0" y="0"/>
-                      <a:ext cx="5731510" cy="2066290"/>
+                      <a:ext cx="5731510" cy="3017520"/>
                     </a:xfrm>
                     <a:prstGeom prst="rect">
                       <a:avLst/>
@@ -4589,25 +4692,93 @@
           </wp:inline>
         </w:drawing>
       </w:r>
-      <w:r>
-        <w:rPr>
-          <w:rFonts w:ascii="Arial" w:hAnsi="Arial" w:cs="Arial"/>
-          <w:sz w:val="24"/>
-          <w:szCs w:val="24"/>
-        </w:rPr>
-        <w:br/>
-      </w:r>
-      <w:r>
-        <w:rPr>
-          <w:rFonts w:ascii="Arial" w:hAnsi="Arial" w:cs="Arial"/>
-          <w:sz w:val="24"/>
-          <w:szCs w:val="24"/>
+    </w:p>
+    <w:p/>
+    <w:p>
+      <w:pPr>
+        <w:rPr>
+          <w:rFonts w:ascii="Helvetica" w:eastAsia="Times New Roman" w:hAnsi="Helvetica" w:cs="Helvetica"/>
+          <w:color w:val="000000"/>
+          <w:kern w:val="0"/>
+          <w:sz w:val="21"/>
+          <w:szCs w:val="21"/>
+          <w:lang w:eastAsia="en-IE"/>
+          <w14:ligatures w14:val="none"/>
+        </w:rPr>
+      </w:pPr>
+    </w:p>
+    <w:p>
+      <w:pPr>
+        <w:rPr>
+          <w:rFonts w:ascii="Helvetica" w:eastAsia="Times New Roman" w:hAnsi="Helvetica" w:cs="Helvetica"/>
+          <w:color w:val="000000"/>
+          <w:kern w:val="0"/>
+          <w:sz w:val="21"/>
+          <w:szCs w:val="21"/>
+          <w:lang w:eastAsia="en-IE"/>
+          <w14:ligatures w14:val="none"/>
+        </w:rPr>
+      </w:pPr>
+      <w:r>
+        <w:rPr>
+          <w:rFonts w:ascii="Helvetica" w:eastAsia="Times New Roman" w:hAnsi="Helvetica" w:cs="Helvetica"/>
+          <w:color w:val="000000"/>
+          <w:kern w:val="0"/>
+          <w:sz w:val="21"/>
+          <w:szCs w:val="21"/>
+          <w:lang w:eastAsia="en-IE"/>
+          <w14:ligatures w14:val="none"/>
+        </w:rPr>
+        <w:lastRenderedPageBreak/>
+        <w:t>Given the Marital Status,</w:t>
+      </w:r>
+      <w:r>
+        <w:rPr>
+          <w:rFonts w:ascii="Helvetica" w:eastAsia="Times New Roman" w:hAnsi="Helvetica" w:cs="Helvetica"/>
+          <w:color w:val="000000"/>
+          <w:kern w:val="0"/>
+          <w:sz w:val="21"/>
+          <w:szCs w:val="21"/>
+          <w:lang w:eastAsia="en-IE"/>
+          <w14:ligatures w14:val="none"/>
+        </w:rPr>
+        <w:t xml:space="preserve"> the</w:t>
+      </w:r>
+      <w:r>
+        <w:rPr>
+          <w:rFonts w:ascii="Helvetica" w:eastAsia="Times New Roman" w:hAnsi="Helvetica" w:cs="Helvetica"/>
+          <w:color w:val="000000"/>
+          <w:kern w:val="0"/>
+          <w:sz w:val="21"/>
+          <w:szCs w:val="21"/>
+          <w:lang w:eastAsia="en-IE"/>
+          <w14:ligatures w14:val="none"/>
+        </w:rPr>
+        <w:t xml:space="preserve"> customers married, and single ones are the majority in this analysis.</w:t>
+      </w:r>
+      <w:r>
+        <w:rPr>
+          <w:rFonts w:ascii="Helvetica" w:eastAsia="Times New Roman" w:hAnsi="Helvetica" w:cs="Helvetica"/>
+          <w:color w:val="000000"/>
+          <w:kern w:val="0"/>
+          <w:sz w:val="21"/>
+          <w:szCs w:val="21"/>
+          <w:lang w:eastAsia="en-IE"/>
+          <w14:ligatures w14:val="none"/>
+        </w:rPr>
+        <w:t xml:space="preserve"> Therefore, we could recommend offering special promotions and incentives to these groups.</w:t>
+      </w:r>
+    </w:p>
+    <w:p>
+      <w:r>
+        <w:rPr>
+          <w:noProof/>
         </w:rPr>
         <w:drawing>
-          <wp:inline distT="0" distB="0" distL="0" distR="0" wp14:anchorId="10B61B61" wp14:editId="668E4CA3">
-            <wp:extent cx="5731510" cy="2018030"/>
+          <wp:inline distT="0" distB="0" distL="0" distR="0" wp14:anchorId="2C462612" wp14:editId="0BE109C7">
+            <wp:extent cx="5731510" cy="1478915"/>
             <wp:effectExtent l="0" t="0" r="0" b="0"/>
-            <wp:docPr id="391346778" name="Picture 1" descr="A graph with blue bars&#10;&#10;Description automatically generated"/>
+            <wp:docPr id="1656053574" name="Picture 1" descr="A graph of different colored squares&#10;&#10;Description automatically generated with medium confidence"/>
             <wp:cNvGraphicFramePr>
               <a:graphicFrameLocks xmlns:a="http://schemas.openxmlformats.org/drawingml/2006/main" noChangeAspect="1"/>
             </wp:cNvGraphicFramePr>
@@ -4615,11 +4786,11 @@
               <a:graphicData uri="http://schemas.openxmlformats.org/drawingml/2006/picture">
                 <pic:pic xmlns:pic="http://schemas.openxmlformats.org/drawingml/2006/picture">
                   <pic:nvPicPr>
-                    <pic:cNvPr id="391346778" name="Picture 1" descr="A graph with blue bars&#10;&#10;Description automatically generated"/>
+                    <pic:cNvPr id="1656053574" name="Picture 1" descr="A graph of different colored squares&#10;&#10;Description automatically generated with medium confidence"/>
                     <pic:cNvPicPr/>
                   </pic:nvPicPr>
                   <pic:blipFill>
-                    <a:blip r:embed="rId18"/>
+                    <a:blip r:embed="rId20"/>
                     <a:stretch>
                       <a:fillRect/>
                     </a:stretch>
@@ -4627,7 +4798,7 @@
                   <pic:spPr>
                     <a:xfrm>
                       <a:off x="0" y="0"/>
-                      <a:ext cx="5731510" cy="2018030"/>
+                      <a:ext cx="5731510" cy="1478915"/>
                     </a:xfrm>
                     <a:prstGeom prst="rect">
                       <a:avLst/>
@@ -4640,6 +4811,169 @@
         </w:drawing>
       </w:r>
     </w:p>
+    <w:p/>
+    <w:p>
+      <w:bookmarkStart w:id="32" w:name="_Hlk148696974"/>
+      <w:bookmarkEnd w:id="1"/>
+      <w:bookmarkEnd w:id="17"/>
+      <w:r>
+        <w:rPr>
+          <w:rFonts w:ascii="Helvetica" w:eastAsia="Times New Roman" w:hAnsi="Helvetica" w:cs="Helvetica"/>
+          <w:color w:val="000000"/>
+          <w:kern w:val="0"/>
+          <w:sz w:val="21"/>
+          <w:szCs w:val="21"/>
+          <w:lang w:eastAsia="en-IE"/>
+          <w14:ligatures w14:val="none"/>
+        </w:rPr>
+        <w:t>The majority of the customers have an income less than $40k thus, i</w:t>
+      </w:r>
+      <w:r>
+        <w:rPr>
+          <w:rFonts w:ascii="Helvetica" w:eastAsia="Times New Roman" w:hAnsi="Helvetica" w:cs="Helvetica"/>
+          <w:color w:val="000000"/>
+          <w:kern w:val="0"/>
+          <w:sz w:val="21"/>
+          <w:szCs w:val="21"/>
+          <w:lang w:eastAsia="en-IE"/>
+          <w14:ligatures w14:val="none"/>
+        </w:rPr>
+        <w:t xml:space="preserve">t is </w:t>
+      </w:r>
+      <w:r>
+        <w:rPr>
+          <w:rFonts w:ascii="Helvetica" w:eastAsia="Times New Roman" w:hAnsi="Helvetica" w:cs="Helvetica"/>
+          <w:color w:val="000000"/>
+          <w:kern w:val="0"/>
+          <w:sz w:val="21"/>
+          <w:szCs w:val="21"/>
+          <w:lang w:eastAsia="en-IE"/>
+          <w14:ligatures w14:val="none"/>
+        </w:rPr>
+        <w:t>clear</w:t>
+      </w:r>
+      <w:r>
+        <w:rPr>
+          <w:rFonts w:ascii="Helvetica" w:eastAsia="Times New Roman" w:hAnsi="Helvetica" w:cs="Helvetica"/>
+          <w:color w:val="000000"/>
+          <w:kern w:val="0"/>
+          <w:sz w:val="21"/>
+          <w:szCs w:val="21"/>
+          <w:lang w:eastAsia="en-IE"/>
+          <w14:ligatures w14:val="none"/>
+        </w:rPr>
+        <w:t xml:space="preserve"> that customers who earn less</w:t>
+      </w:r>
+      <w:r>
+        <w:rPr>
+          <w:rFonts w:ascii="Helvetica" w:eastAsia="Times New Roman" w:hAnsi="Helvetica" w:cs="Helvetica"/>
+          <w:color w:val="000000"/>
+          <w:kern w:val="0"/>
+          <w:sz w:val="21"/>
+          <w:szCs w:val="21"/>
+          <w:lang w:eastAsia="en-IE"/>
+          <w14:ligatures w14:val="none"/>
+        </w:rPr>
+        <w:t xml:space="preserve"> are</w:t>
+      </w:r>
+      <w:r>
+        <w:rPr>
+          <w:rFonts w:ascii="Helvetica" w:eastAsia="Times New Roman" w:hAnsi="Helvetica" w:cs="Helvetica"/>
+          <w:color w:val="000000"/>
+          <w:kern w:val="0"/>
+          <w:sz w:val="21"/>
+          <w:szCs w:val="21"/>
+          <w:lang w:eastAsia="en-IE"/>
+          <w14:ligatures w14:val="none"/>
+        </w:rPr>
+        <w:t xml:space="preserve"> </w:t>
+      </w:r>
+      <w:r>
+        <w:rPr>
+          <w:rFonts w:ascii="Helvetica" w:eastAsia="Times New Roman" w:hAnsi="Helvetica" w:cs="Helvetica"/>
+          <w:color w:val="000000"/>
+          <w:kern w:val="0"/>
+          <w:sz w:val="21"/>
+          <w:szCs w:val="21"/>
+          <w:lang w:eastAsia="en-IE"/>
+          <w14:ligatures w14:val="none"/>
+        </w:rPr>
+        <w:t>likely to qualify</w:t>
+      </w:r>
+      <w:r>
+        <w:rPr>
+          <w:rFonts w:ascii="Helvetica" w:eastAsia="Times New Roman" w:hAnsi="Helvetica" w:cs="Helvetica"/>
+          <w:color w:val="000000"/>
+          <w:kern w:val="0"/>
+          <w:sz w:val="21"/>
+          <w:szCs w:val="21"/>
+          <w:lang w:eastAsia="en-IE"/>
+          <w14:ligatures w14:val="none"/>
+        </w:rPr>
+        <w:t xml:space="preserve"> for basic </w:t>
+      </w:r>
+      <w:r>
+        <w:rPr>
+          <w:rFonts w:ascii="Helvetica" w:eastAsia="Times New Roman" w:hAnsi="Helvetica" w:cs="Helvetica"/>
+          <w:color w:val="000000"/>
+          <w:kern w:val="0"/>
+          <w:sz w:val="21"/>
+          <w:szCs w:val="21"/>
+          <w:lang w:eastAsia="en-IE"/>
+          <w14:ligatures w14:val="none"/>
+        </w:rPr>
+        <w:t>c</w:t>
+      </w:r>
+      <w:r>
+        <w:rPr>
+          <w:rFonts w:ascii="Helvetica" w:eastAsia="Times New Roman" w:hAnsi="Helvetica" w:cs="Helvetica"/>
+          <w:color w:val="000000"/>
+          <w:kern w:val="0"/>
+          <w:sz w:val="21"/>
+          <w:szCs w:val="21"/>
+          <w:lang w:eastAsia="en-IE"/>
+          <w14:ligatures w14:val="none"/>
+        </w:rPr>
+        <w:t xml:space="preserve">redit </w:t>
+      </w:r>
+      <w:r>
+        <w:rPr>
+          <w:rFonts w:ascii="Helvetica" w:eastAsia="Times New Roman" w:hAnsi="Helvetica" w:cs="Helvetica"/>
+          <w:color w:val="000000"/>
+          <w:kern w:val="0"/>
+          <w:sz w:val="21"/>
+          <w:szCs w:val="21"/>
+          <w:lang w:eastAsia="en-IE"/>
+          <w14:ligatures w14:val="none"/>
+        </w:rPr>
+        <w:t>c</w:t>
+      </w:r>
+      <w:r>
+        <w:rPr>
+          <w:rFonts w:ascii="Helvetica" w:eastAsia="Times New Roman" w:hAnsi="Helvetica" w:cs="Helvetica"/>
+          <w:color w:val="000000"/>
+          <w:kern w:val="0"/>
+          <w:sz w:val="21"/>
+          <w:szCs w:val="21"/>
+          <w:lang w:eastAsia="en-IE"/>
+          <w14:ligatures w14:val="none"/>
+        </w:rPr>
+        <w:t>ar</w:t>
+      </w:r>
+      <w:r>
+        <w:rPr>
+          <w:rFonts w:ascii="Helvetica" w:eastAsia="Times New Roman" w:hAnsi="Helvetica" w:cs="Helvetica"/>
+          <w:color w:val="000000"/>
+          <w:kern w:val="0"/>
+          <w:sz w:val="21"/>
+          <w:szCs w:val="21"/>
+          <w:lang w:eastAsia="en-IE"/>
+          <w14:ligatures w14:val="none"/>
+        </w:rPr>
+        <w:t>d (Blue). But on the other hand, the more a customer earns, the more likely they are to qualify for premium credit cards with higher credit limits.</w:t>
+      </w:r>
+    </w:p>
+    <w:bookmarkEnd w:id="32"/>
     <w:p>
       <w:pPr>
         <w:rPr>
@@ -4649,26 +4983,238 @@
         </w:rPr>
       </w:pPr>
       <w:r>
+        <w:drawing>
+          <wp:inline distT="0" distB="0" distL="0" distR="0" wp14:anchorId="763A0192" wp14:editId="64559B21">
+            <wp:extent cx="5731510" cy="1846976"/>
+            <wp:effectExtent l="0" t="0" r="0" b="0"/>
+            <wp:docPr id="1419987811" name="Picture 1"/>
+            <wp:cNvGraphicFramePr>
+              <a:graphicFrameLocks xmlns:a="http://schemas.openxmlformats.org/drawingml/2006/main" noChangeAspect="1"/>
+            </wp:cNvGraphicFramePr>
+            <a:graphic xmlns:a="http://schemas.openxmlformats.org/drawingml/2006/main">
+              <a:graphicData uri="http://schemas.openxmlformats.org/drawingml/2006/picture">
+                <pic:pic xmlns:pic="http://schemas.openxmlformats.org/drawingml/2006/picture">
+                  <pic:nvPicPr>
+                    <pic:cNvPr id="1419987811" name=""/>
+                    <pic:cNvPicPr/>
+                  </pic:nvPicPr>
+                  <pic:blipFill>
+                    <a:blip r:embed="rId21"/>
+                    <a:stretch>
+                      <a:fillRect/>
+                    </a:stretch>
+                  </pic:blipFill>
+                  <pic:spPr>
+                    <a:xfrm>
+                      <a:off x="0" y="0"/>
+                      <a:ext cx="5731510" cy="1846976"/>
+                    </a:xfrm>
+                    <a:prstGeom prst="rect">
+                      <a:avLst/>
+                    </a:prstGeom>
+                  </pic:spPr>
+                </pic:pic>
+              </a:graphicData>
+            </a:graphic>
+          </wp:inline>
+        </w:drawing>
+      </w:r>
+    </w:p>
+    <w:p>
+      <w:pPr>
+        <w:rPr>
+          <w:rFonts w:ascii="Helvetica" w:eastAsia="Times New Roman" w:hAnsi="Helvetica" w:cs="Helvetica"/>
+          <w:color w:val="000000"/>
+          <w:kern w:val="0"/>
+          <w:sz w:val="21"/>
+          <w:szCs w:val="21"/>
+          <w:lang w:eastAsia="en-IE"/>
+          <w14:ligatures w14:val="none"/>
+        </w:rPr>
+      </w:pPr>
+    </w:p>
+    <w:p>
+      <w:pPr>
+        <w:rPr>
+          <w:rFonts w:ascii="Helvetica" w:eastAsia="Times New Roman" w:hAnsi="Helvetica" w:cs="Helvetica"/>
+          <w:color w:val="000000"/>
+          <w:kern w:val="0"/>
+          <w:sz w:val="21"/>
+          <w:szCs w:val="21"/>
+          <w:lang w:eastAsia="en-IE"/>
+          <w14:ligatures w14:val="none"/>
+        </w:rPr>
+      </w:pPr>
+      <w:r>
+        <w:rPr>
+          <w:rFonts w:ascii="Helvetica" w:eastAsia="Times New Roman" w:hAnsi="Helvetica" w:cs="Helvetica"/>
+          <w:color w:val="000000"/>
+          <w:kern w:val="0"/>
+          <w:sz w:val="21"/>
+          <w:szCs w:val="21"/>
+          <w:lang w:eastAsia="en-IE"/>
+          <w14:ligatures w14:val="none"/>
+        </w:rPr>
+        <w:t xml:space="preserve">Graduates and High School students </w:t>
+      </w:r>
+      <w:r>
+        <w:rPr>
+          <w:rFonts w:ascii="Helvetica" w:eastAsia="Times New Roman" w:hAnsi="Helvetica" w:cs="Helvetica"/>
+          <w:color w:val="000000"/>
+          <w:kern w:val="0"/>
+          <w:sz w:val="21"/>
+          <w:szCs w:val="21"/>
+          <w:lang w:eastAsia="en-IE"/>
+          <w14:ligatures w14:val="none"/>
+        </w:rPr>
+        <w:t>are the main customers</w:t>
+      </w:r>
+      <w:r>
+        <w:rPr>
+          <w:rFonts w:ascii="Helvetica" w:eastAsia="Times New Roman" w:hAnsi="Helvetica" w:cs="Helvetica"/>
+          <w:color w:val="000000"/>
+          <w:kern w:val="0"/>
+          <w:sz w:val="21"/>
+          <w:szCs w:val="21"/>
+          <w:lang w:eastAsia="en-IE"/>
+          <w14:ligatures w14:val="none"/>
+        </w:rPr>
+        <w:t xml:space="preserve">; therefore, it would be a good strategy to offer them special discounts or credit cards without interest to incentive them to </w:t>
+      </w:r>
+      <w:r>
+        <w:rPr>
+          <w:rFonts w:ascii="Helvetica" w:eastAsia="Times New Roman" w:hAnsi="Helvetica" w:cs="Helvetica"/>
+          <w:color w:val="000000"/>
+          <w:kern w:val="0"/>
+          <w:sz w:val="21"/>
+          <w:szCs w:val="21"/>
+          <w:lang w:eastAsia="en-IE"/>
+          <w14:ligatures w14:val="none"/>
+        </w:rPr>
+        <w:t>keep</w:t>
+      </w:r>
+      <w:r>
+        <w:rPr>
+          <w:rFonts w:ascii="Helvetica" w:eastAsia="Times New Roman" w:hAnsi="Helvetica" w:cs="Helvetica"/>
+          <w:color w:val="000000"/>
+          <w:kern w:val="0"/>
+          <w:sz w:val="21"/>
+          <w:szCs w:val="21"/>
+          <w:lang w:eastAsia="en-IE"/>
+          <w14:ligatures w14:val="none"/>
+        </w:rPr>
+        <w:t xml:space="preserve"> operating with the bank in order to retain</w:t>
+      </w:r>
+      <w:r>
+        <w:rPr>
+          <w:rFonts w:ascii="Helvetica" w:eastAsia="Times New Roman" w:hAnsi="Helvetica" w:cs="Helvetica"/>
+          <w:color w:val="000000"/>
+          <w:kern w:val="0"/>
+          <w:sz w:val="21"/>
+          <w:szCs w:val="21"/>
+          <w:lang w:eastAsia="en-IE"/>
+          <w14:ligatures w14:val="none"/>
+        </w:rPr>
+        <w:t xml:space="preserve"> them.</w:t>
+      </w:r>
+    </w:p>
+    <w:p>
+      <w:pPr>
         <w:rPr>
           <w:rFonts w:ascii="Arial" w:hAnsi="Arial" w:cs="Arial"/>
           <w:sz w:val="24"/>
           <w:szCs w:val="24"/>
         </w:rPr>
-        <w:br w:type="page"/>
-      </w:r>
-    </w:p>
-    <w:p>
-      <w:pPr>
-        <w:pStyle w:val="Heading1"/>
-      </w:pPr>
-      <w:bookmarkStart w:id="33" w:name="_Toc148443178"/>
-      <w:r>
+      </w:pPr>
+      <w:r>
+        <w:rPr>
+          <w:noProof/>
+        </w:rPr>
+        <w:drawing>
+          <wp:inline distT="0" distB="0" distL="0" distR="0" wp14:anchorId="4944C95C" wp14:editId="6EEDB8E4">
+            <wp:extent cx="3745523" cy="2848932"/>
+            <wp:effectExtent l="0" t="0" r="0" b="0"/>
+            <wp:docPr id="756083516" name="Picture 1" descr="A graph of a graph showing different levels of education&#10;&#10;Description automatically generated with medium confidence"/>
+            <wp:cNvGraphicFramePr>
+              <a:graphicFrameLocks xmlns:a="http://schemas.openxmlformats.org/drawingml/2006/main" noChangeAspect="1"/>
+            </wp:cNvGraphicFramePr>
+            <a:graphic xmlns:a="http://schemas.openxmlformats.org/drawingml/2006/main">
+              <a:graphicData uri="http://schemas.openxmlformats.org/drawingml/2006/picture">
+                <pic:pic xmlns:pic="http://schemas.openxmlformats.org/drawingml/2006/picture">
+                  <pic:nvPicPr>
+                    <pic:cNvPr id="756083516" name="Picture 1" descr="A graph of a graph showing different levels of education&#10;&#10;Description automatically generated with medium confidence"/>
+                    <pic:cNvPicPr/>
+                  </pic:nvPicPr>
+                  <pic:blipFill>
+                    <a:blip r:embed="rId22"/>
+                    <a:stretch>
+                      <a:fillRect/>
+                    </a:stretch>
+                  </pic:blipFill>
+                  <pic:spPr>
+                    <a:xfrm>
+                      <a:off x="0" y="0"/>
+                      <a:ext cx="3758473" cy="2858782"/>
+                    </a:xfrm>
+                    <a:prstGeom prst="rect">
+                      <a:avLst/>
+                    </a:prstGeom>
+                  </pic:spPr>
+                </pic:pic>
+              </a:graphicData>
+            </a:graphic>
+          </wp:inline>
+        </w:drawing>
+      </w:r>
+    </w:p>
+    <w:p>
+      <w:pPr>
+        <w:rPr>
+          <w:rFonts w:ascii="Helvetica" w:eastAsia="Times New Roman" w:hAnsi="Helvetica" w:cs="Helvetica"/>
+          <w:color w:val="000000"/>
+          <w:kern w:val="0"/>
+          <w:sz w:val="21"/>
+          <w:szCs w:val="21"/>
+          <w:lang w:eastAsia="en-IE"/>
+          <w14:ligatures w14:val="none"/>
+        </w:rPr>
+      </w:pPr>
+      <w:r>
+        <w:rPr>
+          <w:rFonts w:ascii="Helvetica" w:eastAsia="Times New Roman" w:hAnsi="Helvetica" w:cs="Helvetica"/>
+          <w:color w:val="000000"/>
+          <w:kern w:val="0"/>
+          <w:sz w:val="21"/>
+          <w:szCs w:val="21"/>
+          <w:lang w:eastAsia="en-IE"/>
+          <w14:ligatures w14:val="none"/>
+        </w:rPr>
         <w:lastRenderedPageBreak/>
-        <w:t>References</w:t>
-      </w:r>
-      <w:bookmarkEnd w:id="33"/>
-      <w:r>
-        <w:t xml:space="preserve"> </w:t>
+        <w:t>The bank is successfully retaining roughly 25% of its customer over a period of 35 months</w:t>
+      </w:r>
+      <w:r>
+        <w:rPr>
+          <w:rFonts w:ascii="Helvetica" w:eastAsia="Times New Roman" w:hAnsi="Helvetica" w:cs="Helvetica"/>
+          <w:color w:val="000000"/>
+          <w:kern w:val="0"/>
+          <w:sz w:val="21"/>
+          <w:szCs w:val="21"/>
+          <w:lang w:eastAsia="en-IE"/>
+          <w14:ligatures w14:val="none"/>
+        </w:rPr>
+        <w:t>, either for Existing Customers or for Churned Customers</w:t>
+      </w:r>
+      <w:r>
+        <w:rPr>
+          <w:rFonts w:ascii="Helvetica" w:eastAsia="Times New Roman" w:hAnsi="Helvetica" w:cs="Helvetica"/>
+          <w:color w:val="000000"/>
+          <w:kern w:val="0"/>
+          <w:sz w:val="21"/>
+          <w:szCs w:val="21"/>
+          <w:lang w:eastAsia="en-IE"/>
+          <w14:ligatures w14:val="none"/>
+        </w:rPr>
+        <w:t xml:space="preserve"> on their books. Thus, the bank may offer them competitive interest rates and fees to keep them for a longer period of time.</w:t>
       </w:r>
     </w:p>
     <w:p>
@@ -4679,6 +5225,1515 @@
           <w:szCs w:val="24"/>
         </w:rPr>
       </w:pPr>
+      <w:r>
+        <w:rPr>
+          <w:noProof/>
+        </w:rPr>
+        <w:drawing>
+          <wp:inline distT="0" distB="0" distL="0" distR="0" wp14:anchorId="50B57192" wp14:editId="6FCED611">
+            <wp:extent cx="5731510" cy="2482215"/>
+            <wp:effectExtent l="0" t="0" r="0" b="0"/>
+            <wp:docPr id="107041056" name="Picture 1" descr="A comparison of a graph&#10;&#10;Description automatically generated"/>
+            <wp:cNvGraphicFramePr>
+              <a:graphicFrameLocks xmlns:a="http://schemas.openxmlformats.org/drawingml/2006/main" noChangeAspect="1"/>
+            </wp:cNvGraphicFramePr>
+            <a:graphic xmlns:a="http://schemas.openxmlformats.org/drawingml/2006/main">
+              <a:graphicData uri="http://schemas.openxmlformats.org/drawingml/2006/picture">
+                <pic:pic xmlns:pic="http://schemas.openxmlformats.org/drawingml/2006/picture">
+                  <pic:nvPicPr>
+                    <pic:cNvPr id="107041056" name="Picture 1" descr="A comparison of a graph&#10;&#10;Description automatically generated"/>
+                    <pic:cNvPicPr/>
+                  </pic:nvPicPr>
+                  <pic:blipFill>
+                    <a:blip r:embed="rId23"/>
+                    <a:stretch>
+                      <a:fillRect/>
+                    </a:stretch>
+                  </pic:blipFill>
+                  <pic:spPr>
+                    <a:xfrm>
+                      <a:off x="0" y="0"/>
+                      <a:ext cx="5731510" cy="2482215"/>
+                    </a:xfrm>
+                    <a:prstGeom prst="rect">
+                      <a:avLst/>
+                    </a:prstGeom>
+                  </pic:spPr>
+                </pic:pic>
+              </a:graphicData>
+            </a:graphic>
+          </wp:inline>
+        </w:drawing>
+      </w:r>
+    </w:p>
+    <w:p>
+      <w:pPr>
+        <w:rPr>
+          <w:rFonts w:ascii="Arial" w:hAnsi="Arial" w:cs="Arial"/>
+          <w:sz w:val="24"/>
+          <w:szCs w:val="24"/>
+        </w:rPr>
+      </w:pPr>
+    </w:p>
+    <w:p>
+      <w:pPr>
+        <w:rPr>
+          <w:rFonts w:ascii="Arial" w:hAnsi="Arial" w:cs="Arial"/>
+          <w:sz w:val="24"/>
+          <w:szCs w:val="24"/>
+        </w:rPr>
+      </w:pPr>
+    </w:p>
+    <w:p>
+      <w:pPr>
+        <w:rPr>
+          <w:rFonts w:ascii="Arial" w:hAnsi="Arial" w:cs="Arial"/>
+          <w:sz w:val="24"/>
+          <w:szCs w:val="24"/>
+        </w:rPr>
+      </w:pPr>
+    </w:p>
+    <w:p>
+      <w:pPr>
+        <w:rPr>
+          <w:rFonts w:ascii="Arial" w:hAnsi="Arial" w:cs="Arial"/>
+          <w:sz w:val="24"/>
+          <w:szCs w:val="24"/>
+        </w:rPr>
+      </w:pPr>
+      <w:r>
+        <w:rPr>
+          <w:rFonts w:ascii="Arial" w:hAnsi="Arial" w:cs="Arial"/>
+          <w:sz w:val="24"/>
+          <w:szCs w:val="24"/>
+        </w:rPr>
+        <w:t># Comparing Gender and Income Level</w:t>
+      </w:r>
+    </w:p>
+    <w:p>
+      <w:pPr>
+        <w:rPr>
+          <w:rFonts w:ascii="Arial" w:hAnsi="Arial" w:cs="Arial"/>
+          <w:sz w:val="24"/>
+          <w:szCs w:val="24"/>
+        </w:rPr>
+      </w:pPr>
+      <w:r>
+        <w:rPr>
+          <w:rFonts w:ascii="Arial" w:hAnsi="Arial" w:cs="Arial"/>
+          <w:sz w:val="24"/>
+          <w:szCs w:val="24"/>
+        </w:rPr>
+        <w:drawing>
+          <wp:inline distT="0" distB="0" distL="0" distR="0" wp14:anchorId="3E4BA4DB" wp14:editId="30987B2D">
+            <wp:extent cx="5245100" cy="3373344"/>
+            <wp:effectExtent l="0" t="0" r="0" b="0"/>
+            <wp:docPr id="2063280733" name="Picture 1" descr="A graph of different colored bars&#10;&#10;Description automatically generated"/>
+            <wp:cNvGraphicFramePr>
+              <a:graphicFrameLocks xmlns:a="http://schemas.openxmlformats.org/drawingml/2006/main" noChangeAspect="1"/>
+            </wp:cNvGraphicFramePr>
+            <a:graphic xmlns:a="http://schemas.openxmlformats.org/drawingml/2006/main">
+              <a:graphicData uri="http://schemas.openxmlformats.org/drawingml/2006/picture">
+                <pic:pic xmlns:pic="http://schemas.openxmlformats.org/drawingml/2006/picture">
+                  <pic:nvPicPr>
+                    <pic:cNvPr id="2063280733" name="Picture 1" descr="A graph of different colored bars&#10;&#10;Description automatically generated"/>
+                    <pic:cNvPicPr/>
+                  </pic:nvPicPr>
+                  <pic:blipFill>
+                    <a:blip r:embed="rId24"/>
+                    <a:stretch>
+                      <a:fillRect/>
+                    </a:stretch>
+                  </pic:blipFill>
+                  <pic:spPr>
+                    <a:xfrm>
+                      <a:off x="0" y="0"/>
+                      <a:ext cx="5257594" cy="3381380"/>
+                    </a:xfrm>
+                    <a:prstGeom prst="rect">
+                      <a:avLst/>
+                    </a:prstGeom>
+                  </pic:spPr>
+                </pic:pic>
+              </a:graphicData>
+            </a:graphic>
+          </wp:inline>
+        </w:drawing>
+      </w:r>
+    </w:p>
+    <w:p>
+      <w:pPr>
+        <w:rPr>
+          <w:rFonts w:ascii="Arial" w:hAnsi="Arial" w:cs="Arial"/>
+          <w:sz w:val="24"/>
+          <w:szCs w:val="24"/>
+        </w:rPr>
+      </w:pPr>
+    </w:p>
+    <w:p>
+      <w:pPr>
+        <w:rPr>
+          <w:rFonts w:ascii="Arial" w:hAnsi="Arial" w:cs="Arial"/>
+          <w:sz w:val="24"/>
+          <w:szCs w:val="24"/>
+        </w:rPr>
+      </w:pPr>
+    </w:p>
+    <w:p>
+      <w:pPr>
+        <w:rPr>
+          <w:rFonts w:ascii="Arial" w:hAnsi="Arial" w:cs="Arial"/>
+          <w:sz w:val="24"/>
+          <w:szCs w:val="24"/>
+        </w:rPr>
+      </w:pPr>
+    </w:p>
+    <w:p>
+      <w:pPr>
+        <w:rPr>
+          <w:rFonts w:ascii="Arial" w:hAnsi="Arial" w:cs="Arial"/>
+          <w:sz w:val="24"/>
+          <w:szCs w:val="24"/>
+        </w:rPr>
+      </w:pPr>
+    </w:p>
+    <w:p>
+      <w:pPr>
+        <w:rPr>
+          <w:rFonts w:ascii="Arial" w:hAnsi="Arial" w:cs="Arial"/>
+          <w:sz w:val="24"/>
+          <w:szCs w:val="24"/>
+        </w:rPr>
+      </w:pPr>
+    </w:p>
+    <w:p>
+      <w:pPr>
+        <w:rPr>
+          <w:rFonts w:ascii="Arial" w:hAnsi="Arial" w:cs="Arial"/>
+          <w:sz w:val="24"/>
+          <w:szCs w:val="24"/>
+        </w:rPr>
+      </w:pPr>
+    </w:p>
+    <w:p>
+      <w:pPr>
+        <w:rPr>
+          <w:rFonts w:ascii="Arial" w:hAnsi="Arial" w:cs="Arial"/>
+          <w:sz w:val="24"/>
+          <w:szCs w:val="24"/>
+        </w:rPr>
+      </w:pPr>
+      <w:r>
+        <w:rPr>
+          <w:rFonts w:ascii="Arial" w:hAnsi="Arial" w:cs="Arial"/>
+          <w:sz w:val="24"/>
+          <w:szCs w:val="24"/>
+        </w:rPr>
+        <w:t># How Many Services does the Customer Use?</w:t>
+      </w:r>
+    </w:p>
+    <w:p>
+      <w:pPr>
+        <w:rPr>
+          <w:rFonts w:ascii="Arial" w:hAnsi="Arial" w:cs="Arial"/>
+          <w:sz w:val="24"/>
+          <w:szCs w:val="24"/>
+        </w:rPr>
+      </w:pPr>
+    </w:p>
+    <w:p>
+      <w:pPr>
+        <w:rPr>
+          <w:rFonts w:ascii="Arial" w:hAnsi="Arial" w:cs="Arial"/>
+          <w:sz w:val="24"/>
+          <w:szCs w:val="24"/>
+        </w:rPr>
+      </w:pPr>
+      <w:r>
+        <w:rPr>
+          <w:rFonts w:ascii="Arial" w:hAnsi="Arial" w:cs="Arial"/>
+          <w:sz w:val="24"/>
+          <w:szCs w:val="24"/>
+        </w:rPr>
+        <w:drawing>
+          <wp:inline distT="0" distB="0" distL="0" distR="0" wp14:anchorId="116F1B9C" wp14:editId="24BEE675">
+            <wp:extent cx="5124450" cy="3481401"/>
+            <wp:effectExtent l="0" t="0" r="0" b="0"/>
+            <wp:docPr id="63604557" name="Picture 1" descr="A graph of green bars&#10;&#10;Description automatically generated"/>
+            <wp:cNvGraphicFramePr>
+              <a:graphicFrameLocks xmlns:a="http://schemas.openxmlformats.org/drawingml/2006/main" noChangeAspect="1"/>
+            </wp:cNvGraphicFramePr>
+            <a:graphic xmlns:a="http://schemas.openxmlformats.org/drawingml/2006/main">
+              <a:graphicData uri="http://schemas.openxmlformats.org/drawingml/2006/picture">
+                <pic:pic xmlns:pic="http://schemas.openxmlformats.org/drawingml/2006/picture">
+                  <pic:nvPicPr>
+                    <pic:cNvPr id="63604557" name="Picture 1" descr="A graph of green bars&#10;&#10;Description automatically generated"/>
+                    <pic:cNvPicPr/>
+                  </pic:nvPicPr>
+                  <pic:blipFill>
+                    <a:blip r:embed="rId25"/>
+                    <a:stretch>
+                      <a:fillRect/>
+                    </a:stretch>
+                  </pic:blipFill>
+                  <pic:spPr>
+                    <a:xfrm>
+                      <a:off x="0" y="0"/>
+                      <a:ext cx="5128753" cy="3484324"/>
+                    </a:xfrm>
+                    <a:prstGeom prst="rect">
+                      <a:avLst/>
+                    </a:prstGeom>
+                  </pic:spPr>
+                </pic:pic>
+              </a:graphicData>
+            </a:graphic>
+          </wp:inline>
+        </w:drawing>
+      </w:r>
+    </w:p>
+    <w:p>
+      <w:pPr>
+        <w:rPr>
+          <w:rFonts w:ascii="Arial" w:hAnsi="Arial" w:cs="Arial"/>
+          <w:sz w:val="24"/>
+          <w:szCs w:val="24"/>
+        </w:rPr>
+      </w:pPr>
+    </w:p>
+    <w:p>
+      <w:pPr>
+        <w:rPr>
+          <w:rFonts w:ascii="Arial" w:hAnsi="Arial" w:cs="Arial"/>
+          <w:sz w:val="24"/>
+          <w:szCs w:val="24"/>
+        </w:rPr>
+      </w:pPr>
+    </w:p>
+    <w:p>
+      <w:pPr>
+        <w:rPr>
+          <w:rFonts w:ascii="Arial" w:hAnsi="Arial" w:cs="Arial"/>
+          <w:sz w:val="24"/>
+          <w:szCs w:val="24"/>
+        </w:rPr>
+      </w:pPr>
+    </w:p>
+    <w:p>
+      <w:pPr>
+        <w:rPr>
+          <w:rFonts w:ascii="Arial" w:hAnsi="Arial" w:cs="Arial"/>
+          <w:sz w:val="24"/>
+          <w:szCs w:val="24"/>
+        </w:rPr>
+      </w:pPr>
+    </w:p>
+    <w:p>
+      <w:pPr>
+        <w:rPr>
+          <w:rFonts w:ascii="Arial" w:hAnsi="Arial" w:cs="Arial"/>
+          <w:sz w:val="24"/>
+          <w:szCs w:val="24"/>
+        </w:rPr>
+      </w:pPr>
+    </w:p>
+    <w:p>
+      <w:pPr>
+        <w:rPr>
+          <w:rFonts w:ascii="Arial" w:hAnsi="Arial" w:cs="Arial"/>
+          <w:sz w:val="24"/>
+          <w:szCs w:val="24"/>
+        </w:rPr>
+      </w:pPr>
+    </w:p>
+    <w:p>
+      <w:pPr>
+        <w:rPr>
+          <w:rFonts w:ascii="Arial" w:hAnsi="Arial" w:cs="Arial"/>
+          <w:sz w:val="24"/>
+          <w:szCs w:val="24"/>
+        </w:rPr>
+      </w:pPr>
+    </w:p>
+    <w:p>
+      <w:pPr>
+        <w:rPr>
+          <w:rFonts w:ascii="Arial" w:hAnsi="Arial" w:cs="Arial"/>
+          <w:sz w:val="24"/>
+          <w:szCs w:val="24"/>
+        </w:rPr>
+      </w:pPr>
+    </w:p>
+    <w:p>
+      <w:pPr>
+        <w:rPr>
+          <w:rFonts w:ascii="Arial" w:hAnsi="Arial" w:cs="Arial"/>
+          <w:sz w:val="24"/>
+          <w:szCs w:val="24"/>
+        </w:rPr>
+      </w:pPr>
+    </w:p>
+    <w:p>
+      <w:pPr>
+        <w:rPr>
+          <w:rFonts w:ascii="Arial" w:hAnsi="Arial" w:cs="Arial"/>
+          <w:sz w:val="24"/>
+          <w:szCs w:val="24"/>
+        </w:rPr>
+      </w:pPr>
+    </w:p>
+    <w:p>
+      <w:pPr>
+        <w:rPr>
+          <w:rFonts w:ascii="Arial" w:hAnsi="Arial" w:cs="Arial"/>
+          <w:sz w:val="24"/>
+          <w:szCs w:val="24"/>
+        </w:rPr>
+      </w:pPr>
+    </w:p>
+    <w:p>
+      <w:pPr>
+        <w:rPr>
+          <w:rFonts w:ascii="Arial" w:hAnsi="Arial" w:cs="Arial"/>
+          <w:sz w:val="24"/>
+          <w:szCs w:val="24"/>
+        </w:rPr>
+      </w:pPr>
+    </w:p>
+    <w:p>
+      <w:pPr>
+        <w:rPr>
+          <w:rFonts w:ascii="Arial" w:hAnsi="Arial" w:cs="Arial"/>
+          <w:sz w:val="24"/>
+          <w:szCs w:val="24"/>
+        </w:rPr>
+      </w:pPr>
+    </w:p>
+    <w:p>
+      <w:pPr>
+        <w:rPr>
+          <w:rFonts w:ascii="Arial" w:hAnsi="Arial" w:cs="Arial"/>
+          <w:sz w:val="24"/>
+          <w:szCs w:val="24"/>
+        </w:rPr>
+      </w:pPr>
+      <w:r>
+        <w:rPr>
+          <w:rFonts w:ascii="Arial" w:hAnsi="Arial" w:cs="Arial"/>
+          <w:sz w:val="24"/>
+          <w:szCs w:val="24"/>
+        </w:rPr>
+        <w:lastRenderedPageBreak/>
+        <w:t># Shows customer with more relationships are less likely to leave.</w:t>
+      </w:r>
+    </w:p>
+    <w:p>
+      <w:pPr>
+        <w:rPr>
+          <w:rFonts w:ascii="Arial" w:hAnsi="Arial" w:cs="Arial"/>
+          <w:sz w:val="24"/>
+          <w:szCs w:val="24"/>
+        </w:rPr>
+      </w:pPr>
+      <w:r>
+        <w:rPr>
+          <w:rFonts w:ascii="Arial" w:hAnsi="Arial" w:cs="Arial"/>
+          <w:sz w:val="24"/>
+          <w:szCs w:val="24"/>
+        </w:rPr>
+        <w:drawing>
+          <wp:inline distT="0" distB="0" distL="0" distR="0" wp14:anchorId="0F1EFB6E" wp14:editId="53BC2B5B">
+            <wp:extent cx="5731510" cy="2480310"/>
+            <wp:effectExtent l="0" t="0" r="0" b="0"/>
+            <wp:docPr id="768265304" name="Picture 1" descr="A graph of a bar graph&#10;&#10;Description automatically generated"/>
+            <wp:cNvGraphicFramePr>
+              <a:graphicFrameLocks xmlns:a="http://schemas.openxmlformats.org/drawingml/2006/main" noChangeAspect="1"/>
+            </wp:cNvGraphicFramePr>
+            <a:graphic xmlns:a="http://schemas.openxmlformats.org/drawingml/2006/main">
+              <a:graphicData uri="http://schemas.openxmlformats.org/drawingml/2006/picture">
+                <pic:pic xmlns:pic="http://schemas.openxmlformats.org/drawingml/2006/picture">
+                  <pic:nvPicPr>
+                    <pic:cNvPr id="768265304" name="Picture 1" descr="A graph of a bar graph&#10;&#10;Description automatically generated"/>
+                    <pic:cNvPicPr/>
+                  </pic:nvPicPr>
+                  <pic:blipFill>
+                    <a:blip r:embed="rId26"/>
+                    <a:stretch>
+                      <a:fillRect/>
+                    </a:stretch>
+                  </pic:blipFill>
+                  <pic:spPr>
+                    <a:xfrm>
+                      <a:off x="0" y="0"/>
+                      <a:ext cx="5731510" cy="2480310"/>
+                    </a:xfrm>
+                    <a:prstGeom prst="rect">
+                      <a:avLst/>
+                    </a:prstGeom>
+                  </pic:spPr>
+                </pic:pic>
+              </a:graphicData>
+            </a:graphic>
+          </wp:inline>
+        </w:drawing>
+      </w:r>
+    </w:p>
+    <w:p>
+      <w:pPr>
+        <w:rPr>
+          <w:rFonts w:ascii="Arial" w:hAnsi="Arial" w:cs="Arial"/>
+          <w:sz w:val="24"/>
+          <w:szCs w:val="24"/>
+        </w:rPr>
+      </w:pPr>
+    </w:p>
+    <w:p>
+      <w:pPr>
+        <w:rPr>
+          <w:rFonts w:ascii="Helvetica" w:eastAsia="Times New Roman" w:hAnsi="Helvetica" w:cs="Helvetica"/>
+          <w:color w:val="000000"/>
+          <w:kern w:val="0"/>
+          <w:sz w:val="21"/>
+          <w:szCs w:val="21"/>
+          <w:lang w:eastAsia="en-IE"/>
+          <w14:ligatures w14:val="none"/>
+        </w:rPr>
+      </w:pPr>
+      <w:r>
+        <w:rPr>
+          <w:rFonts w:ascii="Helvetica" w:eastAsia="Times New Roman" w:hAnsi="Helvetica" w:cs="Helvetica"/>
+          <w:color w:val="000000"/>
+          <w:kern w:val="0"/>
+          <w:sz w:val="21"/>
+          <w:szCs w:val="21"/>
+          <w:lang w:eastAsia="en-IE"/>
+          <w14:ligatures w14:val="none"/>
+        </w:rPr>
+        <w:t>Churned Customers and Existing Customers tend to have periods of longer inactivity, most of them three months suggesting that prolonged inactivity could be a good indicator of customer attrition.</w:t>
+      </w:r>
+    </w:p>
+    <w:p>
+      <w:pPr>
+        <w:rPr>
+          <w:rFonts w:ascii="Arial" w:hAnsi="Arial" w:cs="Arial"/>
+          <w:sz w:val="24"/>
+          <w:szCs w:val="24"/>
+        </w:rPr>
+      </w:pPr>
+      <w:r>
+        <w:rPr>
+          <w:noProof/>
+        </w:rPr>
+        <w:drawing>
+          <wp:inline distT="0" distB="0" distL="0" distR="0" wp14:anchorId="300AD338" wp14:editId="5CD9E272">
+            <wp:extent cx="5731510" cy="3054985"/>
+            <wp:effectExtent l="0" t="0" r="0" b="0"/>
+            <wp:docPr id="1127154111" name="Picture 1" descr="A graph of a bar chart&#10;&#10;Description automatically generated with medium confidence"/>
+            <wp:cNvGraphicFramePr>
+              <a:graphicFrameLocks xmlns:a="http://schemas.openxmlformats.org/drawingml/2006/main" noChangeAspect="1"/>
+            </wp:cNvGraphicFramePr>
+            <a:graphic xmlns:a="http://schemas.openxmlformats.org/drawingml/2006/main">
+              <a:graphicData uri="http://schemas.openxmlformats.org/drawingml/2006/picture">
+                <pic:pic xmlns:pic="http://schemas.openxmlformats.org/drawingml/2006/picture">
+                  <pic:nvPicPr>
+                    <pic:cNvPr id="1127154111" name="Picture 1" descr="A graph of a bar chart&#10;&#10;Description automatically generated with medium confidence"/>
+                    <pic:cNvPicPr/>
+                  </pic:nvPicPr>
+                  <pic:blipFill>
+                    <a:blip r:embed="rId27"/>
+                    <a:stretch>
+                      <a:fillRect/>
+                    </a:stretch>
+                  </pic:blipFill>
+                  <pic:spPr>
+                    <a:xfrm>
+                      <a:off x="0" y="0"/>
+                      <a:ext cx="5731510" cy="3054985"/>
+                    </a:xfrm>
+                    <a:prstGeom prst="rect">
+                      <a:avLst/>
+                    </a:prstGeom>
+                  </pic:spPr>
+                </pic:pic>
+              </a:graphicData>
+            </a:graphic>
+          </wp:inline>
+        </w:drawing>
+      </w:r>
+    </w:p>
+    <w:p>
+      <w:pPr>
+        <w:rPr>
+          <w:rFonts w:ascii="Arial" w:hAnsi="Arial" w:cs="Arial"/>
+          <w:sz w:val="24"/>
+          <w:szCs w:val="24"/>
+        </w:rPr>
+      </w:pPr>
+      <w:r>
+        <w:rPr>
+          <w:rFonts w:ascii="Arial" w:hAnsi="Arial" w:cs="Arial"/>
+          <w:sz w:val="24"/>
+          <w:szCs w:val="24"/>
+        </w:rPr>
+        <w:br w:type="page"/>
+      </w:r>
+    </w:p>
+    <w:p>
+      <w:pPr>
+        <w:rPr>
+          <w:rFonts w:ascii="Arial" w:hAnsi="Arial" w:cs="Arial"/>
+          <w:sz w:val="24"/>
+          <w:szCs w:val="24"/>
+        </w:rPr>
+      </w:pPr>
+      <w:r>
+        <w:rPr>
+          <w:rFonts w:ascii="Arial" w:hAnsi="Arial" w:cs="Arial"/>
+          <w:sz w:val="24"/>
+          <w:szCs w:val="24"/>
+        </w:rPr>
+        <w:lastRenderedPageBreak/>
+        <w:t># Credit Offered to Customers</w:t>
+      </w:r>
+    </w:p>
+    <w:p>
+      <w:pPr>
+        <w:rPr>
+          <w:rFonts w:ascii="Arial" w:hAnsi="Arial" w:cs="Arial"/>
+          <w:sz w:val="24"/>
+          <w:szCs w:val="24"/>
+        </w:rPr>
+      </w:pPr>
+      <w:r>
+        <w:rPr>
+          <w:rFonts w:ascii="Arial" w:hAnsi="Arial" w:cs="Arial"/>
+          <w:sz w:val="24"/>
+          <w:szCs w:val="24"/>
+        </w:rPr>
+        <w:drawing>
+          <wp:inline distT="0" distB="0" distL="0" distR="0" wp14:anchorId="39411085" wp14:editId="17FCA698">
+            <wp:extent cx="5731510" cy="2929255"/>
+            <wp:effectExtent l="0" t="0" r="0" b="0"/>
+            <wp:docPr id="1262451947" name="Picture 1" descr="A graph of credit limit&#10;&#10;Description automatically generated"/>
+            <wp:cNvGraphicFramePr>
+              <a:graphicFrameLocks xmlns:a="http://schemas.openxmlformats.org/drawingml/2006/main" noChangeAspect="1"/>
+            </wp:cNvGraphicFramePr>
+            <a:graphic xmlns:a="http://schemas.openxmlformats.org/drawingml/2006/main">
+              <a:graphicData uri="http://schemas.openxmlformats.org/drawingml/2006/picture">
+                <pic:pic xmlns:pic="http://schemas.openxmlformats.org/drawingml/2006/picture">
+                  <pic:nvPicPr>
+                    <pic:cNvPr id="1262451947" name="Picture 1" descr="A graph of credit limit&#10;&#10;Description automatically generated"/>
+                    <pic:cNvPicPr/>
+                  </pic:nvPicPr>
+                  <pic:blipFill>
+                    <a:blip r:embed="rId28"/>
+                    <a:stretch>
+                      <a:fillRect/>
+                    </a:stretch>
+                  </pic:blipFill>
+                  <pic:spPr>
+                    <a:xfrm>
+                      <a:off x="0" y="0"/>
+                      <a:ext cx="5731510" cy="2929255"/>
+                    </a:xfrm>
+                    <a:prstGeom prst="rect">
+                      <a:avLst/>
+                    </a:prstGeom>
+                  </pic:spPr>
+                </pic:pic>
+              </a:graphicData>
+            </a:graphic>
+          </wp:inline>
+        </w:drawing>
+      </w:r>
+    </w:p>
+    <w:p>
+      <w:pPr>
+        <w:rPr>
+          <w:rFonts w:ascii="Helvetica" w:eastAsia="Times New Roman" w:hAnsi="Helvetica" w:cs="Helvetica"/>
+          <w:color w:val="000000"/>
+          <w:kern w:val="0"/>
+          <w:sz w:val="21"/>
+          <w:szCs w:val="21"/>
+          <w:lang w:eastAsia="en-IE"/>
+          <w14:ligatures w14:val="none"/>
+        </w:rPr>
+      </w:pPr>
+    </w:p>
+    <w:p>
+      <w:pPr>
+        <w:rPr>
+          <w:rFonts w:ascii="Helvetica" w:eastAsia="Times New Roman" w:hAnsi="Helvetica" w:cs="Helvetica"/>
+          <w:color w:val="000000"/>
+          <w:kern w:val="0"/>
+          <w:sz w:val="21"/>
+          <w:szCs w:val="21"/>
+          <w:lang w:eastAsia="en-IE"/>
+          <w14:ligatures w14:val="none"/>
+        </w:rPr>
+      </w:pPr>
+    </w:p>
+    <w:p>
+      <w:pPr>
+        <w:rPr>
+          <w:rFonts w:ascii="Helvetica" w:eastAsia="Times New Roman" w:hAnsi="Helvetica" w:cs="Helvetica"/>
+          <w:color w:val="000000"/>
+          <w:kern w:val="0"/>
+          <w:sz w:val="21"/>
+          <w:szCs w:val="21"/>
+          <w:lang w:eastAsia="en-IE"/>
+          <w14:ligatures w14:val="none"/>
+        </w:rPr>
+      </w:pPr>
+      <w:r>
+        <w:rPr>
+          <w:rFonts w:ascii="Helvetica" w:eastAsia="Times New Roman" w:hAnsi="Helvetica" w:cs="Helvetica"/>
+          <w:color w:val="000000"/>
+          <w:kern w:val="0"/>
+          <w:sz w:val="21"/>
+          <w:szCs w:val="21"/>
+          <w:lang w:eastAsia="en-IE"/>
+          <w14:ligatures w14:val="none"/>
+        </w:rPr>
+        <w:t>The scatterplot clearly shows that for Existing Customers, there are three distinct clusters when comparing the total transaction counts and total transaction amount. The largest cluster has total transaction amount between 2500 and 5000 and is the most densely populated. The second cluster has total transaction amount around 8000. The third indicates the highest transactions amount, with total counts between 100 and 200. Conversely, Churned Customers clearly indicate that there is one cluster that has total transaction amount around 3000 and total transaction counts between 40 and 50 suggesting that the bank activity of the customers who want to leave may not be enough to keep them engaged with the bank.</w:t>
+      </w:r>
+    </w:p>
+    <w:p>
+      <w:pPr>
+        <w:rPr>
+          <w:rFonts w:ascii="Arial" w:hAnsi="Arial" w:cs="Arial"/>
+          <w:sz w:val="24"/>
+          <w:szCs w:val="24"/>
+        </w:rPr>
+      </w:pPr>
+      <w:r>
+        <w:rPr>
+          <w:rFonts w:ascii="Arial" w:hAnsi="Arial" w:cs="Arial"/>
+          <w:sz w:val="24"/>
+          <w:szCs w:val="24"/>
+        </w:rPr>
+        <w:drawing>
+          <wp:inline distT="0" distB="0" distL="0" distR="0" wp14:anchorId="124946F4" wp14:editId="050B746B">
+            <wp:extent cx="5731510" cy="1870075"/>
+            <wp:effectExtent l="0" t="0" r="0" b="0"/>
+            <wp:docPr id="467139492" name="Picture 1" descr="A close-up of a graph&#10;&#10;Description automatically generated"/>
+            <wp:cNvGraphicFramePr>
+              <a:graphicFrameLocks xmlns:a="http://schemas.openxmlformats.org/drawingml/2006/main" noChangeAspect="1"/>
+            </wp:cNvGraphicFramePr>
+            <a:graphic xmlns:a="http://schemas.openxmlformats.org/drawingml/2006/main">
+              <a:graphicData uri="http://schemas.openxmlformats.org/drawingml/2006/picture">
+                <pic:pic xmlns:pic="http://schemas.openxmlformats.org/drawingml/2006/picture">
+                  <pic:nvPicPr>
+                    <pic:cNvPr id="467139492" name="Picture 1" descr="A close-up of a graph&#10;&#10;Description automatically generated"/>
+                    <pic:cNvPicPr/>
+                  </pic:nvPicPr>
+                  <pic:blipFill>
+                    <a:blip r:embed="rId29"/>
+                    <a:stretch>
+                      <a:fillRect/>
+                    </a:stretch>
+                  </pic:blipFill>
+                  <pic:spPr>
+                    <a:xfrm>
+                      <a:off x="0" y="0"/>
+                      <a:ext cx="5731510" cy="1870075"/>
+                    </a:xfrm>
+                    <a:prstGeom prst="rect">
+                      <a:avLst/>
+                    </a:prstGeom>
+                  </pic:spPr>
+                </pic:pic>
+              </a:graphicData>
+            </a:graphic>
+          </wp:inline>
+        </w:drawing>
+      </w:r>
+    </w:p>
+    <w:p>
+      <w:pPr>
+        <w:rPr>
+          <w:rFonts w:ascii="Arial" w:hAnsi="Arial" w:cs="Arial"/>
+          <w:sz w:val="24"/>
+          <w:szCs w:val="24"/>
+        </w:rPr>
+      </w:pPr>
+      <w:r>
+        <w:rPr>
+          <w:rFonts w:ascii="Arial" w:hAnsi="Arial" w:cs="Arial"/>
+          <w:sz w:val="24"/>
+          <w:szCs w:val="24"/>
+        </w:rPr>
+        <w:br w:type="page"/>
+      </w:r>
+    </w:p>
+    <w:p>
+      <w:pPr>
+        <w:rPr>
+          <w:rFonts w:ascii="Arial" w:hAnsi="Arial" w:cs="Arial"/>
+          <w:sz w:val="24"/>
+          <w:szCs w:val="24"/>
+        </w:rPr>
+      </w:pPr>
+      <w:r>
+        <w:rPr>
+          <w:rFonts w:ascii="Arial" w:hAnsi="Arial" w:cs="Arial"/>
+          <w:sz w:val="24"/>
+          <w:szCs w:val="24"/>
+        </w:rPr>
+        <w:lastRenderedPageBreak/>
+        <w:t># What Percentage of their Credit Limit are Customers Using?</w:t>
+      </w:r>
+    </w:p>
+    <w:p>
+      <w:pPr>
+        <w:rPr>
+          <w:rFonts w:ascii="Arial" w:hAnsi="Arial" w:cs="Arial"/>
+          <w:sz w:val="24"/>
+          <w:szCs w:val="24"/>
+        </w:rPr>
+      </w:pPr>
+      <w:r>
+        <w:rPr>
+          <w:rFonts w:ascii="Arial" w:hAnsi="Arial" w:cs="Arial"/>
+          <w:sz w:val="24"/>
+          <w:szCs w:val="24"/>
+        </w:rPr>
+        <w:drawing>
+          <wp:inline distT="0" distB="0" distL="0" distR="0" wp14:anchorId="29C006E3" wp14:editId="2BA73A1F">
+            <wp:extent cx="5731510" cy="2936240"/>
+            <wp:effectExtent l="0" t="0" r="0" b="0"/>
+            <wp:docPr id="1947071552" name="Picture 1" descr="A graph of a graph&#10;&#10;Description automatically generated with medium confidence"/>
+            <wp:cNvGraphicFramePr>
+              <a:graphicFrameLocks xmlns:a="http://schemas.openxmlformats.org/drawingml/2006/main" noChangeAspect="1"/>
+            </wp:cNvGraphicFramePr>
+            <a:graphic xmlns:a="http://schemas.openxmlformats.org/drawingml/2006/main">
+              <a:graphicData uri="http://schemas.openxmlformats.org/drawingml/2006/picture">
+                <pic:pic xmlns:pic="http://schemas.openxmlformats.org/drawingml/2006/picture">
+                  <pic:nvPicPr>
+                    <pic:cNvPr id="1947071552" name="Picture 1" descr="A graph of a graph&#10;&#10;Description automatically generated with medium confidence"/>
+                    <pic:cNvPicPr/>
+                  </pic:nvPicPr>
+                  <pic:blipFill>
+                    <a:blip r:embed="rId30"/>
+                    <a:stretch>
+                      <a:fillRect/>
+                    </a:stretch>
+                  </pic:blipFill>
+                  <pic:spPr>
+                    <a:xfrm>
+                      <a:off x="0" y="0"/>
+                      <a:ext cx="5731510" cy="2936240"/>
+                    </a:xfrm>
+                    <a:prstGeom prst="rect">
+                      <a:avLst/>
+                    </a:prstGeom>
+                  </pic:spPr>
+                </pic:pic>
+              </a:graphicData>
+            </a:graphic>
+          </wp:inline>
+        </w:drawing>
+      </w:r>
+    </w:p>
+    <w:p>
+      <w:pPr>
+        <w:rPr>
+          <w:rFonts w:ascii="Arial" w:hAnsi="Arial" w:cs="Arial"/>
+          <w:sz w:val="24"/>
+          <w:szCs w:val="24"/>
+        </w:rPr>
+      </w:pPr>
+    </w:p>
+    <w:p>
+      <w:pPr>
+        <w:rPr>
+          <w:rFonts w:ascii="Helvetica" w:eastAsia="Times New Roman" w:hAnsi="Helvetica" w:cs="Helvetica"/>
+          <w:i/>
+          <w:iCs/>
+          <w:color w:val="000000"/>
+          <w:kern w:val="0"/>
+          <w:sz w:val="21"/>
+          <w:szCs w:val="21"/>
+          <w:lang w:eastAsia="en-IE"/>
+          <w14:ligatures w14:val="none"/>
+        </w:rPr>
+      </w:pPr>
+      <w:r>
+        <w:rPr>
+          <w:rFonts w:ascii="Helvetica" w:eastAsia="Times New Roman" w:hAnsi="Helvetica" w:cs="Helvetica"/>
+          <w:i/>
+          <w:iCs/>
+          <w:color w:val="000000"/>
+          <w:kern w:val="0"/>
+          <w:sz w:val="21"/>
+          <w:szCs w:val="21"/>
+          <w:lang w:eastAsia="en-IE"/>
+          <w14:ligatures w14:val="none"/>
+        </w:rPr>
+        <w:br w:type="page"/>
+      </w:r>
+    </w:p>
+    <w:p>
+      <w:pPr>
+        <w:rPr>
+          <w:rFonts w:ascii="Helvetica" w:eastAsia="Times New Roman" w:hAnsi="Helvetica" w:cs="Helvetica"/>
+          <w:i/>
+          <w:iCs/>
+          <w:color w:val="000000"/>
+          <w:kern w:val="0"/>
+          <w:sz w:val="21"/>
+          <w:szCs w:val="21"/>
+          <w:lang w:eastAsia="en-IE"/>
+          <w14:ligatures w14:val="none"/>
+        </w:rPr>
+      </w:pPr>
+      <w:r>
+        <w:rPr>
+          <w:rFonts w:ascii="Helvetica" w:eastAsia="Times New Roman" w:hAnsi="Helvetica" w:cs="Helvetica"/>
+          <w:i/>
+          <w:iCs/>
+          <w:color w:val="000000"/>
+          <w:kern w:val="0"/>
+          <w:sz w:val="21"/>
+          <w:szCs w:val="21"/>
+          <w:lang w:eastAsia="en-IE"/>
+          <w14:ligatures w14:val="none"/>
+        </w:rPr>
+        <w:lastRenderedPageBreak/>
+        <w:t>Correlations among the Features</w:t>
+      </w:r>
+    </w:p>
+    <w:p>
+      <w:pPr>
+        <w:rPr>
+          <w:rFonts w:ascii="Helvetica" w:eastAsia="Times New Roman" w:hAnsi="Helvetica" w:cs="Helvetica"/>
+          <w:color w:val="000000"/>
+          <w:kern w:val="0"/>
+          <w:sz w:val="21"/>
+          <w:szCs w:val="21"/>
+          <w:lang w:eastAsia="en-IE"/>
+          <w14:ligatures w14:val="none"/>
+        </w:rPr>
+      </w:pPr>
+      <w:r>
+        <w:rPr>
+          <w:rFonts w:ascii="Helvetica" w:eastAsia="Times New Roman" w:hAnsi="Helvetica" w:cs="Helvetica"/>
+          <w:color w:val="000000"/>
+          <w:kern w:val="0"/>
+          <w:sz w:val="21"/>
+          <w:szCs w:val="21"/>
+          <w:lang w:eastAsia="en-IE"/>
+          <w14:ligatures w14:val="none"/>
+        </w:rPr>
+        <w:t>Given the fact that the Attrited Customers are only 16% of the sample, from our point of view is a good practice to analyse the customers as a whole and not only the ones who have left the bank, as we believe the customers who remain in the bank are likely to churn in the future as well. Therefore, we have decided to perform a correlated heatmap to analyse the features accurately and identify potential patterns or trends in the data.</w:t>
+      </w:r>
+    </w:p>
+    <w:p>
+      <w:pPr>
+        <w:rPr>
+          <w:rFonts w:ascii="Helvetica" w:eastAsia="Times New Roman" w:hAnsi="Helvetica" w:cs="Helvetica"/>
+          <w:color w:val="000000"/>
+          <w:kern w:val="0"/>
+          <w:sz w:val="21"/>
+          <w:szCs w:val="21"/>
+          <w:lang w:eastAsia="en-IE"/>
+          <w14:ligatures w14:val="none"/>
+        </w:rPr>
+      </w:pPr>
+      <w:r>
+        <w:rPr>
+          <w:rFonts w:ascii="Helvetica" w:eastAsia="Times New Roman" w:hAnsi="Helvetica" w:cs="Helvetica"/>
+          <w:color w:val="000000"/>
+          <w:kern w:val="0"/>
+          <w:sz w:val="21"/>
+          <w:szCs w:val="21"/>
+          <w:lang w:eastAsia="en-IE"/>
+          <w14:ligatures w14:val="none"/>
+        </w:rPr>
+        <w:t>The correlated heatmap depicts features high positive correlated (when two variables tend to increase or decrease together) between total ‘Customer_ Age’ and ‘</w:t>
+      </w:r>
+      <w:proofErr w:type="spellStart"/>
+      <w:r>
+        <w:rPr>
+          <w:rFonts w:ascii="Helvetica" w:eastAsia="Times New Roman" w:hAnsi="Helvetica" w:cs="Helvetica"/>
+          <w:color w:val="000000"/>
+          <w:kern w:val="0"/>
+          <w:sz w:val="21"/>
+          <w:szCs w:val="21"/>
+          <w:lang w:eastAsia="en-IE"/>
+          <w14:ligatures w14:val="none"/>
+        </w:rPr>
+        <w:t>months_on_book</w:t>
+      </w:r>
+      <w:proofErr w:type="spellEnd"/>
+      <w:r>
+        <w:rPr>
+          <w:rFonts w:ascii="Helvetica" w:eastAsia="Times New Roman" w:hAnsi="Helvetica" w:cs="Helvetica"/>
+          <w:color w:val="000000"/>
+          <w:kern w:val="0"/>
+          <w:sz w:val="21"/>
+          <w:szCs w:val="21"/>
+          <w:lang w:eastAsia="en-IE"/>
+          <w14:ligatures w14:val="none"/>
+        </w:rPr>
+        <w:t>’. This suggests that as a customer’s age increases, the number of months in the bank also tends to increase. Other features to be analysed are ‘</w:t>
+      </w:r>
+      <w:proofErr w:type="spellStart"/>
+      <w:r>
+        <w:rPr>
+          <w:rFonts w:ascii="Helvetica" w:eastAsia="Times New Roman" w:hAnsi="Helvetica" w:cs="Helvetica"/>
+          <w:color w:val="000000"/>
+          <w:kern w:val="0"/>
+          <w:sz w:val="21"/>
+          <w:szCs w:val="21"/>
+          <w:lang w:eastAsia="en-IE"/>
+          <w14:ligatures w14:val="none"/>
+        </w:rPr>
+        <w:t>Total_Trans_Amt</w:t>
+      </w:r>
+      <w:proofErr w:type="spellEnd"/>
+      <w:r>
+        <w:rPr>
+          <w:rFonts w:ascii="Helvetica" w:eastAsia="Times New Roman" w:hAnsi="Helvetica" w:cs="Helvetica"/>
+          <w:color w:val="000000"/>
+          <w:kern w:val="0"/>
+          <w:sz w:val="21"/>
+          <w:szCs w:val="21"/>
+          <w:lang w:eastAsia="en-IE"/>
+          <w14:ligatures w14:val="none"/>
+        </w:rPr>
+        <w:t xml:space="preserve"> and ‘</w:t>
+      </w:r>
+      <w:proofErr w:type="spellStart"/>
+      <w:r>
+        <w:rPr>
+          <w:rFonts w:ascii="Helvetica" w:eastAsia="Times New Roman" w:hAnsi="Helvetica" w:cs="Helvetica"/>
+          <w:color w:val="000000"/>
+          <w:kern w:val="0"/>
+          <w:sz w:val="21"/>
+          <w:szCs w:val="21"/>
+          <w:lang w:eastAsia="en-IE"/>
+          <w14:ligatures w14:val="none"/>
+        </w:rPr>
+        <w:t>Total_Trans_Ct</w:t>
+      </w:r>
+      <w:proofErr w:type="spellEnd"/>
+      <w:r>
+        <w:rPr>
+          <w:rFonts w:ascii="Helvetica" w:eastAsia="Times New Roman" w:hAnsi="Helvetica" w:cs="Helvetica"/>
+          <w:color w:val="000000"/>
+          <w:kern w:val="0"/>
+          <w:sz w:val="21"/>
+          <w:szCs w:val="21"/>
+          <w:lang w:eastAsia="en-IE"/>
+          <w14:ligatures w14:val="none"/>
+        </w:rPr>
+        <w:t>. as this suggests that as the number of transactions a customer makes increases, the total transaction amount also tends to increase.</w:t>
+      </w:r>
+    </w:p>
+    <w:p>
+      <w:pPr>
+        <w:rPr>
+          <w:rFonts w:ascii="Helvetica" w:eastAsia="Times New Roman" w:hAnsi="Helvetica" w:cs="Helvetica"/>
+          <w:color w:val="000000"/>
+          <w:kern w:val="0"/>
+          <w:sz w:val="21"/>
+          <w:szCs w:val="21"/>
+          <w:lang w:eastAsia="en-IE"/>
+          <w14:ligatures w14:val="none"/>
+        </w:rPr>
+      </w:pPr>
+      <w:r>
+        <w:rPr>
+          <w:rFonts w:ascii="Helvetica" w:eastAsia="Times New Roman" w:hAnsi="Helvetica" w:cs="Helvetica"/>
+          <w:color w:val="000000"/>
+          <w:kern w:val="0"/>
+          <w:sz w:val="21"/>
+          <w:szCs w:val="21"/>
+          <w:lang w:eastAsia="en-IE"/>
+          <w14:ligatures w14:val="none"/>
+        </w:rPr>
+        <w:t>On the other hand, there are features negatively correlated (when one variable increases the other decreases). By analysing these correlations among ‘</w:t>
+      </w:r>
+      <w:proofErr w:type="spellStart"/>
+      <w:r>
+        <w:rPr>
+          <w:rFonts w:ascii="Helvetica" w:eastAsia="Times New Roman" w:hAnsi="Helvetica" w:cs="Helvetica"/>
+          <w:color w:val="000000"/>
+          <w:kern w:val="0"/>
+          <w:sz w:val="21"/>
+          <w:szCs w:val="21"/>
+          <w:lang w:eastAsia="en-IE"/>
+          <w14:ligatures w14:val="none"/>
+        </w:rPr>
+        <w:t>Avg_Utilization_Ratio</w:t>
+      </w:r>
+      <w:proofErr w:type="spellEnd"/>
+      <w:r>
+        <w:rPr>
+          <w:rFonts w:ascii="Helvetica" w:eastAsia="Times New Roman" w:hAnsi="Helvetica" w:cs="Helvetica"/>
+          <w:color w:val="000000"/>
+          <w:kern w:val="0"/>
+          <w:sz w:val="21"/>
+          <w:szCs w:val="21"/>
+          <w:lang w:eastAsia="en-IE"/>
+          <w14:ligatures w14:val="none"/>
+        </w:rPr>
+        <w:t>’, ‘</w:t>
+      </w:r>
+      <w:proofErr w:type="spellStart"/>
+      <w:r>
+        <w:rPr>
+          <w:rFonts w:ascii="Helvetica" w:eastAsia="Times New Roman" w:hAnsi="Helvetica" w:cs="Helvetica"/>
+          <w:color w:val="000000"/>
+          <w:kern w:val="0"/>
+          <w:sz w:val="21"/>
+          <w:szCs w:val="21"/>
+          <w:lang w:eastAsia="en-IE"/>
+          <w14:ligatures w14:val="none"/>
+        </w:rPr>
+        <w:t>Avg_Open_To_Buy</w:t>
+      </w:r>
+      <w:proofErr w:type="spellEnd"/>
+      <w:r>
+        <w:rPr>
+          <w:rFonts w:ascii="Helvetica" w:eastAsia="Times New Roman" w:hAnsi="Helvetica" w:cs="Helvetica"/>
+          <w:color w:val="000000"/>
+          <w:kern w:val="0"/>
+          <w:sz w:val="21"/>
+          <w:szCs w:val="21"/>
+          <w:lang w:eastAsia="en-IE"/>
+          <w14:ligatures w14:val="none"/>
+        </w:rPr>
+        <w:t>’ and ‘</w:t>
+      </w:r>
+      <w:proofErr w:type="spellStart"/>
+      <w:r>
+        <w:rPr>
+          <w:rFonts w:ascii="Helvetica" w:eastAsia="Times New Roman" w:hAnsi="Helvetica" w:cs="Helvetica"/>
+          <w:color w:val="000000"/>
+          <w:kern w:val="0"/>
+          <w:sz w:val="21"/>
+          <w:szCs w:val="21"/>
+          <w:lang w:eastAsia="en-IE"/>
+          <w14:ligatures w14:val="none"/>
+        </w:rPr>
+        <w:t>Credit_Limit</w:t>
+      </w:r>
+      <w:proofErr w:type="spellEnd"/>
+      <w:r>
+        <w:rPr>
+          <w:rFonts w:ascii="Helvetica" w:eastAsia="Times New Roman" w:hAnsi="Helvetica" w:cs="Helvetica"/>
+          <w:color w:val="000000"/>
+          <w:kern w:val="0"/>
+          <w:sz w:val="21"/>
+          <w:szCs w:val="21"/>
+          <w:lang w:eastAsia="en-IE"/>
+          <w14:ligatures w14:val="none"/>
+        </w:rPr>
+        <w:t>’ indicate that as the ‘</w:t>
+      </w:r>
+      <w:proofErr w:type="spellStart"/>
+      <w:r>
+        <w:rPr>
+          <w:rFonts w:ascii="Helvetica" w:eastAsia="Times New Roman" w:hAnsi="Helvetica" w:cs="Helvetica"/>
+          <w:color w:val="000000"/>
+          <w:kern w:val="0"/>
+          <w:sz w:val="21"/>
+          <w:szCs w:val="21"/>
+          <w:lang w:eastAsia="en-IE"/>
+          <w14:ligatures w14:val="none"/>
+        </w:rPr>
+        <w:t>Avg_Utilization_Ratio</w:t>
+      </w:r>
+      <w:proofErr w:type="spellEnd"/>
+      <w:r>
+        <w:rPr>
+          <w:rFonts w:ascii="Helvetica" w:eastAsia="Times New Roman" w:hAnsi="Helvetica" w:cs="Helvetica"/>
+          <w:color w:val="000000"/>
+          <w:kern w:val="0"/>
+          <w:sz w:val="21"/>
+          <w:szCs w:val="21"/>
+          <w:lang w:eastAsia="en-IE"/>
+          <w14:ligatures w14:val="none"/>
+        </w:rPr>
+        <w:t>’ increases, both ‘</w:t>
+      </w:r>
+      <w:proofErr w:type="spellStart"/>
+      <w:r>
+        <w:rPr>
+          <w:rFonts w:ascii="Helvetica" w:eastAsia="Times New Roman" w:hAnsi="Helvetica" w:cs="Helvetica"/>
+          <w:color w:val="000000"/>
+          <w:kern w:val="0"/>
+          <w:sz w:val="21"/>
+          <w:szCs w:val="21"/>
+          <w:lang w:eastAsia="en-IE"/>
+          <w14:ligatures w14:val="none"/>
+        </w:rPr>
+        <w:t>Avg_Open_To_Buy</w:t>
+      </w:r>
+      <w:proofErr w:type="spellEnd"/>
+      <w:r>
+        <w:rPr>
+          <w:rFonts w:ascii="Helvetica" w:eastAsia="Times New Roman" w:hAnsi="Helvetica" w:cs="Helvetica"/>
+          <w:color w:val="000000"/>
+          <w:kern w:val="0"/>
+          <w:sz w:val="21"/>
+          <w:szCs w:val="21"/>
+          <w:lang w:eastAsia="en-IE"/>
+          <w14:ligatures w14:val="none"/>
+        </w:rPr>
+        <w:t>’ and ‘</w:t>
+      </w:r>
+      <w:proofErr w:type="spellStart"/>
+      <w:r>
+        <w:rPr>
+          <w:rFonts w:ascii="Helvetica" w:eastAsia="Times New Roman" w:hAnsi="Helvetica" w:cs="Helvetica"/>
+          <w:color w:val="000000"/>
+          <w:kern w:val="0"/>
+          <w:sz w:val="21"/>
+          <w:szCs w:val="21"/>
+          <w:lang w:eastAsia="en-IE"/>
+          <w14:ligatures w14:val="none"/>
+        </w:rPr>
+        <w:t>Credit_Limit</w:t>
+      </w:r>
+      <w:proofErr w:type="spellEnd"/>
+      <w:r>
+        <w:rPr>
+          <w:rFonts w:ascii="Helvetica" w:eastAsia="Times New Roman" w:hAnsi="Helvetica" w:cs="Helvetica"/>
+          <w:color w:val="000000"/>
+          <w:kern w:val="0"/>
+          <w:sz w:val="21"/>
+          <w:szCs w:val="21"/>
+          <w:lang w:eastAsia="en-IE"/>
+          <w14:ligatures w14:val="none"/>
+        </w:rPr>
+        <w:t>’ decrease. In other words, customers who use their credit regularly usually tend to have lower credit limits.</w:t>
+      </w:r>
+    </w:p>
+    <w:p>
+      <w:pPr>
+        <w:rPr>
+          <w:rFonts w:ascii="Arial" w:hAnsi="Arial" w:cs="Arial"/>
+          <w:sz w:val="24"/>
+          <w:szCs w:val="24"/>
+        </w:rPr>
+      </w:pPr>
+      <w:r>
+        <w:rPr>
+          <w:noProof/>
+        </w:rPr>
+        <w:drawing>
+          <wp:inline distT="0" distB="0" distL="0" distR="0" wp14:anchorId="717E9E4C" wp14:editId="06D123C1">
+            <wp:extent cx="5731510" cy="2741930"/>
+            <wp:effectExtent l="0" t="0" r="0" b="0"/>
+            <wp:docPr id="649031059" name="Picture 1" descr="A graph with red and blue squares&#10;&#10;Description automatically generated"/>
+            <wp:cNvGraphicFramePr>
+              <a:graphicFrameLocks xmlns:a="http://schemas.openxmlformats.org/drawingml/2006/main" noChangeAspect="1"/>
+            </wp:cNvGraphicFramePr>
+            <a:graphic xmlns:a="http://schemas.openxmlformats.org/drawingml/2006/main">
+              <a:graphicData uri="http://schemas.openxmlformats.org/drawingml/2006/picture">
+                <pic:pic xmlns:pic="http://schemas.openxmlformats.org/drawingml/2006/picture">
+                  <pic:nvPicPr>
+                    <pic:cNvPr id="649031059" name="Picture 1" descr="A graph with red and blue squares&#10;&#10;Description automatically generated"/>
+                    <pic:cNvPicPr/>
+                  </pic:nvPicPr>
+                  <pic:blipFill>
+                    <a:blip r:embed="rId31"/>
+                    <a:stretch>
+                      <a:fillRect/>
+                    </a:stretch>
+                  </pic:blipFill>
+                  <pic:spPr>
+                    <a:xfrm>
+                      <a:off x="0" y="0"/>
+                      <a:ext cx="5731510" cy="2741930"/>
+                    </a:xfrm>
+                    <a:prstGeom prst="rect">
+                      <a:avLst/>
+                    </a:prstGeom>
+                  </pic:spPr>
+                </pic:pic>
+              </a:graphicData>
+            </a:graphic>
+          </wp:inline>
+        </w:drawing>
+      </w:r>
+    </w:p>
+    <w:p>
+      <w:pPr>
+        <w:rPr>
+          <w:rFonts w:ascii="Arial" w:hAnsi="Arial" w:cs="Arial"/>
+          <w:sz w:val="24"/>
+          <w:szCs w:val="24"/>
+        </w:rPr>
+      </w:pPr>
+      <w:r>
+        <w:rPr>
+          <w:rFonts w:ascii="Arial" w:hAnsi="Arial" w:cs="Arial"/>
+          <w:sz w:val="24"/>
+          <w:szCs w:val="24"/>
+        </w:rPr>
+        <w:br w:type="page"/>
+      </w:r>
+    </w:p>
+    <w:p>
+      <w:pPr>
+        <w:rPr>
+          <w:rFonts w:ascii="Helvetica" w:eastAsia="Times New Roman" w:hAnsi="Helvetica" w:cs="Helvetica"/>
+          <w:i/>
+          <w:iCs/>
+          <w:color w:val="000000"/>
+          <w:kern w:val="0"/>
+          <w:sz w:val="21"/>
+          <w:szCs w:val="21"/>
+          <w:lang w:eastAsia="en-IE"/>
+          <w14:ligatures w14:val="none"/>
+        </w:rPr>
+      </w:pPr>
+      <w:r>
+        <w:rPr>
+          <w:rFonts w:ascii="Helvetica" w:eastAsia="Times New Roman" w:hAnsi="Helvetica" w:cs="Helvetica"/>
+          <w:i/>
+          <w:iCs/>
+          <w:color w:val="000000"/>
+          <w:kern w:val="0"/>
+          <w:sz w:val="21"/>
+          <w:szCs w:val="21"/>
+          <w:lang w:eastAsia="en-IE"/>
+          <w14:ligatures w14:val="none"/>
+        </w:rPr>
+        <w:lastRenderedPageBreak/>
+        <w:t>Positive correlations</w:t>
+      </w:r>
+    </w:p>
+    <w:p>
+      <w:r>
+        <w:rPr>
+          <w:noProof/>
+        </w:rPr>
+        <w:drawing>
+          <wp:inline distT="0" distB="0" distL="0" distR="0" wp14:anchorId="7E150DB9" wp14:editId="08BC7735">
+            <wp:extent cx="5731510" cy="2118360"/>
+            <wp:effectExtent l="0" t="0" r="0" b="0"/>
+            <wp:docPr id="900494706" name="Picture 1" descr="A close-up of a map&#10;&#10;Description automatically generated"/>
+            <wp:cNvGraphicFramePr>
+              <a:graphicFrameLocks xmlns:a="http://schemas.openxmlformats.org/drawingml/2006/main" noChangeAspect="1"/>
+            </wp:cNvGraphicFramePr>
+            <a:graphic xmlns:a="http://schemas.openxmlformats.org/drawingml/2006/main">
+              <a:graphicData uri="http://schemas.openxmlformats.org/drawingml/2006/picture">
+                <pic:pic xmlns:pic="http://schemas.openxmlformats.org/drawingml/2006/picture">
+                  <pic:nvPicPr>
+                    <pic:cNvPr id="900494706" name="Picture 1" descr="A close-up of a map&#10;&#10;Description automatically generated"/>
+                    <pic:cNvPicPr/>
+                  </pic:nvPicPr>
+                  <pic:blipFill>
+                    <a:blip r:embed="rId32"/>
+                    <a:stretch>
+                      <a:fillRect/>
+                    </a:stretch>
+                  </pic:blipFill>
+                  <pic:spPr>
+                    <a:xfrm>
+                      <a:off x="0" y="0"/>
+                      <a:ext cx="5731510" cy="2118360"/>
+                    </a:xfrm>
+                    <a:prstGeom prst="rect">
+                      <a:avLst/>
+                    </a:prstGeom>
+                  </pic:spPr>
+                </pic:pic>
+              </a:graphicData>
+            </a:graphic>
+          </wp:inline>
+        </w:drawing>
+      </w:r>
+    </w:p>
+    <w:p>
+      <w:pPr>
+        <w:rPr>
+          <w:rFonts w:ascii="Helvetica" w:eastAsia="Times New Roman" w:hAnsi="Helvetica" w:cs="Helvetica"/>
+          <w:i/>
+          <w:iCs/>
+          <w:color w:val="000000"/>
+          <w:kern w:val="0"/>
+          <w:sz w:val="21"/>
+          <w:szCs w:val="21"/>
+          <w:lang w:eastAsia="en-IE"/>
+          <w14:ligatures w14:val="none"/>
+        </w:rPr>
+      </w:pPr>
+      <w:r>
+        <w:rPr>
+          <w:rFonts w:ascii="Helvetica" w:eastAsia="Times New Roman" w:hAnsi="Helvetica" w:cs="Helvetica"/>
+          <w:i/>
+          <w:iCs/>
+          <w:color w:val="000000"/>
+          <w:kern w:val="0"/>
+          <w:sz w:val="21"/>
+          <w:szCs w:val="21"/>
+          <w:lang w:eastAsia="en-IE"/>
+          <w14:ligatures w14:val="none"/>
+        </w:rPr>
+        <w:t>Negativ</w:t>
+      </w:r>
+      <w:r>
+        <w:rPr>
+          <w:rFonts w:ascii="Helvetica" w:eastAsia="Times New Roman" w:hAnsi="Helvetica" w:cs="Helvetica"/>
+          <w:i/>
+          <w:iCs/>
+          <w:color w:val="000000"/>
+          <w:kern w:val="0"/>
+          <w:sz w:val="21"/>
+          <w:szCs w:val="21"/>
+          <w:lang w:eastAsia="en-IE"/>
+          <w14:ligatures w14:val="none"/>
+        </w:rPr>
+        <w:t>e correlation</w:t>
+      </w:r>
+    </w:p>
+    <w:p>
+      <w:pPr>
+        <w:rPr>
+          <w:rFonts w:ascii="Arial" w:hAnsi="Arial" w:cs="Arial"/>
+          <w:sz w:val="24"/>
+          <w:szCs w:val="24"/>
+        </w:rPr>
+      </w:pPr>
+      <w:r>
+        <w:rPr>
+          <w:noProof/>
+        </w:rPr>
+        <w:drawing>
+          <wp:inline distT="0" distB="0" distL="0" distR="0" wp14:anchorId="4135EF9D" wp14:editId="4D363F30">
+            <wp:extent cx="3176930" cy="2244969"/>
+            <wp:effectExtent l="0" t="0" r="0" b="0"/>
+            <wp:docPr id="36164501" name="Picture 1" descr="A graph showing the amount of attrition&#10;&#10;Description automatically generated"/>
+            <wp:cNvGraphicFramePr>
+              <a:graphicFrameLocks xmlns:a="http://schemas.openxmlformats.org/drawingml/2006/main" noChangeAspect="1"/>
+            </wp:cNvGraphicFramePr>
+            <a:graphic xmlns:a="http://schemas.openxmlformats.org/drawingml/2006/main">
+              <a:graphicData uri="http://schemas.openxmlformats.org/drawingml/2006/picture">
+                <pic:pic xmlns:pic="http://schemas.openxmlformats.org/drawingml/2006/picture">
+                  <pic:nvPicPr>
+                    <pic:cNvPr id="36164501" name="Picture 1" descr="A graph showing the amount of attrition&#10;&#10;Description automatically generated"/>
+                    <pic:cNvPicPr/>
+                  </pic:nvPicPr>
+                  <pic:blipFill>
+                    <a:blip r:embed="rId33"/>
+                    <a:stretch>
+                      <a:fillRect/>
+                    </a:stretch>
+                  </pic:blipFill>
+                  <pic:spPr>
+                    <a:xfrm>
+                      <a:off x="0" y="0"/>
+                      <a:ext cx="3180320" cy="2247364"/>
+                    </a:xfrm>
+                    <a:prstGeom prst="rect">
+                      <a:avLst/>
+                    </a:prstGeom>
+                  </pic:spPr>
+                </pic:pic>
+              </a:graphicData>
+            </a:graphic>
+          </wp:inline>
+        </w:drawing>
+      </w:r>
+      <w:r>
+        <w:rPr>
+          <w:rFonts w:ascii="Arial" w:hAnsi="Arial" w:cs="Arial"/>
+          <w:sz w:val="24"/>
+          <w:szCs w:val="24"/>
+        </w:rPr>
+        <w:br w:type="page"/>
+      </w:r>
+    </w:p>
+    <w:p>
+      <w:pPr>
+        <w:rPr>
+          <w:rFonts w:ascii="Arial" w:hAnsi="Arial" w:cs="Arial"/>
+          <w:sz w:val="24"/>
+          <w:szCs w:val="24"/>
+        </w:rPr>
+      </w:pPr>
+      <w:r>
+        <w:rPr>
+          <w:rFonts w:ascii="Arial" w:hAnsi="Arial" w:cs="Arial"/>
+          <w:sz w:val="24"/>
+          <w:szCs w:val="24"/>
+        </w:rPr>
+        <w:lastRenderedPageBreak/>
+        <w:br w:type="page"/>
+      </w:r>
+    </w:p>
+    <w:p>
+      <w:pPr>
+        <w:rPr>
+          <w:rFonts w:ascii="Arial" w:hAnsi="Arial" w:cs="Arial"/>
+          <w:sz w:val="24"/>
+          <w:szCs w:val="24"/>
+        </w:rPr>
+      </w:pPr>
+      <w:r>
+        <w:rPr>
+          <w:rFonts w:ascii="Arial" w:hAnsi="Arial" w:cs="Arial"/>
+          <w:sz w:val="24"/>
+          <w:szCs w:val="24"/>
+        </w:rPr>
+        <w:lastRenderedPageBreak/>
+        <w:br w:type="page"/>
+      </w:r>
+    </w:p>
+    <w:p>
+      <w:pPr>
+        <w:rPr>
+          <w:rFonts w:ascii="Arial" w:hAnsi="Arial" w:cs="Arial"/>
+          <w:sz w:val="24"/>
+          <w:szCs w:val="24"/>
+        </w:rPr>
+      </w:pPr>
+      <w:r>
+        <w:rPr>
+          <w:rFonts w:ascii="Arial" w:hAnsi="Arial" w:cs="Arial"/>
+          <w:sz w:val="24"/>
+          <w:szCs w:val="24"/>
+        </w:rPr>
+        <w:lastRenderedPageBreak/>
+        <w:br w:type="page"/>
+      </w:r>
+    </w:p>
+    <w:p>
+      <w:pPr>
+        <w:rPr>
+          <w:rFonts w:ascii="Arial" w:hAnsi="Arial" w:cs="Arial"/>
+          <w:sz w:val="24"/>
+          <w:szCs w:val="24"/>
+        </w:rPr>
+      </w:pPr>
+    </w:p>
+    <w:p>
+      <w:pPr>
+        <w:pStyle w:val="Heading1"/>
+      </w:pPr>
+      <w:bookmarkStart w:id="33" w:name="_Toc148697473"/>
+      <w:r>
+        <w:t>References</w:t>
+      </w:r>
+      <w:bookmarkEnd w:id="33"/>
+      <w:r>
+        <w:t xml:space="preserve"> </w:t>
+      </w:r>
+    </w:p>
+    <w:p>
+      <w:pPr>
+        <w:rPr>
+          <w:rFonts w:ascii="Arial" w:hAnsi="Arial" w:cs="Arial"/>
+          <w:sz w:val="24"/>
+          <w:szCs w:val="24"/>
+        </w:rPr>
+      </w:pPr>
     </w:p>
     <w:p>
       <w:pPr>
@@ -4728,7 +6783,7 @@
         </w:rPr>
         <w:t xml:space="preserve">, </w:t>
       </w:r>
-      <w:hyperlink r:id="rId19" w:history="1">
+      <w:hyperlink r:id="rId34" w:history="1">
         <w:r>
           <w:rPr>
             <w:rStyle w:val="Hyperlink"/>
@@ -4761,20 +6816,6 @@
         <w:rPr>
           <w:rFonts w:ascii="Times New Roman" w:eastAsia="Times New Roman" w:hAnsi="Times New Roman" w:cs="Times New Roman"/>
           <w:kern w:val="0"/>
-          <w:sz w:val="24"/>
-          <w:szCs w:val="24"/>
-          <w:lang w:eastAsia="en-IE"/>
-          <w14:ligatures w14:val="none"/>
-        </w:rPr>
-      </w:pPr>
-    </w:p>
-    <w:p>
-      <w:pPr>
-        <w:spacing w:after="0" w:line="480" w:lineRule="auto"/>
-        <w:ind w:left="720" w:hanging="720"/>
-        <w:rPr>
-          <w:rFonts w:ascii="Times New Roman" w:eastAsia="Times New Roman" w:hAnsi="Times New Roman" w:cs="Times New Roman"/>
-          <w:kern w:val="0"/>
           <w:sz w:val="20"/>
           <w:szCs w:val="20"/>
           <w:lang w:eastAsia="en-IE"/>
@@ -4878,20 +6919,6 @@
           <w14:ligatures w14:val="none"/>
         </w:rPr>
       </w:pPr>
-    </w:p>
-    <w:p>
-      <w:pPr>
-        <w:spacing w:after="0" w:line="480" w:lineRule="auto"/>
-        <w:ind w:left="720" w:hanging="720"/>
-        <w:rPr>
-          <w:rFonts w:ascii="Times New Roman" w:eastAsia="Times New Roman" w:hAnsi="Times New Roman" w:cs="Times New Roman"/>
-          <w:kern w:val="0"/>
-          <w:sz w:val="20"/>
-          <w:szCs w:val="20"/>
-          <w:lang w:eastAsia="en-IE"/>
-          <w14:ligatures w14:val="none"/>
-        </w:rPr>
-      </w:pPr>
       <w:r>
         <w:rPr>
           <w:rFonts w:ascii="Times New Roman" w:eastAsia="Times New Roman" w:hAnsi="Times New Roman" w:cs="Times New Roman"/>
@@ -4941,20 +6968,6 @@
           <w14:ligatures w14:val="none"/>
         </w:rPr>
       </w:pPr>
-    </w:p>
-    <w:p>
-      <w:pPr>
-        <w:spacing w:after="0" w:line="480" w:lineRule="auto"/>
-        <w:ind w:left="720" w:hanging="720"/>
-        <w:rPr>
-          <w:rFonts w:ascii="Times New Roman" w:eastAsia="Times New Roman" w:hAnsi="Times New Roman" w:cs="Times New Roman"/>
-          <w:kern w:val="0"/>
-          <w:sz w:val="20"/>
-          <w:szCs w:val="20"/>
-          <w:lang w:eastAsia="en-IE"/>
-          <w14:ligatures w14:val="none"/>
-        </w:rPr>
-      </w:pPr>
       <w:r>
         <w:rPr>
           <w:rFonts w:ascii="Times New Roman" w:eastAsia="Times New Roman" w:hAnsi="Times New Roman" w:cs="Times New Roman"/>
@@ -5067,11 +7080,7 @@
           <w14:ligatures w14:val="none"/>
         </w:rPr>
       </w:pPr>
-    </w:p>
-    <w:p>
-      <w:pPr>
-        <w:spacing w:after="0" w:line="480" w:lineRule="auto"/>
-        <w:ind w:left="720" w:hanging="720"/>
+      <w:r>
         <w:rPr>
           <w:rFonts w:ascii="Times New Roman" w:eastAsia="Times New Roman" w:hAnsi="Times New Roman" w:cs="Times New Roman"/>
           <w:kern w:val="0"/>
@@ -5080,32 +7089,8 @@
           <w:lang w:eastAsia="en-IE"/>
           <w14:ligatures w14:val="none"/>
         </w:rPr>
-      </w:pPr>
-      <w:r>
-        <w:rPr>
-          <w:rFonts w:ascii="Times New Roman" w:eastAsia="Times New Roman" w:hAnsi="Times New Roman" w:cs="Times New Roman"/>
-          <w:kern w:val="0"/>
-          <w:sz w:val="20"/>
-          <w:szCs w:val="20"/>
-          <w:lang w:eastAsia="en-IE"/>
-          <w14:ligatures w14:val="none"/>
-        </w:rPr>
         <w:t>“3.3. Metrics and Scoring: Quantifying the Quality of Predictions — Scikit-Learn 0.22.1 Documentation.” Scikit-Learn.org, scikit-learn.org/stable/modules/model_evaluation.html.</w:t>
       </w:r>
-    </w:p>
-    <w:p>
-      <w:pPr>
-        <w:spacing w:after="0" w:line="480" w:lineRule="auto"/>
-        <w:ind w:left="720" w:hanging="720"/>
-        <w:rPr>
-          <w:rFonts w:ascii="Times New Roman" w:eastAsia="Times New Roman" w:hAnsi="Times New Roman" w:cs="Times New Roman"/>
-          <w:kern w:val="0"/>
-          <w:sz w:val="20"/>
-          <w:szCs w:val="20"/>
-          <w:lang w:eastAsia="en-IE"/>
-          <w14:ligatures w14:val="none"/>
-        </w:rPr>
-      </w:pPr>
     </w:p>
     <w:p>
       <w:pPr>
@@ -5193,20 +7178,6 @@
           <w14:ligatures w14:val="none"/>
         </w:rPr>
       </w:pPr>
-    </w:p>
-    <w:p>
-      <w:pPr>
-        <w:spacing w:after="0" w:line="480" w:lineRule="auto"/>
-        <w:ind w:left="720" w:hanging="720"/>
-        <w:rPr>
-          <w:rFonts w:ascii="Times New Roman" w:eastAsia="Times New Roman" w:hAnsi="Times New Roman" w:cs="Times New Roman"/>
-          <w:kern w:val="0"/>
-          <w:sz w:val="20"/>
-          <w:szCs w:val="20"/>
-          <w:lang w:eastAsia="en-IE"/>
-          <w14:ligatures w14:val="none"/>
-        </w:rPr>
-      </w:pPr>
       <w:r>
         <w:rPr>
           <w:rFonts w:ascii="Times New Roman" w:eastAsia="Times New Roman" w:hAnsi="Times New Roman" w:cs="Times New Roman"/>
@@ -5280,20 +7251,6 @@
           <w14:ligatures w14:val="none"/>
         </w:rPr>
       </w:pPr>
-    </w:p>
-    <w:p>
-      <w:pPr>
-        <w:spacing w:after="0" w:line="480" w:lineRule="auto"/>
-        <w:ind w:left="720" w:hanging="720"/>
-        <w:rPr>
-          <w:rFonts w:ascii="Times New Roman" w:eastAsia="Times New Roman" w:hAnsi="Times New Roman" w:cs="Times New Roman"/>
-          <w:kern w:val="0"/>
-          <w:sz w:val="20"/>
-          <w:szCs w:val="20"/>
-          <w:lang w:eastAsia="en-IE"/>
-          <w14:ligatures w14:val="none"/>
-        </w:rPr>
-      </w:pPr>
       <w:r>
         <w:rPr>
           <w:rFonts w:ascii="Times New Roman" w:eastAsia="Times New Roman" w:hAnsi="Times New Roman" w:cs="Times New Roman"/>
@@ -5376,7 +7333,6 @@
           <w:lang w:eastAsia="en-IE"/>
           <w14:ligatures w14:val="none"/>
         </w:rPr>
-        <w:lastRenderedPageBreak/>
         <w:t>“</w:t>
       </w:r>
       <w:proofErr w:type="spellStart"/>
@@ -5512,17 +7468,18 @@
     </w:p>
     <w:p>
       <w:pPr>
-        <w:rPr>
-          <w:rStyle w:val="Hyperlink"/>
+        <w:spacing w:after="0" w:line="480" w:lineRule="auto"/>
+        <w:ind w:left="720" w:hanging="720"/>
+        <w:rPr>
+          <w:rFonts w:ascii="Times New Roman" w:eastAsia="Times New Roman" w:hAnsi="Times New Roman" w:cs="Times New Roman"/>
+          <w:kern w:val="0"/>
           <w:sz w:val="20"/>
           <w:szCs w:val="20"/>
-        </w:rPr>
-      </w:pPr>
-    </w:p>
-    <w:p>
-      <w:pPr>
-        <w:spacing w:after="0" w:line="480" w:lineRule="auto"/>
-        <w:ind w:left="720" w:hanging="720"/>
+          <w:lang w:eastAsia="en-IE"/>
+          <w14:ligatures w14:val="none"/>
+        </w:rPr>
+      </w:pPr>
+      <w:r>
         <w:rPr>
           <w:rFonts w:ascii="Times New Roman" w:eastAsia="Times New Roman" w:hAnsi="Times New Roman" w:cs="Times New Roman"/>
           <w:kern w:val="0"/>
@@ -5531,16 +7488,7 @@
           <w:lang w:eastAsia="en-IE"/>
           <w14:ligatures w14:val="none"/>
         </w:rPr>
-      </w:pPr>
-      <w:r>
-        <w:rPr>
-          <w:rFonts w:ascii="Times New Roman" w:eastAsia="Times New Roman" w:hAnsi="Times New Roman" w:cs="Times New Roman"/>
-          <w:kern w:val="0"/>
-          <w:sz w:val="20"/>
-          <w:szCs w:val="20"/>
-          <w:lang w:eastAsia="en-IE"/>
-          <w14:ligatures w14:val="none"/>
-        </w:rPr>
+        <w:lastRenderedPageBreak/>
         <w:t>“</w:t>
       </w:r>
       <w:proofErr w:type="spellStart"/>
@@ -5663,24 +7611,232 @@
         <w:rPr>
           <w:rFonts w:ascii="Times New Roman" w:eastAsia="Times New Roman" w:hAnsi="Times New Roman" w:cs="Times New Roman"/>
           <w:kern w:val="0"/>
+          <w:sz w:val="20"/>
+          <w:szCs w:val="20"/>
+          <w:lang w:eastAsia="en-IE"/>
+          <w14:ligatures w14:val="none"/>
+        </w:rPr>
+      </w:pPr>
+      <w:r>
+        <w:rPr>
+          <w:rFonts w:ascii="Times New Roman" w:eastAsia="Times New Roman" w:hAnsi="Times New Roman" w:cs="Times New Roman"/>
+          <w:kern w:val="0"/>
+          <w:sz w:val="20"/>
+          <w:szCs w:val="20"/>
+          <w:lang w:eastAsia="en-IE"/>
+          <w14:ligatures w14:val="none"/>
+        </w:rPr>
+        <w:t>“</w:t>
+      </w:r>
+      <w:proofErr w:type="spellStart"/>
+      <w:r>
+        <w:rPr>
+          <w:rFonts w:ascii="Times New Roman" w:eastAsia="Times New Roman" w:hAnsi="Times New Roman" w:cs="Times New Roman"/>
+          <w:kern w:val="0"/>
+          <w:sz w:val="20"/>
+          <w:szCs w:val="20"/>
+          <w:lang w:eastAsia="en-IE"/>
+          <w14:ligatures w14:val="none"/>
+        </w:rPr>
+        <w:t>Sklearn.metrics.roc_curve</w:t>
+      </w:r>
+      <w:proofErr w:type="spellEnd"/>
+      <w:r>
+        <w:rPr>
+          <w:rFonts w:ascii="Times New Roman" w:eastAsia="Times New Roman" w:hAnsi="Times New Roman" w:cs="Times New Roman"/>
+          <w:kern w:val="0"/>
+          <w:sz w:val="20"/>
+          <w:szCs w:val="20"/>
+          <w:lang w:eastAsia="en-IE"/>
+          <w14:ligatures w14:val="none"/>
+        </w:rPr>
+        <w:t xml:space="preserve"> — Scikit-Learn 0.23.0 Documentation.” Scikit-Learn.org, scikit-learn.org/stable/modules/generated/sklearn.metrics.roc_curve.html.</w:t>
+      </w:r>
+    </w:p>
+    <w:p>
+      <w:pPr>
+        <w:spacing w:after="0" w:line="480" w:lineRule="auto"/>
+        <w:ind w:left="720" w:hanging="720"/>
+        <w:rPr>
+          <w:rFonts w:ascii="Times New Roman" w:eastAsia="Times New Roman" w:hAnsi="Times New Roman" w:cs="Times New Roman"/>
+          <w:kern w:val="0"/>
+          <w:sz w:val="20"/>
+          <w:szCs w:val="20"/>
+          <w:lang w:eastAsia="en-IE"/>
+          <w14:ligatures w14:val="none"/>
+        </w:rPr>
+      </w:pPr>
+      <w:r>
+        <w:rPr>
+          <w:rFonts w:ascii="Times New Roman" w:eastAsia="Times New Roman" w:hAnsi="Times New Roman" w:cs="Times New Roman"/>
+          <w:kern w:val="0"/>
+          <w:sz w:val="20"/>
+          <w:szCs w:val="20"/>
+          <w:lang w:eastAsia="en-IE"/>
+          <w14:ligatures w14:val="none"/>
+        </w:rPr>
+        <w:t xml:space="preserve">“ROCAUC — </w:t>
+      </w:r>
+      <w:proofErr w:type="spellStart"/>
+      <w:r>
+        <w:rPr>
+          <w:rFonts w:ascii="Times New Roman" w:eastAsia="Times New Roman" w:hAnsi="Times New Roman" w:cs="Times New Roman"/>
+          <w:kern w:val="0"/>
+          <w:sz w:val="20"/>
+          <w:szCs w:val="20"/>
+          <w:lang w:eastAsia="en-IE"/>
+          <w14:ligatures w14:val="none"/>
+        </w:rPr>
+        <w:t>Yellowbrick</w:t>
+      </w:r>
+      <w:proofErr w:type="spellEnd"/>
+      <w:r>
+        <w:rPr>
+          <w:rFonts w:ascii="Times New Roman" w:eastAsia="Times New Roman" w:hAnsi="Times New Roman" w:cs="Times New Roman"/>
+          <w:kern w:val="0"/>
+          <w:sz w:val="20"/>
+          <w:szCs w:val="20"/>
+          <w:lang w:eastAsia="en-IE"/>
+          <w14:ligatures w14:val="none"/>
+        </w:rPr>
+        <w:t xml:space="preserve"> V1.5 Documentation.” Www.scikit-Yb.org, www.scikit-yb.org/en/latest/api/classifier/rocauc.html.</w:t>
+      </w:r>
+    </w:p>
+    <w:p>
+      <w:pPr>
+        <w:spacing w:after="0" w:line="480" w:lineRule="auto"/>
+        <w:ind w:left="720" w:hanging="720"/>
+        <w:rPr>
+          <w:rFonts w:ascii="Times New Roman" w:eastAsia="Times New Roman" w:hAnsi="Times New Roman" w:cs="Times New Roman"/>
+          <w:kern w:val="0"/>
+          <w:sz w:val="20"/>
+          <w:szCs w:val="20"/>
+          <w:lang w:eastAsia="en-IE"/>
+          <w14:ligatures w14:val="none"/>
+        </w:rPr>
+      </w:pPr>
+      <w:r>
+        <w:rPr>
+          <w:rFonts w:ascii="Times New Roman" w:eastAsia="Times New Roman" w:hAnsi="Times New Roman" w:cs="Times New Roman"/>
+          <w:kern w:val="0"/>
+          <w:sz w:val="20"/>
+          <w:szCs w:val="20"/>
+          <w:lang w:eastAsia="en-IE"/>
+          <w14:ligatures w14:val="none"/>
+        </w:rPr>
+        <w:t xml:space="preserve">“ML | Label Encoding of Datasets in Python.” </w:t>
+      </w:r>
+      <w:proofErr w:type="spellStart"/>
+      <w:r>
+        <w:rPr>
+          <w:rFonts w:ascii="Times New Roman" w:eastAsia="Times New Roman" w:hAnsi="Times New Roman" w:cs="Times New Roman"/>
+          <w:kern w:val="0"/>
+          <w:sz w:val="20"/>
+          <w:szCs w:val="20"/>
+          <w:lang w:eastAsia="en-IE"/>
+          <w14:ligatures w14:val="none"/>
+        </w:rPr>
+        <w:t>GeeksforGeeks</w:t>
+      </w:r>
+      <w:proofErr w:type="spellEnd"/>
+      <w:r>
+        <w:rPr>
+          <w:rFonts w:ascii="Times New Roman" w:eastAsia="Times New Roman" w:hAnsi="Times New Roman" w:cs="Times New Roman"/>
+          <w:kern w:val="0"/>
+          <w:sz w:val="20"/>
+          <w:szCs w:val="20"/>
+          <w:lang w:eastAsia="en-IE"/>
+          <w14:ligatures w14:val="none"/>
+        </w:rPr>
+        <w:t>, 15 Oct. 2018, www.geeksforgeeks.org/ml-label-encoding-of-datasets-in-python/.</w:t>
+      </w:r>
+    </w:p>
+    <w:p>
+      <w:pPr>
+        <w:spacing w:after="0" w:line="480" w:lineRule="auto"/>
+        <w:ind w:left="720" w:hanging="720"/>
+        <w:rPr>
+          <w:rFonts w:ascii="Times New Roman" w:eastAsia="Times New Roman" w:hAnsi="Times New Roman" w:cs="Times New Roman"/>
+          <w:kern w:val="0"/>
+          <w:sz w:val="20"/>
+          <w:szCs w:val="20"/>
+          <w:lang w:eastAsia="en-IE"/>
+          <w14:ligatures w14:val="none"/>
+        </w:rPr>
+      </w:pPr>
+      <w:r>
+        <w:rPr>
+          <w:rFonts w:ascii="Times New Roman" w:eastAsia="Times New Roman" w:hAnsi="Times New Roman" w:cs="Times New Roman"/>
+          <w:kern w:val="0"/>
+          <w:sz w:val="20"/>
+          <w:szCs w:val="20"/>
+          <w:lang w:eastAsia="en-IE"/>
+          <w14:ligatures w14:val="none"/>
+        </w:rPr>
+        <w:t>“</w:t>
+      </w:r>
+      <w:proofErr w:type="spellStart"/>
+      <w:r>
+        <w:rPr>
+          <w:rFonts w:ascii="Times New Roman" w:eastAsia="Times New Roman" w:hAnsi="Times New Roman" w:cs="Times New Roman"/>
+          <w:kern w:val="0"/>
+          <w:sz w:val="20"/>
+          <w:szCs w:val="20"/>
+          <w:lang w:eastAsia="en-IE"/>
+          <w14:ligatures w14:val="none"/>
+        </w:rPr>
+        <w:t>Subplotting</w:t>
+      </w:r>
+      <w:proofErr w:type="spellEnd"/>
+      <w:r>
+        <w:rPr>
+          <w:rFonts w:ascii="Times New Roman" w:eastAsia="Times New Roman" w:hAnsi="Times New Roman" w:cs="Times New Roman"/>
+          <w:kern w:val="0"/>
+          <w:sz w:val="20"/>
+          <w:szCs w:val="20"/>
+          <w:lang w:eastAsia="en-IE"/>
+          <w14:ligatures w14:val="none"/>
+        </w:rPr>
+        <w:t xml:space="preserve"> with Matplotlib and Seaborn.” DEV Community, dev.to/</w:t>
+      </w:r>
+      <w:proofErr w:type="spellStart"/>
+      <w:r>
+        <w:rPr>
+          <w:rFonts w:ascii="Times New Roman" w:eastAsia="Times New Roman" w:hAnsi="Times New Roman" w:cs="Times New Roman"/>
+          <w:kern w:val="0"/>
+          <w:sz w:val="20"/>
+          <w:szCs w:val="20"/>
+          <w:lang w:eastAsia="en-IE"/>
+          <w14:ligatures w14:val="none"/>
+        </w:rPr>
+        <w:t>thalesbruno</w:t>
+      </w:r>
+      <w:proofErr w:type="spellEnd"/>
+      <w:r>
+        <w:rPr>
+          <w:rFonts w:ascii="Times New Roman" w:eastAsia="Times New Roman" w:hAnsi="Times New Roman" w:cs="Times New Roman"/>
+          <w:kern w:val="0"/>
+          <w:sz w:val="20"/>
+          <w:szCs w:val="20"/>
+          <w:lang w:eastAsia="en-IE"/>
+          <w14:ligatures w14:val="none"/>
+        </w:rPr>
+        <w:t>/subplotting-with-matplotlib-and-seaborn-5ei8.</w:t>
+      </w:r>
+    </w:p>
+    <w:p>
+      <w:pPr>
+        <w:rPr>
+          <w:rFonts w:ascii="Arial" w:hAnsi="Arial" w:cs="Arial"/>
+          <w:b/>
+          <w:bCs/>
           <w:sz w:val="24"/>
           <w:szCs w:val="24"/>
-          <w:lang w:eastAsia="en-IE"/>
-          <w14:ligatures w14:val="none"/>
-        </w:rPr>
-      </w:pPr>
-    </w:p>
-    <w:p>
-      <w:pPr>
-        <w:rPr>
-          <w:rFonts w:ascii="Arial" w:hAnsi="Arial" w:cs="Arial"/>
-          <w:sz w:val="24"/>
-          <w:szCs w:val="24"/>
         </w:rPr>
       </w:pPr>
     </w:p>
     <w:sectPr>
-      <w:footerReference w:type="default" r:id="rId20"/>
+      <w:footerReference w:type="default" r:id="rId35"/>
       <w:pgSz w:w="11906" w:h="16838"/>
       <w:pgMar w:top="1440" w:right="1440" w:bottom="1440" w:left="1440" w:header="708" w:footer="708" w:gutter="0"/>
       <w:pgNumType w:start="1"/>
@@ -8496,10 +10652,6 @@
 </file>
 
 <file path=customXml/item1.xml><?xml version="1.0" encoding="utf-8"?>
-<b:Sources xmlns:b="http://schemas.openxmlformats.org/officeDocument/2006/bibliography" xmlns="http://schemas.openxmlformats.org/officeDocument/2006/bibliography" SelectedStyle="\APASixthEditionOfficeOnline.xsl" StyleName="APA" Version="6"/>
-</file>
-
-<file path=customXml/item2.xml><?xml version="1.0" encoding="utf-8"?>
 <?mso-contentType ?>
 <FormTemplates xmlns="http://schemas.microsoft.com/sharepoint/v3/contenttype/forms">
   <Display>DocumentLibraryForm</Display>
@@ -8508,13 +10660,11 @@
 </FormTemplates>
 </file>
 
-<file path=customXml/item3.xml><?xml version="1.0" encoding="utf-8"?>
-<p:properties xmlns:p="http://schemas.microsoft.com/office/2006/metadata/properties" xmlns:xsi="http://www.w3.org/2001/XMLSchema-instance" xmlns:pc="http://schemas.microsoft.com/office/infopath/2007/PartnerControls">
-  <documentManagement/>
-</p:properties>
+<file path=customXml/item2.xml><?xml version="1.0" encoding="utf-8"?>
+<b:Sources xmlns:b="http://schemas.openxmlformats.org/officeDocument/2006/bibliography" xmlns="http://schemas.openxmlformats.org/officeDocument/2006/bibliography" SelectedStyle="\APASixthEditionOfficeOnline.xsl" StyleName="APA" Version="6"/>
 </file>
 
-<file path=customXml/item4.xml><?xml version="1.0" encoding="utf-8"?>
+<file path=customXml/item3.xml><?xml version="1.0" encoding="utf-8"?>
 <ct:contentTypeSchema xmlns:ct="http://schemas.microsoft.com/office/2006/metadata/contentType" xmlns:ma="http://schemas.microsoft.com/office/2006/metadata/properties/metaAttributes" ct:_="" ma:_="" ma:contentTypeName="Document" ma:contentTypeID="0x0101008AEC8A49A4C23A4FA48D284D6A9AAC70" ma:contentTypeVersion="2" ma:contentTypeDescription="Create a new document." ma:contentTypeScope="" ma:versionID="dfaa7ae41b3fd4cbee0bb5ac2db305b3">
   <xsd:schema xmlns:xsd="http://www.w3.org/2001/XMLSchema" xmlns:xs="http://www.w3.org/2001/XMLSchema" xmlns:p="http://schemas.microsoft.com/office/2006/metadata/properties" xmlns:ns3="d72c7a47-7a60-45ed-a901-450e9f27554c" targetNamespace="http://schemas.microsoft.com/office/2006/metadata/properties" ma:root="true" ma:fieldsID="48e7f813fc21cf42e87a59e73a2bbd16" ns3:_="">
     <xsd:import namespace="d72c7a47-7a60-45ed-a901-450e9f27554c"/>
@@ -8646,7 +10796,21 @@
 </ct:contentTypeSchema>
 </file>
 
+<file path=customXml/item4.xml><?xml version="1.0" encoding="utf-8"?>
+<p:properties xmlns:p="http://schemas.microsoft.com/office/2006/metadata/properties" xmlns:xsi="http://www.w3.org/2001/XMLSchema-instance" xmlns:pc="http://schemas.microsoft.com/office/infopath/2007/PartnerControls">
+  <documentManagement/>
+</p:properties>
+</file>
+
 <file path=customXml/itemProps1.xml><?xml version="1.0" encoding="utf-8"?>
+<ds:datastoreItem xmlns:ds="http://schemas.openxmlformats.org/officeDocument/2006/customXml" ds:itemID="{ADF6056E-5C42-4B7C-B42E-FFBF707E7828}">
+  <ds:schemaRefs>
+    <ds:schemaRef ds:uri="http://schemas.microsoft.com/sharepoint/v3/contenttype/forms"/>
+  </ds:schemaRefs>
+</ds:datastoreItem>
+</file>
+
+<file path=customXml/itemProps2.xml><?xml version="1.0" encoding="utf-8"?>
 <ds:datastoreItem xmlns:ds="http://schemas.openxmlformats.org/officeDocument/2006/customXml" ds:itemID="{500584E1-BE6E-4CD5-8DC7-60D11D830CF5}">
   <ds:schemaRefs>
     <ds:schemaRef ds:uri="http://schemas.openxmlformats.org/officeDocument/2006/bibliography"/>
@@ -8654,24 +10818,7 @@
 </ds:datastoreItem>
 </file>
 
-<file path=customXml/itemProps2.xml><?xml version="1.0" encoding="utf-8"?>
-<ds:datastoreItem xmlns:ds="http://schemas.openxmlformats.org/officeDocument/2006/customXml" ds:itemID="{ADF6056E-5C42-4B7C-B42E-FFBF707E7828}">
-  <ds:schemaRefs>
-    <ds:schemaRef ds:uri="http://schemas.microsoft.com/sharepoint/v3/contenttype/forms"/>
-  </ds:schemaRefs>
-</ds:datastoreItem>
-</file>
-
 <file path=customXml/itemProps3.xml><?xml version="1.0" encoding="utf-8"?>
-<ds:datastoreItem xmlns:ds="http://schemas.openxmlformats.org/officeDocument/2006/customXml" ds:itemID="{E3DF9137-7FE9-4ECA-85CC-740C22A103B0}">
-  <ds:schemaRefs>
-    <ds:schemaRef ds:uri="http://schemas.microsoft.com/office/2006/metadata/properties"/>
-    <ds:schemaRef ds:uri="http://schemas.microsoft.com/office/infopath/2007/PartnerControls"/>
-  </ds:schemaRefs>
-</ds:datastoreItem>
-</file>
-
-<file path=customXml/itemProps4.xml><?xml version="1.0" encoding="utf-8"?>
 <ds:datastoreItem xmlns:ds="http://schemas.openxmlformats.org/officeDocument/2006/customXml" ds:itemID="{0D48BAAD-7B28-4A2B-B2F0-50453ED75124}">
   <ds:schemaRefs>
     <ds:schemaRef ds:uri="http://schemas.microsoft.com/office/2006/metadata/contentType"/>
@@ -8687,4 +10834,13 @@
     <ds:schemaRef ds:uri="http://schemas.microsoft.com/internal/obd"/>
   </ds:schemaRefs>
 </ds:datastoreItem>
+</file>
+
+<file path=customXml/itemProps4.xml><?xml version="1.0" encoding="utf-8"?>
+<ds:datastoreItem xmlns:ds="http://schemas.openxmlformats.org/officeDocument/2006/customXml" ds:itemID="{E3DF9137-7FE9-4ECA-85CC-740C22A103B0}">
+  <ds:schemaRefs>
+    <ds:schemaRef ds:uri="http://schemas.microsoft.com/office/2006/metadata/properties"/>
+    <ds:schemaRef ds:uri="http://schemas.microsoft.com/office/infopath/2007/PartnerControls"/>
+  </ds:schemaRefs>
+</ds:datastoreItem>
 </file>
</xml_diff>

<commit_message>
Added section on Report: Introduction to ML Models
</commit_message>
<xml_diff>
--- a/Writing Report_ST_SemesterTwo .docx
+++ b/Writing Report_ST_SemesterTwo .docx
@@ -78,7 +78,7 @@
             </w:rPr>
             <w:fldChar w:fldCharType="separate"/>
           </w:r>
-          <w:hyperlink w:anchor="_Toc148697461" w:history="1">
+          <w:hyperlink w:anchor="_Toc148893576" w:history="1">
             <w:r>
               <w:rPr>
                 <w:rStyle w:val="Hyperlink"/>
@@ -105,7 +105,7 @@
                 <w:noProof/>
                 <w:webHidden/>
               </w:rPr>
-              <w:instrText xml:space="preserve"> PAGEREF _Toc148697461 \h </w:instrText>
+              <w:instrText xml:space="preserve"> PAGEREF _Toc148893576 \h </w:instrText>
             </w:r>
             <w:r>
               <w:rPr>
@@ -148,7 +148,7 @@
               <w:lang w:eastAsia="en-IE"/>
             </w:rPr>
           </w:pPr>
-          <w:hyperlink w:anchor="_Toc148697462" w:history="1">
+          <w:hyperlink w:anchor="_Toc148893577" w:history="1">
             <w:r>
               <w:rPr>
                 <w:rStyle w:val="Hyperlink"/>
@@ -175,7 +175,7 @@
                 <w:noProof/>
                 <w:webHidden/>
               </w:rPr>
-              <w:instrText xml:space="preserve"> PAGEREF _Toc148697462 \h </w:instrText>
+              <w:instrText xml:space="preserve"> PAGEREF _Toc148893577 \h </w:instrText>
             </w:r>
             <w:r>
               <w:rPr>
@@ -218,7 +218,7 @@
               <w:lang w:eastAsia="en-IE"/>
             </w:rPr>
           </w:pPr>
-          <w:hyperlink w:anchor="_Toc148697463" w:history="1">
+          <w:hyperlink w:anchor="_Toc148893578" w:history="1">
             <w:r>
               <w:rPr>
                 <w:rStyle w:val="Hyperlink"/>
@@ -245,7 +245,7 @@
                 <w:noProof/>
                 <w:webHidden/>
               </w:rPr>
-              <w:instrText xml:space="preserve"> PAGEREF _Toc148697463 \h </w:instrText>
+              <w:instrText xml:space="preserve"> PAGEREF _Toc148893578 \h </w:instrText>
             </w:r>
             <w:r>
               <w:rPr>
@@ -288,7 +288,7 @@
               <w:lang w:eastAsia="en-IE"/>
             </w:rPr>
           </w:pPr>
-          <w:hyperlink w:anchor="_Toc148697464" w:history="1">
+          <w:hyperlink w:anchor="_Toc148893579" w:history="1">
             <w:r>
               <w:rPr>
                 <w:rStyle w:val="Hyperlink"/>
@@ -315,7 +315,7 @@
                 <w:noProof/>
                 <w:webHidden/>
               </w:rPr>
-              <w:instrText xml:space="preserve"> PAGEREF _Toc148697464 \h </w:instrText>
+              <w:instrText xml:space="preserve"> PAGEREF _Toc148893579 \h </w:instrText>
             </w:r>
             <w:r>
               <w:rPr>
@@ -358,7 +358,7 @@
               <w:lang w:eastAsia="en-IE"/>
             </w:rPr>
           </w:pPr>
-          <w:hyperlink w:anchor="_Toc148697465" w:history="1">
+          <w:hyperlink w:anchor="_Toc148893580" w:history="1">
             <w:r>
               <w:rPr>
                 <w:rStyle w:val="Hyperlink"/>
@@ -385,7 +385,7 @@
                 <w:noProof/>
                 <w:webHidden/>
               </w:rPr>
-              <w:instrText xml:space="preserve"> PAGEREF _Toc148697465 \h </w:instrText>
+              <w:instrText xml:space="preserve"> PAGEREF _Toc148893580 \h </w:instrText>
             </w:r>
             <w:r>
               <w:rPr>
@@ -428,7 +428,7 @@
               <w:lang w:eastAsia="en-IE"/>
             </w:rPr>
           </w:pPr>
-          <w:hyperlink w:anchor="_Toc148697466" w:history="1">
+          <w:hyperlink w:anchor="_Toc148893581" w:history="1">
             <w:r>
               <w:rPr>
                 <w:rStyle w:val="Hyperlink"/>
@@ -455,7 +455,7 @@
                 <w:noProof/>
                 <w:webHidden/>
               </w:rPr>
-              <w:instrText xml:space="preserve"> PAGEREF _Toc148697466 \h </w:instrText>
+              <w:instrText xml:space="preserve"> PAGEREF _Toc148893581 \h </w:instrText>
             </w:r>
             <w:r>
               <w:rPr>
@@ -498,7 +498,7 @@
               <w:lang w:eastAsia="en-IE"/>
             </w:rPr>
           </w:pPr>
-          <w:hyperlink w:anchor="_Toc148697467" w:history="1">
+          <w:hyperlink w:anchor="_Toc148893582" w:history="1">
             <w:r>
               <w:rPr>
                 <w:rStyle w:val="Hyperlink"/>
@@ -525,7 +525,7 @@
                 <w:noProof/>
                 <w:webHidden/>
               </w:rPr>
-              <w:instrText xml:space="preserve"> PAGEREF _Toc148697467 \h </w:instrText>
+              <w:instrText xml:space="preserve"> PAGEREF _Toc148893582 \h </w:instrText>
             </w:r>
             <w:r>
               <w:rPr>
@@ -568,7 +568,7 @@
               <w:lang w:eastAsia="en-IE"/>
             </w:rPr>
           </w:pPr>
-          <w:hyperlink w:anchor="_Toc148697468" w:history="1">
+          <w:hyperlink w:anchor="_Toc148893583" w:history="1">
             <w:r>
               <w:rPr>
                 <w:rStyle w:val="Hyperlink"/>
@@ -595,7 +595,7 @@
                 <w:noProof/>
                 <w:webHidden/>
               </w:rPr>
-              <w:instrText xml:space="preserve"> PAGEREF _Toc148697468 \h </w:instrText>
+              <w:instrText xml:space="preserve"> PAGEREF _Toc148893583 \h </w:instrText>
             </w:r>
             <w:r>
               <w:rPr>
@@ -638,7 +638,7 @@
               <w:lang w:eastAsia="en-IE"/>
             </w:rPr>
           </w:pPr>
-          <w:hyperlink w:anchor="_Toc148697469" w:history="1">
+          <w:hyperlink w:anchor="_Toc148893584" w:history="1">
             <w:r>
               <w:rPr>
                 <w:rStyle w:val="Hyperlink"/>
@@ -665,7 +665,7 @@
                 <w:noProof/>
                 <w:webHidden/>
               </w:rPr>
-              <w:instrText xml:space="preserve"> PAGEREF _Toc148697469 \h </w:instrText>
+              <w:instrText xml:space="preserve"> PAGEREF _Toc148893584 \h </w:instrText>
             </w:r>
             <w:r>
               <w:rPr>
@@ -708,7 +708,7 @@
               <w:lang w:eastAsia="en-IE"/>
             </w:rPr>
           </w:pPr>
-          <w:hyperlink w:anchor="_Toc148697470" w:history="1">
+          <w:hyperlink w:anchor="_Toc148893585" w:history="1">
             <w:r>
               <w:rPr>
                 <w:rStyle w:val="Hyperlink"/>
@@ -735,7 +735,7 @@
                 <w:noProof/>
                 <w:webHidden/>
               </w:rPr>
-              <w:instrText xml:space="preserve"> PAGEREF _Toc148697470 \h </w:instrText>
+              <w:instrText xml:space="preserve"> PAGEREF _Toc148893585 \h </w:instrText>
             </w:r>
             <w:r>
               <w:rPr>
@@ -778,7 +778,7 @@
               <w:lang w:eastAsia="en-IE"/>
             </w:rPr>
           </w:pPr>
-          <w:hyperlink w:anchor="_Toc148697471" w:history="1">
+          <w:hyperlink w:anchor="_Toc148893586" w:history="1">
             <w:r>
               <w:rPr>
                 <w:rStyle w:val="Hyperlink"/>
@@ -805,7 +805,7 @@
                 <w:noProof/>
                 <w:webHidden/>
               </w:rPr>
-              <w:instrText xml:space="preserve"> PAGEREF _Toc148697471 \h </w:instrText>
+              <w:instrText xml:space="preserve"> PAGEREF _Toc148893586 \h </w:instrText>
             </w:r>
             <w:r>
               <w:rPr>
@@ -848,7 +848,7 @@
               <w:lang w:eastAsia="en-IE"/>
             </w:rPr>
           </w:pPr>
-          <w:hyperlink w:anchor="_Toc148697472" w:history="1">
+          <w:hyperlink w:anchor="_Toc148893587" w:history="1">
             <w:r>
               <w:rPr>
                 <w:rStyle w:val="Hyperlink"/>
@@ -875,7 +875,7 @@
                 <w:noProof/>
                 <w:webHidden/>
               </w:rPr>
-              <w:instrText xml:space="preserve"> PAGEREF _Toc148697472 \h </w:instrText>
+              <w:instrText xml:space="preserve"> PAGEREF _Toc148893587 \h </w:instrText>
             </w:r>
             <w:r>
               <w:rPr>
@@ -918,7 +918,91 @@
               <w:lang w:eastAsia="en-IE"/>
             </w:rPr>
           </w:pPr>
-          <w:hyperlink w:anchor="_Toc148697473" w:history="1">
+          <w:hyperlink w:anchor="_Toc148893588" w:history="1">
+            <w:r>
+              <w:rPr>
+                <w:rStyle w:val="Hyperlink"/>
+                <w:noProof/>
+              </w:rPr>
+              <w:t>Introduction to Machine</w:t>
+            </w:r>
+            <w:r>
+              <w:rPr>
+                <w:rStyle w:val="Hyperlink"/>
+                <w:noProof/>
+              </w:rPr>
+              <w:t xml:space="preserve"> </w:t>
+            </w:r>
+            <w:r>
+              <w:rPr>
+                <w:rStyle w:val="Hyperlink"/>
+                <w:noProof/>
+              </w:rPr>
+              <w:t>Learning Models</w:t>
+            </w:r>
+            <w:r>
+              <w:rPr>
+                <w:noProof/>
+                <w:webHidden/>
+              </w:rPr>
+              <w:tab/>
+            </w:r>
+            <w:r>
+              <w:rPr>
+                <w:noProof/>
+                <w:webHidden/>
+              </w:rPr>
+              <w:fldChar w:fldCharType="begin"/>
+            </w:r>
+            <w:r>
+              <w:rPr>
+                <w:noProof/>
+                <w:webHidden/>
+              </w:rPr>
+              <w:instrText xml:space="preserve"> PAGEREF _Toc148893588 \h </w:instrText>
+            </w:r>
+            <w:r>
+              <w:rPr>
+                <w:noProof/>
+                <w:webHidden/>
+              </w:rPr>
+            </w:r>
+            <w:r>
+              <w:rPr>
+                <w:noProof/>
+                <w:webHidden/>
+              </w:rPr>
+              <w:fldChar w:fldCharType="separate"/>
+            </w:r>
+            <w:r>
+              <w:rPr>
+                <w:noProof/>
+                <w:webHidden/>
+              </w:rPr>
+              <w:t>16</w:t>
+            </w:r>
+            <w:r>
+              <w:rPr>
+                <w:noProof/>
+                <w:webHidden/>
+              </w:rPr>
+              <w:fldChar w:fldCharType="end"/>
+            </w:r>
+          </w:hyperlink>
+        </w:p>
+        <w:p>
+          <w:pPr>
+            <w:pStyle w:val="TOC1"/>
+            <w:tabs>
+              <w:tab w:val="right" w:leader="dot" w:pos="9016"/>
+            </w:tabs>
+            <w:rPr>
+              <w:rFonts w:eastAsiaTheme="minorEastAsia"/>
+              <w:noProof/>
+              <w:lang w:eastAsia="en-IE"/>
+            </w:rPr>
+          </w:pPr>
+          <w:hyperlink w:anchor="_Toc148893589" w:history="1">
             <w:r>
               <w:rPr>
                 <w:rStyle w:val="Hyperlink"/>
@@ -945,7 +1029,7 @@
                 <w:noProof/>
                 <w:webHidden/>
               </w:rPr>
-              <w:instrText xml:space="preserve"> PAGEREF _Toc148697473 \h </w:instrText>
+              <w:instrText xml:space="preserve"> PAGEREF _Toc148893589 \h </w:instrText>
             </w:r>
             <w:r>
               <w:rPr>
@@ -965,7 +1049,7 @@
                 <w:noProof/>
                 <w:webHidden/>
               </w:rPr>
-              <w:t>15</w:t>
+              <w:t>19</w:t>
             </w:r>
             <w:r>
               <w:rPr>
@@ -1023,7 +1107,7 @@
       <w:pPr>
         <w:pStyle w:val="Heading1"/>
       </w:pPr>
-      <w:bookmarkStart w:id="3" w:name="_Toc148697461"/>
+      <w:bookmarkStart w:id="3" w:name="_Toc148893576"/>
       <w:r>
         <w:lastRenderedPageBreak/>
         <w:t>Introduction</w:t>
@@ -1528,7 +1612,7 @@
         </w:rPr>
       </w:pPr>
       <w:bookmarkStart w:id="5" w:name="_Toc133863986"/>
-      <w:bookmarkStart w:id="6" w:name="_Toc148697462"/>
+      <w:bookmarkStart w:id="6" w:name="_Toc148893577"/>
       <w:r>
         <w:t>Dataset summary</w:t>
       </w:r>
@@ -1918,7 +2002,7 @@
         <w:pStyle w:val="Heading1"/>
       </w:pPr>
       <w:bookmarkStart w:id="7" w:name="_Toc133863987"/>
-      <w:bookmarkStart w:id="8" w:name="_Toc148697463"/>
+      <w:bookmarkStart w:id="8" w:name="_Toc148893578"/>
       <w:r>
         <w:lastRenderedPageBreak/>
         <w:t>Business Description</w:t>
@@ -1969,7 +2053,7 @@
         </w:rPr>
       </w:pPr>
       <w:bookmarkStart w:id="9" w:name="_Toc133863988"/>
-      <w:bookmarkStart w:id="10" w:name="_Toc148697464"/>
+      <w:bookmarkStart w:id="10" w:name="_Toc148893579"/>
       <w:r>
         <w:rPr>
           <w:sz w:val="28"/>
@@ -2023,7 +2107,7 @@
         </w:rPr>
       </w:pPr>
       <w:bookmarkStart w:id="11" w:name="_Toc133863989"/>
-      <w:bookmarkStart w:id="12" w:name="_Toc148697465"/>
+      <w:bookmarkStart w:id="12" w:name="_Toc148893580"/>
       <w:r>
         <w:rPr>
           <w:sz w:val="28"/>
@@ -2077,7 +2161,7 @@
         </w:rPr>
       </w:pPr>
       <w:bookmarkStart w:id="13" w:name="_Toc133863990"/>
-      <w:bookmarkStart w:id="14" w:name="_Toc148697466"/>
+      <w:bookmarkStart w:id="14" w:name="_Toc148893581"/>
       <w:r>
         <w:rPr>
           <w:sz w:val="28"/>
@@ -2231,19 +2315,45 @@
           <w:lang w:eastAsia="en-IE"/>
           <w14:ligatures w14:val="none"/>
         </w:rPr>
-        <w:t>across the seven Machine Learning Models. Additionally, G</w:t>
-      </w:r>
-      <w:r>
-        <w:rPr>
-          <w:rFonts w:ascii="Helvetica" w:eastAsia="Times New Roman" w:hAnsi="Helvetica" w:cs="Helvetica"/>
-          <w:color w:val="000000"/>
-          <w:kern w:val="0"/>
-          <w:sz w:val="21"/>
-          <w:szCs w:val="21"/>
-          <w:lang w:eastAsia="en-IE"/>
-          <w14:ligatures w14:val="none"/>
-        </w:rPr>
-        <w:t xml:space="preserve">ridSearchCV </w:t>
+        <w:t xml:space="preserve">across the seven Machine Learning Models. Additionally, </w:t>
+      </w:r>
+      <w:proofErr w:type="spellStart"/>
+      <w:r>
+        <w:rPr>
+          <w:rFonts w:ascii="Helvetica" w:eastAsia="Times New Roman" w:hAnsi="Helvetica" w:cs="Helvetica"/>
+          <w:color w:val="000000"/>
+          <w:kern w:val="0"/>
+          <w:sz w:val="21"/>
+          <w:szCs w:val="21"/>
+          <w:lang w:eastAsia="en-IE"/>
+          <w14:ligatures w14:val="none"/>
+        </w:rPr>
+        <w:t>G</w:t>
+      </w:r>
+      <w:r>
+        <w:rPr>
+          <w:rFonts w:ascii="Helvetica" w:eastAsia="Times New Roman" w:hAnsi="Helvetica" w:cs="Helvetica"/>
+          <w:color w:val="000000"/>
+          <w:kern w:val="0"/>
+          <w:sz w:val="21"/>
+          <w:szCs w:val="21"/>
+          <w:lang w:eastAsia="en-IE"/>
+          <w14:ligatures w14:val="none"/>
+        </w:rPr>
+        <w:t>ridSearchCV</w:t>
+      </w:r>
+      <w:proofErr w:type="spellEnd"/>
+      <w:r>
+        <w:rPr>
+          <w:rFonts w:ascii="Helvetica" w:eastAsia="Times New Roman" w:hAnsi="Helvetica" w:cs="Helvetica"/>
+          <w:color w:val="000000"/>
+          <w:kern w:val="0"/>
+          <w:sz w:val="21"/>
+          <w:szCs w:val="21"/>
+          <w:lang w:eastAsia="en-IE"/>
+          <w14:ligatures w14:val="none"/>
+        </w:rPr>
+        <w:t xml:space="preserve"> </w:t>
       </w:r>
       <w:r>
         <w:rPr>
@@ -2500,15 +2610,15 @@
       </w:pPr>
       <w:bookmarkStart w:id="15" w:name="_Toc133863991"/>
       <w:bookmarkStart w:id="16" w:name="_Toc134036196"/>
-      <w:bookmarkStart w:id="17" w:name="_Toc148697467"/>
-      <w:bookmarkStart w:id="18" w:name="_Toc141611605"/>
+      <w:bookmarkStart w:id="17" w:name="_Toc141611605"/>
+      <w:bookmarkStart w:id="18" w:name="_Toc148893582"/>
       <w:r>
         <w:lastRenderedPageBreak/>
         <w:t>Technology Used</w:t>
       </w:r>
       <w:bookmarkEnd w:id="15"/>
       <w:bookmarkEnd w:id="16"/>
-      <w:bookmarkEnd w:id="17"/>
+      <w:bookmarkEnd w:id="18"/>
       <w:r>
         <w:t xml:space="preserve"> </w:t>
       </w:r>
@@ -2522,7 +2632,7 @@
           <w:szCs w:val="28"/>
         </w:rPr>
       </w:pPr>
-      <w:bookmarkStart w:id="19" w:name="_Toc148697468"/>
+      <w:bookmarkStart w:id="19" w:name="_Toc148893583"/>
       <w:r>
         <w:rPr>
           <w:sz w:val="28"/>
@@ -3004,7 +3114,7 @@
       </w:pPr>
       <w:bookmarkStart w:id="20" w:name="_Toc133863993"/>
       <w:bookmarkStart w:id="21" w:name="_Toc134036198"/>
-      <w:bookmarkStart w:id="22" w:name="_Toc148697469"/>
+      <w:bookmarkStart w:id="22" w:name="_Toc148893584"/>
       <w:r>
         <w:rPr>
           <w:sz w:val="28"/>
@@ -3047,7 +3157,33 @@
           <w:lang w:eastAsia="en-IE"/>
           <w14:ligatures w14:val="none"/>
         </w:rPr>
-        <w:t>Different libraries have been used for the purpose of performing the analysis of the dataset which is being implemented in Jupyter Notebook.</w:t>
+        <w:t xml:space="preserve">Different libraries have been used for the purpose of performing the analysis of the dataset which is being implemented in </w:t>
+      </w:r>
+      <w:proofErr w:type="spellStart"/>
+      <w:r>
+        <w:rPr>
+          <w:rFonts w:ascii="Helvetica" w:eastAsia="Times New Roman" w:hAnsi="Helvetica" w:cs="Helvetica"/>
+          <w:color w:val="000000"/>
+          <w:kern w:val="0"/>
+          <w:sz w:val="21"/>
+          <w:szCs w:val="21"/>
+          <w:lang w:eastAsia="en-IE"/>
+          <w14:ligatures w14:val="none"/>
+        </w:rPr>
+        <w:t>Jupyter</w:t>
+      </w:r>
+      <w:proofErr w:type="spellEnd"/>
+      <w:r>
+        <w:rPr>
+          <w:rFonts w:ascii="Helvetica" w:eastAsia="Times New Roman" w:hAnsi="Helvetica" w:cs="Helvetica"/>
+          <w:color w:val="000000"/>
+          <w:kern w:val="0"/>
+          <w:sz w:val="21"/>
+          <w:szCs w:val="21"/>
+          <w:lang w:eastAsia="en-IE"/>
+          <w14:ligatures w14:val="none"/>
+        </w:rPr>
+        <w:t xml:space="preserve"> Notebook.</w:t>
       </w:r>
     </w:p>
     <w:p>
@@ -3285,17 +3421,31 @@
           <w14:ligatures w14:val="none"/>
         </w:rPr>
       </w:pPr>
-      <w:r>
-        <w:rPr>
-          <w:rFonts w:ascii="Helvetica" w:eastAsia="Times New Roman" w:hAnsi="Helvetica" w:cs="Helvetica"/>
-          <w:color w:val="000000"/>
-          <w:kern w:val="0"/>
-          <w:sz w:val="21"/>
-          <w:szCs w:val="21"/>
-          <w:lang w:eastAsia="en-IE"/>
-          <w14:ligatures w14:val="none"/>
-        </w:rPr>
-        <w:t>data_profiling which provides a way to quickly generates an overview of the dataset.</w:t>
+      <w:proofErr w:type="spellStart"/>
+      <w:r>
+        <w:rPr>
+          <w:rFonts w:ascii="Helvetica" w:eastAsia="Times New Roman" w:hAnsi="Helvetica" w:cs="Helvetica"/>
+          <w:color w:val="000000"/>
+          <w:kern w:val="0"/>
+          <w:sz w:val="21"/>
+          <w:szCs w:val="21"/>
+          <w:lang w:eastAsia="en-IE"/>
+          <w14:ligatures w14:val="none"/>
+        </w:rPr>
+        <w:t>data_profiling</w:t>
+      </w:r>
+      <w:proofErr w:type="spellEnd"/>
+      <w:r>
+        <w:rPr>
+          <w:rFonts w:ascii="Helvetica" w:eastAsia="Times New Roman" w:hAnsi="Helvetica" w:cs="Helvetica"/>
+          <w:color w:val="000000"/>
+          <w:kern w:val="0"/>
+          <w:sz w:val="21"/>
+          <w:szCs w:val="21"/>
+          <w:lang w:eastAsia="en-IE"/>
+          <w14:ligatures w14:val="none"/>
+        </w:rPr>
+        <w:t xml:space="preserve"> which provides a way to quickly generates an overview of the dataset.</w:t>
       </w:r>
     </w:p>
     <w:p>
@@ -3315,17 +3465,31 @@
           <w14:ligatures w14:val="none"/>
         </w:rPr>
       </w:pPr>
-      <w:r>
-        <w:rPr>
-          <w:rFonts w:ascii="Helvetica" w:eastAsia="Times New Roman" w:hAnsi="Helvetica" w:cs="Helvetica"/>
-          <w:color w:val="000000"/>
-          <w:kern w:val="0"/>
-          <w:sz w:val="21"/>
-          <w:szCs w:val="21"/>
-          <w:lang w:eastAsia="en-IE"/>
-          <w14:ligatures w14:val="none"/>
-        </w:rPr>
-        <w:t>Imbelear.over_sampling.SMOTE for oversampling imbalanced datasets</w:t>
+      <w:proofErr w:type="spellStart"/>
+      <w:r>
+        <w:rPr>
+          <w:rFonts w:ascii="Helvetica" w:eastAsia="Times New Roman" w:hAnsi="Helvetica" w:cs="Helvetica"/>
+          <w:color w:val="000000"/>
+          <w:kern w:val="0"/>
+          <w:sz w:val="21"/>
+          <w:szCs w:val="21"/>
+          <w:lang w:eastAsia="en-IE"/>
+          <w14:ligatures w14:val="none"/>
+        </w:rPr>
+        <w:t>Imbelear.over_sampling.SMOTE</w:t>
+      </w:r>
+      <w:proofErr w:type="spellEnd"/>
+      <w:r>
+        <w:rPr>
+          <w:rFonts w:ascii="Helvetica" w:eastAsia="Times New Roman" w:hAnsi="Helvetica" w:cs="Helvetica"/>
+          <w:color w:val="000000"/>
+          <w:kern w:val="0"/>
+          <w:sz w:val="21"/>
+          <w:szCs w:val="21"/>
+          <w:lang w:eastAsia="en-IE"/>
+          <w14:ligatures w14:val="none"/>
+        </w:rPr>
+        <w:t xml:space="preserve"> for oversampling imbalanced datasets</w:t>
       </w:r>
     </w:p>
     <w:p>
@@ -3345,17 +3509,31 @@
           <w14:ligatures w14:val="none"/>
         </w:rPr>
       </w:pPr>
-      <w:r>
-        <w:rPr>
-          <w:rFonts w:ascii="Helvetica" w:eastAsia="Times New Roman" w:hAnsi="Helvetica" w:cs="Helvetica"/>
-          <w:color w:val="000000"/>
-          <w:kern w:val="0"/>
-          <w:sz w:val="21"/>
-          <w:szCs w:val="21"/>
-          <w:lang w:eastAsia="en-IE"/>
-          <w14:ligatures w14:val="none"/>
-        </w:rPr>
-        <w:t>Missigno for analysing missing data.</w:t>
+      <w:proofErr w:type="spellStart"/>
+      <w:r>
+        <w:rPr>
+          <w:rFonts w:ascii="Helvetica" w:eastAsia="Times New Roman" w:hAnsi="Helvetica" w:cs="Helvetica"/>
+          <w:color w:val="000000"/>
+          <w:kern w:val="0"/>
+          <w:sz w:val="21"/>
+          <w:szCs w:val="21"/>
+          <w:lang w:eastAsia="en-IE"/>
+          <w14:ligatures w14:val="none"/>
+        </w:rPr>
+        <w:t>Missigno</w:t>
+      </w:r>
+      <w:proofErr w:type="spellEnd"/>
+      <w:r>
+        <w:rPr>
+          <w:rFonts w:ascii="Helvetica" w:eastAsia="Times New Roman" w:hAnsi="Helvetica" w:cs="Helvetica"/>
+          <w:color w:val="000000"/>
+          <w:kern w:val="0"/>
+          <w:sz w:val="21"/>
+          <w:szCs w:val="21"/>
+          <w:lang w:eastAsia="en-IE"/>
+          <w14:ligatures w14:val="none"/>
+        </w:rPr>
+        <w:t xml:space="preserve"> for analysing missing data.</w:t>
       </w:r>
     </w:p>
     <w:p/>
@@ -3381,7 +3559,7 @@
       </w:pPr>
       <w:bookmarkStart w:id="23" w:name="_Toc133863996"/>
       <w:bookmarkStart w:id="24" w:name="_Toc134036200"/>
-      <w:bookmarkStart w:id="25" w:name="_Toc148697470"/>
+      <w:bookmarkStart w:id="25" w:name="_Toc148893585"/>
       <w:r>
         <w:lastRenderedPageBreak/>
         <w:t>Business Understanding</w:t>
@@ -3438,7 +3616,33 @@
           <w:lang w:eastAsia="en-IE"/>
           <w14:ligatures w14:val="none"/>
         </w:rPr>
-        <w:t xml:space="preserve"> and many other businesses such as telecommunications industry and hospital industry. Interestingly, according to Swetha Amaresan’s research (2021) on the matter has described that it costs more to acquire new customers than it does to retain existing customers. In fact, an increase in customer retention of just 5% can create at least a 25% increase in profit.</w:t>
+        <w:t xml:space="preserve"> and many other businesses such as telecommunications industry and hospital industry. Interestingly, according to Swetha </w:t>
+      </w:r>
+      <w:proofErr w:type="spellStart"/>
+      <w:r>
+        <w:rPr>
+          <w:rFonts w:ascii="Helvetica" w:eastAsia="Times New Roman" w:hAnsi="Helvetica" w:cs="Helvetica"/>
+          <w:color w:val="000000"/>
+          <w:kern w:val="0"/>
+          <w:sz w:val="21"/>
+          <w:szCs w:val="21"/>
+          <w:lang w:eastAsia="en-IE"/>
+          <w14:ligatures w14:val="none"/>
+        </w:rPr>
+        <w:t>Amaresan’s</w:t>
+      </w:r>
+      <w:proofErr w:type="spellEnd"/>
+      <w:r>
+        <w:rPr>
+          <w:rFonts w:ascii="Helvetica" w:eastAsia="Times New Roman" w:hAnsi="Helvetica" w:cs="Helvetica"/>
+          <w:color w:val="000000"/>
+          <w:kern w:val="0"/>
+          <w:sz w:val="21"/>
+          <w:szCs w:val="21"/>
+          <w:lang w:eastAsia="en-IE"/>
+          <w14:ligatures w14:val="none"/>
+        </w:rPr>
+        <w:t xml:space="preserve"> research (2021) on the matter has described that it costs more to acquire new customers than it does to retain existing customers. In fact, an increase in customer retention of just 5% can create at least a 25% increase in profit.</w:t>
       </w:r>
     </w:p>
     <w:p>
@@ -3499,7 +3703,7 @@
       </w:pPr>
       <w:bookmarkStart w:id="26" w:name="_Toc133863997"/>
       <w:bookmarkStart w:id="27" w:name="_Toc134036201"/>
-      <w:bookmarkStart w:id="28" w:name="_Toc148697471"/>
+      <w:bookmarkStart w:id="28" w:name="_Toc148893586"/>
       <w:r>
         <w:t>Data understanding</w:t>
       </w:r>
@@ -3580,8 +3784,22 @@
           <w:lang w:eastAsia="en-IE"/>
           <w14:ligatures w14:val="none"/>
         </w:rPr>
-        <w:t>By Importing ProfileReport</w:t>
-      </w:r>
+        <w:t xml:space="preserve">By Importing </w:t>
+      </w:r>
+      <w:proofErr w:type="spellStart"/>
+      <w:r>
+        <w:rPr>
+          <w:rFonts w:ascii="Helvetica" w:eastAsia="Times New Roman" w:hAnsi="Helvetica" w:cs="Helvetica"/>
+          <w:color w:val="000000"/>
+          <w:kern w:val="0"/>
+          <w:sz w:val="21"/>
+          <w:szCs w:val="21"/>
+          <w:lang w:eastAsia="en-IE"/>
+          <w14:ligatures w14:val="none"/>
+        </w:rPr>
+        <w:t>ProfileReport</w:t>
+      </w:r>
+      <w:proofErr w:type="spellEnd"/>
       <w:r>
         <w:rPr>
           <w:rFonts w:ascii="Helvetica" w:eastAsia="Times New Roman" w:hAnsi="Helvetica" w:cs="Helvetica"/>
@@ -3817,7 +4035,33 @@
           <w:lang w:eastAsia="en-IE"/>
           <w14:ligatures w14:val="none"/>
         </w:rPr>
-        <w:t xml:space="preserve">Importing the library ‘Missigno’ it is more visual to </w:t>
+        <w:t>Importing the library ‘</w:t>
+      </w:r>
+      <w:proofErr w:type="spellStart"/>
+      <w:r>
+        <w:rPr>
+          <w:rFonts w:ascii="Helvetica" w:eastAsia="Times New Roman" w:hAnsi="Helvetica" w:cs="Helvetica"/>
+          <w:color w:val="000000"/>
+          <w:kern w:val="0"/>
+          <w:sz w:val="21"/>
+          <w:szCs w:val="21"/>
+          <w:lang w:eastAsia="en-IE"/>
+          <w14:ligatures w14:val="none"/>
+        </w:rPr>
+        <w:t>Missigno</w:t>
+      </w:r>
+      <w:proofErr w:type="spellEnd"/>
+      <w:r>
+        <w:rPr>
+          <w:rFonts w:ascii="Helvetica" w:eastAsia="Times New Roman" w:hAnsi="Helvetica" w:cs="Helvetica"/>
+          <w:color w:val="000000"/>
+          <w:kern w:val="0"/>
+          <w:sz w:val="21"/>
+          <w:szCs w:val="21"/>
+          <w:lang w:eastAsia="en-IE"/>
+          <w14:ligatures w14:val="none"/>
+        </w:rPr>
+        <w:t xml:space="preserve">’ it is more visual to </w:t>
       </w:r>
       <w:r>
         <w:rPr>
@@ -3927,7 +4171,7 @@
       </w:pPr>
       <w:bookmarkStart w:id="29" w:name="_Toc133863998"/>
       <w:bookmarkStart w:id="30" w:name="_Toc134036202"/>
-      <w:bookmarkStart w:id="31" w:name="_Toc148697472"/>
+      <w:bookmarkStart w:id="31" w:name="_Toc148893587"/>
       <w:r>
         <w:lastRenderedPageBreak/>
         <w:t>Data Preparation</w:t>
@@ -3936,15 +4180,33 @@
       <w:bookmarkEnd w:id="30"/>
       <w:bookmarkEnd w:id="31"/>
     </w:p>
-    <w:p/>
-    <w:p>
-      <w:r>
-        <w:t>D</w:t>
-      </w:r>
-      <w:r>
-        <w:t>istribution of the Categorical Variables</w:t>
-      </w:r>
-      <w:r>
+    <w:p>
+      <w:pPr>
+        <w:rPr>
+          <w:i/>
+          <w:iCs/>
+        </w:rPr>
+      </w:pPr>
+    </w:p>
+    <w:p>
+      <w:pPr>
+        <w:rPr>
+          <w:i/>
+          <w:iCs/>
+        </w:rPr>
+      </w:pPr>
+      <w:r>
+        <w:rPr>
+          <w:i/>
+          <w:iCs/>
+        </w:rPr>
+        <w:t>Distribution of the Categorical Variables</w:t>
+      </w:r>
+      <w:r>
+        <w:rPr>
+          <w:i/>
+          <w:iCs/>
+        </w:rPr>
         <w:t>:</w:t>
       </w:r>
     </w:p>
@@ -4545,9 +4807,26 @@
           <w14:ligatures w14:val="none"/>
         </w:rPr>
       </w:pPr>
-      <w:r>
-        <w:rPr>
-          <w:rFonts w:ascii="Helvetica" w:eastAsia="Times New Roman" w:hAnsi="Helvetica" w:cs="Helvetica"/>
+    </w:p>
+    <w:p>
+      <w:pPr>
+        <w:rPr>
+          <w:rFonts w:ascii="Helvetica" w:eastAsia="Times New Roman" w:hAnsi="Helvetica" w:cs="Helvetica"/>
+          <w:i/>
+          <w:iCs/>
+          <w:color w:val="000000"/>
+          <w:kern w:val="0"/>
+          <w:sz w:val="21"/>
+          <w:szCs w:val="21"/>
+          <w:lang w:eastAsia="en-IE"/>
+          <w14:ligatures w14:val="none"/>
+        </w:rPr>
+      </w:pPr>
+      <w:r>
+        <w:rPr>
+          <w:rFonts w:ascii="Helvetica" w:eastAsia="Times New Roman" w:hAnsi="Helvetica" w:cs="Helvetica"/>
+          <w:i/>
+          <w:iCs/>
           <w:color w:val="000000"/>
           <w:kern w:val="0"/>
           <w:sz w:val="21"/>
@@ -4556,6 +4835,31 @@
           <w14:ligatures w14:val="none"/>
         </w:rPr>
         <w:lastRenderedPageBreak/>
+        <w:t>Marital Status</w:t>
+      </w:r>
+    </w:p>
+    <w:p>
+      <w:pPr>
+        <w:rPr>
+          <w:rFonts w:ascii="Helvetica" w:eastAsia="Times New Roman" w:hAnsi="Helvetica" w:cs="Helvetica"/>
+          <w:color w:val="000000"/>
+          <w:kern w:val="0"/>
+          <w:sz w:val="21"/>
+          <w:szCs w:val="21"/>
+          <w:lang w:eastAsia="en-IE"/>
+          <w14:ligatures w14:val="none"/>
+        </w:rPr>
+      </w:pPr>
+      <w:r>
+        <w:rPr>
+          <w:rFonts w:ascii="Helvetica" w:eastAsia="Times New Roman" w:hAnsi="Helvetica" w:cs="Helvetica"/>
+          <w:color w:val="000000"/>
+          <w:kern w:val="0"/>
+          <w:sz w:val="21"/>
+          <w:szCs w:val="21"/>
+          <w:lang w:eastAsia="en-IE"/>
+          <w14:ligatures w14:val="none"/>
+        </w:rPr>
         <w:t>Given the Marital Status,</w:t>
       </w:r>
       <w:r>
@@ -4639,9 +4943,171 @@
     </w:p>
     <w:p/>
     <w:p>
+      <w:pPr>
+        <w:rPr>
+          <w:i/>
+          <w:iCs/>
+        </w:rPr>
+      </w:pPr>
+      <w:r>
+        <w:rPr>
+          <w:i/>
+          <w:iCs/>
+        </w:rPr>
+        <w:t>Gender Distribution</w:t>
+      </w:r>
+    </w:p>
+    <w:p>
+      <w:pPr>
+        <w:rPr>
+          <w:rFonts w:ascii="Helvetica" w:eastAsia="Times New Roman" w:hAnsi="Helvetica" w:cs="Helvetica"/>
+          <w:color w:val="000000"/>
+          <w:kern w:val="0"/>
+          <w:sz w:val="21"/>
+          <w:szCs w:val="21"/>
+          <w:lang w:eastAsia="en-IE"/>
+          <w14:ligatures w14:val="none"/>
+        </w:rPr>
+      </w:pPr>
+      <w:r>
+        <w:rPr>
+          <w:rFonts w:ascii="Helvetica" w:eastAsia="Times New Roman" w:hAnsi="Helvetica" w:cs="Helvetica"/>
+          <w:color w:val="000000"/>
+          <w:kern w:val="0"/>
+          <w:sz w:val="21"/>
+          <w:szCs w:val="21"/>
+          <w:lang w:eastAsia="en-IE"/>
+          <w14:ligatures w14:val="none"/>
+        </w:rPr>
+        <w:t xml:space="preserve">The gender distribution between </w:t>
+      </w:r>
+      <w:r>
+        <w:rPr>
+          <w:rFonts w:ascii="Helvetica" w:eastAsia="Times New Roman" w:hAnsi="Helvetica" w:cs="Helvetica"/>
+          <w:color w:val="000000"/>
+          <w:kern w:val="0"/>
+          <w:sz w:val="21"/>
+          <w:szCs w:val="21"/>
+          <w:lang w:eastAsia="en-IE"/>
+          <w14:ligatures w14:val="none"/>
+        </w:rPr>
+        <w:t>males</w:t>
+      </w:r>
+      <w:r>
+        <w:rPr>
+          <w:rFonts w:ascii="Helvetica" w:eastAsia="Times New Roman" w:hAnsi="Helvetica" w:cs="Helvetica"/>
+          <w:color w:val="000000"/>
+          <w:kern w:val="0"/>
+          <w:sz w:val="21"/>
+          <w:szCs w:val="21"/>
+          <w:lang w:eastAsia="en-IE"/>
+          <w14:ligatures w14:val="none"/>
+        </w:rPr>
+        <w:t xml:space="preserve"> and females are quite similar For Existing Customers and those who have left the bank.</w:t>
+      </w:r>
+    </w:p>
+    <w:p>
+      <w:r>
+        <w:rPr>
+          <w:noProof/>
+        </w:rPr>
+        <w:drawing>
+          <wp:inline distT="0" distB="0" distL="0" distR="0" wp14:anchorId="415DC718" wp14:editId="0BD57A3A">
+            <wp:extent cx="3991555" cy="2835570"/>
+            <wp:effectExtent l="0" t="0" r="0" b="0"/>
+            <wp:docPr id="1117110136" name="Picture 1" descr="A graph of a bar chart&#10;&#10;Description automatically generated with medium confidence"/>
+            <wp:cNvGraphicFramePr>
+              <a:graphicFrameLocks xmlns:a="http://schemas.openxmlformats.org/drawingml/2006/main" noChangeAspect="1"/>
+            </wp:cNvGraphicFramePr>
+            <a:graphic xmlns:a="http://schemas.openxmlformats.org/drawingml/2006/main">
+              <a:graphicData uri="http://schemas.openxmlformats.org/drawingml/2006/picture">
+                <pic:pic xmlns:pic="http://schemas.openxmlformats.org/drawingml/2006/picture">
+                  <pic:nvPicPr>
+                    <pic:cNvPr id="1117110136" name="Picture 1" descr="A graph of a bar chart&#10;&#10;Description automatically generated with medium confidence"/>
+                    <pic:cNvPicPr/>
+                  </pic:nvPicPr>
+                  <pic:blipFill>
+                    <a:blip r:embed="rId21"/>
+                    <a:stretch>
+                      <a:fillRect/>
+                    </a:stretch>
+                  </pic:blipFill>
+                  <pic:spPr>
+                    <a:xfrm>
+                      <a:off x="0" y="0"/>
+                      <a:ext cx="3999271" cy="2841051"/>
+                    </a:xfrm>
+                    <a:prstGeom prst="rect">
+                      <a:avLst/>
+                    </a:prstGeom>
+                  </pic:spPr>
+                </pic:pic>
+              </a:graphicData>
+            </a:graphic>
+          </wp:inline>
+        </w:drawing>
+      </w:r>
+    </w:p>
+    <w:p/>
+    <w:p>
+      <w:pPr>
+        <w:rPr>
+          <w:rFonts w:ascii="Helvetica" w:eastAsia="Times New Roman" w:hAnsi="Helvetica" w:cs="Helvetica"/>
+          <w:color w:val="000000"/>
+          <w:kern w:val="0"/>
+          <w:sz w:val="21"/>
+          <w:szCs w:val="21"/>
+          <w:lang w:eastAsia="en-IE"/>
+          <w14:ligatures w14:val="none"/>
+        </w:rPr>
+      </w:pPr>
       <w:bookmarkStart w:id="32" w:name="_Hlk148696974"/>
       <w:bookmarkEnd w:id="1"/>
-      <w:bookmarkEnd w:id="18"/>
+      <w:bookmarkEnd w:id="17"/>
+      <w:r>
+        <w:rPr>
+          <w:rFonts w:ascii="Helvetica" w:eastAsia="Times New Roman" w:hAnsi="Helvetica" w:cs="Helvetica"/>
+          <w:color w:val="000000"/>
+          <w:kern w:val="0"/>
+          <w:sz w:val="21"/>
+          <w:szCs w:val="21"/>
+          <w:lang w:eastAsia="en-IE"/>
+          <w14:ligatures w14:val="none"/>
+        </w:rPr>
+        <w:br w:type="page"/>
+      </w:r>
+    </w:p>
+    <w:p>
+      <w:pPr>
+        <w:rPr>
+          <w:rFonts w:ascii="Helvetica" w:eastAsia="Times New Roman" w:hAnsi="Helvetica" w:cs="Helvetica"/>
+          <w:i/>
+          <w:iCs/>
+          <w:color w:val="000000"/>
+          <w:kern w:val="0"/>
+          <w:sz w:val="21"/>
+          <w:szCs w:val="21"/>
+          <w:lang w:eastAsia="en-IE"/>
+          <w14:ligatures w14:val="none"/>
+        </w:rPr>
+      </w:pPr>
+      <w:r>
+        <w:rPr>
+          <w:rFonts w:ascii="Helvetica" w:eastAsia="Times New Roman" w:hAnsi="Helvetica" w:cs="Helvetica"/>
+          <w:i/>
+          <w:iCs/>
+          <w:color w:val="000000"/>
+          <w:kern w:val="0"/>
+          <w:sz w:val="21"/>
+          <w:szCs w:val="21"/>
+          <w:lang w:eastAsia="en-IE"/>
+          <w14:ligatures w14:val="none"/>
+        </w:rPr>
+        <w:lastRenderedPageBreak/>
+        <w:t xml:space="preserve">Income level </w:t>
+      </w:r>
+    </w:p>
+    <w:p>
       <w:r>
         <w:rPr>
           <w:rFonts w:ascii="Helvetica" w:eastAsia="Times New Roman" w:hAnsi="Helvetica" w:cs="Helvetica"/>
@@ -4828,7 +5294,7 @@
                     <pic:cNvPicPr/>
                   </pic:nvPicPr>
                   <pic:blipFill>
-                    <a:blip r:embed="rId21"/>
+                    <a:blip r:embed="rId22"/>
                     <a:stretch>
                       <a:fillRect/>
                     </a:stretch>
@@ -4866,6 +5332,35 @@
       <w:pPr>
         <w:rPr>
           <w:rFonts w:ascii="Helvetica" w:eastAsia="Times New Roman" w:hAnsi="Helvetica" w:cs="Helvetica"/>
+          <w:i/>
+          <w:iCs/>
+          <w:color w:val="000000"/>
+          <w:kern w:val="0"/>
+          <w:sz w:val="21"/>
+          <w:szCs w:val="21"/>
+          <w:lang w:eastAsia="en-IE"/>
+          <w14:ligatures w14:val="none"/>
+        </w:rPr>
+      </w:pPr>
+      <w:r>
+        <w:rPr>
+          <w:rFonts w:ascii="Helvetica" w:eastAsia="Times New Roman" w:hAnsi="Helvetica" w:cs="Helvetica"/>
+          <w:i/>
+          <w:iCs/>
+          <w:color w:val="000000"/>
+          <w:kern w:val="0"/>
+          <w:sz w:val="21"/>
+          <w:szCs w:val="21"/>
+          <w:lang w:eastAsia="en-IE"/>
+          <w14:ligatures w14:val="none"/>
+        </w:rPr>
+        <w:t>Education Level</w:t>
+      </w:r>
+    </w:p>
+    <w:p>
+      <w:pPr>
+        <w:rPr>
+          <w:rFonts w:ascii="Helvetica" w:eastAsia="Times New Roman" w:hAnsi="Helvetica" w:cs="Helvetica"/>
           <w:color w:val="000000"/>
           <w:kern w:val="0"/>
           <w:sz w:val="21"/>
@@ -4960,9 +5455,17 @@
           <w:noProof/>
         </w:rPr>
         <w:drawing>
-          <wp:inline distT="0" distB="0" distL="0" distR="0" wp14:anchorId="4944C95C" wp14:editId="6EEDB8E4">
+          <wp:anchor distT="0" distB="0" distL="114300" distR="114300" simplePos="0" relativeHeight="251658240" behindDoc="0" locked="0" layoutInCell="1" allowOverlap="1" wp14:anchorId="4944C95C" wp14:editId="62C536CD">
+            <wp:simplePos x="914400" y="1510748"/>
+            <wp:positionH relativeFrom="column">
+              <wp:align>left</wp:align>
+            </wp:positionH>
+            <wp:positionV relativeFrom="paragraph">
+              <wp:align>top</wp:align>
+            </wp:positionV>
             <wp:extent cx="3745523" cy="2848932"/>
             <wp:effectExtent l="0" t="0" r="0" b="0"/>
+            <wp:wrapSquare wrapText="bothSides"/>
             <wp:docPr id="756083516" name="Picture 1" descr="A graph of a graph showing different levels of education&#10;&#10;Description automatically generated with medium confidence"/>
             <wp:cNvGraphicFramePr>
               <a:graphicFrameLocks xmlns:a="http://schemas.openxmlformats.org/drawingml/2006/main" noChangeAspect="1"/>
@@ -4975,7 +5478,13 @@
                     <pic:cNvPicPr/>
                   </pic:nvPicPr>
                   <pic:blipFill>
-                    <a:blip r:embed="rId22"/>
+                    <a:blip r:embed="rId23">
+                      <a:extLst>
+                        <a:ext uri="{28A0092B-C50C-407E-A947-70E740481C1C}">
+                          <a14:useLocalDpi xmlns:a14="http://schemas.microsoft.com/office/drawing/2010/main" val="0"/>
+                        </a:ext>
+                      </a:extLst>
+                    </a:blip>
                     <a:stretch>
                       <a:fillRect/>
                     </a:stretch>
@@ -4983,7 +5492,7 @@
                   <pic:spPr>
                     <a:xfrm>
                       <a:off x="0" y="0"/>
-                      <a:ext cx="3758473" cy="2858782"/>
+                      <a:ext cx="3745523" cy="2848932"/>
                     </a:xfrm>
                     <a:prstGeom prst="rect">
                       <a:avLst/>
@@ -4992,25 +5501,144 @@
                 </pic:pic>
               </a:graphicData>
             </a:graphic>
-          </wp:inline>
+          </wp:anchor>
         </w:drawing>
       </w:r>
     </w:p>
     <w:p>
       <w:pPr>
         <w:rPr>
-          <w:rFonts w:ascii="Helvetica" w:eastAsia="Times New Roman" w:hAnsi="Helvetica" w:cs="Helvetica"/>
-          <w:color w:val="000000"/>
-          <w:kern w:val="0"/>
-          <w:sz w:val="21"/>
-          <w:szCs w:val="21"/>
-          <w:lang w:eastAsia="en-IE"/>
-          <w14:ligatures w14:val="none"/>
-        </w:rPr>
-      </w:pPr>
-      <w:r>
-        <w:rPr>
-          <w:rFonts w:ascii="Helvetica" w:eastAsia="Times New Roman" w:hAnsi="Helvetica" w:cs="Helvetica"/>
+          <w:rFonts w:ascii="Arial" w:hAnsi="Arial" w:cs="Arial"/>
+          <w:sz w:val="24"/>
+          <w:szCs w:val="24"/>
+        </w:rPr>
+      </w:pPr>
+    </w:p>
+    <w:p>
+      <w:pPr>
+        <w:rPr>
+          <w:rFonts w:ascii="Arial" w:hAnsi="Arial" w:cs="Arial"/>
+          <w:sz w:val="24"/>
+          <w:szCs w:val="24"/>
+        </w:rPr>
+      </w:pPr>
+    </w:p>
+    <w:p>
+      <w:pPr>
+        <w:rPr>
+          <w:rFonts w:ascii="Arial" w:hAnsi="Arial" w:cs="Arial"/>
+          <w:sz w:val="24"/>
+          <w:szCs w:val="24"/>
+        </w:rPr>
+      </w:pPr>
+    </w:p>
+    <w:p>
+      <w:pPr>
+        <w:rPr>
+          <w:rFonts w:ascii="Arial" w:hAnsi="Arial" w:cs="Arial"/>
+          <w:sz w:val="24"/>
+          <w:szCs w:val="24"/>
+        </w:rPr>
+      </w:pPr>
+    </w:p>
+    <w:p>
+      <w:pPr>
+        <w:rPr>
+          <w:rFonts w:ascii="Arial" w:hAnsi="Arial" w:cs="Arial"/>
+          <w:sz w:val="24"/>
+          <w:szCs w:val="24"/>
+        </w:rPr>
+      </w:pPr>
+    </w:p>
+    <w:p>
+      <w:pPr>
+        <w:rPr>
+          <w:rFonts w:ascii="Arial" w:hAnsi="Arial" w:cs="Arial"/>
+          <w:sz w:val="24"/>
+          <w:szCs w:val="24"/>
+        </w:rPr>
+      </w:pPr>
+    </w:p>
+    <w:p>
+      <w:pPr>
+        <w:rPr>
+          <w:rFonts w:ascii="Arial" w:hAnsi="Arial" w:cs="Arial"/>
+          <w:sz w:val="24"/>
+          <w:szCs w:val="24"/>
+        </w:rPr>
+      </w:pPr>
+    </w:p>
+    <w:p>
+      <w:pPr>
+        <w:rPr>
+          <w:rFonts w:ascii="Arial" w:hAnsi="Arial" w:cs="Arial"/>
+          <w:sz w:val="24"/>
+          <w:szCs w:val="24"/>
+        </w:rPr>
+      </w:pPr>
+    </w:p>
+    <w:p>
+      <w:pPr>
+        <w:rPr>
+          <w:rFonts w:ascii="Arial" w:hAnsi="Arial" w:cs="Arial"/>
+          <w:sz w:val="24"/>
+          <w:szCs w:val="24"/>
+        </w:rPr>
+      </w:pPr>
+    </w:p>
+    <w:p>
+      <w:pPr>
+        <w:rPr>
+          <w:rFonts w:ascii="Arial" w:hAnsi="Arial" w:cs="Arial"/>
+          <w:sz w:val="24"/>
+          <w:szCs w:val="24"/>
+        </w:rPr>
+      </w:pPr>
+    </w:p>
+    <w:p>
+      <w:pPr>
+        <w:rPr>
+          <w:rFonts w:ascii="Helvetica" w:eastAsia="Times New Roman" w:hAnsi="Helvetica" w:cs="Helvetica"/>
+          <w:color w:val="000000"/>
+          <w:kern w:val="0"/>
+          <w:sz w:val="21"/>
+          <w:szCs w:val="21"/>
+          <w:lang w:eastAsia="en-IE"/>
+          <w14:ligatures w14:val="none"/>
+        </w:rPr>
+      </w:pPr>
+      <w:r>
+        <w:rPr>
+          <w:rFonts w:ascii="Helvetica" w:eastAsia="Times New Roman" w:hAnsi="Helvetica" w:cs="Helvetica"/>
+          <w:color w:val="000000"/>
+          <w:kern w:val="0"/>
+          <w:sz w:val="21"/>
+          <w:szCs w:val="21"/>
+          <w:lang w:eastAsia="en-IE"/>
+          <w14:ligatures w14:val="none"/>
+        </w:rPr>
+        <w:br w:type="page"/>
+      </w:r>
+    </w:p>
+    <w:p>
+      <w:pPr>
+        <w:rPr>
+          <w:rFonts w:ascii="Helvetica" w:eastAsia="Times New Roman" w:hAnsi="Helvetica" w:cs="Helvetica"/>
+          <w:i/>
+          <w:iCs/>
+          <w:color w:val="000000"/>
+          <w:kern w:val="0"/>
+          <w:sz w:val="21"/>
+          <w:szCs w:val="21"/>
+          <w:lang w:eastAsia="en-IE"/>
+          <w14:ligatures w14:val="none"/>
+        </w:rPr>
+      </w:pPr>
+      <w:r>
+        <w:rPr>
+          <w:rFonts w:ascii="Helvetica" w:eastAsia="Times New Roman" w:hAnsi="Helvetica" w:cs="Helvetica"/>
+          <w:i/>
+          <w:iCs/>
           <w:color w:val="000000"/>
           <w:kern w:val="0"/>
           <w:sz w:val="21"/>
@@ -5019,7 +5647,56 @@
           <w14:ligatures w14:val="none"/>
         </w:rPr>
         <w:lastRenderedPageBreak/>
-        <w:t>The bank is successfully retaining roughly 25% of its customer over a period of 35 months</w:t>
+        <w:t>Months on Book</w:t>
+      </w:r>
+    </w:p>
+    <w:p>
+      <w:pPr>
+        <w:rPr>
+          <w:rFonts w:ascii="Helvetica" w:eastAsia="Times New Roman" w:hAnsi="Helvetica" w:cs="Helvetica"/>
+          <w:color w:val="000000"/>
+          <w:kern w:val="0"/>
+          <w:sz w:val="21"/>
+          <w:szCs w:val="21"/>
+          <w:lang w:eastAsia="en-IE"/>
+          <w14:ligatures w14:val="none"/>
+        </w:rPr>
+      </w:pPr>
+      <w:r>
+        <w:rPr>
+          <w:rFonts w:ascii="Helvetica" w:eastAsia="Times New Roman" w:hAnsi="Helvetica" w:cs="Helvetica"/>
+          <w:color w:val="000000"/>
+          <w:kern w:val="0"/>
+          <w:sz w:val="21"/>
+          <w:szCs w:val="21"/>
+          <w:lang w:eastAsia="en-IE"/>
+          <w14:ligatures w14:val="none"/>
+        </w:rPr>
+        <w:t xml:space="preserve">The bank is successfully retaining </w:t>
+      </w:r>
+      <w:r>
+        <w:rPr>
+          <w:rFonts w:ascii="Helvetica" w:eastAsia="Times New Roman" w:hAnsi="Helvetica" w:cs="Helvetica"/>
+          <w:color w:val="000000"/>
+          <w:kern w:val="0"/>
+          <w:sz w:val="21"/>
+          <w:szCs w:val="21"/>
+          <w:lang w:eastAsia="en-IE"/>
+          <w14:ligatures w14:val="none"/>
+        </w:rPr>
+        <w:t>the majority</w:t>
+      </w:r>
+      <w:r>
+        <w:rPr>
+          <w:rFonts w:ascii="Helvetica" w:eastAsia="Times New Roman" w:hAnsi="Helvetica" w:cs="Helvetica"/>
+          <w:color w:val="000000"/>
+          <w:kern w:val="0"/>
+          <w:sz w:val="21"/>
+          <w:szCs w:val="21"/>
+          <w:lang w:eastAsia="en-IE"/>
+          <w14:ligatures w14:val="none"/>
+        </w:rPr>
+        <w:t xml:space="preserve"> of its customer over a period of 35 months</w:t>
       </w:r>
       <w:r>
         <w:rPr>
@@ -5074,7 +5751,7 @@
                     <pic:cNvPicPr/>
                   </pic:nvPicPr>
                   <pic:blipFill>
-                    <a:blip r:embed="rId23"/>
+                    <a:blip r:embed="rId24"/>
                     <a:stretch>
                       <a:fillRect/>
                     </a:stretch>
@@ -5116,37 +5793,257 @@
     <w:p>
       <w:pPr>
         <w:rPr>
+          <w:rFonts w:ascii="Helvetica" w:eastAsia="Times New Roman" w:hAnsi="Helvetica" w:cs="Helvetica"/>
+          <w:i/>
+          <w:iCs/>
+          <w:color w:val="000000"/>
+          <w:kern w:val="0"/>
+          <w:sz w:val="21"/>
+          <w:szCs w:val="21"/>
+          <w:lang w:eastAsia="en-IE"/>
+          <w14:ligatures w14:val="none"/>
+        </w:rPr>
+      </w:pPr>
+      <w:r>
+        <w:rPr>
+          <w:rFonts w:ascii="Helvetica" w:eastAsia="Times New Roman" w:hAnsi="Helvetica" w:cs="Helvetica"/>
+          <w:i/>
+          <w:iCs/>
+          <w:color w:val="000000"/>
+          <w:kern w:val="0"/>
+          <w:sz w:val="21"/>
+          <w:szCs w:val="21"/>
+          <w:lang w:eastAsia="en-IE"/>
+          <w14:ligatures w14:val="none"/>
+        </w:rPr>
+        <w:t xml:space="preserve">Comparing Gender </w:t>
+      </w:r>
+      <w:r>
+        <w:rPr>
+          <w:rFonts w:ascii="Helvetica" w:eastAsia="Times New Roman" w:hAnsi="Helvetica" w:cs="Helvetica"/>
+          <w:i/>
+          <w:iCs/>
+          <w:color w:val="000000"/>
+          <w:kern w:val="0"/>
+          <w:sz w:val="21"/>
+          <w:szCs w:val="21"/>
+          <w:lang w:eastAsia="en-IE"/>
+          <w14:ligatures w14:val="none"/>
+        </w:rPr>
+        <w:t>Vs</w:t>
+      </w:r>
+      <w:r>
+        <w:rPr>
+          <w:rFonts w:ascii="Helvetica" w:eastAsia="Times New Roman" w:hAnsi="Helvetica" w:cs="Helvetica"/>
+          <w:i/>
+          <w:iCs/>
+          <w:color w:val="000000"/>
+          <w:kern w:val="0"/>
+          <w:sz w:val="21"/>
+          <w:szCs w:val="21"/>
+          <w:lang w:eastAsia="en-IE"/>
+          <w14:ligatures w14:val="none"/>
+        </w:rPr>
+        <w:t xml:space="preserve"> Income Level</w:t>
+      </w:r>
+    </w:p>
+    <w:p>
+      <w:pPr>
+        <w:rPr>
+          <w:rFonts w:ascii="Helvetica" w:eastAsia="Times New Roman" w:hAnsi="Helvetica" w:cs="Helvetica"/>
+          <w:color w:val="000000"/>
+          <w:kern w:val="0"/>
+          <w:sz w:val="21"/>
+          <w:szCs w:val="21"/>
+          <w:lang w:eastAsia="en-IE"/>
+          <w14:ligatures w14:val="none"/>
+        </w:rPr>
+      </w:pPr>
+      <w:r>
+        <w:rPr>
+          <w:rFonts w:ascii="Helvetica" w:eastAsia="Times New Roman" w:hAnsi="Helvetica" w:cs="Helvetica"/>
+          <w:color w:val="000000"/>
+          <w:kern w:val="0"/>
+          <w:sz w:val="21"/>
+          <w:szCs w:val="21"/>
+          <w:lang w:eastAsia="en-IE"/>
+          <w14:ligatures w14:val="none"/>
+        </w:rPr>
+        <w:t>On one hand, i</w:t>
+      </w:r>
+      <w:r>
+        <w:rPr>
+          <w:rFonts w:ascii="Helvetica" w:eastAsia="Times New Roman" w:hAnsi="Helvetica" w:cs="Helvetica"/>
+          <w:color w:val="000000"/>
+          <w:kern w:val="0"/>
+          <w:sz w:val="21"/>
+          <w:szCs w:val="21"/>
+          <w:lang w:eastAsia="en-IE"/>
+          <w14:ligatures w14:val="none"/>
+        </w:rPr>
+        <w:t>t is clear that there is a gender gap between Males and Females</w:t>
+      </w:r>
+      <w:r>
+        <w:rPr>
+          <w:rFonts w:ascii="Helvetica" w:eastAsia="Times New Roman" w:hAnsi="Helvetica" w:cs="Helvetica"/>
+          <w:color w:val="000000"/>
+          <w:kern w:val="0"/>
+          <w:sz w:val="21"/>
+          <w:szCs w:val="21"/>
+          <w:lang w:eastAsia="en-IE"/>
+          <w14:ligatures w14:val="none"/>
+        </w:rPr>
+        <w:t>, where there are approximately 700 males who earn +$120K</w:t>
+      </w:r>
+      <w:r>
+        <w:rPr>
+          <w:rFonts w:ascii="Helvetica" w:eastAsia="Times New Roman" w:hAnsi="Helvetica" w:cs="Helvetica"/>
+          <w:color w:val="000000"/>
+          <w:kern w:val="0"/>
+          <w:sz w:val="21"/>
+          <w:szCs w:val="21"/>
+          <w:lang w:eastAsia="en-IE"/>
+          <w14:ligatures w14:val="none"/>
+        </w:rPr>
+        <w:t>,</w:t>
+      </w:r>
+      <w:r>
+        <w:rPr>
+          <w:rFonts w:ascii="Helvetica" w:eastAsia="Times New Roman" w:hAnsi="Helvetica" w:cs="Helvetica"/>
+          <w:color w:val="000000"/>
+          <w:kern w:val="0"/>
+          <w:sz w:val="21"/>
+          <w:szCs w:val="21"/>
+          <w:lang w:eastAsia="en-IE"/>
+          <w14:ligatures w14:val="none"/>
+        </w:rPr>
+        <w:t xml:space="preserve"> around 1</w:t>
+      </w:r>
+      <w:r>
+        <w:rPr>
+          <w:rFonts w:ascii="Helvetica" w:eastAsia="Times New Roman" w:hAnsi="Helvetica" w:cs="Helvetica"/>
+          <w:color w:val="000000"/>
+          <w:kern w:val="0"/>
+          <w:sz w:val="21"/>
+          <w:szCs w:val="21"/>
+          <w:lang w:eastAsia="en-IE"/>
+          <w14:ligatures w14:val="none"/>
+        </w:rPr>
+        <w:t>5</w:t>
+      </w:r>
+      <w:r>
+        <w:rPr>
+          <w:rFonts w:ascii="Helvetica" w:eastAsia="Times New Roman" w:hAnsi="Helvetica" w:cs="Helvetica"/>
+          <w:color w:val="000000"/>
+          <w:kern w:val="0"/>
+          <w:sz w:val="21"/>
+          <w:szCs w:val="21"/>
+          <w:lang w:eastAsia="en-IE"/>
+          <w14:ligatures w14:val="none"/>
+        </w:rPr>
+        <w:t xml:space="preserve">00 males </w:t>
+      </w:r>
+      <w:r>
+        <w:rPr>
+          <w:rFonts w:ascii="Helvetica" w:eastAsia="Times New Roman" w:hAnsi="Helvetica" w:cs="Helvetica"/>
+          <w:color w:val="000000"/>
+          <w:kern w:val="0"/>
+          <w:sz w:val="21"/>
+          <w:szCs w:val="21"/>
+          <w:lang w:eastAsia="en-IE"/>
+          <w14:ligatures w14:val="none"/>
+        </w:rPr>
+        <w:t xml:space="preserve">who earn </w:t>
+      </w:r>
+      <w:r>
+        <w:rPr>
+          <w:rFonts w:ascii="Helvetica" w:eastAsia="Times New Roman" w:hAnsi="Helvetica" w:cs="Helvetica"/>
+          <w:color w:val="000000"/>
+          <w:kern w:val="0"/>
+          <w:sz w:val="21"/>
+          <w:szCs w:val="21"/>
+          <w:lang w:eastAsia="en-IE"/>
+          <w14:ligatures w14:val="none"/>
+        </w:rPr>
+        <w:t>between</w:t>
+      </w:r>
+      <w:r>
+        <w:rPr>
+          <w:rFonts w:ascii="Helvetica" w:eastAsia="Times New Roman" w:hAnsi="Helvetica" w:cs="Helvetica"/>
+          <w:color w:val="000000"/>
+          <w:kern w:val="0"/>
+          <w:sz w:val="21"/>
+          <w:szCs w:val="21"/>
+          <w:lang w:eastAsia="en-IE"/>
+          <w14:ligatures w14:val="none"/>
+        </w:rPr>
+        <w:t xml:space="preserve"> 80K – 120K</w:t>
+      </w:r>
+      <w:r>
+        <w:rPr>
+          <w:rFonts w:ascii="Helvetica" w:eastAsia="Times New Roman" w:hAnsi="Helvetica" w:cs="Helvetica"/>
+          <w:color w:val="000000"/>
+          <w:kern w:val="0"/>
+          <w:sz w:val="21"/>
+          <w:szCs w:val="21"/>
+          <w:lang w:eastAsia="en-IE"/>
+          <w14:ligatures w14:val="none"/>
+        </w:rPr>
+        <w:t xml:space="preserve"> </w:t>
+      </w:r>
+      <w:r>
+        <w:rPr>
+          <w:rFonts w:ascii="Helvetica" w:eastAsia="Times New Roman" w:hAnsi="Helvetica" w:cs="Helvetica"/>
+          <w:color w:val="000000"/>
+          <w:kern w:val="0"/>
+          <w:sz w:val="21"/>
+          <w:szCs w:val="21"/>
+          <w:lang w:eastAsia="en-IE"/>
+          <w14:ligatures w14:val="none"/>
+        </w:rPr>
+        <w:t xml:space="preserve">and roughly 1400 males earning about </w:t>
+      </w:r>
+      <w:r>
+        <w:rPr>
+          <w:rFonts w:ascii="Helvetica" w:eastAsia="Times New Roman" w:hAnsi="Helvetica" w:cs="Helvetica"/>
+          <w:color w:val="000000"/>
+          <w:kern w:val="0"/>
+          <w:sz w:val="21"/>
+          <w:szCs w:val="21"/>
+          <w:lang w:eastAsia="en-IE"/>
+          <w14:ligatures w14:val="none"/>
+        </w:rPr>
+        <w:t>60K – 80K</w:t>
+      </w:r>
+      <w:r>
+        <w:rPr>
+          <w:rFonts w:ascii="Helvetica" w:eastAsia="Times New Roman" w:hAnsi="Helvetica" w:cs="Helvetica"/>
+          <w:color w:val="000000"/>
+          <w:kern w:val="0"/>
+          <w:sz w:val="21"/>
+          <w:szCs w:val="21"/>
+          <w:lang w:eastAsia="en-IE"/>
+          <w14:ligatures w14:val="none"/>
+        </w:rPr>
+        <w:t>. On the other hand, the majority of females earn less than $40K.</w:t>
+      </w:r>
+    </w:p>
+    <w:p>
+      <w:pPr>
+        <w:rPr>
           <w:rFonts w:ascii="Arial" w:hAnsi="Arial" w:cs="Arial"/>
           <w:sz w:val="24"/>
           <w:szCs w:val="24"/>
         </w:rPr>
       </w:pPr>
-    </w:p>
-    <w:p>
-      <w:pPr>
+      <w:r>
         <w:rPr>
           <w:rFonts w:ascii="Arial" w:hAnsi="Arial" w:cs="Arial"/>
           <w:sz w:val="24"/>
           <w:szCs w:val="24"/>
         </w:rPr>
-      </w:pPr>
-      <w:r>
-        <w:rPr>
-          <w:rFonts w:ascii="Arial" w:hAnsi="Arial" w:cs="Arial"/>
-          <w:sz w:val="24"/>
-          <w:szCs w:val="24"/>
-        </w:rPr>
-        <w:t># Comparing Gender and Income Level</w:t>
-      </w:r>
-    </w:p>
-    <w:p>
-      <w:pPr>
-        <w:rPr>
-          <w:rFonts w:ascii="Arial" w:hAnsi="Arial" w:cs="Arial"/>
-          <w:sz w:val="24"/>
-          <w:szCs w:val="24"/>
-        </w:rPr>
-      </w:pPr>
+        <w:br/>
+      </w:r>
       <w:r>
         <w:rPr>
           <w:rFonts w:ascii="Arial" w:hAnsi="Arial" w:cs="Arial"/>
@@ -5170,7 +6067,7 @@
                     <pic:cNvPicPr/>
                   </pic:nvPicPr>
                   <pic:blipFill>
-                    <a:blip r:embed="rId24"/>
+                    <a:blip r:embed="rId25"/>
                     <a:stretch>
                       <a:fillRect/>
                     </a:stretch>
@@ -5194,268 +6091,126 @@
     <w:p>
       <w:pPr>
         <w:rPr>
-          <w:rFonts w:ascii="Arial" w:hAnsi="Arial" w:cs="Arial"/>
-          <w:sz w:val="24"/>
-          <w:szCs w:val="24"/>
-        </w:rPr>
-      </w:pPr>
-    </w:p>
-    <w:p>
-      <w:pPr>
-        <w:rPr>
-          <w:rFonts w:ascii="Arial" w:hAnsi="Arial" w:cs="Arial"/>
-          <w:sz w:val="24"/>
-          <w:szCs w:val="24"/>
-        </w:rPr>
-      </w:pPr>
-    </w:p>
-    <w:p>
-      <w:pPr>
-        <w:rPr>
-          <w:rFonts w:ascii="Arial" w:hAnsi="Arial" w:cs="Arial"/>
-          <w:sz w:val="24"/>
-          <w:szCs w:val="24"/>
-        </w:rPr>
-      </w:pPr>
-    </w:p>
-    <w:p>
-      <w:pPr>
-        <w:rPr>
-          <w:rFonts w:ascii="Arial" w:hAnsi="Arial" w:cs="Arial"/>
-          <w:sz w:val="24"/>
-          <w:szCs w:val="24"/>
-        </w:rPr>
-      </w:pPr>
-    </w:p>
-    <w:p>
-      <w:pPr>
-        <w:rPr>
-          <w:rFonts w:ascii="Arial" w:hAnsi="Arial" w:cs="Arial"/>
-          <w:sz w:val="24"/>
-          <w:szCs w:val="24"/>
-        </w:rPr>
-      </w:pPr>
-    </w:p>
-    <w:p>
-      <w:pPr>
-        <w:rPr>
-          <w:rFonts w:ascii="Arial" w:hAnsi="Arial" w:cs="Arial"/>
-          <w:sz w:val="24"/>
-          <w:szCs w:val="24"/>
-        </w:rPr>
-      </w:pPr>
-    </w:p>
-    <w:p>
-      <w:pPr>
-        <w:rPr>
-          <w:rFonts w:ascii="Arial" w:hAnsi="Arial" w:cs="Arial"/>
-          <w:sz w:val="24"/>
-          <w:szCs w:val="24"/>
-        </w:rPr>
-      </w:pPr>
-      <w:r>
-        <w:rPr>
-          <w:rFonts w:ascii="Arial" w:hAnsi="Arial" w:cs="Arial"/>
-          <w:sz w:val="24"/>
-          <w:szCs w:val="24"/>
-        </w:rPr>
-        <w:t># How Many Services does the Customer Use?</w:t>
-      </w:r>
-    </w:p>
-    <w:p>
-      <w:pPr>
-        <w:rPr>
-          <w:rFonts w:ascii="Arial" w:hAnsi="Arial" w:cs="Arial"/>
-          <w:sz w:val="24"/>
-          <w:szCs w:val="24"/>
-        </w:rPr>
-      </w:pPr>
-    </w:p>
-    <w:p>
-      <w:pPr>
-        <w:rPr>
-          <w:rFonts w:ascii="Arial" w:hAnsi="Arial" w:cs="Arial"/>
-          <w:sz w:val="24"/>
-          <w:szCs w:val="24"/>
-        </w:rPr>
-      </w:pPr>
-      <w:r>
-        <w:rPr>
-          <w:rFonts w:ascii="Arial" w:hAnsi="Arial" w:cs="Arial"/>
-          <w:noProof/>
-          <w:sz w:val="24"/>
-          <w:szCs w:val="24"/>
-        </w:rPr>
-        <w:drawing>
-          <wp:inline distT="0" distB="0" distL="0" distR="0" wp14:anchorId="116F1B9C" wp14:editId="24BEE675">
-            <wp:extent cx="5124450" cy="3481401"/>
-            <wp:effectExtent l="0" t="0" r="0" b="0"/>
-            <wp:docPr id="63604557" name="Picture 1" descr="A graph of green bars&#10;&#10;Description automatically generated"/>
-            <wp:cNvGraphicFramePr>
-              <a:graphicFrameLocks xmlns:a="http://schemas.openxmlformats.org/drawingml/2006/main" noChangeAspect="1"/>
-            </wp:cNvGraphicFramePr>
-            <a:graphic xmlns:a="http://schemas.openxmlformats.org/drawingml/2006/main">
-              <a:graphicData uri="http://schemas.openxmlformats.org/drawingml/2006/picture">
-                <pic:pic xmlns:pic="http://schemas.openxmlformats.org/drawingml/2006/picture">
-                  <pic:nvPicPr>
-                    <pic:cNvPr id="63604557" name="Picture 1" descr="A graph of green bars&#10;&#10;Description automatically generated"/>
-                    <pic:cNvPicPr/>
-                  </pic:nvPicPr>
-                  <pic:blipFill>
-                    <a:blip r:embed="rId25"/>
-                    <a:stretch>
-                      <a:fillRect/>
-                    </a:stretch>
-                  </pic:blipFill>
-                  <pic:spPr>
-                    <a:xfrm>
-                      <a:off x="0" y="0"/>
-                      <a:ext cx="5128753" cy="3484324"/>
-                    </a:xfrm>
-                    <a:prstGeom prst="rect">
-                      <a:avLst/>
-                    </a:prstGeom>
-                  </pic:spPr>
-                </pic:pic>
-              </a:graphicData>
-            </a:graphic>
-          </wp:inline>
-        </w:drawing>
-      </w:r>
-    </w:p>
-    <w:p>
-      <w:pPr>
-        <w:rPr>
-          <w:rFonts w:ascii="Arial" w:hAnsi="Arial" w:cs="Arial"/>
-          <w:sz w:val="24"/>
-          <w:szCs w:val="24"/>
-        </w:rPr>
-      </w:pPr>
-    </w:p>
-    <w:p>
-      <w:pPr>
-        <w:rPr>
-          <w:rFonts w:ascii="Arial" w:hAnsi="Arial" w:cs="Arial"/>
-          <w:sz w:val="24"/>
-          <w:szCs w:val="24"/>
-        </w:rPr>
-      </w:pPr>
-    </w:p>
-    <w:p>
-      <w:pPr>
-        <w:rPr>
-          <w:rFonts w:ascii="Arial" w:hAnsi="Arial" w:cs="Arial"/>
-          <w:sz w:val="24"/>
-          <w:szCs w:val="24"/>
-        </w:rPr>
-      </w:pPr>
-    </w:p>
-    <w:p>
-      <w:pPr>
-        <w:rPr>
-          <w:rFonts w:ascii="Arial" w:hAnsi="Arial" w:cs="Arial"/>
-          <w:sz w:val="24"/>
-          <w:szCs w:val="24"/>
-        </w:rPr>
-      </w:pPr>
-    </w:p>
-    <w:p>
-      <w:pPr>
-        <w:rPr>
-          <w:rFonts w:ascii="Arial" w:hAnsi="Arial" w:cs="Arial"/>
-          <w:sz w:val="24"/>
-          <w:szCs w:val="24"/>
-        </w:rPr>
-      </w:pPr>
-    </w:p>
-    <w:p>
-      <w:pPr>
-        <w:rPr>
-          <w:rFonts w:ascii="Arial" w:hAnsi="Arial" w:cs="Arial"/>
-          <w:sz w:val="24"/>
-          <w:szCs w:val="24"/>
-        </w:rPr>
-      </w:pPr>
-    </w:p>
-    <w:p>
-      <w:pPr>
-        <w:rPr>
-          <w:rFonts w:ascii="Arial" w:hAnsi="Arial" w:cs="Arial"/>
-          <w:sz w:val="24"/>
-          <w:szCs w:val="24"/>
-        </w:rPr>
-      </w:pPr>
-    </w:p>
-    <w:p>
-      <w:pPr>
-        <w:rPr>
-          <w:rFonts w:ascii="Arial" w:hAnsi="Arial" w:cs="Arial"/>
-          <w:sz w:val="24"/>
-          <w:szCs w:val="24"/>
-        </w:rPr>
-      </w:pPr>
-    </w:p>
-    <w:p>
-      <w:pPr>
-        <w:rPr>
-          <w:rFonts w:ascii="Arial" w:hAnsi="Arial" w:cs="Arial"/>
-          <w:sz w:val="24"/>
-          <w:szCs w:val="24"/>
-        </w:rPr>
-      </w:pPr>
-    </w:p>
-    <w:p>
-      <w:pPr>
-        <w:rPr>
-          <w:rFonts w:ascii="Arial" w:hAnsi="Arial" w:cs="Arial"/>
-          <w:sz w:val="24"/>
-          <w:szCs w:val="24"/>
-        </w:rPr>
-      </w:pPr>
-    </w:p>
-    <w:p>
-      <w:pPr>
-        <w:rPr>
-          <w:rFonts w:ascii="Arial" w:hAnsi="Arial" w:cs="Arial"/>
-          <w:sz w:val="24"/>
-          <w:szCs w:val="24"/>
-        </w:rPr>
-      </w:pPr>
-    </w:p>
-    <w:p>
-      <w:pPr>
-        <w:rPr>
-          <w:rFonts w:ascii="Arial" w:hAnsi="Arial" w:cs="Arial"/>
-          <w:sz w:val="24"/>
-          <w:szCs w:val="24"/>
-        </w:rPr>
-      </w:pPr>
-    </w:p>
-    <w:p>
-      <w:pPr>
-        <w:rPr>
-          <w:rFonts w:ascii="Arial" w:hAnsi="Arial" w:cs="Arial"/>
-          <w:sz w:val="24"/>
-          <w:szCs w:val="24"/>
-        </w:rPr>
-      </w:pPr>
-    </w:p>
-    <w:p>
-      <w:pPr>
-        <w:rPr>
-          <w:rFonts w:ascii="Arial" w:hAnsi="Arial" w:cs="Arial"/>
-          <w:sz w:val="24"/>
-          <w:szCs w:val="24"/>
-        </w:rPr>
-      </w:pPr>
-      <w:r>
-        <w:rPr>
-          <w:rFonts w:ascii="Arial" w:hAnsi="Arial" w:cs="Arial"/>
-          <w:sz w:val="24"/>
-          <w:szCs w:val="24"/>
+          <w:rFonts w:ascii="Helvetica" w:eastAsia="Times New Roman" w:hAnsi="Helvetica" w:cs="Helvetica"/>
+          <w:i/>
+          <w:iCs/>
+          <w:color w:val="000000"/>
+          <w:kern w:val="0"/>
+          <w:sz w:val="21"/>
+          <w:szCs w:val="21"/>
+          <w:lang w:eastAsia="en-IE"/>
+          <w14:ligatures w14:val="none"/>
+        </w:rPr>
+      </w:pPr>
+      <w:r>
+        <w:rPr>
+          <w:rFonts w:ascii="Helvetica" w:eastAsia="Times New Roman" w:hAnsi="Helvetica" w:cs="Helvetica"/>
+          <w:i/>
+          <w:iCs/>
+          <w:color w:val="000000"/>
+          <w:kern w:val="0"/>
+          <w:sz w:val="21"/>
+          <w:szCs w:val="21"/>
+          <w:lang w:eastAsia="en-IE"/>
+          <w14:ligatures w14:val="none"/>
         </w:rPr>
         <w:lastRenderedPageBreak/>
-        <w:t># Shows customer with more relationships are less likely to leave.</w:t>
+        <w:t>Services Customer</w:t>
+      </w:r>
+      <w:r>
+        <w:rPr>
+          <w:rFonts w:ascii="Helvetica" w:eastAsia="Times New Roman" w:hAnsi="Helvetica" w:cs="Helvetica"/>
+          <w:i/>
+          <w:iCs/>
+          <w:color w:val="000000"/>
+          <w:kern w:val="0"/>
+          <w:sz w:val="21"/>
+          <w:szCs w:val="21"/>
+          <w:lang w:eastAsia="en-IE"/>
+          <w14:ligatures w14:val="none"/>
+        </w:rPr>
+        <w:t>s</w:t>
+      </w:r>
+      <w:r>
+        <w:rPr>
+          <w:rFonts w:ascii="Helvetica" w:eastAsia="Times New Roman" w:hAnsi="Helvetica" w:cs="Helvetica"/>
+          <w:i/>
+          <w:iCs/>
+          <w:color w:val="000000"/>
+          <w:kern w:val="0"/>
+          <w:sz w:val="21"/>
+          <w:szCs w:val="21"/>
+          <w:lang w:eastAsia="en-IE"/>
+          <w14:ligatures w14:val="none"/>
+        </w:rPr>
+        <w:t xml:space="preserve"> </w:t>
+      </w:r>
+      <w:r>
+        <w:rPr>
+          <w:rFonts w:ascii="Helvetica" w:eastAsia="Times New Roman" w:hAnsi="Helvetica" w:cs="Helvetica"/>
+          <w:i/>
+          <w:iCs/>
+          <w:color w:val="000000"/>
+          <w:kern w:val="0"/>
+          <w:sz w:val="21"/>
+          <w:szCs w:val="21"/>
+          <w:lang w:eastAsia="en-IE"/>
+          <w14:ligatures w14:val="none"/>
+        </w:rPr>
+        <w:t>u</w:t>
+      </w:r>
+      <w:r>
+        <w:rPr>
+          <w:rFonts w:ascii="Helvetica" w:eastAsia="Times New Roman" w:hAnsi="Helvetica" w:cs="Helvetica"/>
+          <w:i/>
+          <w:iCs/>
+          <w:color w:val="000000"/>
+          <w:kern w:val="0"/>
+          <w:sz w:val="21"/>
+          <w:szCs w:val="21"/>
+          <w:lang w:eastAsia="en-IE"/>
+          <w14:ligatures w14:val="none"/>
+        </w:rPr>
+        <w:t>se</w:t>
+      </w:r>
+      <w:r>
+        <w:rPr>
+          <w:rFonts w:ascii="Helvetica" w:eastAsia="Times New Roman" w:hAnsi="Helvetica" w:cs="Helvetica"/>
+          <w:i/>
+          <w:iCs/>
+          <w:color w:val="000000"/>
+          <w:kern w:val="0"/>
+          <w:sz w:val="21"/>
+          <w:szCs w:val="21"/>
+          <w:lang w:eastAsia="en-IE"/>
+          <w14:ligatures w14:val="none"/>
+        </w:rPr>
+        <w:t>.</w:t>
+      </w:r>
+    </w:p>
+    <w:p>
+      <w:pPr>
+        <w:rPr>
+          <w:rFonts w:ascii="Helvetica" w:eastAsia="Times New Roman" w:hAnsi="Helvetica" w:cs="Helvetica"/>
+          <w:color w:val="000000"/>
+          <w:kern w:val="0"/>
+          <w:sz w:val="21"/>
+          <w:szCs w:val="21"/>
+          <w:lang w:eastAsia="en-IE"/>
+          <w14:ligatures w14:val="none"/>
+        </w:rPr>
+      </w:pPr>
+      <w:r>
+        <w:rPr>
+          <w:rFonts w:ascii="Helvetica" w:eastAsia="Times New Roman" w:hAnsi="Helvetica" w:cs="Helvetica"/>
+          <w:color w:val="000000"/>
+          <w:kern w:val="0"/>
+          <w:sz w:val="21"/>
+          <w:szCs w:val="21"/>
+          <w:lang w:eastAsia="en-IE"/>
+          <w14:ligatures w14:val="none"/>
+        </w:rPr>
+        <w:t>The variable Total Relationship Count is related to the number of products held by the customers. The majority of the customers have three services with the bank, followed by the same number of customers between four and six services. Customers with a higher relationship count are more likely to stay, this is a positive indicator for the bank.</w:t>
       </w:r>
     </w:p>
     <w:p>
@@ -5523,25 +6278,102 @@
       <w:pPr>
         <w:rPr>
           <w:rFonts w:ascii="Helvetica" w:eastAsia="Times New Roman" w:hAnsi="Helvetica" w:cs="Helvetica"/>
-          <w:color w:val="000000"/>
-          <w:kern w:val="0"/>
-          <w:sz w:val="21"/>
-          <w:szCs w:val="21"/>
-          <w:lang w:eastAsia="en-IE"/>
-          <w14:ligatures w14:val="none"/>
-        </w:rPr>
-      </w:pPr>
-      <w:r>
-        <w:rPr>
-          <w:rFonts w:ascii="Helvetica" w:eastAsia="Times New Roman" w:hAnsi="Helvetica" w:cs="Helvetica"/>
-          <w:color w:val="000000"/>
-          <w:kern w:val="0"/>
-          <w:sz w:val="21"/>
-          <w:szCs w:val="21"/>
-          <w:lang w:eastAsia="en-IE"/>
-          <w14:ligatures w14:val="none"/>
-        </w:rPr>
-        <w:t>Churned Customers and Existing Customers tend to have periods of longer inactivity, most of them three months suggesting that prolonged inactivity could be a good indicator of customer attrition.</w:t>
+          <w:i/>
+          <w:iCs/>
+          <w:color w:val="000000"/>
+          <w:kern w:val="0"/>
+          <w:sz w:val="21"/>
+          <w:szCs w:val="21"/>
+          <w:lang w:eastAsia="en-IE"/>
+          <w14:ligatures w14:val="none"/>
+        </w:rPr>
+      </w:pPr>
+      <w:r>
+        <w:rPr>
+          <w:rFonts w:ascii="Helvetica" w:eastAsia="Times New Roman" w:hAnsi="Helvetica" w:cs="Helvetica"/>
+          <w:i/>
+          <w:iCs/>
+          <w:color w:val="000000"/>
+          <w:kern w:val="0"/>
+          <w:sz w:val="21"/>
+          <w:szCs w:val="21"/>
+          <w:lang w:eastAsia="en-IE"/>
+          <w14:ligatures w14:val="none"/>
+        </w:rPr>
+        <w:t>Months Inactive</w:t>
+      </w:r>
+    </w:p>
+    <w:p>
+      <w:pPr>
+        <w:rPr>
+          <w:rFonts w:ascii="Helvetica" w:eastAsia="Times New Roman" w:hAnsi="Helvetica" w:cs="Helvetica"/>
+          <w:color w:val="000000"/>
+          <w:kern w:val="0"/>
+          <w:sz w:val="21"/>
+          <w:szCs w:val="21"/>
+          <w:lang w:eastAsia="en-IE"/>
+          <w14:ligatures w14:val="none"/>
+        </w:rPr>
+      </w:pPr>
+      <w:r>
+        <w:rPr>
+          <w:rFonts w:ascii="Helvetica" w:eastAsia="Times New Roman" w:hAnsi="Helvetica" w:cs="Helvetica"/>
+          <w:color w:val="000000"/>
+          <w:kern w:val="0"/>
+          <w:sz w:val="21"/>
+          <w:szCs w:val="21"/>
+          <w:lang w:eastAsia="en-IE"/>
+          <w14:ligatures w14:val="none"/>
+        </w:rPr>
+        <w:t xml:space="preserve">Churned Customers and Existing Customers tend to have periods of longer inactivity, most of them </w:t>
+      </w:r>
+      <w:r>
+        <w:rPr>
+          <w:rFonts w:ascii="Helvetica" w:eastAsia="Times New Roman" w:hAnsi="Helvetica" w:cs="Helvetica"/>
+          <w:color w:val="000000"/>
+          <w:kern w:val="0"/>
+          <w:sz w:val="21"/>
+          <w:szCs w:val="21"/>
+          <w:lang w:eastAsia="en-IE"/>
+          <w14:ligatures w14:val="none"/>
+        </w:rPr>
+        <w:t xml:space="preserve">lasting </w:t>
+      </w:r>
+      <w:r>
+        <w:rPr>
+          <w:rFonts w:ascii="Helvetica" w:eastAsia="Times New Roman" w:hAnsi="Helvetica" w:cs="Helvetica"/>
+          <w:color w:val="000000"/>
+          <w:kern w:val="0"/>
+          <w:sz w:val="21"/>
+          <w:szCs w:val="21"/>
+          <w:lang w:eastAsia="en-IE"/>
+          <w14:ligatures w14:val="none"/>
+        </w:rPr>
+        <w:t>three months</w:t>
+      </w:r>
+      <w:r>
+        <w:rPr>
+          <w:rFonts w:ascii="Helvetica" w:eastAsia="Times New Roman" w:hAnsi="Helvetica" w:cs="Helvetica"/>
+          <w:color w:val="000000"/>
+          <w:kern w:val="0"/>
+          <w:sz w:val="21"/>
+          <w:szCs w:val="21"/>
+          <w:lang w:eastAsia="en-IE"/>
+          <w14:ligatures w14:val="none"/>
+        </w:rPr>
+        <w:t>,</w:t>
+      </w:r>
+      <w:r>
+        <w:rPr>
+          <w:rFonts w:ascii="Helvetica" w:eastAsia="Times New Roman" w:hAnsi="Helvetica" w:cs="Helvetica"/>
+          <w:color w:val="000000"/>
+          <w:kern w:val="0"/>
+          <w:sz w:val="21"/>
+          <w:szCs w:val="21"/>
+          <w:lang w:eastAsia="en-IE"/>
+          <w14:ligatures w14:val="none"/>
+        </w:rPr>
+        <w:t xml:space="preserve"> suggesting that prolonged inactivity could be a good indicator of customer attrition.</w:t>
       </w:r>
     </w:p>
     <w:p>
@@ -5613,6 +6445,36 @@
     <w:p>
       <w:pPr>
         <w:rPr>
+          <w:rFonts w:ascii="Helvetica" w:eastAsia="Times New Roman" w:hAnsi="Helvetica" w:cs="Helvetica"/>
+          <w:i/>
+          <w:iCs/>
+          <w:color w:val="000000"/>
+          <w:kern w:val="0"/>
+          <w:sz w:val="21"/>
+          <w:szCs w:val="21"/>
+          <w:lang w:eastAsia="en-IE"/>
+          <w14:ligatures w14:val="none"/>
+        </w:rPr>
+      </w:pPr>
+      <w:r>
+        <w:rPr>
+          <w:rFonts w:ascii="Helvetica" w:eastAsia="Times New Roman" w:hAnsi="Helvetica" w:cs="Helvetica"/>
+          <w:i/>
+          <w:iCs/>
+          <w:color w:val="000000"/>
+          <w:kern w:val="0"/>
+          <w:sz w:val="21"/>
+          <w:szCs w:val="21"/>
+          <w:lang w:eastAsia="en-IE"/>
+          <w14:ligatures w14:val="none"/>
+        </w:rPr>
+        <w:lastRenderedPageBreak/>
+        <w:t>Credit Offered to Customers</w:t>
+      </w:r>
+    </w:p>
+    <w:p>
+      <w:pPr>
+        <w:rPr>
           <w:rFonts w:ascii="Arial" w:hAnsi="Arial" w:cs="Arial"/>
           <w:sz w:val="24"/>
           <w:szCs w:val="24"/>
@@ -5620,13 +6482,37 @@
       </w:pPr>
       <w:r>
         <w:rPr>
+          <w:rFonts w:ascii="Helvetica" w:eastAsia="Times New Roman" w:hAnsi="Helvetica" w:cs="Helvetica"/>
+          <w:color w:val="000000"/>
+          <w:kern w:val="0"/>
+          <w:sz w:val="21"/>
+          <w:szCs w:val="21"/>
+          <w:lang w:eastAsia="en-IE"/>
+          <w14:ligatures w14:val="none"/>
+        </w:rPr>
+        <w:t xml:space="preserve">The majority of the customers either existing or churned have a credit limit ranging from $2000 to </w:t>
+      </w:r>
+      <w:r>
+        <w:rPr>
+          <w:rFonts w:ascii="Helvetica" w:eastAsia="Times New Roman" w:hAnsi="Helvetica" w:cs="Helvetica"/>
+          <w:color w:val="000000"/>
+          <w:kern w:val="0"/>
+          <w:sz w:val="21"/>
+          <w:szCs w:val="21"/>
+          <w:lang w:eastAsia="en-IE"/>
+          <w14:ligatures w14:val="none"/>
+        </w:rPr>
+        <w:t>$4000.</w:t>
+      </w:r>
+    </w:p>
+    <w:p>
+      <w:pPr>
+        <w:rPr>
           <w:rFonts w:ascii="Arial" w:hAnsi="Arial" w:cs="Arial"/>
           <w:sz w:val="24"/>
           <w:szCs w:val="24"/>
         </w:rPr>
-        <w:lastRenderedPageBreak/>
-        <w:t># Credit Offered to Customers</w:t>
-      </w:r>
+      </w:pPr>
     </w:p>
     <w:p>
       <w:pPr>
@@ -5799,24 +6685,119 @@
         </w:rPr>
         <w:br w:type="page"/>
       </w:r>
-    </w:p>
-    <w:p>
-      <w:pPr>
-        <w:rPr>
-          <w:rFonts w:ascii="Arial" w:hAnsi="Arial" w:cs="Arial"/>
-          <w:sz w:val="24"/>
-          <w:szCs w:val="24"/>
-        </w:rPr>
-      </w:pPr>
-      <w:r>
-        <w:rPr>
-          <w:rFonts w:ascii="Arial" w:hAnsi="Arial" w:cs="Arial"/>
-          <w:sz w:val="24"/>
-          <w:szCs w:val="24"/>
+      <w:r>
+        <w:rPr>
+          <w:rFonts w:ascii="Helvetica" w:eastAsia="Times New Roman" w:hAnsi="Helvetica" w:cs="Helvetica"/>
+          <w:i/>
+          <w:iCs/>
+          <w:color w:val="000000"/>
+          <w:kern w:val="0"/>
+          <w:sz w:val="21"/>
+          <w:szCs w:val="21"/>
+          <w:lang w:eastAsia="en-IE"/>
+          <w14:ligatures w14:val="none"/>
         </w:rPr>
         <w:lastRenderedPageBreak/>
-        <w:t># What Percentage of their Credit Limit are Customers Using?</w:t>
-      </w:r>
+        <w:t>Customers are using a percentage of their credit limit.</w:t>
+      </w:r>
+    </w:p>
+    <w:p>
+      <w:pPr>
+        <w:rPr>
+          <w:rFonts w:ascii="Helvetica" w:eastAsia="Times New Roman" w:hAnsi="Helvetica" w:cs="Helvetica"/>
+          <w:color w:val="000000"/>
+          <w:kern w:val="0"/>
+          <w:sz w:val="21"/>
+          <w:szCs w:val="21"/>
+          <w:lang w:eastAsia="en-IE"/>
+          <w14:ligatures w14:val="none"/>
+        </w:rPr>
+      </w:pPr>
+      <w:r>
+        <w:rPr>
+          <w:rFonts w:ascii="Helvetica" w:eastAsia="Times New Roman" w:hAnsi="Helvetica" w:cs="Helvetica"/>
+          <w:color w:val="000000"/>
+          <w:kern w:val="0"/>
+          <w:sz w:val="21"/>
+          <w:szCs w:val="21"/>
+          <w:lang w:eastAsia="en-IE"/>
+          <w14:ligatures w14:val="none"/>
+        </w:rPr>
+        <w:t xml:space="preserve">There are a significant number of </w:t>
+      </w:r>
+      <w:r>
+        <w:rPr>
+          <w:rFonts w:ascii="Helvetica" w:eastAsia="Times New Roman" w:hAnsi="Helvetica" w:cs="Helvetica"/>
+          <w:color w:val="000000"/>
+          <w:kern w:val="0"/>
+          <w:sz w:val="21"/>
+          <w:szCs w:val="21"/>
+          <w:lang w:eastAsia="en-IE"/>
+          <w14:ligatures w14:val="none"/>
+        </w:rPr>
+        <w:t>customers</w:t>
+      </w:r>
+      <w:r>
+        <w:rPr>
+          <w:rFonts w:ascii="Helvetica" w:eastAsia="Times New Roman" w:hAnsi="Helvetica" w:cs="Helvetica"/>
+          <w:color w:val="000000"/>
+          <w:kern w:val="0"/>
+          <w:sz w:val="21"/>
+          <w:szCs w:val="21"/>
+          <w:lang w:eastAsia="en-IE"/>
+          <w14:ligatures w14:val="none"/>
+        </w:rPr>
+        <w:t xml:space="preserve"> who are using their credit limit raging from 0% to 5%, it suggests that</w:t>
+      </w:r>
+      <w:r>
+        <w:rPr>
+          <w:rFonts w:ascii="Helvetica" w:eastAsia="Times New Roman" w:hAnsi="Helvetica" w:cs="Helvetica"/>
+          <w:color w:val="000000"/>
+          <w:kern w:val="0"/>
+          <w:sz w:val="21"/>
+          <w:szCs w:val="21"/>
+          <w:lang w:eastAsia="en-IE"/>
+          <w14:ligatures w14:val="none"/>
+        </w:rPr>
+        <w:t xml:space="preserve"> </w:t>
+      </w:r>
+      <w:r>
+        <w:rPr>
+          <w:rFonts w:ascii="Helvetica" w:eastAsia="Times New Roman" w:hAnsi="Helvetica" w:cs="Helvetica"/>
+          <w:color w:val="000000"/>
+          <w:kern w:val="0"/>
+          <w:sz w:val="21"/>
+          <w:szCs w:val="21"/>
+          <w:lang w:eastAsia="en-IE"/>
+          <w14:ligatures w14:val="none"/>
+        </w:rPr>
+        <w:t>customers are using a very small portion of their credit limit</w:t>
+      </w:r>
+      <w:r>
+        <w:rPr>
+          <w:rFonts w:ascii="Helvetica" w:eastAsia="Times New Roman" w:hAnsi="Helvetica" w:cs="Helvetica"/>
+          <w:color w:val="000000"/>
+          <w:kern w:val="0"/>
+          <w:sz w:val="21"/>
+          <w:szCs w:val="21"/>
+          <w:lang w:eastAsia="en-IE"/>
+          <w14:ligatures w14:val="none"/>
+        </w:rPr>
+        <w:t>.</w:t>
+      </w:r>
+    </w:p>
+    <w:p>
+      <w:pPr>
+        <w:rPr>
+          <w:rFonts w:ascii="Helvetica" w:eastAsia="Times New Roman" w:hAnsi="Helvetica" w:cs="Helvetica"/>
+          <w:color w:val="000000"/>
+          <w:kern w:val="0"/>
+          <w:sz w:val="21"/>
+          <w:szCs w:val="21"/>
+          <w:lang w:eastAsia="en-IE"/>
+          <w14:ligatures w14:val="none"/>
+        </w:rPr>
+      </w:pPr>
     </w:p>
     <w:p>
       <w:pPr>
@@ -5985,32 +6966,266 @@
           <w:lang w:eastAsia="en-IE"/>
           <w14:ligatures w14:val="none"/>
         </w:rPr>
-        <w:t>The correlated heatmap depicts features high positive correlated (when two variables tend to increase or decrease together) between total ‘Customer_ Age’ and ‘months_on_book’. This suggests that as a customer’s age increases, the number of months in the bank also tends to increase. Other features to be analysed are ‘Total_Trans_Amt and ‘Total_Trans_Ct. as this suggests that as the number of transactions a customer makes increases, the total transaction amount also tends to increase.</w:t>
-      </w:r>
-    </w:p>
-    <w:p>
-      <w:pPr>
-        <w:rPr>
-          <w:rFonts w:ascii="Helvetica" w:eastAsia="Times New Roman" w:hAnsi="Helvetica" w:cs="Helvetica"/>
-          <w:color w:val="000000"/>
-          <w:kern w:val="0"/>
-          <w:sz w:val="21"/>
-          <w:szCs w:val="21"/>
-          <w:lang w:eastAsia="en-IE"/>
-          <w14:ligatures w14:val="none"/>
-        </w:rPr>
-      </w:pPr>
-      <w:r>
-        <w:rPr>
-          <w:rFonts w:ascii="Helvetica" w:eastAsia="Times New Roman" w:hAnsi="Helvetica" w:cs="Helvetica"/>
-          <w:color w:val="000000"/>
-          <w:kern w:val="0"/>
-          <w:sz w:val="21"/>
-          <w:szCs w:val="21"/>
-          <w:lang w:eastAsia="en-IE"/>
-          <w14:ligatures w14:val="none"/>
-        </w:rPr>
-        <w:t>On the other hand, there are features negatively correlated (when one variable increases the other decreases). By analysing these correlations among ‘Avg_Utilization_Ratio’, ‘Avg_Open_To_Buy’ and ‘Credit_Limit’ indicate that as the ‘Avg_Utilization_Ratio’ increases, both ‘Avg_Open_To_Buy’ and ‘Credit_Limit’ decrease. In other words, customers who use their credit regularly usually tend to have lower credit limits.</w:t>
+        <w:t>The correlated heatmap depicts features high positive correlated (when two variables tend to increase or decrease together) between total ‘Customer_ Age’ and ‘</w:t>
+      </w:r>
+      <w:proofErr w:type="spellStart"/>
+      <w:r>
+        <w:rPr>
+          <w:rFonts w:ascii="Helvetica" w:eastAsia="Times New Roman" w:hAnsi="Helvetica" w:cs="Helvetica"/>
+          <w:color w:val="000000"/>
+          <w:kern w:val="0"/>
+          <w:sz w:val="21"/>
+          <w:szCs w:val="21"/>
+          <w:lang w:eastAsia="en-IE"/>
+          <w14:ligatures w14:val="none"/>
+        </w:rPr>
+        <w:t>months_on_book</w:t>
+      </w:r>
+      <w:proofErr w:type="spellEnd"/>
+      <w:r>
+        <w:rPr>
+          <w:rFonts w:ascii="Helvetica" w:eastAsia="Times New Roman" w:hAnsi="Helvetica" w:cs="Helvetica"/>
+          <w:color w:val="000000"/>
+          <w:kern w:val="0"/>
+          <w:sz w:val="21"/>
+          <w:szCs w:val="21"/>
+          <w:lang w:eastAsia="en-IE"/>
+          <w14:ligatures w14:val="none"/>
+        </w:rPr>
+        <w:t>’. This suggests that as a customer’s age increases, the number of months in the bank also tends to increase. Other features to be analysed are ‘</w:t>
+      </w:r>
+      <w:proofErr w:type="spellStart"/>
+      <w:r>
+        <w:rPr>
+          <w:rFonts w:ascii="Helvetica" w:eastAsia="Times New Roman" w:hAnsi="Helvetica" w:cs="Helvetica"/>
+          <w:color w:val="000000"/>
+          <w:kern w:val="0"/>
+          <w:sz w:val="21"/>
+          <w:szCs w:val="21"/>
+          <w:lang w:eastAsia="en-IE"/>
+          <w14:ligatures w14:val="none"/>
+        </w:rPr>
+        <w:t>Total_Trans_Amt</w:t>
+      </w:r>
+      <w:proofErr w:type="spellEnd"/>
+      <w:r>
+        <w:rPr>
+          <w:rFonts w:ascii="Helvetica" w:eastAsia="Times New Roman" w:hAnsi="Helvetica" w:cs="Helvetica"/>
+          <w:color w:val="000000"/>
+          <w:kern w:val="0"/>
+          <w:sz w:val="21"/>
+          <w:szCs w:val="21"/>
+          <w:lang w:eastAsia="en-IE"/>
+          <w14:ligatures w14:val="none"/>
+        </w:rPr>
+        <w:t xml:space="preserve"> and ‘</w:t>
+      </w:r>
+      <w:proofErr w:type="spellStart"/>
+      <w:r>
+        <w:rPr>
+          <w:rFonts w:ascii="Helvetica" w:eastAsia="Times New Roman" w:hAnsi="Helvetica" w:cs="Helvetica"/>
+          <w:color w:val="000000"/>
+          <w:kern w:val="0"/>
+          <w:sz w:val="21"/>
+          <w:szCs w:val="21"/>
+          <w:lang w:eastAsia="en-IE"/>
+          <w14:ligatures w14:val="none"/>
+        </w:rPr>
+        <w:t>Total_Trans_Ct</w:t>
+      </w:r>
+      <w:proofErr w:type="spellEnd"/>
+      <w:r>
+        <w:rPr>
+          <w:rFonts w:ascii="Helvetica" w:eastAsia="Times New Roman" w:hAnsi="Helvetica" w:cs="Helvetica"/>
+          <w:color w:val="000000"/>
+          <w:kern w:val="0"/>
+          <w:sz w:val="21"/>
+          <w:szCs w:val="21"/>
+          <w:lang w:eastAsia="en-IE"/>
+          <w14:ligatures w14:val="none"/>
+        </w:rPr>
+        <w:t>. as this suggests that as the number of transactions a customer makes increases, the total transaction amount also tends to increase.</w:t>
+      </w:r>
+    </w:p>
+    <w:p>
+      <w:pPr>
+        <w:rPr>
+          <w:rFonts w:ascii="Helvetica" w:eastAsia="Times New Roman" w:hAnsi="Helvetica" w:cs="Helvetica"/>
+          <w:color w:val="000000"/>
+          <w:kern w:val="0"/>
+          <w:sz w:val="21"/>
+          <w:szCs w:val="21"/>
+          <w:lang w:eastAsia="en-IE"/>
+          <w14:ligatures w14:val="none"/>
+        </w:rPr>
+      </w:pPr>
+      <w:r>
+        <w:rPr>
+          <w:rFonts w:ascii="Helvetica" w:eastAsia="Times New Roman" w:hAnsi="Helvetica" w:cs="Helvetica"/>
+          <w:color w:val="000000"/>
+          <w:kern w:val="0"/>
+          <w:sz w:val="21"/>
+          <w:szCs w:val="21"/>
+          <w:lang w:eastAsia="en-IE"/>
+          <w14:ligatures w14:val="none"/>
+        </w:rPr>
+        <w:t>On the other hand, there are features negatively correlated (when one variable increases the other decreases). By analysing these correlations among ‘</w:t>
+      </w:r>
+      <w:proofErr w:type="spellStart"/>
+      <w:r>
+        <w:rPr>
+          <w:rFonts w:ascii="Helvetica" w:eastAsia="Times New Roman" w:hAnsi="Helvetica" w:cs="Helvetica"/>
+          <w:color w:val="000000"/>
+          <w:kern w:val="0"/>
+          <w:sz w:val="21"/>
+          <w:szCs w:val="21"/>
+          <w:lang w:eastAsia="en-IE"/>
+          <w14:ligatures w14:val="none"/>
+        </w:rPr>
+        <w:t>Avg_Utilization_Ratio</w:t>
+      </w:r>
+      <w:proofErr w:type="spellEnd"/>
+      <w:r>
+        <w:rPr>
+          <w:rFonts w:ascii="Helvetica" w:eastAsia="Times New Roman" w:hAnsi="Helvetica" w:cs="Helvetica"/>
+          <w:color w:val="000000"/>
+          <w:kern w:val="0"/>
+          <w:sz w:val="21"/>
+          <w:szCs w:val="21"/>
+          <w:lang w:eastAsia="en-IE"/>
+          <w14:ligatures w14:val="none"/>
+        </w:rPr>
+        <w:t>’, ‘</w:t>
+      </w:r>
+      <w:proofErr w:type="spellStart"/>
+      <w:r>
+        <w:rPr>
+          <w:rFonts w:ascii="Helvetica" w:eastAsia="Times New Roman" w:hAnsi="Helvetica" w:cs="Helvetica"/>
+          <w:color w:val="000000"/>
+          <w:kern w:val="0"/>
+          <w:sz w:val="21"/>
+          <w:szCs w:val="21"/>
+          <w:lang w:eastAsia="en-IE"/>
+          <w14:ligatures w14:val="none"/>
+        </w:rPr>
+        <w:t>Avg_Open_To_Buy</w:t>
+      </w:r>
+      <w:proofErr w:type="spellEnd"/>
+      <w:r>
+        <w:rPr>
+          <w:rFonts w:ascii="Helvetica" w:eastAsia="Times New Roman" w:hAnsi="Helvetica" w:cs="Helvetica"/>
+          <w:color w:val="000000"/>
+          <w:kern w:val="0"/>
+          <w:sz w:val="21"/>
+          <w:szCs w:val="21"/>
+          <w:lang w:eastAsia="en-IE"/>
+          <w14:ligatures w14:val="none"/>
+        </w:rPr>
+        <w:t>’ and ‘</w:t>
+      </w:r>
+      <w:proofErr w:type="spellStart"/>
+      <w:r>
+        <w:rPr>
+          <w:rFonts w:ascii="Helvetica" w:eastAsia="Times New Roman" w:hAnsi="Helvetica" w:cs="Helvetica"/>
+          <w:color w:val="000000"/>
+          <w:kern w:val="0"/>
+          <w:sz w:val="21"/>
+          <w:szCs w:val="21"/>
+          <w:lang w:eastAsia="en-IE"/>
+          <w14:ligatures w14:val="none"/>
+        </w:rPr>
+        <w:t>Credit_Limit</w:t>
+      </w:r>
+      <w:proofErr w:type="spellEnd"/>
+      <w:r>
+        <w:rPr>
+          <w:rFonts w:ascii="Helvetica" w:eastAsia="Times New Roman" w:hAnsi="Helvetica" w:cs="Helvetica"/>
+          <w:color w:val="000000"/>
+          <w:kern w:val="0"/>
+          <w:sz w:val="21"/>
+          <w:szCs w:val="21"/>
+          <w:lang w:eastAsia="en-IE"/>
+          <w14:ligatures w14:val="none"/>
+        </w:rPr>
+        <w:t>’ indicate that as the ‘</w:t>
+      </w:r>
+      <w:proofErr w:type="spellStart"/>
+      <w:r>
+        <w:rPr>
+          <w:rFonts w:ascii="Helvetica" w:eastAsia="Times New Roman" w:hAnsi="Helvetica" w:cs="Helvetica"/>
+          <w:color w:val="000000"/>
+          <w:kern w:val="0"/>
+          <w:sz w:val="21"/>
+          <w:szCs w:val="21"/>
+          <w:lang w:eastAsia="en-IE"/>
+          <w14:ligatures w14:val="none"/>
+        </w:rPr>
+        <w:t>Avg_Utilization_Ratio</w:t>
+      </w:r>
+      <w:proofErr w:type="spellEnd"/>
+      <w:r>
+        <w:rPr>
+          <w:rFonts w:ascii="Helvetica" w:eastAsia="Times New Roman" w:hAnsi="Helvetica" w:cs="Helvetica"/>
+          <w:color w:val="000000"/>
+          <w:kern w:val="0"/>
+          <w:sz w:val="21"/>
+          <w:szCs w:val="21"/>
+          <w:lang w:eastAsia="en-IE"/>
+          <w14:ligatures w14:val="none"/>
+        </w:rPr>
+        <w:t>’ increases, both ‘</w:t>
+      </w:r>
+      <w:proofErr w:type="spellStart"/>
+      <w:r>
+        <w:rPr>
+          <w:rFonts w:ascii="Helvetica" w:eastAsia="Times New Roman" w:hAnsi="Helvetica" w:cs="Helvetica"/>
+          <w:color w:val="000000"/>
+          <w:kern w:val="0"/>
+          <w:sz w:val="21"/>
+          <w:szCs w:val="21"/>
+          <w:lang w:eastAsia="en-IE"/>
+          <w14:ligatures w14:val="none"/>
+        </w:rPr>
+        <w:t>Avg_Open_To_Buy</w:t>
+      </w:r>
+      <w:proofErr w:type="spellEnd"/>
+      <w:r>
+        <w:rPr>
+          <w:rFonts w:ascii="Helvetica" w:eastAsia="Times New Roman" w:hAnsi="Helvetica" w:cs="Helvetica"/>
+          <w:color w:val="000000"/>
+          <w:kern w:val="0"/>
+          <w:sz w:val="21"/>
+          <w:szCs w:val="21"/>
+          <w:lang w:eastAsia="en-IE"/>
+          <w14:ligatures w14:val="none"/>
+        </w:rPr>
+        <w:t>’ and ‘</w:t>
+      </w:r>
+      <w:proofErr w:type="spellStart"/>
+      <w:r>
+        <w:rPr>
+          <w:rFonts w:ascii="Helvetica" w:eastAsia="Times New Roman" w:hAnsi="Helvetica" w:cs="Helvetica"/>
+          <w:color w:val="000000"/>
+          <w:kern w:val="0"/>
+          <w:sz w:val="21"/>
+          <w:szCs w:val="21"/>
+          <w:lang w:eastAsia="en-IE"/>
+          <w14:ligatures w14:val="none"/>
+        </w:rPr>
+        <w:t>Credit_Limit</w:t>
+      </w:r>
+      <w:proofErr w:type="spellEnd"/>
+      <w:r>
+        <w:rPr>
+          <w:rFonts w:ascii="Helvetica" w:eastAsia="Times New Roman" w:hAnsi="Helvetica" w:cs="Helvetica"/>
+          <w:color w:val="000000"/>
+          <w:kern w:val="0"/>
+          <w:sz w:val="21"/>
+          <w:szCs w:val="21"/>
+          <w:lang w:eastAsia="en-IE"/>
+          <w14:ligatures w14:val="none"/>
+        </w:rPr>
+        <w:t>’ decrease. In other words, customers who use their credit regularly usually tend to have lower credit limits.</w:t>
       </w:r>
     </w:p>
     <w:p>
@@ -6106,7 +7321,7 @@
           <w14:ligatures w14:val="none"/>
         </w:rPr>
         <w:lastRenderedPageBreak/>
-        <w:t>Positive correlations</w:t>
+        <w:t xml:space="preserve">Visualisation of the </w:t>
       </w:r>
       <w:r>
         <w:rPr>
@@ -6120,7 +7335,7 @@
           <w:lang w:eastAsia="en-IE"/>
           <w14:ligatures w14:val="none"/>
         </w:rPr>
-        <w:t>:</w:t>
+        <w:t>Positive correlations</w:t>
       </w:r>
     </w:p>
     <w:p>
@@ -6191,7 +7406,7 @@
           <w:lang w:eastAsia="en-IE"/>
           <w14:ligatures w14:val="none"/>
         </w:rPr>
-        <w:t>Negativ</w:t>
+        <w:t xml:space="preserve">Visualisation of the </w:t>
       </w:r>
       <w:r>
         <w:rPr>
@@ -6205,7 +7420,7 @@
           <w:lang w:eastAsia="en-IE"/>
           <w14:ligatures w14:val="none"/>
         </w:rPr>
-        <w:t>e correlation</w:t>
+        <w:t>Negativ</w:t>
       </w:r>
       <w:r>
         <w:rPr>
@@ -6219,7 +7434,7 @@
           <w:lang w:eastAsia="en-IE"/>
           <w14:ligatures w14:val="none"/>
         </w:rPr>
-        <w:t>:</w:t>
+        <w:t>e correlation</w:t>
       </w:r>
     </w:p>
     <w:p>
@@ -6281,76 +7496,602 @@
     </w:p>
     <w:p>
       <w:pPr>
+        <w:pStyle w:val="Heading1"/>
+      </w:pPr>
+      <w:bookmarkStart w:id="33" w:name="_Toc133864002"/>
+      <w:bookmarkStart w:id="34" w:name="_Toc134036203"/>
+      <w:bookmarkStart w:id="35" w:name="_Toc148893588"/>
+      <w:r>
+        <w:lastRenderedPageBreak/>
+        <w:t>Introduction to Machine Learning Models</w:t>
+      </w:r>
+      <w:bookmarkEnd w:id="33"/>
+      <w:bookmarkEnd w:id="34"/>
+      <w:bookmarkEnd w:id="35"/>
+      <w:r>
+        <w:t xml:space="preserve"> </w:t>
+      </w:r>
+    </w:p>
+    <w:p>
+      <w:pPr>
         <w:rPr>
           <w:rFonts w:ascii="Arial" w:hAnsi="Arial" w:cs="Arial"/>
           <w:sz w:val="24"/>
           <w:szCs w:val="24"/>
         </w:rPr>
       </w:pPr>
-      <w:r>
+    </w:p>
+    <w:p>
+      <w:pPr>
+        <w:rPr>
+          <w:rFonts w:ascii="Helvetica" w:eastAsia="Times New Roman" w:hAnsi="Helvetica" w:cs="Helvetica"/>
+          <w:color w:val="000000"/>
+          <w:kern w:val="0"/>
+          <w:sz w:val="21"/>
+          <w:szCs w:val="21"/>
+          <w:lang w:eastAsia="en-IE"/>
+          <w14:ligatures w14:val="none"/>
+        </w:rPr>
+      </w:pPr>
+      <w:r>
+        <w:rPr>
+          <w:rFonts w:ascii="Helvetica" w:eastAsia="Times New Roman" w:hAnsi="Helvetica" w:cs="Helvetica"/>
+          <w:color w:val="000000"/>
+          <w:kern w:val="0"/>
+          <w:sz w:val="21"/>
+          <w:szCs w:val="21"/>
+          <w:lang w:eastAsia="en-IE"/>
+          <w14:ligatures w14:val="none"/>
+        </w:rPr>
+        <w:t xml:space="preserve">The </w:t>
+      </w:r>
+      <w:r>
+        <w:rPr>
+          <w:rFonts w:ascii="Helvetica" w:eastAsia="Times New Roman" w:hAnsi="Helvetica" w:cs="Helvetica"/>
+          <w:color w:val="000000"/>
+          <w:kern w:val="0"/>
+          <w:sz w:val="21"/>
+          <w:szCs w:val="21"/>
+          <w:lang w:eastAsia="en-IE"/>
+          <w14:ligatures w14:val="none"/>
+        </w:rPr>
+        <w:t>initial</w:t>
+      </w:r>
+      <w:r>
+        <w:rPr>
+          <w:rFonts w:ascii="Helvetica" w:eastAsia="Times New Roman" w:hAnsi="Helvetica" w:cs="Helvetica"/>
+          <w:color w:val="000000"/>
+          <w:kern w:val="0"/>
+          <w:sz w:val="21"/>
+          <w:szCs w:val="21"/>
+          <w:lang w:eastAsia="en-IE"/>
+          <w14:ligatures w14:val="none"/>
+        </w:rPr>
+        <w:t xml:space="preserve"> question we need to </w:t>
+      </w:r>
+      <w:r>
+        <w:rPr>
+          <w:rFonts w:ascii="Helvetica" w:eastAsia="Times New Roman" w:hAnsi="Helvetica" w:cs="Helvetica"/>
+          <w:color w:val="000000"/>
+          <w:kern w:val="0"/>
+          <w:sz w:val="21"/>
+          <w:szCs w:val="21"/>
+          <w:lang w:eastAsia="en-IE"/>
+          <w14:ligatures w14:val="none"/>
+        </w:rPr>
+        <w:t>address</w:t>
+      </w:r>
+      <w:r>
+        <w:rPr>
+          <w:rFonts w:ascii="Helvetica" w:eastAsia="Times New Roman" w:hAnsi="Helvetica" w:cs="Helvetica"/>
+          <w:color w:val="000000"/>
+          <w:kern w:val="0"/>
+          <w:sz w:val="21"/>
+          <w:szCs w:val="21"/>
+          <w:lang w:eastAsia="en-IE"/>
+          <w14:ligatures w14:val="none"/>
+        </w:rPr>
+        <w:t xml:space="preserve"> is </w:t>
+      </w:r>
+      <w:r>
+        <w:rPr>
+          <w:rFonts w:ascii="Helvetica" w:eastAsia="Times New Roman" w:hAnsi="Helvetica" w:cs="Helvetica"/>
+          <w:color w:val="000000"/>
+          <w:kern w:val="0"/>
+          <w:sz w:val="21"/>
+          <w:szCs w:val="21"/>
+          <w:lang w:eastAsia="en-IE"/>
+          <w14:ligatures w14:val="none"/>
+        </w:rPr>
+        <w:t>how</w:t>
+      </w:r>
+      <w:r>
+        <w:rPr>
+          <w:rFonts w:ascii="Helvetica" w:eastAsia="Times New Roman" w:hAnsi="Helvetica" w:cs="Helvetica"/>
+          <w:color w:val="000000"/>
+          <w:kern w:val="0"/>
+          <w:sz w:val="21"/>
+          <w:szCs w:val="21"/>
+          <w:lang w:eastAsia="en-IE"/>
+          <w14:ligatures w14:val="none"/>
+        </w:rPr>
+        <w:t xml:space="preserve"> we can improve</w:t>
+      </w:r>
+      <w:r>
+        <w:rPr>
+          <w:rFonts w:ascii="Helvetica" w:eastAsia="Times New Roman" w:hAnsi="Helvetica" w:cs="Helvetica"/>
+          <w:color w:val="000000"/>
+          <w:kern w:val="0"/>
+          <w:sz w:val="21"/>
+          <w:szCs w:val="21"/>
+          <w:lang w:eastAsia="en-IE"/>
+          <w14:ligatures w14:val="none"/>
+        </w:rPr>
+        <w:t xml:space="preserve">, reduce errors, and avoid bias when applying </w:t>
+      </w:r>
+      <w:r>
+        <w:rPr>
+          <w:rFonts w:ascii="Helvetica" w:eastAsia="Times New Roman" w:hAnsi="Helvetica" w:cs="Helvetica"/>
+          <w:color w:val="000000"/>
+          <w:kern w:val="0"/>
+          <w:sz w:val="21"/>
+          <w:szCs w:val="21"/>
+          <w:lang w:eastAsia="en-IE"/>
+          <w14:ligatures w14:val="none"/>
+        </w:rPr>
+        <w:t>Machine Learning Model?</w:t>
+      </w:r>
+    </w:p>
+    <w:p>
+      <w:pPr>
+        <w:rPr>
+          <w:rFonts w:ascii="Helvetica" w:eastAsia="Times New Roman" w:hAnsi="Helvetica" w:cs="Helvetica"/>
+          <w:color w:val="000000"/>
+          <w:kern w:val="0"/>
+          <w:sz w:val="21"/>
+          <w:szCs w:val="21"/>
+          <w:lang w:eastAsia="en-IE"/>
+          <w14:ligatures w14:val="none"/>
+        </w:rPr>
+      </w:pPr>
+    </w:p>
+    <w:p>
+      <w:pPr>
+        <w:rPr>
+          <w:rFonts w:ascii="Helvetica" w:eastAsia="Times New Roman" w:hAnsi="Helvetica" w:cs="Helvetica"/>
+          <w:color w:val="000000"/>
+          <w:kern w:val="0"/>
+          <w:sz w:val="21"/>
+          <w:szCs w:val="21"/>
+          <w:lang w:eastAsia="en-IE"/>
+          <w14:ligatures w14:val="none"/>
+        </w:rPr>
+      </w:pPr>
+      <w:r>
+        <w:rPr>
+          <w:rFonts w:ascii="Helvetica" w:eastAsia="Times New Roman" w:hAnsi="Helvetica" w:cs="Helvetica"/>
+          <w:color w:val="000000"/>
+          <w:kern w:val="0"/>
+          <w:sz w:val="21"/>
+          <w:szCs w:val="21"/>
+          <w:lang w:eastAsia="en-IE"/>
+          <w14:ligatures w14:val="none"/>
+        </w:rPr>
+        <w:t>There are steps that we have implemented to improve the accuracy of our models:</w:t>
+      </w:r>
+    </w:p>
+    <w:p>
+      <w:pPr>
+        <w:rPr>
+          <w:rFonts w:ascii="Helvetica" w:eastAsia="Times New Roman" w:hAnsi="Helvetica" w:cs="Helvetica"/>
+          <w:color w:val="000000"/>
+          <w:kern w:val="0"/>
+          <w:sz w:val="21"/>
+          <w:szCs w:val="21"/>
+          <w:lang w:eastAsia="en-IE"/>
+          <w14:ligatures w14:val="none"/>
+        </w:rPr>
+      </w:pPr>
+    </w:p>
+    <w:p>
+      <w:pPr>
+        <w:pStyle w:val="ListParagraph"/>
+        <w:numPr>
+          <w:ilvl w:val="0"/>
+          <w:numId w:val="3"/>
+        </w:numPr>
+        <w:rPr>
+          <w:rFonts w:ascii="Helvetica" w:eastAsia="Times New Roman" w:hAnsi="Helvetica" w:cs="Helvetica"/>
+          <w:color w:val="000000"/>
+          <w:kern w:val="0"/>
+          <w:sz w:val="21"/>
+          <w:szCs w:val="21"/>
+          <w:lang w:eastAsia="en-IE"/>
+          <w14:ligatures w14:val="none"/>
+        </w:rPr>
+      </w:pPr>
+      <w:r>
+        <w:rPr>
+          <w:rFonts w:ascii="Helvetica" w:eastAsia="Times New Roman" w:hAnsi="Helvetica" w:cs="Helvetica"/>
+          <w:color w:val="000000"/>
+          <w:kern w:val="0"/>
+          <w:sz w:val="21"/>
+          <w:szCs w:val="21"/>
+          <w:lang w:eastAsia="en-IE"/>
+          <w14:ligatures w14:val="none"/>
+        </w:rPr>
+        <w:t>Encoding Categorical variables into numerical variables.</w:t>
+      </w:r>
+    </w:p>
+    <w:p>
+      <w:pPr>
+        <w:pStyle w:val="ListParagraph"/>
+        <w:rPr>
+          <w:rFonts w:ascii="Helvetica" w:eastAsia="Times New Roman" w:hAnsi="Helvetica" w:cs="Helvetica"/>
+          <w:color w:val="000000"/>
+          <w:kern w:val="0"/>
+          <w:sz w:val="21"/>
+          <w:szCs w:val="21"/>
+          <w:lang w:eastAsia="en-IE"/>
+          <w14:ligatures w14:val="none"/>
+        </w:rPr>
+      </w:pPr>
+      <w:r>
+        <w:rPr>
+          <w:rFonts w:ascii="Helvetica" w:eastAsia="Times New Roman" w:hAnsi="Helvetica" w:cs="Helvetica"/>
+          <w:color w:val="000000"/>
+          <w:kern w:val="0"/>
+          <w:sz w:val="21"/>
+          <w:szCs w:val="21"/>
+          <w:lang w:eastAsia="en-IE"/>
+          <w14:ligatures w14:val="none"/>
+        </w:rPr>
+        <w:br/>
+      </w:r>
+      <w:r>
+        <w:rPr>
+          <w:rFonts w:ascii="Helvetica" w:eastAsia="Times New Roman" w:hAnsi="Helvetica" w:cs="Helvetica"/>
+          <w:color w:val="000000"/>
+          <w:kern w:val="0"/>
+          <w:sz w:val="21"/>
+          <w:szCs w:val="21"/>
+          <w:lang w:eastAsia="en-IE"/>
+          <w14:ligatures w14:val="none"/>
+        </w:rPr>
+        <w:t xml:space="preserve">We have selected the categorical features to transform them into numerical variables using the </w:t>
+      </w:r>
+      <w:r>
+        <w:rPr>
+          <w:rFonts w:ascii="Helvetica" w:eastAsia="Times New Roman" w:hAnsi="Helvetica" w:cs="Helvetica"/>
+          <w:color w:val="000000"/>
+          <w:kern w:val="0"/>
+          <w:sz w:val="21"/>
+          <w:szCs w:val="21"/>
+          <w:lang w:eastAsia="en-IE"/>
+          <w14:ligatures w14:val="none"/>
+        </w:rPr>
+        <w:t>Label Encoder</w:t>
+      </w:r>
+      <w:r>
+        <w:rPr>
+          <w:rFonts w:ascii="Helvetica" w:eastAsia="Times New Roman" w:hAnsi="Helvetica" w:cs="Helvetica"/>
+          <w:color w:val="000000"/>
+          <w:kern w:val="0"/>
+          <w:sz w:val="21"/>
+          <w:szCs w:val="21"/>
+          <w:lang w:eastAsia="en-IE"/>
+          <w14:ligatures w14:val="none"/>
+        </w:rPr>
+        <w:t>.</w:t>
+      </w:r>
+      <w:r>
+        <w:rPr>
+          <w:rFonts w:ascii="Helvetica" w:eastAsia="Times New Roman" w:hAnsi="Helvetica" w:cs="Helvetica"/>
+          <w:color w:val="000000"/>
+          <w:kern w:val="0"/>
+          <w:sz w:val="21"/>
+          <w:szCs w:val="21"/>
+          <w:lang w:eastAsia="en-IE"/>
+          <w14:ligatures w14:val="none"/>
+        </w:rPr>
+        <w:t xml:space="preserve"> Specifically, we have inverted the Labels for the ‘Attrition Flag’ </w:t>
+      </w:r>
+      <w:r>
+        <w:rPr>
+          <w:rFonts w:ascii="Helvetica" w:eastAsia="Times New Roman" w:hAnsi="Helvetica" w:cs="Helvetica"/>
+          <w:color w:val="000000"/>
+          <w:kern w:val="0"/>
+          <w:sz w:val="21"/>
+          <w:szCs w:val="21"/>
+          <w:lang w:eastAsia="en-IE"/>
+          <w14:ligatures w14:val="none"/>
+        </w:rPr>
+        <w:t>f</w:t>
+      </w:r>
+      <w:r>
+        <w:rPr>
+          <w:rFonts w:ascii="Helvetica" w:eastAsia="Times New Roman" w:hAnsi="Helvetica" w:cs="Helvetica"/>
+          <w:color w:val="000000"/>
+          <w:kern w:val="0"/>
+          <w:sz w:val="21"/>
+          <w:szCs w:val="21"/>
+          <w:lang w:eastAsia="en-IE"/>
+          <w14:ligatures w14:val="none"/>
+        </w:rPr>
+        <w:t xml:space="preserve">eature to make it readable. 0 for Existing customers and 1 for Churned Customers </w:t>
+      </w:r>
+      <w:r>
+        <w:rPr>
+          <w:rFonts w:ascii="Helvetica" w:eastAsia="Times New Roman" w:hAnsi="Helvetica" w:cs="Helvetica"/>
+          <w:color w:val="000000"/>
+          <w:kern w:val="0"/>
+          <w:sz w:val="21"/>
+          <w:szCs w:val="21"/>
+          <w:lang w:eastAsia="en-IE"/>
+          <w14:ligatures w14:val="none"/>
+        </w:rPr>
+        <w:br/>
+      </w:r>
+    </w:p>
+    <w:p>
+      <w:pPr>
+        <w:pStyle w:val="ListParagraph"/>
+        <w:numPr>
+          <w:ilvl w:val="0"/>
+          <w:numId w:val="3"/>
+        </w:numPr>
+        <w:rPr>
+          <w:rFonts w:ascii="Helvetica" w:eastAsia="Times New Roman" w:hAnsi="Helvetica" w:cs="Helvetica"/>
+          <w:color w:val="000000"/>
+          <w:kern w:val="0"/>
+          <w:sz w:val="21"/>
+          <w:szCs w:val="21"/>
+          <w:lang w:eastAsia="en-IE"/>
+          <w14:ligatures w14:val="none"/>
+        </w:rPr>
+      </w:pPr>
+      <w:r>
+        <w:rPr>
+          <w:rFonts w:ascii="Helvetica" w:eastAsia="Times New Roman" w:hAnsi="Helvetica" w:cs="Helvetica"/>
+          <w:color w:val="000000"/>
+          <w:kern w:val="0"/>
+          <w:sz w:val="21"/>
+          <w:szCs w:val="21"/>
+          <w:lang w:eastAsia="en-IE"/>
+          <w14:ligatures w14:val="none"/>
+        </w:rPr>
+        <w:t>Data normalization</w:t>
+      </w:r>
+      <w:r>
+        <w:rPr>
+          <w:rFonts w:ascii="Helvetica" w:eastAsia="Times New Roman" w:hAnsi="Helvetica" w:cs="Helvetica"/>
+          <w:color w:val="000000"/>
+          <w:kern w:val="0"/>
+          <w:sz w:val="21"/>
+          <w:szCs w:val="21"/>
+          <w:lang w:eastAsia="en-IE"/>
+          <w14:ligatures w14:val="none"/>
+        </w:rPr>
+        <w:t>.</w:t>
+      </w:r>
+    </w:p>
+    <w:p>
+      <w:pPr>
+        <w:pStyle w:val="ListParagraph"/>
+        <w:rPr>
+          <w:rFonts w:ascii="Helvetica" w:eastAsia="Times New Roman" w:hAnsi="Helvetica" w:cs="Helvetica"/>
+          <w:color w:val="000000"/>
+          <w:kern w:val="0"/>
+          <w:sz w:val="21"/>
+          <w:szCs w:val="21"/>
+          <w:lang w:eastAsia="en-IE"/>
+          <w14:ligatures w14:val="none"/>
+        </w:rPr>
+      </w:pPr>
+      <w:r>
+        <w:rPr>
+          <w:rFonts w:ascii="Helvetica" w:eastAsia="Times New Roman" w:hAnsi="Helvetica" w:cs="Helvetica"/>
+          <w:color w:val="000000"/>
+          <w:kern w:val="0"/>
+          <w:sz w:val="21"/>
+          <w:szCs w:val="21"/>
+          <w:lang w:eastAsia="en-IE"/>
+          <w14:ligatures w14:val="none"/>
+        </w:rPr>
+        <w:br/>
+      </w:r>
+      <w:r>
+        <w:rPr>
+          <w:rFonts w:ascii="Helvetica" w:eastAsia="Times New Roman" w:hAnsi="Helvetica" w:cs="Helvetica"/>
+          <w:color w:val="000000"/>
+          <w:kern w:val="0"/>
+          <w:sz w:val="21"/>
+          <w:szCs w:val="21"/>
+          <w:lang w:eastAsia="en-IE"/>
+          <w14:ligatures w14:val="none"/>
+        </w:rPr>
+        <w:t>As we do not have negative values in our dataset, we rescaled the continuous variables applying MinMaxScaler in our data to a range between 0 and 1. Particularly, this method is useful to see all the variables from the same lens (same scale), in this way we will bring all values into the range [0,1].</w:t>
+      </w:r>
+    </w:p>
+    <w:p>
+      <w:pPr>
+        <w:pStyle w:val="ListParagraph"/>
+        <w:rPr>
+          <w:rFonts w:ascii="Helvetica" w:eastAsia="Times New Roman" w:hAnsi="Helvetica" w:cs="Helvetica"/>
+          <w:color w:val="000000"/>
+          <w:kern w:val="0"/>
+          <w:sz w:val="21"/>
+          <w:szCs w:val="21"/>
+          <w:lang w:eastAsia="en-IE"/>
+          <w14:ligatures w14:val="none"/>
+        </w:rPr>
+      </w:pPr>
+      <w:r>
+        <w:rPr>
+          <w:rFonts w:ascii="Helvetica" w:eastAsia="Times New Roman" w:hAnsi="Helvetica" w:cs="Helvetica"/>
+          <w:color w:val="000000"/>
+          <w:kern w:val="0"/>
+          <w:sz w:val="21"/>
+          <w:szCs w:val="21"/>
+          <w:lang w:eastAsia="en-IE"/>
+          <w14:ligatures w14:val="none"/>
+        </w:rPr>
+        <w:t>When we Encode Categorical Data, we turned string variables into numerical variables, when we did that, we do not have to scale or  normalized that data, it is not recommended to normalize or scale them because they are no longer continuous variables.</w:t>
+      </w:r>
+      <w:r>
+        <w:rPr>
+          <w:rFonts w:ascii="Helvetica" w:eastAsia="Times New Roman" w:hAnsi="Helvetica" w:cs="Helvetica"/>
+          <w:color w:val="000000"/>
+          <w:kern w:val="0"/>
+          <w:sz w:val="21"/>
+          <w:szCs w:val="21"/>
+          <w:lang w:eastAsia="en-IE"/>
+          <w14:ligatures w14:val="none"/>
+        </w:rPr>
+        <w:br/>
+      </w:r>
+    </w:p>
+    <w:p>
+      <w:pPr>
+        <w:pStyle w:val="ListParagraph"/>
+        <w:numPr>
+          <w:ilvl w:val="0"/>
+          <w:numId w:val="3"/>
+        </w:numPr>
+        <w:rPr>
+          <w:rFonts w:ascii="Helvetica" w:eastAsia="Times New Roman" w:hAnsi="Helvetica" w:cs="Helvetica"/>
+          <w:color w:val="000000"/>
+          <w:kern w:val="0"/>
+          <w:sz w:val="21"/>
+          <w:szCs w:val="21"/>
+          <w:lang w:eastAsia="en-IE"/>
+          <w14:ligatures w14:val="none"/>
+        </w:rPr>
+      </w:pPr>
+      <w:r>
+        <w:rPr>
+          <w:rFonts w:ascii="Helvetica" w:eastAsia="Times New Roman" w:hAnsi="Helvetica" w:cs="Helvetica"/>
+          <w:color w:val="000000"/>
+          <w:kern w:val="0"/>
+          <w:sz w:val="21"/>
+          <w:szCs w:val="21"/>
+          <w:lang w:eastAsia="en-IE"/>
+          <w14:ligatures w14:val="none"/>
+        </w:rPr>
+        <w:t>We need to separate and define the dataset into X (input features) and y (target variable) and then split the data into independent and dependent variable.</w:t>
+      </w:r>
+    </w:p>
+    <w:p>
+      <w:pPr>
+        <w:pStyle w:val="ListParagraph"/>
+        <w:rPr>
+          <w:rFonts w:ascii="Helvetica" w:eastAsia="Times New Roman" w:hAnsi="Helvetica" w:cs="Helvetica"/>
+          <w:color w:val="000000"/>
+          <w:kern w:val="0"/>
+          <w:sz w:val="21"/>
+          <w:szCs w:val="21"/>
+          <w:lang w:eastAsia="en-IE"/>
+          <w14:ligatures w14:val="none"/>
+        </w:rPr>
+      </w:pPr>
+    </w:p>
+    <w:p>
+      <w:pPr>
+        <w:pStyle w:val="ListParagraph"/>
+        <w:rPr>
+          <w:rFonts w:ascii="Helvetica" w:eastAsia="Times New Roman" w:hAnsi="Helvetica" w:cs="Helvetica"/>
+          <w:color w:val="000000"/>
+          <w:kern w:val="0"/>
+          <w:sz w:val="21"/>
+          <w:szCs w:val="21"/>
+          <w:lang w:eastAsia="en-IE"/>
+          <w14:ligatures w14:val="none"/>
+        </w:rPr>
+      </w:pPr>
+      <w:r>
+        <w:rPr>
+          <w:rFonts w:ascii="Helvetica" w:eastAsia="Times New Roman" w:hAnsi="Helvetica" w:cs="Helvetica"/>
+          <w:color w:val="000000"/>
+          <w:kern w:val="0"/>
+          <w:sz w:val="21"/>
+          <w:szCs w:val="21"/>
+          <w:lang w:eastAsia="en-IE"/>
+          <w14:ligatures w14:val="none"/>
+        </w:rPr>
+        <w:t xml:space="preserve">The main variable for predicting a customer churned or not is the target variable (dependant variable) ‘Attrition_Flag’, which is a binary classification. Then the model evaluates ‘y’ depending on the banking data from the customers, such as age, marital status, income, education level and bank transaction history.  </w:t>
+      </w:r>
+    </w:p>
+    <w:p>
+      <w:pPr>
         <w:rPr>
           <w:rFonts w:ascii="Arial" w:hAnsi="Arial" w:cs="Arial"/>
           <w:sz w:val="24"/>
           <w:szCs w:val="24"/>
         </w:rPr>
-        <w:lastRenderedPageBreak/>
-        <w:br w:type="page"/>
-      </w:r>
-    </w:p>
-    <w:p>
-      <w:pPr>
+      </w:pPr>
+      <w:r>
         <w:rPr>
           <w:rFonts w:ascii="Arial" w:hAnsi="Arial" w:cs="Arial"/>
           <w:sz w:val="24"/>
           <w:szCs w:val="24"/>
         </w:rPr>
-      </w:pPr>
-      <w:r>
+        <w:br w:type="page"/>
+      </w:r>
+    </w:p>
+    <w:p>
+      <w:pPr>
         <w:rPr>
           <w:rFonts w:ascii="Arial" w:hAnsi="Arial" w:cs="Arial"/>
           <w:sz w:val="24"/>
           <w:szCs w:val="24"/>
         </w:rPr>
-        <w:lastRenderedPageBreak/>
-        <w:br w:type="page"/>
-      </w:r>
-    </w:p>
-    <w:p>
-      <w:pPr>
+      </w:pPr>
+      <w:r>
         <w:rPr>
           <w:rFonts w:ascii="Arial" w:hAnsi="Arial" w:cs="Arial"/>
           <w:sz w:val="24"/>
           <w:szCs w:val="24"/>
         </w:rPr>
-      </w:pPr>
-      <w:r>
+        <w:lastRenderedPageBreak/>
+        <w:br w:type="page"/>
+      </w:r>
+    </w:p>
+    <w:p>
+      <w:pPr>
         <w:rPr>
           <w:rFonts w:ascii="Arial" w:hAnsi="Arial" w:cs="Arial"/>
           <w:sz w:val="24"/>
           <w:szCs w:val="24"/>
         </w:rPr>
-        <w:lastRenderedPageBreak/>
-        <w:br w:type="page"/>
-      </w:r>
-    </w:p>
-    <w:p>
-      <w:pPr>
+      </w:pPr>
+      <w:r>
         <w:rPr>
           <w:rFonts w:ascii="Arial" w:hAnsi="Arial" w:cs="Arial"/>
           <w:sz w:val="24"/>
           <w:szCs w:val="24"/>
         </w:rPr>
+        <w:lastRenderedPageBreak/>
+        <w:br w:type="page"/>
+      </w:r>
+    </w:p>
+    <w:p>
+      <w:pPr>
+        <w:rPr>
+          <w:rFonts w:ascii="Arial" w:hAnsi="Arial" w:cs="Arial"/>
+          <w:sz w:val="24"/>
+          <w:szCs w:val="24"/>
+        </w:rPr>
       </w:pPr>
     </w:p>
     <w:p>
       <w:pPr>
         <w:pStyle w:val="Heading1"/>
       </w:pPr>
-      <w:bookmarkStart w:id="33" w:name="_Toc148697473"/>
+      <w:bookmarkStart w:id="36" w:name="_Toc148893589"/>
       <w:r>
         <w:t>References</w:t>
       </w:r>
-      <w:bookmarkEnd w:id="33"/>
+      <w:bookmarkEnd w:id="36"/>
       <w:r>
         <w:t xml:space="preserve"> </w:t>
       </w:r>
@@ -6460,7 +8201,31 @@
           <w:lang w:eastAsia="en-IE"/>
           <w14:ligatures w14:val="none"/>
         </w:rPr>
-        <w:t xml:space="preserve">Swetha Amaresan. “What Is Customer Churn? [Definition].” </w:t>
+        <w:t xml:space="preserve">Swetha </w:t>
+      </w:r>
+      <w:proofErr w:type="spellStart"/>
+      <w:r>
+        <w:rPr>
+          <w:rFonts w:ascii="Times New Roman" w:eastAsia="Times New Roman" w:hAnsi="Times New Roman" w:cs="Times New Roman"/>
+          <w:kern w:val="0"/>
+          <w:sz w:val="20"/>
+          <w:szCs w:val="20"/>
+          <w:lang w:eastAsia="en-IE"/>
+          <w14:ligatures w14:val="none"/>
+        </w:rPr>
+        <w:t>Amaresan</w:t>
+      </w:r>
+      <w:proofErr w:type="spellEnd"/>
+      <w:r>
+        <w:rPr>
+          <w:rFonts w:ascii="Times New Roman" w:eastAsia="Times New Roman" w:hAnsi="Times New Roman" w:cs="Times New Roman"/>
+          <w:kern w:val="0"/>
+          <w:sz w:val="20"/>
+          <w:szCs w:val="20"/>
+          <w:lang w:eastAsia="en-IE"/>
+          <w14:ligatures w14:val="none"/>
+        </w:rPr>
+        <w:t xml:space="preserve">. “What Is Customer Churn? [Definition].” </w:t>
       </w:r>
       <w:r>
         <w:rPr>
@@ -6484,7 +8249,31 @@
           <w:lang w:eastAsia="en-IE"/>
           <w14:ligatures w14:val="none"/>
         </w:rPr>
-        <w:t>, Swetha Amaresan, 16 Feb. 2018, blog.hubspot.com/service/what-is-customer-churn.</w:t>
+        <w:t xml:space="preserve">, Swetha </w:t>
+      </w:r>
+      <w:proofErr w:type="spellStart"/>
+      <w:r>
+        <w:rPr>
+          <w:rFonts w:ascii="Times New Roman" w:eastAsia="Times New Roman" w:hAnsi="Times New Roman" w:cs="Times New Roman"/>
+          <w:kern w:val="0"/>
+          <w:sz w:val="20"/>
+          <w:szCs w:val="20"/>
+          <w:lang w:eastAsia="en-IE"/>
+          <w14:ligatures w14:val="none"/>
+        </w:rPr>
+        <w:t>Amaresan</w:t>
+      </w:r>
+      <w:proofErr w:type="spellEnd"/>
+      <w:r>
+        <w:rPr>
+          <w:rFonts w:ascii="Times New Roman" w:eastAsia="Times New Roman" w:hAnsi="Times New Roman" w:cs="Times New Roman"/>
+          <w:kern w:val="0"/>
+          <w:sz w:val="20"/>
+          <w:szCs w:val="20"/>
+          <w:lang w:eastAsia="en-IE"/>
+          <w14:ligatures w14:val="none"/>
+        </w:rPr>
+        <w:t>, 16 Feb. 2018, blog.hubspot.com/service/what-is-customer-churn.</w:t>
       </w:r>
     </w:p>
     <w:p>
@@ -6695,7 +8484,31 @@
           <w:lang w:eastAsia="en-IE"/>
           <w14:ligatures w14:val="none"/>
         </w:rPr>
-        <w:t xml:space="preserve">scikit learn. “Sklearn.tree.DecisionTreeClassifier — Scikit-Learn 0.22.1 Documentation.” </w:t>
+        <w:t>scikit learn. “</w:t>
+      </w:r>
+      <w:proofErr w:type="spellStart"/>
+      <w:r>
+        <w:rPr>
+          <w:rFonts w:ascii="Times New Roman" w:eastAsia="Times New Roman" w:hAnsi="Times New Roman" w:cs="Times New Roman"/>
+          <w:kern w:val="0"/>
+          <w:sz w:val="20"/>
+          <w:szCs w:val="20"/>
+          <w:lang w:eastAsia="en-IE"/>
+          <w14:ligatures w14:val="none"/>
+        </w:rPr>
+        <w:t>Sklearn.tree.DecisionTreeClassifier</w:t>
+      </w:r>
+      <w:proofErr w:type="spellEnd"/>
+      <w:r>
+        <w:rPr>
+          <w:rFonts w:ascii="Times New Roman" w:eastAsia="Times New Roman" w:hAnsi="Times New Roman" w:cs="Times New Roman"/>
+          <w:kern w:val="0"/>
+          <w:sz w:val="20"/>
+          <w:szCs w:val="20"/>
+          <w:lang w:eastAsia="en-IE"/>
+          <w14:ligatures w14:val="none"/>
+        </w:rPr>
+        <w:t xml:space="preserve"> — Scikit-Learn 0.22.1 Documentation.” </w:t>
       </w:r>
       <w:r>
         <w:rPr>
@@ -6744,7 +8557,31 @@
           <w:lang w:eastAsia="en-IE"/>
           <w14:ligatures w14:val="none"/>
         </w:rPr>
-        <w:t xml:space="preserve">scikit-learn developers. “Sklearn.svm.SVC — Scikit-Learn 0.22 Documentation.” </w:t>
+        <w:t>scikit-learn developers. “</w:t>
+      </w:r>
+      <w:proofErr w:type="spellStart"/>
+      <w:r>
+        <w:rPr>
+          <w:rFonts w:ascii="Times New Roman" w:eastAsia="Times New Roman" w:hAnsi="Times New Roman" w:cs="Times New Roman"/>
+          <w:kern w:val="0"/>
+          <w:sz w:val="20"/>
+          <w:szCs w:val="20"/>
+          <w:lang w:eastAsia="en-IE"/>
+          <w14:ligatures w14:val="none"/>
+        </w:rPr>
+        <w:t>Sklearn.svm.SVC</w:t>
+      </w:r>
+      <w:proofErr w:type="spellEnd"/>
+      <w:r>
+        <w:rPr>
+          <w:rFonts w:ascii="Times New Roman" w:eastAsia="Times New Roman" w:hAnsi="Times New Roman" w:cs="Times New Roman"/>
+          <w:kern w:val="0"/>
+          <w:sz w:val="20"/>
+          <w:szCs w:val="20"/>
+          <w:lang w:eastAsia="en-IE"/>
+          <w14:ligatures w14:val="none"/>
+        </w:rPr>
+        <w:t xml:space="preserve"> — Scikit-Learn 0.22 Documentation.” </w:t>
       </w:r>
       <w:r>
         <w:rPr>
@@ -6793,7 +8630,31 @@
           <w:lang w:eastAsia="en-IE"/>
           <w14:ligatures w14:val="none"/>
         </w:rPr>
-        <w:t xml:space="preserve">scikit-learn developers. “Sklearn.linear_model.LogisticRegression — Scikit-Learn 0.21.2 Documentation.” </w:t>
+        <w:t>scikit-learn developers. “</w:t>
+      </w:r>
+      <w:proofErr w:type="spellStart"/>
+      <w:r>
+        <w:rPr>
+          <w:rFonts w:ascii="Times New Roman" w:eastAsia="Times New Roman" w:hAnsi="Times New Roman" w:cs="Times New Roman"/>
+          <w:kern w:val="0"/>
+          <w:sz w:val="20"/>
+          <w:szCs w:val="20"/>
+          <w:lang w:eastAsia="en-IE"/>
+          <w14:ligatures w14:val="none"/>
+        </w:rPr>
+        <w:t>Sklearn.linear_model.LogisticRegression</w:t>
+      </w:r>
+      <w:proofErr w:type="spellEnd"/>
+      <w:r>
+        <w:rPr>
+          <w:rFonts w:ascii="Times New Roman" w:eastAsia="Times New Roman" w:hAnsi="Times New Roman" w:cs="Times New Roman"/>
+          <w:kern w:val="0"/>
+          <w:sz w:val="20"/>
+          <w:szCs w:val="20"/>
+          <w:lang w:eastAsia="en-IE"/>
+          <w14:ligatures w14:val="none"/>
+        </w:rPr>
+        <w:t xml:space="preserve"> — Scikit-Learn 0.21.2 Documentation.” </w:t>
       </w:r>
       <w:r>
         <w:rPr>
@@ -6842,7 +8703,31 @@
           <w:lang w:eastAsia="en-IE"/>
           <w14:ligatures w14:val="none"/>
         </w:rPr>
-        <w:t xml:space="preserve">“Sklearn.ensemble.AdaBoostClassifier — Scikit-Learn 0.22.1 Documentation.” </w:t>
+        <w:t>“</w:t>
+      </w:r>
+      <w:proofErr w:type="spellStart"/>
+      <w:r>
+        <w:rPr>
+          <w:rFonts w:ascii="Times New Roman" w:eastAsia="Times New Roman" w:hAnsi="Times New Roman" w:cs="Times New Roman"/>
+          <w:kern w:val="0"/>
+          <w:sz w:val="20"/>
+          <w:szCs w:val="20"/>
+          <w:lang w:eastAsia="en-IE"/>
+          <w14:ligatures w14:val="none"/>
+        </w:rPr>
+        <w:t>Sklearn.ensemble.AdaBoostClassifier</w:t>
+      </w:r>
+      <w:proofErr w:type="spellEnd"/>
+      <w:r>
+        <w:rPr>
+          <w:rFonts w:ascii="Times New Roman" w:eastAsia="Times New Roman" w:hAnsi="Times New Roman" w:cs="Times New Roman"/>
+          <w:kern w:val="0"/>
+          <w:sz w:val="20"/>
+          <w:szCs w:val="20"/>
+          <w:lang w:eastAsia="en-IE"/>
+          <w14:ligatures w14:val="none"/>
+        </w:rPr>
+        <w:t xml:space="preserve"> — Scikit-Learn 0.22.1 Documentation.” </w:t>
       </w:r>
       <w:r>
         <w:rPr>
@@ -6900,7 +8785,31 @@
           <w:lang w:eastAsia="en-IE"/>
           <w14:ligatures w14:val="none"/>
         </w:rPr>
-        <w:t xml:space="preserve">Scikit-learn. “Sklearn.ensemble.RandomForestClassifier — Scikit-Learn 0.20.3 Documentation.” </w:t>
+        <w:t>Scikit-learn. “</w:t>
+      </w:r>
+      <w:proofErr w:type="spellStart"/>
+      <w:r>
+        <w:rPr>
+          <w:rFonts w:ascii="Times New Roman" w:eastAsia="Times New Roman" w:hAnsi="Times New Roman" w:cs="Times New Roman"/>
+          <w:kern w:val="0"/>
+          <w:sz w:val="20"/>
+          <w:szCs w:val="20"/>
+          <w:lang w:eastAsia="en-IE"/>
+          <w14:ligatures w14:val="none"/>
+        </w:rPr>
+        <w:t>Sklearn.ensemble.RandomForestClassifier</w:t>
+      </w:r>
+      <w:proofErr w:type="spellEnd"/>
+      <w:r>
+        <w:rPr>
+          <w:rFonts w:ascii="Times New Roman" w:eastAsia="Times New Roman" w:hAnsi="Times New Roman" w:cs="Times New Roman"/>
+          <w:kern w:val="0"/>
+          <w:sz w:val="20"/>
+          <w:szCs w:val="20"/>
+          <w:lang w:eastAsia="en-IE"/>
+          <w14:ligatures w14:val="none"/>
+        </w:rPr>
+        <w:t xml:space="preserve"> — Scikit-Learn 0.20.3 Documentation.” </w:t>
       </w:r>
       <w:r>
         <w:rPr>
@@ -6950,7 +8859,31 @@
           <w14:ligatures w14:val="none"/>
         </w:rPr>
         <w:lastRenderedPageBreak/>
-        <w:t xml:space="preserve">“Sklearn.naive_bayes.GaussianNB — Scikit-Learn 0.22.1 Documentation.” </w:t>
+        <w:t>“</w:t>
+      </w:r>
+      <w:proofErr w:type="spellStart"/>
+      <w:r>
+        <w:rPr>
+          <w:rFonts w:ascii="Times New Roman" w:eastAsia="Times New Roman" w:hAnsi="Times New Roman" w:cs="Times New Roman"/>
+          <w:kern w:val="0"/>
+          <w:sz w:val="20"/>
+          <w:szCs w:val="20"/>
+          <w:lang w:eastAsia="en-IE"/>
+          <w14:ligatures w14:val="none"/>
+        </w:rPr>
+        <w:t>Sklearn.naive_bayes.GaussianNB</w:t>
+      </w:r>
+      <w:proofErr w:type="spellEnd"/>
+      <w:r>
+        <w:rPr>
+          <w:rFonts w:ascii="Times New Roman" w:eastAsia="Times New Roman" w:hAnsi="Times New Roman" w:cs="Times New Roman"/>
+          <w:kern w:val="0"/>
+          <w:sz w:val="20"/>
+          <w:szCs w:val="20"/>
+          <w:lang w:eastAsia="en-IE"/>
+          <w14:ligatures w14:val="none"/>
+        </w:rPr>
+        <w:t xml:space="preserve"> — Scikit-Learn 0.22.1 Documentation.” </w:t>
       </w:r>
       <w:r>
         <w:rPr>
@@ -7002,7 +8935,25 @@
           <w:szCs w:val="20"/>
           <w14:ligatures w14:val="none"/>
         </w:rPr>
-        <w:t xml:space="preserve">---. “Sklearn.neighbors.KNeighborsClassifier — Scikit-Learn 0.22.1 Documentation.” </w:t>
+        <w:t>---. “</w:t>
+      </w:r>
+      <w:proofErr w:type="spellStart"/>
+      <w:r>
+        <w:rPr>
+          <w:sz w:val="20"/>
+          <w:szCs w:val="20"/>
+          <w14:ligatures w14:val="none"/>
+        </w:rPr>
+        <w:t>Sklearn.neighbors.KNeighborsClassifier</w:t>
+      </w:r>
+      <w:proofErr w:type="spellEnd"/>
+      <w:r>
+        <w:rPr>
+          <w:sz w:val="20"/>
+          <w:szCs w:val="20"/>
+          <w14:ligatures w14:val="none"/>
+        </w:rPr>
+        <w:t xml:space="preserve"> — Scikit-Learn 0.22.1 Documentation.” </w:t>
       </w:r>
       <w:r>
         <w:rPr>
@@ -7045,7 +8996,31 @@
           <w:lang w:eastAsia="en-IE"/>
           <w14:ligatures w14:val="none"/>
         </w:rPr>
-        <w:t>“Sklearn.metrics.roc_curve — Scikit-Learn 0.23.0 Documentation.” Scikit-Learn.org, scikit-learn.org/stable/modules/generated/sklearn.metrics.roc_curve.html.</w:t>
+        <w:t>“</w:t>
+      </w:r>
+      <w:proofErr w:type="spellStart"/>
+      <w:r>
+        <w:rPr>
+          <w:rFonts w:ascii="Times New Roman" w:eastAsia="Times New Roman" w:hAnsi="Times New Roman" w:cs="Times New Roman"/>
+          <w:kern w:val="0"/>
+          <w:sz w:val="20"/>
+          <w:szCs w:val="20"/>
+          <w:lang w:eastAsia="en-IE"/>
+          <w14:ligatures w14:val="none"/>
+        </w:rPr>
+        <w:t>Sklearn.metrics.roc_curve</w:t>
+      </w:r>
+      <w:proofErr w:type="spellEnd"/>
+      <w:r>
+        <w:rPr>
+          <w:rFonts w:ascii="Times New Roman" w:eastAsia="Times New Roman" w:hAnsi="Times New Roman" w:cs="Times New Roman"/>
+          <w:kern w:val="0"/>
+          <w:sz w:val="20"/>
+          <w:szCs w:val="20"/>
+          <w:lang w:eastAsia="en-IE"/>
+          <w14:ligatures w14:val="none"/>
+        </w:rPr>
+        <w:t xml:space="preserve"> — Scikit-Learn 0.23.0 Documentation.” Scikit-Learn.org, scikit-learn.org/stable/modules/generated/sklearn.metrics.roc_curve.html.</w:t>
       </w:r>
     </w:p>
     <w:p>
@@ -7070,7 +9045,31 @@
           <w:lang w:eastAsia="en-IE"/>
           <w14:ligatures w14:val="none"/>
         </w:rPr>
-        <w:t>“ROCAUC — Yellowbrick V1.5 Documentation.” Www.scikit-Yb.org, www.scikit-yb.org/en/latest/api/classifier/rocauc.html.</w:t>
+        <w:t xml:space="preserve">“ROCAUC — </w:t>
+      </w:r>
+      <w:proofErr w:type="spellStart"/>
+      <w:r>
+        <w:rPr>
+          <w:rFonts w:ascii="Times New Roman" w:eastAsia="Times New Roman" w:hAnsi="Times New Roman" w:cs="Times New Roman"/>
+          <w:kern w:val="0"/>
+          <w:sz w:val="20"/>
+          <w:szCs w:val="20"/>
+          <w:lang w:eastAsia="en-IE"/>
+          <w14:ligatures w14:val="none"/>
+        </w:rPr>
+        <w:t>Yellowbrick</w:t>
+      </w:r>
+      <w:proofErr w:type="spellEnd"/>
+      <w:r>
+        <w:rPr>
+          <w:rFonts w:ascii="Times New Roman" w:eastAsia="Times New Roman" w:hAnsi="Times New Roman" w:cs="Times New Roman"/>
+          <w:kern w:val="0"/>
+          <w:sz w:val="20"/>
+          <w:szCs w:val="20"/>
+          <w:lang w:eastAsia="en-IE"/>
+          <w14:ligatures w14:val="none"/>
+        </w:rPr>
+        <w:t xml:space="preserve"> V1.5 Documentation.” Www.scikit-Yb.org, www.scikit-yb.org/en/latest/api/classifier/rocauc.html.</w:t>
       </w:r>
     </w:p>
     <w:p>
@@ -7095,7 +9094,31 @@
           <w:lang w:eastAsia="en-IE"/>
           <w14:ligatures w14:val="none"/>
         </w:rPr>
-        <w:t>“ML | Label Encoding of Datasets in Python.” GeeksforGeeks, 15 Oct. 2018, www.geeksforgeeks.org/ml-label-encoding-of-datasets-in-python/.</w:t>
+        <w:t xml:space="preserve">“ML | Label Encoding of Datasets in Python.” </w:t>
+      </w:r>
+      <w:proofErr w:type="spellStart"/>
+      <w:r>
+        <w:rPr>
+          <w:rFonts w:ascii="Times New Roman" w:eastAsia="Times New Roman" w:hAnsi="Times New Roman" w:cs="Times New Roman"/>
+          <w:kern w:val="0"/>
+          <w:sz w:val="20"/>
+          <w:szCs w:val="20"/>
+          <w:lang w:eastAsia="en-IE"/>
+          <w14:ligatures w14:val="none"/>
+        </w:rPr>
+        <w:t>GeeksforGeeks</w:t>
+      </w:r>
+      <w:proofErr w:type="spellEnd"/>
+      <w:r>
+        <w:rPr>
+          <w:rFonts w:ascii="Times New Roman" w:eastAsia="Times New Roman" w:hAnsi="Times New Roman" w:cs="Times New Roman"/>
+          <w:kern w:val="0"/>
+          <w:sz w:val="20"/>
+          <w:szCs w:val="20"/>
+          <w:lang w:eastAsia="en-IE"/>
+          <w14:ligatures w14:val="none"/>
+        </w:rPr>
+        <w:t>, 15 Oct. 2018, www.geeksforgeeks.org/ml-label-encoding-of-datasets-in-python/.</w:t>
       </w:r>
     </w:p>
     <w:p>
@@ -7120,7 +9143,55 @@
           <w:lang w:eastAsia="en-IE"/>
           <w14:ligatures w14:val="none"/>
         </w:rPr>
-        <w:t>“Subplotting with Matplotlib and Seaborn.” DEV Community, dev.to/thalesbruno/subplotting-with-matplotlib-and-seaborn-5ei8.</w:t>
+        <w:t>“</w:t>
+      </w:r>
+      <w:proofErr w:type="spellStart"/>
+      <w:r>
+        <w:rPr>
+          <w:rFonts w:ascii="Times New Roman" w:eastAsia="Times New Roman" w:hAnsi="Times New Roman" w:cs="Times New Roman"/>
+          <w:kern w:val="0"/>
+          <w:sz w:val="20"/>
+          <w:szCs w:val="20"/>
+          <w:lang w:eastAsia="en-IE"/>
+          <w14:ligatures w14:val="none"/>
+        </w:rPr>
+        <w:t>Subplotting</w:t>
+      </w:r>
+      <w:proofErr w:type="spellEnd"/>
+      <w:r>
+        <w:rPr>
+          <w:rFonts w:ascii="Times New Roman" w:eastAsia="Times New Roman" w:hAnsi="Times New Roman" w:cs="Times New Roman"/>
+          <w:kern w:val="0"/>
+          <w:sz w:val="20"/>
+          <w:szCs w:val="20"/>
+          <w:lang w:eastAsia="en-IE"/>
+          <w14:ligatures w14:val="none"/>
+        </w:rPr>
+        <w:t xml:space="preserve"> with Matplotlib and Seaborn.” DEV Community, dev.to/</w:t>
+      </w:r>
+      <w:proofErr w:type="spellStart"/>
+      <w:r>
+        <w:rPr>
+          <w:rFonts w:ascii="Times New Roman" w:eastAsia="Times New Roman" w:hAnsi="Times New Roman" w:cs="Times New Roman"/>
+          <w:kern w:val="0"/>
+          <w:sz w:val="20"/>
+          <w:szCs w:val="20"/>
+          <w:lang w:eastAsia="en-IE"/>
+          <w14:ligatures w14:val="none"/>
+        </w:rPr>
+        <w:t>thalesbruno</w:t>
+      </w:r>
+      <w:proofErr w:type="spellEnd"/>
+      <w:r>
+        <w:rPr>
+          <w:rFonts w:ascii="Times New Roman" w:eastAsia="Times New Roman" w:hAnsi="Times New Roman" w:cs="Times New Roman"/>
+          <w:kern w:val="0"/>
+          <w:sz w:val="20"/>
+          <w:szCs w:val="20"/>
+          <w:lang w:eastAsia="en-IE"/>
+          <w14:ligatures w14:val="none"/>
+        </w:rPr>
+        <w:t>/subplotting-with-matplotlib-and-seaborn-5ei8.</w:t>
       </w:r>
     </w:p>
     <w:p>
@@ -9951,10 +12022,6 @@
 </file>
 
 <file path=customXml/item1.xml><?xml version="1.0" encoding="utf-8"?>
-<b:Sources xmlns:b="http://schemas.openxmlformats.org/officeDocument/2006/bibliography" xmlns="http://schemas.openxmlformats.org/officeDocument/2006/bibliography" SelectedStyle="\APASixthEditionOfficeOnline.xsl" StyleName="APA" Version="6"/>
-</file>
-
-<file path=customXml/item2.xml><?xml version="1.0" encoding="utf-8"?>
 <?mso-contentType ?>
 <FormTemplates xmlns="http://schemas.microsoft.com/sharepoint/v3/contenttype/forms">
   <Display>DocumentLibraryForm</Display>
@@ -9963,13 +12030,13 @@
 </FormTemplates>
 </file>
 
-<file path=customXml/item3.xml><?xml version="1.0" encoding="utf-8"?>
+<file path=customXml/item2.xml><?xml version="1.0" encoding="utf-8"?>
 <p:properties xmlns:p="http://schemas.microsoft.com/office/2006/metadata/properties" xmlns:xsi="http://www.w3.org/2001/XMLSchema-instance" xmlns:pc="http://schemas.microsoft.com/office/infopath/2007/PartnerControls">
   <documentManagement/>
 </p:properties>
 </file>
 
-<file path=customXml/item4.xml><?xml version="1.0" encoding="utf-8"?>
+<file path=customXml/item3.xml><?xml version="1.0" encoding="utf-8"?>
 <ct:contentTypeSchema xmlns:ct="http://schemas.microsoft.com/office/2006/metadata/contentType" xmlns:ma="http://schemas.microsoft.com/office/2006/metadata/properties/metaAttributes" ct:_="" ma:_="" ma:contentTypeName="Document" ma:contentTypeID="0x0101008AEC8A49A4C23A4FA48D284D6A9AAC70" ma:contentTypeVersion="2" ma:contentTypeDescription="Create a new document." ma:contentTypeScope="" ma:versionID="dfaa7ae41b3fd4cbee0bb5ac2db305b3">
   <xsd:schema xmlns:xsd="http://www.w3.org/2001/XMLSchema" xmlns:xs="http://www.w3.org/2001/XMLSchema" xmlns:p="http://schemas.microsoft.com/office/2006/metadata/properties" xmlns:ns3="d72c7a47-7a60-45ed-a901-450e9f27554c" targetNamespace="http://schemas.microsoft.com/office/2006/metadata/properties" ma:root="true" ma:fieldsID="48e7f813fc21cf42e87a59e73a2bbd16" ns3:_="">
     <xsd:import namespace="d72c7a47-7a60-45ed-a901-450e9f27554c"/>
@@ -10101,15 +12168,11 @@
 </ct:contentTypeSchema>
 </file>
 
-<file path=customXml/itemProps1.xml><?xml version="1.0" encoding="utf-8"?>
-<ds:datastoreItem xmlns:ds="http://schemas.openxmlformats.org/officeDocument/2006/customXml" ds:itemID="{500584E1-BE6E-4CD5-8DC7-60D11D830CF5}">
-  <ds:schemaRefs>
-    <ds:schemaRef ds:uri="http://schemas.openxmlformats.org/officeDocument/2006/bibliography"/>
-  </ds:schemaRefs>
-</ds:datastoreItem>
+<file path=customXml/item4.xml><?xml version="1.0" encoding="utf-8"?>
+<b:Sources xmlns:b="http://schemas.openxmlformats.org/officeDocument/2006/bibliography" xmlns="http://schemas.openxmlformats.org/officeDocument/2006/bibliography" SelectedStyle="\APASixthEditionOfficeOnline.xsl" StyleName="APA" Version="6"/>
 </file>
 
-<file path=customXml/itemProps2.xml><?xml version="1.0" encoding="utf-8"?>
+<file path=customXml/itemProps1.xml><?xml version="1.0" encoding="utf-8"?>
 <ds:datastoreItem xmlns:ds="http://schemas.openxmlformats.org/officeDocument/2006/customXml" ds:itemID="{ADF6056E-5C42-4B7C-B42E-FFBF707E7828}">
   <ds:schemaRefs>
     <ds:schemaRef ds:uri="http://schemas.microsoft.com/sharepoint/v3/contenttype/forms"/>
@@ -10117,7 +12180,7 @@
 </ds:datastoreItem>
 </file>
 
-<file path=customXml/itemProps3.xml><?xml version="1.0" encoding="utf-8"?>
+<file path=customXml/itemProps2.xml><?xml version="1.0" encoding="utf-8"?>
 <ds:datastoreItem xmlns:ds="http://schemas.openxmlformats.org/officeDocument/2006/customXml" ds:itemID="{E3DF9137-7FE9-4ECA-85CC-740C22A103B0}">
   <ds:schemaRefs>
     <ds:schemaRef ds:uri="http://schemas.microsoft.com/office/2006/metadata/properties"/>
@@ -10126,7 +12189,7 @@
 </ds:datastoreItem>
 </file>
 
-<file path=customXml/itemProps4.xml><?xml version="1.0" encoding="utf-8"?>
+<file path=customXml/itemProps3.xml><?xml version="1.0" encoding="utf-8"?>
 <ds:datastoreItem xmlns:ds="http://schemas.openxmlformats.org/officeDocument/2006/customXml" ds:itemID="{0D48BAAD-7B28-4A2B-B2F0-50453ED75124}">
   <ds:schemaRefs>
     <ds:schemaRef ds:uri="http://schemas.microsoft.com/office/2006/metadata/contentType"/>
@@ -10142,4 +12205,12 @@
     <ds:schemaRef ds:uri="http://schemas.microsoft.com/internal/obd"/>
   </ds:schemaRefs>
 </ds:datastoreItem>
+</file>
+
+<file path=customXml/itemProps4.xml><?xml version="1.0" encoding="utf-8"?>
+<ds:datastoreItem xmlns:ds="http://schemas.openxmlformats.org/officeDocument/2006/customXml" ds:itemID="{500584E1-BE6E-4CD5-8DC7-60D11D830CF5}">
+  <ds:schemaRefs>
+    <ds:schemaRef ds:uri="http://schemas.openxmlformats.org/officeDocument/2006/bibliography"/>
+  </ds:schemaRefs>
+</ds:datastoreItem>
 </file>
</xml_diff>

<commit_message>
Hyperparameters Results for SVM and Random Forest
</commit_message>
<xml_diff>
--- a/Writing Report_ST_SemesterTwo .docx
+++ b/Writing Report_ST_SemesterTwo .docx
@@ -78,7 +78,7 @@
             </w:rPr>
             <w:fldChar w:fldCharType="separate"/>
           </w:r>
-          <w:hyperlink w:anchor="_Toc148893576" w:history="1">
+          <w:hyperlink w:anchor="_Toc149297977" w:history="1">
             <w:r>
               <w:rPr>
                 <w:rStyle w:val="Hyperlink"/>
@@ -105,7 +105,7 @@
                 <w:noProof/>
                 <w:webHidden/>
               </w:rPr>
-              <w:instrText xml:space="preserve"> PAGEREF _Toc148893576 \h </w:instrText>
+              <w:instrText xml:space="preserve"> PAGEREF _Toc149297977 \h </w:instrText>
             </w:r>
             <w:r>
               <w:rPr>
@@ -148,7 +148,7 @@
               <w:lang w:eastAsia="en-IE"/>
             </w:rPr>
           </w:pPr>
-          <w:hyperlink w:anchor="_Toc148893577" w:history="1">
+          <w:hyperlink w:anchor="_Toc149297978" w:history="1">
             <w:r>
               <w:rPr>
                 <w:rStyle w:val="Hyperlink"/>
@@ -175,7 +175,7 @@
                 <w:noProof/>
                 <w:webHidden/>
               </w:rPr>
-              <w:instrText xml:space="preserve"> PAGEREF _Toc148893577 \h </w:instrText>
+              <w:instrText xml:space="preserve"> PAGEREF _Toc149297978 \h </w:instrText>
             </w:r>
             <w:r>
               <w:rPr>
@@ -218,7 +218,7 @@
               <w:lang w:eastAsia="en-IE"/>
             </w:rPr>
           </w:pPr>
-          <w:hyperlink w:anchor="_Toc148893578" w:history="1">
+          <w:hyperlink w:anchor="_Toc149297979" w:history="1">
             <w:r>
               <w:rPr>
                 <w:rStyle w:val="Hyperlink"/>
@@ -245,7 +245,7 @@
                 <w:noProof/>
                 <w:webHidden/>
               </w:rPr>
-              <w:instrText xml:space="preserve"> PAGEREF _Toc148893578 \h </w:instrText>
+              <w:instrText xml:space="preserve"> PAGEREF _Toc149297979 \h </w:instrText>
             </w:r>
             <w:r>
               <w:rPr>
@@ -288,7 +288,7 @@
               <w:lang w:eastAsia="en-IE"/>
             </w:rPr>
           </w:pPr>
-          <w:hyperlink w:anchor="_Toc148893579" w:history="1">
+          <w:hyperlink w:anchor="_Toc149297980" w:history="1">
             <w:r>
               <w:rPr>
                 <w:rStyle w:val="Hyperlink"/>
@@ -315,7 +315,7 @@
                 <w:noProof/>
                 <w:webHidden/>
               </w:rPr>
-              <w:instrText xml:space="preserve"> PAGEREF _Toc148893579 \h </w:instrText>
+              <w:instrText xml:space="preserve"> PAGEREF _Toc149297980 \h </w:instrText>
             </w:r>
             <w:r>
               <w:rPr>
@@ -358,7 +358,7 @@
               <w:lang w:eastAsia="en-IE"/>
             </w:rPr>
           </w:pPr>
-          <w:hyperlink w:anchor="_Toc148893580" w:history="1">
+          <w:hyperlink w:anchor="_Toc149297981" w:history="1">
             <w:r>
               <w:rPr>
                 <w:rStyle w:val="Hyperlink"/>
@@ -385,7 +385,7 @@
                 <w:noProof/>
                 <w:webHidden/>
               </w:rPr>
-              <w:instrText xml:space="preserve"> PAGEREF _Toc148893580 \h </w:instrText>
+              <w:instrText xml:space="preserve"> PAGEREF _Toc149297981 \h </w:instrText>
             </w:r>
             <w:r>
               <w:rPr>
@@ -428,7 +428,7 @@
               <w:lang w:eastAsia="en-IE"/>
             </w:rPr>
           </w:pPr>
-          <w:hyperlink w:anchor="_Toc148893581" w:history="1">
+          <w:hyperlink w:anchor="_Toc149297982" w:history="1">
             <w:r>
               <w:rPr>
                 <w:rStyle w:val="Hyperlink"/>
@@ -455,7 +455,7 @@
                 <w:noProof/>
                 <w:webHidden/>
               </w:rPr>
-              <w:instrText xml:space="preserve"> PAGEREF _Toc148893581 \h </w:instrText>
+              <w:instrText xml:space="preserve"> PAGEREF _Toc149297982 \h </w:instrText>
             </w:r>
             <w:r>
               <w:rPr>
@@ -498,7 +498,7 @@
               <w:lang w:eastAsia="en-IE"/>
             </w:rPr>
           </w:pPr>
-          <w:hyperlink w:anchor="_Toc148893582" w:history="1">
+          <w:hyperlink w:anchor="_Toc149297983" w:history="1">
             <w:r>
               <w:rPr>
                 <w:rStyle w:val="Hyperlink"/>
@@ -525,7 +525,7 @@
                 <w:noProof/>
                 <w:webHidden/>
               </w:rPr>
-              <w:instrText xml:space="preserve"> PAGEREF _Toc148893582 \h </w:instrText>
+              <w:instrText xml:space="preserve"> PAGEREF _Toc149297983 \h </w:instrText>
             </w:r>
             <w:r>
               <w:rPr>
@@ -568,7 +568,7 @@
               <w:lang w:eastAsia="en-IE"/>
             </w:rPr>
           </w:pPr>
-          <w:hyperlink w:anchor="_Toc148893583" w:history="1">
+          <w:hyperlink w:anchor="_Toc149297984" w:history="1">
             <w:r>
               <w:rPr>
                 <w:rStyle w:val="Hyperlink"/>
@@ -595,7 +595,7 @@
                 <w:noProof/>
                 <w:webHidden/>
               </w:rPr>
-              <w:instrText xml:space="preserve"> PAGEREF _Toc148893583 \h </w:instrText>
+              <w:instrText xml:space="preserve"> PAGEREF _Toc149297984 \h </w:instrText>
             </w:r>
             <w:r>
               <w:rPr>
@@ -638,7 +638,7 @@
               <w:lang w:eastAsia="en-IE"/>
             </w:rPr>
           </w:pPr>
-          <w:hyperlink w:anchor="_Toc148893584" w:history="1">
+          <w:hyperlink w:anchor="_Toc149297985" w:history="1">
             <w:r>
               <w:rPr>
                 <w:rStyle w:val="Hyperlink"/>
@@ -665,7 +665,7 @@
                 <w:noProof/>
                 <w:webHidden/>
               </w:rPr>
-              <w:instrText xml:space="preserve"> PAGEREF _Toc148893584 \h </w:instrText>
+              <w:instrText xml:space="preserve"> PAGEREF _Toc149297985 \h </w:instrText>
             </w:r>
             <w:r>
               <w:rPr>
@@ -708,7 +708,7 @@
               <w:lang w:eastAsia="en-IE"/>
             </w:rPr>
           </w:pPr>
-          <w:hyperlink w:anchor="_Toc148893585" w:history="1">
+          <w:hyperlink w:anchor="_Toc149297986" w:history="1">
             <w:r>
               <w:rPr>
                 <w:rStyle w:val="Hyperlink"/>
@@ -735,7 +735,7 @@
                 <w:noProof/>
                 <w:webHidden/>
               </w:rPr>
-              <w:instrText xml:space="preserve"> PAGEREF _Toc148893585 \h </w:instrText>
+              <w:instrText xml:space="preserve"> PAGEREF _Toc149297986 \h </w:instrText>
             </w:r>
             <w:r>
               <w:rPr>
@@ -778,7 +778,7 @@
               <w:lang w:eastAsia="en-IE"/>
             </w:rPr>
           </w:pPr>
-          <w:hyperlink w:anchor="_Toc148893586" w:history="1">
+          <w:hyperlink w:anchor="_Toc149297987" w:history="1">
             <w:r>
               <w:rPr>
                 <w:rStyle w:val="Hyperlink"/>
@@ -805,7 +805,7 @@
                 <w:noProof/>
                 <w:webHidden/>
               </w:rPr>
-              <w:instrText xml:space="preserve"> PAGEREF _Toc148893586 \h </w:instrText>
+              <w:instrText xml:space="preserve"> PAGEREF _Toc149297987 \h </w:instrText>
             </w:r>
             <w:r>
               <w:rPr>
@@ -848,7 +848,7 @@
               <w:lang w:eastAsia="en-IE"/>
             </w:rPr>
           </w:pPr>
-          <w:hyperlink w:anchor="_Toc148893587" w:history="1">
+          <w:hyperlink w:anchor="_Toc149297988" w:history="1">
             <w:r>
               <w:rPr>
                 <w:rStyle w:val="Hyperlink"/>
@@ -875,7 +875,7 @@
                 <w:noProof/>
                 <w:webHidden/>
               </w:rPr>
-              <w:instrText xml:space="preserve"> PAGEREF _Toc148893587 \h </w:instrText>
+              <w:instrText xml:space="preserve"> PAGEREF _Toc149297988 \h </w:instrText>
             </w:r>
             <w:r>
               <w:rPr>
@@ -918,27 +918,13 @@
               <w:lang w:eastAsia="en-IE"/>
             </w:rPr>
           </w:pPr>
-          <w:hyperlink w:anchor="_Toc148893588" w:history="1">
+          <w:hyperlink w:anchor="_Toc149297989" w:history="1">
             <w:r>
               <w:rPr>
                 <w:rStyle w:val="Hyperlink"/>
                 <w:noProof/>
               </w:rPr>
-              <w:t>Introduction to Machine</w:t>
-            </w:r>
-            <w:r>
-              <w:rPr>
-                <w:rStyle w:val="Hyperlink"/>
-                <w:noProof/>
-              </w:rPr>
-              <w:t xml:space="preserve"> </w:t>
-            </w:r>
-            <w:r>
-              <w:rPr>
-                <w:rStyle w:val="Hyperlink"/>
-                <w:noProof/>
-              </w:rPr>
-              <w:t>Learning Models</w:t>
+              <w:t>Introduction to Machine Learning Models</w:t>
             </w:r>
             <w:r>
               <w:rPr>
@@ -959,7 +945,7 @@
                 <w:noProof/>
                 <w:webHidden/>
               </w:rPr>
-              <w:instrText xml:space="preserve"> PAGEREF _Toc148893588 \h </w:instrText>
+              <w:instrText xml:space="preserve"> PAGEREF _Toc149297989 \h </w:instrText>
             </w:r>
             <w:r>
               <w:rPr>
@@ -992,6 +978,76 @@
         </w:p>
         <w:p>
           <w:pPr>
+            <w:pStyle w:val="TOC2"/>
+            <w:tabs>
+              <w:tab w:val="right" w:leader="dot" w:pos="9016"/>
+            </w:tabs>
+            <w:rPr>
+              <w:rFonts w:eastAsiaTheme="minorEastAsia"/>
+              <w:noProof/>
+              <w:lang w:eastAsia="en-IE"/>
+            </w:rPr>
+          </w:pPr>
+          <w:hyperlink w:anchor="_Toc149297990" w:history="1">
+            <w:r>
+              <w:rPr>
+                <w:rStyle w:val="Hyperlink"/>
+                <w:noProof/>
+              </w:rPr>
+              <w:t>Modelling</w:t>
+            </w:r>
+            <w:r>
+              <w:rPr>
+                <w:noProof/>
+                <w:webHidden/>
+              </w:rPr>
+              <w:tab/>
+            </w:r>
+            <w:r>
+              <w:rPr>
+                <w:noProof/>
+                <w:webHidden/>
+              </w:rPr>
+              <w:fldChar w:fldCharType="begin"/>
+            </w:r>
+            <w:r>
+              <w:rPr>
+                <w:noProof/>
+                <w:webHidden/>
+              </w:rPr>
+              <w:instrText xml:space="preserve"> PAGEREF _Toc149297990 \h </w:instrText>
+            </w:r>
+            <w:r>
+              <w:rPr>
+                <w:noProof/>
+                <w:webHidden/>
+              </w:rPr>
+            </w:r>
+            <w:r>
+              <w:rPr>
+                <w:noProof/>
+                <w:webHidden/>
+              </w:rPr>
+              <w:fldChar w:fldCharType="separate"/>
+            </w:r>
+            <w:r>
+              <w:rPr>
+                <w:noProof/>
+                <w:webHidden/>
+              </w:rPr>
+              <w:t>17</w:t>
+            </w:r>
+            <w:r>
+              <w:rPr>
+                <w:noProof/>
+                <w:webHidden/>
+              </w:rPr>
+              <w:fldChar w:fldCharType="end"/>
+            </w:r>
+          </w:hyperlink>
+        </w:p>
+        <w:p>
+          <w:pPr>
             <w:pStyle w:val="TOC1"/>
             <w:tabs>
               <w:tab w:val="right" w:leader="dot" w:pos="9016"/>
@@ -1002,7 +1058,383 @@
               <w:lang w:eastAsia="en-IE"/>
             </w:rPr>
           </w:pPr>
-          <w:hyperlink w:anchor="_Toc148893589" w:history="1">
+          <w:hyperlink w:anchor="_Toc149297991" w:history="1">
+            <w:r>
+              <w:rPr>
+                <w:rStyle w:val="Hyperlink"/>
+                <w:noProof/>
+              </w:rPr>
+              <w:t>Machine Learning models to be analysed.</w:t>
+            </w:r>
+            <w:r>
+              <w:rPr>
+                <w:noProof/>
+                <w:webHidden/>
+              </w:rPr>
+              <w:tab/>
+            </w:r>
+            <w:r>
+              <w:rPr>
+                <w:noProof/>
+                <w:webHidden/>
+              </w:rPr>
+              <w:fldChar w:fldCharType="begin"/>
+            </w:r>
+            <w:r>
+              <w:rPr>
+                <w:noProof/>
+                <w:webHidden/>
+              </w:rPr>
+              <w:instrText xml:space="preserve"> PAGEREF _Toc149297991 \h </w:instrText>
+            </w:r>
+            <w:r>
+              <w:rPr>
+                <w:noProof/>
+                <w:webHidden/>
+              </w:rPr>
+            </w:r>
+            <w:r>
+              <w:rPr>
+                <w:noProof/>
+                <w:webHidden/>
+              </w:rPr>
+              <w:fldChar w:fldCharType="separate"/>
+            </w:r>
+            <w:r>
+              <w:rPr>
+                <w:noProof/>
+                <w:webHidden/>
+              </w:rPr>
+              <w:t>17</w:t>
+            </w:r>
+            <w:r>
+              <w:rPr>
+                <w:noProof/>
+                <w:webHidden/>
+              </w:rPr>
+              <w:fldChar w:fldCharType="end"/>
+            </w:r>
+          </w:hyperlink>
+        </w:p>
+        <w:p>
+          <w:pPr>
+            <w:pStyle w:val="TOC1"/>
+            <w:tabs>
+              <w:tab w:val="right" w:leader="dot" w:pos="9016"/>
+            </w:tabs>
+            <w:rPr>
+              <w:rFonts w:eastAsiaTheme="minorEastAsia"/>
+              <w:noProof/>
+              <w:lang w:eastAsia="en-IE"/>
+            </w:rPr>
+          </w:pPr>
+          <w:hyperlink w:anchor="_Toc149297992" w:history="1">
+            <w:r>
+              <w:rPr>
+                <w:rStyle w:val="Hyperlink"/>
+                <w:rFonts w:eastAsia="Times New Roman"/>
+                <w:noProof/>
+                <w:lang w:eastAsia="en-IE"/>
+              </w:rPr>
+              <w:t>Hyperparameters Results f</w:t>
+            </w:r>
+            <w:r>
+              <w:rPr>
+                <w:rStyle w:val="Hyperlink"/>
+                <w:rFonts w:eastAsia="Times New Roman"/>
+                <w:noProof/>
+                <w:lang w:eastAsia="en-IE"/>
+              </w:rPr>
+              <w:t>o</w:t>
+            </w:r>
+            <w:r>
+              <w:rPr>
+                <w:rStyle w:val="Hyperlink"/>
+                <w:rFonts w:eastAsia="Times New Roman"/>
+                <w:noProof/>
+                <w:lang w:eastAsia="en-IE"/>
+              </w:rPr>
+              <w:t>r SVM and Random Forest</w:t>
+            </w:r>
+            <w:r>
+              <w:rPr>
+                <w:noProof/>
+                <w:webHidden/>
+              </w:rPr>
+              <w:tab/>
+            </w:r>
+            <w:r>
+              <w:rPr>
+                <w:noProof/>
+                <w:webHidden/>
+              </w:rPr>
+              <w:fldChar w:fldCharType="begin"/>
+            </w:r>
+            <w:r>
+              <w:rPr>
+                <w:noProof/>
+                <w:webHidden/>
+              </w:rPr>
+              <w:instrText xml:space="preserve"> PAGEREF _Toc149297992 \h </w:instrText>
+            </w:r>
+            <w:r>
+              <w:rPr>
+                <w:noProof/>
+                <w:webHidden/>
+              </w:rPr>
+            </w:r>
+            <w:r>
+              <w:rPr>
+                <w:noProof/>
+                <w:webHidden/>
+              </w:rPr>
+              <w:fldChar w:fldCharType="separate"/>
+            </w:r>
+            <w:r>
+              <w:rPr>
+                <w:noProof/>
+                <w:webHidden/>
+              </w:rPr>
+              <w:t>18</w:t>
+            </w:r>
+            <w:r>
+              <w:rPr>
+                <w:noProof/>
+                <w:webHidden/>
+              </w:rPr>
+              <w:fldChar w:fldCharType="end"/>
+            </w:r>
+          </w:hyperlink>
+        </w:p>
+        <w:p>
+          <w:pPr>
+            <w:pStyle w:val="TOC2"/>
+            <w:tabs>
+              <w:tab w:val="right" w:leader="dot" w:pos="9016"/>
+            </w:tabs>
+            <w:rPr>
+              <w:rFonts w:eastAsiaTheme="minorEastAsia"/>
+              <w:noProof/>
+              <w:lang w:eastAsia="en-IE"/>
+            </w:rPr>
+          </w:pPr>
+          <w:hyperlink w:anchor="_Toc149297993" w:history="1">
+            <w:r>
+              <w:rPr>
+                <w:rStyle w:val="Hyperlink"/>
+                <w:rFonts w:eastAsia="Times New Roman"/>
+                <w:noProof/>
+                <w:lang w:eastAsia="en-IE"/>
+              </w:rPr>
+              <w:t>Grid Search to Find Optimal Hyperparameters (KERNEL='RBF')</w:t>
+            </w:r>
+            <w:r>
+              <w:rPr>
+                <w:noProof/>
+                <w:webHidden/>
+              </w:rPr>
+              <w:tab/>
+            </w:r>
+            <w:r>
+              <w:rPr>
+                <w:noProof/>
+                <w:webHidden/>
+              </w:rPr>
+              <w:fldChar w:fldCharType="begin"/>
+            </w:r>
+            <w:r>
+              <w:rPr>
+                <w:noProof/>
+                <w:webHidden/>
+              </w:rPr>
+              <w:instrText xml:space="preserve"> PAGEREF _Toc149297993 \h </w:instrText>
+            </w:r>
+            <w:r>
+              <w:rPr>
+                <w:noProof/>
+                <w:webHidden/>
+              </w:rPr>
+            </w:r>
+            <w:r>
+              <w:rPr>
+                <w:noProof/>
+                <w:webHidden/>
+              </w:rPr>
+              <w:fldChar w:fldCharType="separate"/>
+            </w:r>
+            <w:r>
+              <w:rPr>
+                <w:noProof/>
+                <w:webHidden/>
+              </w:rPr>
+              <w:t>18</w:t>
+            </w:r>
+            <w:r>
+              <w:rPr>
+                <w:noProof/>
+                <w:webHidden/>
+              </w:rPr>
+              <w:fldChar w:fldCharType="end"/>
+            </w:r>
+          </w:hyperlink>
+        </w:p>
+        <w:p>
+          <w:pPr>
+            <w:pStyle w:val="TOC2"/>
+            <w:tabs>
+              <w:tab w:val="right" w:leader="dot" w:pos="9016"/>
+            </w:tabs>
+            <w:rPr>
+              <w:rFonts w:eastAsiaTheme="minorEastAsia"/>
+              <w:noProof/>
+              <w:lang w:eastAsia="en-IE"/>
+            </w:rPr>
+          </w:pPr>
+          <w:hyperlink w:anchor="_Toc149297994" w:history="1">
+            <w:r>
+              <w:rPr>
+                <w:rStyle w:val="Hyperlink"/>
+                <w:rFonts w:eastAsia="Times New Roman"/>
+                <w:noProof/>
+                <w:lang w:eastAsia="en-IE"/>
+              </w:rPr>
+              <w:t>Grid Search to Find Optimal Hyperparameters (KERNEL='Linear')</w:t>
+            </w:r>
+            <w:r>
+              <w:rPr>
+                <w:noProof/>
+                <w:webHidden/>
+              </w:rPr>
+              <w:tab/>
+            </w:r>
+            <w:r>
+              <w:rPr>
+                <w:noProof/>
+                <w:webHidden/>
+              </w:rPr>
+              <w:fldChar w:fldCharType="begin"/>
+            </w:r>
+            <w:r>
+              <w:rPr>
+                <w:noProof/>
+                <w:webHidden/>
+              </w:rPr>
+              <w:instrText xml:space="preserve"> PAGEREF _Toc149297994 \h </w:instrText>
+            </w:r>
+            <w:r>
+              <w:rPr>
+                <w:noProof/>
+                <w:webHidden/>
+              </w:rPr>
+            </w:r>
+            <w:r>
+              <w:rPr>
+                <w:noProof/>
+                <w:webHidden/>
+              </w:rPr>
+              <w:fldChar w:fldCharType="separate"/>
+            </w:r>
+            <w:r>
+              <w:rPr>
+                <w:noProof/>
+                <w:webHidden/>
+              </w:rPr>
+              <w:t>20</w:t>
+            </w:r>
+            <w:r>
+              <w:rPr>
+                <w:noProof/>
+                <w:webHidden/>
+              </w:rPr>
+              <w:fldChar w:fldCharType="end"/>
+            </w:r>
+          </w:hyperlink>
+        </w:p>
+        <w:p>
+          <w:pPr>
+            <w:pStyle w:val="TOC2"/>
+            <w:tabs>
+              <w:tab w:val="right" w:leader="dot" w:pos="9016"/>
+            </w:tabs>
+            <w:rPr>
+              <w:rFonts w:eastAsiaTheme="minorEastAsia"/>
+              <w:noProof/>
+              <w:lang w:eastAsia="en-IE"/>
+            </w:rPr>
+          </w:pPr>
+          <w:hyperlink w:anchor="_Toc149297995" w:history="1">
+            <w:r>
+              <w:rPr>
+                <w:rStyle w:val="Hyperlink"/>
+                <w:rFonts w:eastAsia="Times New Roman"/>
+                <w:noProof/>
+                <w:lang w:eastAsia="en-IE"/>
+              </w:rPr>
+              <w:t>Performance Grid Search using  RBF Kernel Vs Linear Kernel.</w:t>
+            </w:r>
+            <w:r>
+              <w:rPr>
+                <w:noProof/>
+                <w:webHidden/>
+              </w:rPr>
+              <w:tab/>
+            </w:r>
+            <w:r>
+              <w:rPr>
+                <w:noProof/>
+                <w:webHidden/>
+              </w:rPr>
+              <w:fldChar w:fldCharType="begin"/>
+            </w:r>
+            <w:r>
+              <w:rPr>
+                <w:noProof/>
+                <w:webHidden/>
+              </w:rPr>
+              <w:instrText xml:space="preserve"> PAGEREF _Toc149297995 \h </w:instrText>
+            </w:r>
+            <w:r>
+              <w:rPr>
+                <w:noProof/>
+                <w:webHidden/>
+              </w:rPr>
+            </w:r>
+            <w:r>
+              <w:rPr>
+                <w:noProof/>
+                <w:webHidden/>
+              </w:rPr>
+              <w:fldChar w:fldCharType="separate"/>
+            </w:r>
+            <w:r>
+              <w:rPr>
+                <w:noProof/>
+                <w:webHidden/>
+              </w:rPr>
+              <w:t>21</w:t>
+            </w:r>
+            <w:r>
+              <w:rPr>
+                <w:noProof/>
+                <w:webHidden/>
+              </w:rPr>
+              <w:fldChar w:fldCharType="end"/>
+            </w:r>
+          </w:hyperlink>
+        </w:p>
+        <w:p>
+          <w:pPr>
+            <w:pStyle w:val="TOC1"/>
+            <w:tabs>
+              <w:tab w:val="right" w:leader="dot" w:pos="9016"/>
+            </w:tabs>
+            <w:rPr>
+              <w:rFonts w:eastAsiaTheme="minorEastAsia"/>
+              <w:noProof/>
+              <w:lang w:eastAsia="en-IE"/>
+            </w:rPr>
+          </w:pPr>
+          <w:hyperlink w:anchor="_Toc149297996" w:history="1">
             <w:r>
               <w:rPr>
                 <w:rStyle w:val="Hyperlink"/>
@@ -1029,7 +1461,7 @@
                 <w:noProof/>
                 <w:webHidden/>
               </w:rPr>
-              <w:instrText xml:space="preserve"> PAGEREF _Toc148893589 \h </w:instrText>
+              <w:instrText xml:space="preserve"> PAGEREF _Toc149297996 \h </w:instrText>
             </w:r>
             <w:r>
               <w:rPr>
@@ -1049,7 +1481,7 @@
                 <w:noProof/>
                 <w:webHidden/>
               </w:rPr>
-              <w:t>19</w:t>
+              <w:t>22</w:t>
             </w:r>
             <w:r>
               <w:rPr>
@@ -1107,7 +1539,7 @@
       <w:pPr>
         <w:pStyle w:val="Heading1"/>
       </w:pPr>
-      <w:bookmarkStart w:id="3" w:name="_Toc148893576"/>
+      <w:bookmarkStart w:id="3" w:name="_Toc149297977"/>
       <w:r>
         <w:lastRenderedPageBreak/>
         <w:t>Introduction</w:t>
@@ -1612,7 +2044,7 @@
         </w:rPr>
       </w:pPr>
       <w:bookmarkStart w:id="5" w:name="_Toc133863986"/>
-      <w:bookmarkStart w:id="6" w:name="_Toc148893577"/>
+      <w:bookmarkStart w:id="6" w:name="_Toc149297978"/>
       <w:r>
         <w:t>Dataset summary</w:t>
       </w:r>
@@ -2002,7 +2434,7 @@
         <w:pStyle w:val="Heading1"/>
       </w:pPr>
       <w:bookmarkStart w:id="7" w:name="_Toc133863987"/>
-      <w:bookmarkStart w:id="8" w:name="_Toc148893578"/>
+      <w:bookmarkStart w:id="8" w:name="_Toc149297979"/>
       <w:r>
         <w:lastRenderedPageBreak/>
         <w:t>Business Description</w:t>
@@ -2053,7 +2485,7 @@
         </w:rPr>
       </w:pPr>
       <w:bookmarkStart w:id="9" w:name="_Toc133863988"/>
-      <w:bookmarkStart w:id="10" w:name="_Toc148893579"/>
+      <w:bookmarkStart w:id="10" w:name="_Toc149297980"/>
       <w:r>
         <w:rPr>
           <w:sz w:val="28"/>
@@ -2107,7 +2539,7 @@
         </w:rPr>
       </w:pPr>
       <w:bookmarkStart w:id="11" w:name="_Toc133863989"/>
-      <w:bookmarkStart w:id="12" w:name="_Toc148893580"/>
+      <w:bookmarkStart w:id="12" w:name="_Toc149297981"/>
       <w:r>
         <w:rPr>
           <w:sz w:val="28"/>
@@ -2161,7 +2593,7 @@
         </w:rPr>
       </w:pPr>
       <w:bookmarkStart w:id="13" w:name="_Toc133863990"/>
-      <w:bookmarkStart w:id="14" w:name="_Toc148893581"/>
+      <w:bookmarkStart w:id="14" w:name="_Toc149297982"/>
       <w:r>
         <w:rPr>
           <w:sz w:val="28"/>
@@ -2611,7 +3043,7 @@
       <w:bookmarkStart w:id="15" w:name="_Toc133863991"/>
       <w:bookmarkStart w:id="16" w:name="_Toc134036196"/>
       <w:bookmarkStart w:id="17" w:name="_Toc141611605"/>
-      <w:bookmarkStart w:id="18" w:name="_Toc148893582"/>
+      <w:bookmarkStart w:id="18" w:name="_Toc149297983"/>
       <w:r>
         <w:lastRenderedPageBreak/>
         <w:t>Technology Used</w:t>
@@ -2632,7 +3064,7 @@
           <w:szCs w:val="28"/>
         </w:rPr>
       </w:pPr>
-      <w:bookmarkStart w:id="19" w:name="_Toc148893583"/>
+      <w:bookmarkStart w:id="19" w:name="_Toc149297984"/>
       <w:r>
         <w:rPr>
           <w:sz w:val="28"/>
@@ -3114,7 +3546,7 @@
       </w:pPr>
       <w:bookmarkStart w:id="20" w:name="_Toc133863993"/>
       <w:bookmarkStart w:id="21" w:name="_Toc134036198"/>
-      <w:bookmarkStart w:id="22" w:name="_Toc148893584"/>
+      <w:bookmarkStart w:id="22" w:name="_Toc149297985"/>
       <w:r>
         <w:rPr>
           <w:sz w:val="28"/>
@@ -3559,7 +3991,7 @@
       </w:pPr>
       <w:bookmarkStart w:id="23" w:name="_Toc133863996"/>
       <w:bookmarkStart w:id="24" w:name="_Toc134036200"/>
-      <w:bookmarkStart w:id="25" w:name="_Toc148893585"/>
+      <w:bookmarkStart w:id="25" w:name="_Toc149297986"/>
       <w:r>
         <w:lastRenderedPageBreak/>
         <w:t>Business Understanding</w:t>
@@ -3703,7 +4135,7 @@
       </w:pPr>
       <w:bookmarkStart w:id="26" w:name="_Toc133863997"/>
       <w:bookmarkStart w:id="27" w:name="_Toc134036201"/>
-      <w:bookmarkStart w:id="28" w:name="_Toc148893586"/>
+      <w:bookmarkStart w:id="28" w:name="_Toc149297987"/>
       <w:r>
         <w:t>Data understanding</w:t>
       </w:r>
@@ -4171,7 +4603,7 @@
       </w:pPr>
       <w:bookmarkStart w:id="29" w:name="_Toc133863998"/>
       <w:bookmarkStart w:id="30" w:name="_Toc134036202"/>
-      <w:bookmarkStart w:id="31" w:name="_Toc148893587"/>
+      <w:bookmarkStart w:id="31" w:name="_Toc149297988"/>
       <w:r>
         <w:lastRenderedPageBreak/>
         <w:t>Data Preparation</w:t>
@@ -6747,7 +7179,33 @@
           <w:lang w:eastAsia="en-IE"/>
           <w14:ligatures w14:val="none"/>
         </w:rPr>
-        <w:t xml:space="preserve"> who are using their credit limit raging from 0% to 5%, it suggests that</w:t>
+        <w:t xml:space="preserve"> who are using their credit limit </w:t>
+      </w:r>
+      <w:proofErr w:type="spellStart"/>
+      <w:r>
+        <w:rPr>
+          <w:rFonts w:ascii="Helvetica" w:eastAsia="Times New Roman" w:hAnsi="Helvetica" w:cs="Helvetica"/>
+          <w:color w:val="000000"/>
+          <w:kern w:val="0"/>
+          <w:sz w:val="21"/>
+          <w:szCs w:val="21"/>
+          <w:lang w:eastAsia="en-IE"/>
+          <w14:ligatures w14:val="none"/>
+        </w:rPr>
+        <w:t>raging</w:t>
+      </w:r>
+      <w:proofErr w:type="spellEnd"/>
+      <w:r>
+        <w:rPr>
+          <w:rFonts w:ascii="Helvetica" w:eastAsia="Times New Roman" w:hAnsi="Helvetica" w:cs="Helvetica"/>
+          <w:color w:val="000000"/>
+          <w:kern w:val="0"/>
+          <w:sz w:val="21"/>
+          <w:szCs w:val="21"/>
+          <w:lang w:eastAsia="en-IE"/>
+          <w14:ligatures w14:val="none"/>
+        </w:rPr>
+        <w:t xml:space="preserve"> from 0% to 5%, it suggests that</w:t>
       </w:r>
       <w:r>
         <w:rPr>
@@ -7500,7 +7958,7 @@
       </w:pPr>
       <w:bookmarkStart w:id="33" w:name="_Toc133864002"/>
       <w:bookmarkStart w:id="34" w:name="_Toc134036203"/>
-      <w:bookmarkStart w:id="35" w:name="_Toc148893588"/>
+      <w:bookmarkStart w:id="35" w:name="_Toc149297989"/>
       <w:r>
         <w:lastRenderedPageBreak/>
         <w:t>Introduction to Machine Learning Models</w:t>
@@ -7758,43 +8216,7 @@
           <w:lang w:eastAsia="en-IE"/>
           <w14:ligatures w14:val="none"/>
         </w:rPr>
-        <w:t xml:space="preserve">We have selected the categorical features to transform them into numerical variables using the </w:t>
-      </w:r>
-      <w:r>
-        <w:rPr>
-          <w:rFonts w:ascii="Helvetica" w:eastAsia="Times New Roman" w:hAnsi="Helvetica" w:cs="Helvetica"/>
-          <w:color w:val="000000"/>
-          <w:kern w:val="0"/>
-          <w:sz w:val="21"/>
-          <w:szCs w:val="21"/>
-          <w:lang w:eastAsia="en-IE"/>
-          <w14:ligatures w14:val="none"/>
-        </w:rPr>
-        <w:t>Label Encoder</w:t>
-      </w:r>
-      <w:r>
-        <w:rPr>
-          <w:rFonts w:ascii="Helvetica" w:eastAsia="Times New Roman" w:hAnsi="Helvetica" w:cs="Helvetica"/>
-          <w:color w:val="000000"/>
-          <w:kern w:val="0"/>
-          <w:sz w:val="21"/>
-          <w:szCs w:val="21"/>
-          <w:lang w:eastAsia="en-IE"/>
-          <w14:ligatures w14:val="none"/>
-        </w:rPr>
-        <w:t>.</w:t>
-      </w:r>
-      <w:r>
-        <w:rPr>
-          <w:rFonts w:ascii="Helvetica" w:eastAsia="Times New Roman" w:hAnsi="Helvetica" w:cs="Helvetica"/>
-          <w:color w:val="000000"/>
-          <w:kern w:val="0"/>
-          <w:sz w:val="21"/>
-          <w:szCs w:val="21"/>
-          <w:lang w:eastAsia="en-IE"/>
-          <w14:ligatures w14:val="none"/>
-        </w:rPr>
-        <w:t xml:space="preserve"> Specifically, we have inverted the Labels for the ‘Attrition Flag’ </w:t>
+        <w:t xml:space="preserve">We have selected the categorical features to transform them into numerical variables using the Label Encoder. Specifically, we have inverted the Labels for the ‘Attrition Flag’ </w:t>
       </w:r>
       <w:r>
         <w:rPr>
@@ -8040,39 +8462,1146 @@
     </w:p>
     <w:p>
       <w:pPr>
+        <w:pStyle w:val="Heading2"/>
+      </w:pPr>
+      <w:bookmarkStart w:id="36" w:name="_Toc149297990"/>
+      <w:r>
+        <w:lastRenderedPageBreak/>
+        <w:t>Modelling</w:t>
+      </w:r>
+      <w:bookmarkEnd w:id="36"/>
+    </w:p>
+    <w:p>
+      <w:pPr>
+        <w:rPr>
+          <w:rFonts w:ascii="Helvetica" w:eastAsia="Times New Roman" w:hAnsi="Helvetica" w:cs="Helvetica"/>
+          <w:color w:val="000000"/>
+          <w:kern w:val="0"/>
+          <w:sz w:val="21"/>
+          <w:szCs w:val="21"/>
+          <w:lang w:eastAsia="en-IE"/>
+          <w14:ligatures w14:val="none"/>
+        </w:rPr>
+      </w:pPr>
+    </w:p>
+    <w:p>
+      <w:pPr>
+        <w:rPr>
+          <w:rFonts w:ascii="Helvetica" w:hAnsi="Helvetica" w:cs="Helvetica"/>
+          <w:color w:val="000000"/>
+          <w:sz w:val="21"/>
+          <w:szCs w:val="21"/>
+          <w:shd w:val="clear" w:color="auto" w:fill="FFFFFF"/>
+        </w:rPr>
+      </w:pPr>
+      <w:r>
+        <w:rPr>
+          <w:rFonts w:ascii="Helvetica" w:eastAsia="Times New Roman" w:hAnsi="Helvetica" w:cs="Helvetica"/>
+          <w:color w:val="000000"/>
+          <w:kern w:val="0"/>
+          <w:sz w:val="21"/>
+          <w:szCs w:val="21"/>
+          <w:lang w:eastAsia="en-IE"/>
+          <w14:ligatures w14:val="none"/>
+        </w:rPr>
+        <w:t>In this phase</w:t>
+      </w:r>
+      <w:r>
+        <w:rPr>
+          <w:rFonts w:ascii="Helvetica" w:eastAsia="Times New Roman" w:hAnsi="Helvetica" w:cs="Helvetica"/>
+          <w:color w:val="000000"/>
+          <w:kern w:val="0"/>
+          <w:sz w:val="21"/>
+          <w:szCs w:val="21"/>
+          <w:lang w:eastAsia="en-IE"/>
+          <w14:ligatures w14:val="none"/>
+        </w:rPr>
+        <w:t>,</w:t>
+      </w:r>
+      <w:r>
+        <w:rPr>
+          <w:rFonts w:ascii="Helvetica" w:eastAsia="Times New Roman" w:hAnsi="Helvetica" w:cs="Helvetica"/>
+          <w:color w:val="000000"/>
+          <w:kern w:val="0"/>
+          <w:sz w:val="21"/>
+          <w:szCs w:val="21"/>
+          <w:lang w:eastAsia="en-IE"/>
+          <w14:ligatures w14:val="none"/>
+        </w:rPr>
+        <w:t xml:space="preserve"> we have built and train</w:t>
+      </w:r>
+      <w:r>
+        <w:rPr>
+          <w:rFonts w:ascii="Helvetica" w:eastAsia="Times New Roman" w:hAnsi="Helvetica" w:cs="Helvetica"/>
+          <w:color w:val="000000"/>
+          <w:kern w:val="0"/>
+          <w:sz w:val="21"/>
+          <w:szCs w:val="21"/>
+          <w:lang w:eastAsia="en-IE"/>
+          <w14:ligatures w14:val="none"/>
+        </w:rPr>
+        <w:t>ed</w:t>
+      </w:r>
+      <w:r>
+        <w:rPr>
+          <w:rFonts w:ascii="Helvetica" w:eastAsia="Times New Roman" w:hAnsi="Helvetica" w:cs="Helvetica"/>
+          <w:color w:val="000000"/>
+          <w:kern w:val="0"/>
+          <w:sz w:val="21"/>
+          <w:szCs w:val="21"/>
+          <w:lang w:eastAsia="en-IE"/>
+          <w14:ligatures w14:val="none"/>
+        </w:rPr>
+        <w:t xml:space="preserve"> seven different</w:t>
+      </w:r>
+      <w:r>
+        <w:rPr>
+          <w:rFonts w:ascii="Helvetica" w:eastAsia="Times New Roman" w:hAnsi="Helvetica" w:cs="Helvetica"/>
+          <w:color w:val="000000"/>
+          <w:kern w:val="0"/>
+          <w:sz w:val="21"/>
+          <w:szCs w:val="21"/>
+          <w:lang w:eastAsia="en-IE"/>
+          <w14:ligatures w14:val="none"/>
+        </w:rPr>
+        <w:t xml:space="preserve"> Machine Learning models</w:t>
+      </w:r>
+      <w:r>
+        <w:rPr>
+          <w:rFonts w:ascii="Helvetica" w:eastAsia="Times New Roman" w:hAnsi="Helvetica" w:cs="Helvetica"/>
+          <w:color w:val="000000"/>
+          <w:kern w:val="0"/>
+          <w:sz w:val="21"/>
+          <w:szCs w:val="21"/>
+          <w:lang w:eastAsia="en-IE"/>
+          <w14:ligatures w14:val="none"/>
+        </w:rPr>
+        <w:t xml:space="preserve"> </w:t>
+      </w:r>
+      <w:r>
+        <w:rPr>
+          <w:rFonts w:ascii="Helvetica" w:hAnsi="Helvetica" w:cs="Helvetica"/>
+          <w:color w:val="000000"/>
+          <w:sz w:val="21"/>
+          <w:szCs w:val="21"/>
+          <w:shd w:val="clear" w:color="auto" w:fill="FFFFFF"/>
+        </w:rPr>
+        <w:t>splitting the data into the training set (70%) and the testing set (30%).</w:t>
+      </w:r>
+    </w:p>
+    <w:p>
+      <w:pPr>
+        <w:rPr>
+          <w:rFonts w:ascii="Helvetica" w:hAnsi="Helvetica" w:cs="Helvetica"/>
+          <w:color w:val="000000"/>
+          <w:sz w:val="21"/>
+          <w:szCs w:val="21"/>
+          <w:shd w:val="clear" w:color="auto" w:fill="FFFFFF"/>
+        </w:rPr>
+      </w:pPr>
+    </w:p>
+    <w:p>
+      <w:r>
+        <w:rPr>
+          <w:rFonts w:ascii="Helvetica" w:eastAsia="Times New Roman" w:hAnsi="Helvetica" w:cs="Helvetica"/>
+          <w:color w:val="000000"/>
+          <w:kern w:val="0"/>
+          <w:sz w:val="21"/>
+          <w:szCs w:val="21"/>
+          <w:lang w:eastAsia="en-IE"/>
+          <w14:ligatures w14:val="none"/>
+        </w:rPr>
+        <w:t xml:space="preserve"> In other words, </w:t>
+      </w:r>
+      <w:r>
+        <w:rPr>
+          <w:rFonts w:ascii="Helvetica" w:hAnsi="Helvetica" w:cs="Helvetica"/>
+          <w:color w:val="000000"/>
+          <w:sz w:val="21"/>
+          <w:szCs w:val="21"/>
+          <w:shd w:val="clear" w:color="auto" w:fill="FFFFFF"/>
+        </w:rPr>
+        <w:t>we have ensured that we scaled the data after splitting. Therefore, we could scale the train and test set separately to prevent data leakage (Jason Brownlee, 20</w:t>
+      </w:r>
+      <w:r>
+        <w:rPr>
+          <w:rFonts w:ascii="Helvetica" w:hAnsi="Helvetica" w:cs="Helvetica"/>
+          <w:color w:val="000000"/>
+          <w:sz w:val="21"/>
+          <w:szCs w:val="21"/>
+          <w:shd w:val="clear" w:color="auto" w:fill="FFFFFF"/>
+        </w:rPr>
+        <w:t>20</w:t>
+      </w:r>
+      <w:r>
+        <w:rPr>
+          <w:rFonts w:ascii="Helvetica" w:hAnsi="Helvetica" w:cs="Helvetica"/>
+          <w:color w:val="000000"/>
+          <w:sz w:val="21"/>
+          <w:szCs w:val="21"/>
+          <w:shd w:val="clear" w:color="auto" w:fill="FFFFFF"/>
+        </w:rPr>
+        <w:t>)</w:t>
+      </w:r>
+    </w:p>
+    <w:p>
+      <w:pPr>
         <w:rPr>
           <w:rFonts w:ascii="Arial" w:hAnsi="Arial" w:cs="Arial"/>
           <w:sz w:val="24"/>
           <w:szCs w:val="24"/>
         </w:rPr>
       </w:pPr>
-      <w:r>
+    </w:p>
+    <w:p>
+      <w:pPr>
+        <w:pStyle w:val="Heading1"/>
+        <w:shd w:val="clear" w:color="auto" w:fill="FFFFFF"/>
+        <w:spacing w:before="129"/>
+      </w:pPr>
+      <w:bookmarkStart w:id="37" w:name="_Toc133074654"/>
+      <w:bookmarkStart w:id="38" w:name="_Toc133864003"/>
+      <w:bookmarkStart w:id="39" w:name="_Toc134036205"/>
+      <w:bookmarkStart w:id="40" w:name="_Toc149297991"/>
+      <w:r>
+        <w:t>Machine Learning models to be analysed.</w:t>
+      </w:r>
+      <w:bookmarkEnd w:id="37"/>
+      <w:bookmarkEnd w:id="38"/>
+      <w:bookmarkEnd w:id="39"/>
+      <w:bookmarkEnd w:id="40"/>
+      <w:r>
+        <w:t xml:space="preserve"> </w:t>
+      </w:r>
+    </w:p>
+    <w:p/>
+    <w:p>
+      <w:pPr>
+        <w:rPr>
+          <w:rFonts w:ascii="Helvetica" w:eastAsia="Times New Roman" w:hAnsi="Helvetica" w:cs="Helvetica"/>
+          <w:color w:val="000000"/>
+          <w:kern w:val="0"/>
+          <w:sz w:val="21"/>
+          <w:szCs w:val="21"/>
+          <w:lang w:eastAsia="en-IE"/>
+          <w14:ligatures w14:val="none"/>
+        </w:rPr>
+      </w:pPr>
+      <w:r>
+        <w:rPr>
+          <w:rFonts w:ascii="Helvetica" w:eastAsia="Times New Roman" w:hAnsi="Helvetica" w:cs="Helvetica"/>
+          <w:color w:val="000000"/>
+          <w:kern w:val="0"/>
+          <w:sz w:val="21"/>
+          <w:szCs w:val="21"/>
+          <w:lang w:eastAsia="en-IE"/>
+          <w14:ligatures w14:val="none"/>
+        </w:rPr>
+        <w:t>We have chosen</w:t>
+      </w:r>
+      <w:r>
+        <w:rPr>
+          <w:rFonts w:ascii="Helvetica" w:eastAsia="Times New Roman" w:hAnsi="Helvetica" w:cs="Helvetica"/>
+          <w:color w:val="000000"/>
+          <w:kern w:val="0"/>
+          <w:sz w:val="21"/>
+          <w:szCs w:val="21"/>
+          <w:lang w:eastAsia="en-IE"/>
+          <w14:ligatures w14:val="none"/>
+        </w:rPr>
+        <w:t xml:space="preserve"> seven</w:t>
+      </w:r>
+      <w:r>
+        <w:rPr>
+          <w:rFonts w:ascii="Helvetica" w:eastAsia="Times New Roman" w:hAnsi="Helvetica" w:cs="Helvetica"/>
+          <w:color w:val="000000"/>
+          <w:kern w:val="0"/>
+          <w:sz w:val="21"/>
+          <w:szCs w:val="21"/>
+          <w:lang w:eastAsia="en-IE"/>
+          <w14:ligatures w14:val="none"/>
+        </w:rPr>
+        <w:t xml:space="preserve"> Machine Learning </w:t>
+      </w:r>
+      <w:r>
+        <w:rPr>
+          <w:rFonts w:ascii="Helvetica" w:eastAsia="Times New Roman" w:hAnsi="Helvetica" w:cs="Helvetica"/>
+          <w:color w:val="000000"/>
+          <w:kern w:val="0"/>
+          <w:sz w:val="21"/>
+          <w:szCs w:val="21"/>
+          <w:lang w:eastAsia="en-IE"/>
+          <w14:ligatures w14:val="none"/>
+        </w:rPr>
+        <w:t xml:space="preserve">models to analyse: </w:t>
+      </w:r>
+    </w:p>
+    <w:p>
+      <w:pPr>
+        <w:pStyle w:val="ListParagraph"/>
+        <w:numPr>
+          <w:ilvl w:val="0"/>
+          <w:numId w:val="15"/>
+        </w:numPr>
+        <w:rPr>
+          <w:rFonts w:ascii="Helvetica" w:eastAsia="Times New Roman" w:hAnsi="Helvetica" w:cs="Helvetica"/>
+          <w:color w:val="000000"/>
+          <w:kern w:val="0"/>
+          <w:sz w:val="21"/>
+          <w:szCs w:val="21"/>
+          <w:lang w:eastAsia="en-IE"/>
+          <w14:ligatures w14:val="none"/>
+        </w:rPr>
+      </w:pPr>
+      <w:r>
+        <w:rPr>
+          <w:rFonts w:ascii="Helvetica" w:eastAsia="Times New Roman" w:hAnsi="Helvetica" w:cs="Helvetica"/>
+          <w:color w:val="000000"/>
+          <w:kern w:val="0"/>
+          <w:sz w:val="21"/>
+          <w:szCs w:val="21"/>
+          <w:lang w:eastAsia="en-IE"/>
+          <w14:ligatures w14:val="none"/>
+        </w:rPr>
+        <w:t>Decision Tree</w:t>
+      </w:r>
+    </w:p>
+    <w:p>
+      <w:pPr>
+        <w:pStyle w:val="ListParagraph"/>
+        <w:numPr>
+          <w:ilvl w:val="0"/>
+          <w:numId w:val="15"/>
+        </w:numPr>
+        <w:rPr>
+          <w:rFonts w:ascii="Helvetica" w:eastAsia="Times New Roman" w:hAnsi="Helvetica" w:cs="Helvetica"/>
+          <w:color w:val="000000"/>
+          <w:kern w:val="0"/>
+          <w:sz w:val="21"/>
+          <w:szCs w:val="21"/>
+          <w:lang w:eastAsia="en-IE"/>
+          <w14:ligatures w14:val="none"/>
+        </w:rPr>
+      </w:pPr>
+      <w:r>
+        <w:rPr>
+          <w:rFonts w:ascii="Helvetica" w:eastAsia="Times New Roman" w:hAnsi="Helvetica" w:cs="Helvetica"/>
+          <w:color w:val="000000"/>
+          <w:kern w:val="0"/>
+          <w:sz w:val="21"/>
+          <w:szCs w:val="21"/>
+          <w:lang w:eastAsia="en-IE"/>
+          <w14:ligatures w14:val="none"/>
+        </w:rPr>
+        <w:t>Support Vector Machine</w:t>
+      </w:r>
+    </w:p>
+    <w:p>
+      <w:pPr>
+        <w:pStyle w:val="ListParagraph"/>
+        <w:numPr>
+          <w:ilvl w:val="0"/>
+          <w:numId w:val="15"/>
+        </w:numPr>
+        <w:rPr>
+          <w:rFonts w:ascii="Helvetica" w:eastAsia="Times New Roman" w:hAnsi="Helvetica" w:cs="Helvetica"/>
+          <w:color w:val="000000"/>
+          <w:kern w:val="0"/>
+          <w:sz w:val="21"/>
+          <w:szCs w:val="21"/>
+          <w:lang w:eastAsia="en-IE"/>
+          <w14:ligatures w14:val="none"/>
+        </w:rPr>
+      </w:pPr>
+      <w:r>
+        <w:rPr>
+          <w:rFonts w:ascii="Helvetica" w:eastAsia="Times New Roman" w:hAnsi="Helvetica" w:cs="Helvetica"/>
+          <w:color w:val="000000"/>
+          <w:kern w:val="0"/>
+          <w:sz w:val="21"/>
+          <w:szCs w:val="21"/>
+          <w:lang w:eastAsia="en-IE"/>
+          <w14:ligatures w14:val="none"/>
+        </w:rPr>
+        <w:t>Logistic Regression</w:t>
+      </w:r>
+    </w:p>
+    <w:p>
+      <w:pPr>
+        <w:pStyle w:val="ListParagraph"/>
+        <w:numPr>
+          <w:ilvl w:val="0"/>
+          <w:numId w:val="15"/>
+        </w:numPr>
+        <w:rPr>
+          <w:rFonts w:ascii="Helvetica" w:eastAsia="Times New Roman" w:hAnsi="Helvetica" w:cs="Helvetica"/>
+          <w:color w:val="000000"/>
+          <w:kern w:val="0"/>
+          <w:sz w:val="21"/>
+          <w:szCs w:val="21"/>
+          <w:lang w:eastAsia="en-IE"/>
+          <w14:ligatures w14:val="none"/>
+        </w:rPr>
+      </w:pPr>
+      <w:r>
+        <w:rPr>
+          <w:rFonts w:ascii="Helvetica" w:eastAsia="Times New Roman" w:hAnsi="Helvetica" w:cs="Helvetica"/>
+          <w:color w:val="000000"/>
+          <w:kern w:val="0"/>
+          <w:sz w:val="21"/>
+          <w:szCs w:val="21"/>
+          <w:lang w:eastAsia="en-IE"/>
+          <w14:ligatures w14:val="none"/>
+        </w:rPr>
+        <w:t>AdaBoost</w:t>
+      </w:r>
+    </w:p>
+    <w:p>
+      <w:pPr>
+        <w:pStyle w:val="ListParagraph"/>
+        <w:numPr>
+          <w:ilvl w:val="0"/>
+          <w:numId w:val="15"/>
+        </w:numPr>
+        <w:rPr>
+          <w:rFonts w:ascii="Helvetica" w:eastAsia="Times New Roman" w:hAnsi="Helvetica" w:cs="Helvetica"/>
+          <w:color w:val="000000"/>
+          <w:kern w:val="0"/>
+          <w:sz w:val="21"/>
+          <w:szCs w:val="21"/>
+          <w:lang w:eastAsia="en-IE"/>
+          <w14:ligatures w14:val="none"/>
+        </w:rPr>
+      </w:pPr>
+      <w:r>
+        <w:rPr>
+          <w:rFonts w:ascii="Helvetica" w:eastAsia="Times New Roman" w:hAnsi="Helvetica" w:cs="Helvetica"/>
+          <w:color w:val="000000"/>
+          <w:kern w:val="0"/>
+          <w:sz w:val="21"/>
+          <w:szCs w:val="21"/>
+          <w:lang w:eastAsia="en-IE"/>
+          <w14:ligatures w14:val="none"/>
+        </w:rPr>
+        <w:t>Random Forest</w:t>
+      </w:r>
+    </w:p>
+    <w:p>
+      <w:pPr>
+        <w:pStyle w:val="ListParagraph"/>
+        <w:numPr>
+          <w:ilvl w:val="0"/>
+          <w:numId w:val="15"/>
+        </w:numPr>
+        <w:rPr>
+          <w:rFonts w:ascii="Helvetica" w:eastAsia="Times New Roman" w:hAnsi="Helvetica" w:cs="Helvetica"/>
+          <w:color w:val="000000"/>
+          <w:kern w:val="0"/>
+          <w:sz w:val="21"/>
+          <w:szCs w:val="21"/>
+          <w:lang w:eastAsia="en-IE"/>
+          <w14:ligatures w14:val="none"/>
+        </w:rPr>
+      </w:pPr>
+      <w:r>
+        <w:rPr>
+          <w:rFonts w:ascii="Helvetica" w:eastAsia="Times New Roman" w:hAnsi="Helvetica" w:cs="Helvetica"/>
+          <w:color w:val="000000"/>
+          <w:kern w:val="0"/>
+          <w:sz w:val="21"/>
+          <w:szCs w:val="21"/>
+          <w:lang w:eastAsia="en-IE"/>
+          <w14:ligatures w14:val="none"/>
+        </w:rPr>
+        <w:t>Gaussian Naïve Bayes</w:t>
+      </w:r>
+    </w:p>
+    <w:p>
+      <w:pPr>
+        <w:pStyle w:val="ListParagraph"/>
+        <w:numPr>
+          <w:ilvl w:val="0"/>
+          <w:numId w:val="15"/>
+        </w:numPr>
+        <w:rPr>
+          <w:rFonts w:ascii="Helvetica" w:eastAsia="Times New Roman" w:hAnsi="Helvetica" w:cs="Helvetica"/>
+          <w:color w:val="000000"/>
+          <w:kern w:val="0"/>
+          <w:sz w:val="21"/>
+          <w:szCs w:val="21"/>
+          <w:lang w:eastAsia="en-IE"/>
+          <w14:ligatures w14:val="none"/>
+        </w:rPr>
+      </w:pPr>
+      <w:r>
+        <w:rPr>
+          <w:rFonts w:ascii="Helvetica" w:eastAsia="Times New Roman" w:hAnsi="Helvetica" w:cs="Helvetica"/>
+          <w:color w:val="000000"/>
+          <w:kern w:val="0"/>
+          <w:sz w:val="21"/>
+          <w:szCs w:val="21"/>
+          <w:lang w:eastAsia="en-IE"/>
+          <w14:ligatures w14:val="none"/>
+        </w:rPr>
+        <w:t xml:space="preserve">KNeighbours </w:t>
+      </w:r>
+    </w:p>
+    <w:p>
+      <w:pPr>
+        <w:rPr>
+          <w:rFonts w:ascii="Helvetica" w:eastAsia="Times New Roman" w:hAnsi="Helvetica" w:cs="Helvetica"/>
+          <w:color w:val="000000"/>
+          <w:kern w:val="0"/>
+          <w:sz w:val="21"/>
+          <w:szCs w:val="21"/>
+          <w:lang w:eastAsia="en-IE"/>
+          <w14:ligatures w14:val="none"/>
+        </w:rPr>
+      </w:pPr>
+    </w:p>
+    <w:p>
+      <w:pPr>
+        <w:rPr>
+          <w:rFonts w:ascii="Helvetica" w:hAnsi="Helvetica" w:cs="Helvetica"/>
+          <w:color w:val="000000"/>
+          <w:sz w:val="21"/>
+          <w:szCs w:val="21"/>
+          <w:shd w:val="clear" w:color="auto" w:fill="FFFFFF"/>
+        </w:rPr>
+      </w:pPr>
+      <w:r>
+        <w:rPr>
+          <w:rFonts w:ascii="Helvetica" w:eastAsia="Times New Roman" w:hAnsi="Helvetica" w:cs="Helvetica"/>
+          <w:color w:val="000000"/>
+          <w:kern w:val="0"/>
+          <w:sz w:val="21"/>
+          <w:szCs w:val="21"/>
+          <w:lang w:eastAsia="en-IE"/>
+          <w14:ligatures w14:val="none"/>
+        </w:rPr>
+        <w:t xml:space="preserve">The decision </w:t>
+      </w:r>
+      <w:r>
+        <w:rPr>
+          <w:rFonts w:ascii="Helvetica" w:eastAsia="Times New Roman" w:hAnsi="Helvetica" w:cs="Helvetica"/>
+          <w:color w:val="000000"/>
+          <w:kern w:val="0"/>
+          <w:sz w:val="21"/>
+          <w:szCs w:val="21"/>
+          <w:lang w:eastAsia="en-IE"/>
+          <w14:ligatures w14:val="none"/>
+        </w:rPr>
+        <w:t xml:space="preserve">for choosing those models was </w:t>
+      </w:r>
+      <w:r>
+        <w:rPr>
+          <w:rFonts w:ascii="Helvetica" w:eastAsia="Times New Roman" w:hAnsi="Helvetica" w:cs="Helvetica"/>
+          <w:color w:val="000000"/>
+          <w:kern w:val="0"/>
+          <w:sz w:val="21"/>
+          <w:szCs w:val="21"/>
+          <w:lang w:eastAsia="en-IE"/>
+          <w14:ligatures w14:val="none"/>
+        </w:rPr>
+        <w:t xml:space="preserve">because </w:t>
+      </w:r>
+      <w:r>
+        <w:rPr>
+          <w:rFonts w:ascii="Helvetica" w:eastAsia="Times New Roman" w:hAnsi="Helvetica" w:cs="Helvetica"/>
+          <w:color w:val="000000"/>
+          <w:kern w:val="0"/>
+          <w:sz w:val="21"/>
+          <w:szCs w:val="21"/>
+          <w:lang w:eastAsia="en-IE"/>
+          <w14:ligatures w14:val="none"/>
+        </w:rPr>
+        <w:t>they</w:t>
+      </w:r>
+      <w:r>
+        <w:rPr>
+          <w:rFonts w:ascii="Helvetica" w:eastAsia="Times New Roman" w:hAnsi="Helvetica" w:cs="Helvetica"/>
+          <w:color w:val="000000"/>
+          <w:kern w:val="0"/>
+          <w:sz w:val="21"/>
+          <w:szCs w:val="21"/>
+          <w:lang w:eastAsia="en-IE"/>
+          <w14:ligatures w14:val="none"/>
+        </w:rPr>
+        <w:t xml:space="preserve"> can be used for binary classification.</w:t>
+      </w:r>
+      <w:r>
+        <w:rPr>
+          <w:rFonts w:ascii="Helvetica" w:eastAsia="Times New Roman" w:hAnsi="Helvetica" w:cs="Helvetica"/>
+          <w:color w:val="000000"/>
+          <w:kern w:val="0"/>
+          <w:sz w:val="21"/>
+          <w:szCs w:val="21"/>
+          <w:lang w:eastAsia="en-IE"/>
+          <w14:ligatures w14:val="none"/>
+        </w:rPr>
+        <w:br/>
+      </w:r>
+      <w:r>
+        <w:rPr>
+          <w:rFonts w:ascii="Helvetica" w:eastAsia="Times New Roman" w:hAnsi="Helvetica" w:cs="Helvetica"/>
+          <w:color w:val="000000"/>
+          <w:kern w:val="0"/>
+          <w:sz w:val="21"/>
+          <w:szCs w:val="21"/>
+          <w:lang w:eastAsia="en-IE"/>
+          <w14:ligatures w14:val="none"/>
+        </w:rPr>
+        <w:t>In this phase</w:t>
+      </w:r>
+      <w:r>
+        <w:rPr>
+          <w:rFonts w:ascii="Helvetica" w:eastAsia="Times New Roman" w:hAnsi="Helvetica" w:cs="Helvetica"/>
+          <w:color w:val="000000"/>
+          <w:kern w:val="0"/>
+          <w:sz w:val="21"/>
+          <w:szCs w:val="21"/>
+          <w:lang w:eastAsia="en-IE"/>
+          <w14:ligatures w14:val="none"/>
+        </w:rPr>
+        <w:t>,</w:t>
+      </w:r>
+      <w:r>
+        <w:rPr>
+          <w:rFonts w:ascii="Helvetica" w:eastAsia="Times New Roman" w:hAnsi="Helvetica" w:cs="Helvetica"/>
+          <w:color w:val="000000"/>
+          <w:kern w:val="0"/>
+          <w:sz w:val="21"/>
+          <w:szCs w:val="21"/>
+          <w:lang w:eastAsia="en-IE"/>
+          <w14:ligatures w14:val="none"/>
+        </w:rPr>
+        <w:t xml:space="preserve"> we have built and train</w:t>
+      </w:r>
+      <w:r>
+        <w:rPr>
+          <w:rFonts w:ascii="Helvetica" w:eastAsia="Times New Roman" w:hAnsi="Helvetica" w:cs="Helvetica"/>
+          <w:color w:val="000000"/>
+          <w:kern w:val="0"/>
+          <w:sz w:val="21"/>
+          <w:szCs w:val="21"/>
+          <w:lang w:eastAsia="en-IE"/>
+          <w14:ligatures w14:val="none"/>
+        </w:rPr>
+        <w:t>ed seven different</w:t>
+      </w:r>
+      <w:r>
+        <w:rPr>
+          <w:rFonts w:ascii="Helvetica" w:eastAsia="Times New Roman" w:hAnsi="Helvetica" w:cs="Helvetica"/>
+          <w:color w:val="000000"/>
+          <w:kern w:val="0"/>
+          <w:sz w:val="21"/>
+          <w:szCs w:val="21"/>
+          <w:lang w:eastAsia="en-IE"/>
+          <w14:ligatures w14:val="none"/>
+        </w:rPr>
+        <w:t xml:space="preserve"> Machine Learning models</w:t>
+      </w:r>
+      <w:r>
+        <w:rPr>
+          <w:rFonts w:ascii="Helvetica" w:eastAsia="Times New Roman" w:hAnsi="Helvetica" w:cs="Helvetica"/>
+          <w:color w:val="000000"/>
+          <w:kern w:val="0"/>
+          <w:sz w:val="21"/>
+          <w:szCs w:val="21"/>
+          <w:lang w:eastAsia="en-IE"/>
+          <w14:ligatures w14:val="none"/>
+        </w:rPr>
+        <w:t xml:space="preserve"> </w:t>
+      </w:r>
+      <w:r>
+        <w:rPr>
+          <w:rFonts w:ascii="Helvetica" w:hAnsi="Helvetica" w:cs="Helvetica"/>
+          <w:color w:val="000000"/>
+          <w:sz w:val="21"/>
+          <w:szCs w:val="21"/>
+          <w:shd w:val="clear" w:color="auto" w:fill="FFFFFF"/>
+        </w:rPr>
+        <w:t>splitting the data into the training set (70%) and the testing set (30%).</w:t>
+      </w:r>
+    </w:p>
+    <w:p>
+      <w:pPr>
+        <w:rPr>
+          <w:rFonts w:ascii="Helvetica" w:eastAsia="Times New Roman" w:hAnsi="Helvetica" w:cs="Helvetica"/>
+          <w:color w:val="000000"/>
+          <w:kern w:val="0"/>
+          <w:sz w:val="21"/>
+          <w:szCs w:val="21"/>
+          <w:lang w:eastAsia="en-IE"/>
+          <w14:ligatures w14:val="none"/>
+        </w:rPr>
+      </w:pPr>
+      <w:r>
+        <w:rPr>
+          <w:rFonts w:ascii="Helvetica" w:eastAsia="Times New Roman" w:hAnsi="Helvetica" w:cs="Helvetica"/>
+          <w:color w:val="000000"/>
+          <w:kern w:val="0"/>
+          <w:sz w:val="21"/>
+          <w:szCs w:val="21"/>
+          <w:lang w:eastAsia="en-IE"/>
+          <w14:ligatures w14:val="none"/>
+        </w:rPr>
+        <w:t>Feature importance</w:t>
+      </w:r>
+      <w:r>
+        <w:rPr>
+          <w:rFonts w:ascii="Helvetica" w:eastAsia="Times New Roman" w:hAnsi="Helvetica" w:cs="Helvetica"/>
+          <w:color w:val="000000"/>
+          <w:kern w:val="0"/>
+          <w:sz w:val="21"/>
+          <w:szCs w:val="21"/>
+          <w:lang w:eastAsia="en-IE"/>
+          <w14:ligatures w14:val="none"/>
+        </w:rPr>
+        <w:t xml:space="preserve"> technique </w:t>
+      </w:r>
+      <w:r>
+        <w:rPr>
+          <w:rFonts w:ascii="Helvetica" w:eastAsia="Times New Roman" w:hAnsi="Helvetica" w:cs="Helvetica"/>
+          <w:color w:val="000000"/>
+          <w:kern w:val="0"/>
+          <w:sz w:val="21"/>
+          <w:szCs w:val="21"/>
+          <w:lang w:eastAsia="en-IE"/>
+          <w14:ligatures w14:val="none"/>
+        </w:rPr>
+        <w:t xml:space="preserve">is determined by using the </w:t>
+      </w:r>
+      <w:r>
+        <w:rPr>
+          <w:rFonts w:ascii="Helvetica" w:eastAsia="Times New Roman" w:hAnsi="Helvetica" w:cs="Helvetica"/>
+          <w:color w:val="000000"/>
+          <w:kern w:val="0"/>
+          <w:sz w:val="21"/>
+          <w:szCs w:val="21"/>
+          <w:lang w:eastAsia="en-IE"/>
+          <w14:ligatures w14:val="none"/>
+        </w:rPr>
+        <w:t xml:space="preserve">Decision Tree, Random Forest and Adaboost to choose the importance features. It basically uses a trained supervised classifier to select features. The higher the score, higher </w:t>
+      </w:r>
+      <w:r>
+        <w:rPr>
+          <w:rFonts w:ascii="Helvetica" w:eastAsia="Times New Roman" w:hAnsi="Helvetica" w:cs="Helvetica"/>
+          <w:color w:val="000000"/>
+          <w:kern w:val="0"/>
+          <w:sz w:val="21"/>
+          <w:szCs w:val="21"/>
+          <w:lang w:eastAsia="en-IE"/>
+          <w14:ligatures w14:val="none"/>
+        </w:rPr>
+        <w:t>i</w:t>
+      </w:r>
+      <w:r>
+        <w:rPr>
+          <w:rFonts w:ascii="Helvetica" w:eastAsia="Times New Roman" w:hAnsi="Helvetica" w:cs="Helvetica"/>
+          <w:color w:val="000000"/>
+          <w:kern w:val="0"/>
+          <w:sz w:val="21"/>
+          <w:szCs w:val="21"/>
+          <w:lang w:eastAsia="en-IE"/>
+          <w14:ligatures w14:val="none"/>
+        </w:rPr>
+        <w:t xml:space="preserve">s the importance of that </w:t>
+      </w:r>
+      <w:r>
+        <w:rPr>
+          <w:rFonts w:ascii="Helvetica" w:eastAsia="Times New Roman" w:hAnsi="Helvetica" w:cs="Helvetica"/>
+          <w:color w:val="000000"/>
+          <w:kern w:val="0"/>
+          <w:sz w:val="21"/>
+          <w:szCs w:val="21"/>
+          <w:lang w:eastAsia="en-IE"/>
+          <w14:ligatures w14:val="none"/>
+        </w:rPr>
+        <w:t>attribute.</w:t>
+      </w:r>
+      <w:r>
+        <w:rPr>
+          <w:rFonts w:ascii="Helvetica" w:eastAsia="Times New Roman" w:hAnsi="Helvetica" w:cs="Helvetica"/>
+          <w:color w:val="000000"/>
+          <w:kern w:val="0"/>
+          <w:sz w:val="21"/>
+          <w:szCs w:val="21"/>
+          <w:lang w:eastAsia="en-IE"/>
+          <w14:ligatures w14:val="none"/>
+        </w:rPr>
+        <w:t xml:space="preserve"> </w:t>
+      </w:r>
+    </w:p>
+    <w:p>
+      <w:pPr>
+        <w:rPr>
+          <w:rFonts w:ascii="Helvetica" w:eastAsia="Times New Roman" w:hAnsi="Helvetica" w:cs="Helvetica"/>
+          <w:color w:val="000000"/>
+          <w:kern w:val="0"/>
+          <w:sz w:val="21"/>
+          <w:szCs w:val="21"/>
+          <w:lang w:eastAsia="en-IE"/>
+          <w14:ligatures w14:val="none"/>
+        </w:rPr>
+      </w:pPr>
+      <w:r>
+        <w:rPr>
+          <w:rFonts w:ascii="Helvetica" w:eastAsia="Times New Roman" w:hAnsi="Helvetica" w:cs="Helvetica"/>
+          <w:color w:val="000000"/>
+          <w:kern w:val="0"/>
+          <w:sz w:val="21"/>
+          <w:szCs w:val="21"/>
+          <w:lang w:eastAsia="en-IE"/>
+          <w14:ligatures w14:val="none"/>
+        </w:rPr>
+        <w:t>We also applied Yellow Brick Classifier Metrics to understand the performance of our machine learning models</w:t>
+      </w:r>
+      <w:r>
+        <w:rPr>
+          <w:rFonts w:ascii="Helvetica" w:eastAsia="Times New Roman" w:hAnsi="Helvetica" w:cs="Helvetica"/>
+          <w:color w:val="000000"/>
+          <w:kern w:val="0"/>
+          <w:sz w:val="21"/>
+          <w:szCs w:val="21"/>
+          <w:lang w:eastAsia="en-IE"/>
+          <w14:ligatures w14:val="none"/>
+        </w:rPr>
+        <w:t xml:space="preserve">: </w:t>
+      </w:r>
+    </w:p>
+    <w:p>
+      <w:pPr>
+        <w:pStyle w:val="ListParagraph"/>
+        <w:numPr>
+          <w:ilvl w:val="0"/>
+          <w:numId w:val="16"/>
+        </w:numPr>
+        <w:rPr>
+          <w:rFonts w:ascii="Helvetica" w:eastAsia="Times New Roman" w:hAnsi="Helvetica" w:cs="Helvetica"/>
+          <w:color w:val="000000"/>
+          <w:kern w:val="0"/>
+          <w:sz w:val="21"/>
+          <w:szCs w:val="21"/>
+          <w:lang w:eastAsia="en-IE"/>
+          <w14:ligatures w14:val="none"/>
+        </w:rPr>
+      </w:pPr>
+      <w:r>
+        <w:rPr>
+          <w:rFonts w:ascii="Helvetica" w:eastAsia="Times New Roman" w:hAnsi="Helvetica" w:cs="Helvetica"/>
+          <w:color w:val="000000"/>
+          <w:kern w:val="0"/>
+          <w:sz w:val="21"/>
+          <w:szCs w:val="21"/>
+          <w:lang w:eastAsia="en-IE"/>
+          <w14:ligatures w14:val="none"/>
+        </w:rPr>
+        <w:t>Confusion Matrix</w:t>
+      </w:r>
+    </w:p>
+    <w:p>
+      <w:pPr>
+        <w:pStyle w:val="ListParagraph"/>
+        <w:numPr>
+          <w:ilvl w:val="0"/>
+          <w:numId w:val="16"/>
+        </w:numPr>
+        <w:rPr>
+          <w:rFonts w:ascii="Helvetica" w:eastAsia="Times New Roman" w:hAnsi="Helvetica" w:cs="Helvetica"/>
+          <w:color w:val="000000"/>
+          <w:kern w:val="0"/>
+          <w:sz w:val="21"/>
+          <w:szCs w:val="21"/>
+          <w:lang w:eastAsia="en-IE"/>
+          <w14:ligatures w14:val="none"/>
+        </w:rPr>
+      </w:pPr>
+      <w:r>
+        <w:rPr>
+          <w:rFonts w:ascii="Helvetica" w:eastAsia="Times New Roman" w:hAnsi="Helvetica" w:cs="Helvetica"/>
+          <w:color w:val="000000"/>
+          <w:kern w:val="0"/>
+          <w:sz w:val="21"/>
+          <w:szCs w:val="21"/>
+          <w:lang w:eastAsia="en-IE"/>
+          <w14:ligatures w14:val="none"/>
+        </w:rPr>
+        <w:t>Classification Report</w:t>
+      </w:r>
+    </w:p>
+    <w:p>
+      <w:pPr>
+        <w:pStyle w:val="ListParagraph"/>
+        <w:numPr>
+          <w:ilvl w:val="0"/>
+          <w:numId w:val="16"/>
+        </w:numPr>
+        <w:rPr>
+          <w:rFonts w:ascii="Helvetica" w:eastAsia="Times New Roman" w:hAnsi="Helvetica" w:cs="Helvetica"/>
+          <w:color w:val="000000"/>
+          <w:kern w:val="0"/>
+          <w:sz w:val="21"/>
+          <w:szCs w:val="21"/>
+          <w:lang w:eastAsia="en-IE"/>
+          <w14:ligatures w14:val="none"/>
+        </w:rPr>
+      </w:pPr>
+      <w:r>
+        <w:rPr>
+          <w:rFonts w:ascii="Helvetica" w:eastAsia="Times New Roman" w:hAnsi="Helvetica" w:cs="Helvetica"/>
+          <w:color w:val="000000"/>
+          <w:kern w:val="0"/>
+          <w:sz w:val="21"/>
+          <w:szCs w:val="21"/>
+          <w:lang w:eastAsia="en-IE"/>
+          <w14:ligatures w14:val="none"/>
+        </w:rPr>
+        <w:t>Class Predictor Error</w:t>
+      </w:r>
+    </w:p>
+    <w:p>
+      <w:pPr>
+        <w:pStyle w:val="ListParagraph"/>
+        <w:numPr>
+          <w:ilvl w:val="0"/>
+          <w:numId w:val="16"/>
+        </w:numPr>
+        <w:rPr>
+          <w:rFonts w:ascii="Helvetica" w:eastAsia="Times New Roman" w:hAnsi="Helvetica" w:cs="Helvetica"/>
+          <w:color w:val="000000"/>
+          <w:kern w:val="0"/>
+          <w:sz w:val="21"/>
+          <w:szCs w:val="21"/>
+          <w:lang w:eastAsia="en-IE"/>
+          <w14:ligatures w14:val="none"/>
+        </w:rPr>
+      </w:pPr>
+      <w:r>
+        <w:rPr>
+          <w:rFonts w:ascii="Helvetica" w:eastAsia="Times New Roman" w:hAnsi="Helvetica" w:cs="Helvetica"/>
+          <w:color w:val="000000"/>
+          <w:kern w:val="0"/>
+          <w:sz w:val="21"/>
+          <w:szCs w:val="21"/>
+          <w:lang w:eastAsia="en-IE"/>
+          <w14:ligatures w14:val="none"/>
+        </w:rPr>
+        <w:t>ROC-AUC</w:t>
+      </w:r>
+      <w:r>
+        <w:rPr>
+          <w:rFonts w:ascii="Helvetica" w:eastAsia="Times New Roman" w:hAnsi="Helvetica" w:cs="Helvetica"/>
+          <w:color w:val="000000"/>
+          <w:kern w:val="0"/>
+          <w:sz w:val="21"/>
+          <w:szCs w:val="21"/>
+          <w:lang w:eastAsia="en-IE"/>
+          <w14:ligatures w14:val="none"/>
+        </w:rPr>
+        <w:t xml:space="preserve"> is a metric will tell us about the capability of model in distinguishing the classes. Higher the AUC, better the model</w:t>
+      </w:r>
+    </w:p>
+    <w:p>
+      <w:pPr>
+        <w:pStyle w:val="ListParagraph"/>
+        <w:numPr>
+          <w:ilvl w:val="0"/>
+          <w:numId w:val="16"/>
+        </w:numPr>
+        <w:rPr>
+          <w:rFonts w:ascii="Helvetica" w:eastAsia="Times New Roman" w:hAnsi="Helvetica" w:cs="Helvetica"/>
+          <w:color w:val="000000"/>
+          <w:kern w:val="0"/>
+          <w:sz w:val="21"/>
+          <w:szCs w:val="21"/>
+          <w:lang w:eastAsia="en-IE"/>
+          <w14:ligatures w14:val="none"/>
+        </w:rPr>
+      </w:pPr>
+      <w:r>
+        <w:rPr>
+          <w:rFonts w:ascii="Helvetica" w:eastAsia="Times New Roman" w:hAnsi="Helvetica" w:cs="Helvetica"/>
+          <w:color w:val="000000"/>
+          <w:kern w:val="0"/>
+          <w:sz w:val="21"/>
+          <w:szCs w:val="21"/>
+          <w:lang w:eastAsia="en-IE"/>
+          <w14:ligatures w14:val="none"/>
+        </w:rPr>
+        <w:t>Class Balance Visual</w:t>
+      </w:r>
+    </w:p>
+    <w:p>
+      <w:pPr>
+        <w:rPr>
+          <w:rFonts w:ascii="Helvetica" w:eastAsia="Times New Roman" w:hAnsi="Helvetica" w:cs="Helvetica"/>
+          <w:color w:val="000000"/>
+          <w:kern w:val="0"/>
+          <w:sz w:val="21"/>
+          <w:szCs w:val="21"/>
+          <w:lang w:eastAsia="en-IE"/>
+          <w14:ligatures w14:val="none"/>
+        </w:rPr>
+      </w:pPr>
+    </w:p>
+    <w:p>
+      <w:pPr>
+        <w:rPr>
+          <w:rFonts w:ascii="Helvetica" w:eastAsia="Times New Roman" w:hAnsi="Helvetica" w:cs="Helvetica"/>
+          <w:color w:val="000000"/>
+          <w:kern w:val="0"/>
+          <w:sz w:val="21"/>
+          <w:szCs w:val="21"/>
+          <w:lang w:eastAsia="en-IE"/>
+          <w14:ligatures w14:val="none"/>
+        </w:rPr>
+      </w:pPr>
+      <w:r>
+        <w:rPr>
+          <w:rFonts w:ascii="Helvetica" w:eastAsia="Times New Roman" w:hAnsi="Helvetica" w:cs="Helvetica"/>
+          <w:color w:val="000000"/>
+          <w:kern w:val="0"/>
+          <w:sz w:val="21"/>
+          <w:szCs w:val="21"/>
+          <w:lang w:eastAsia="en-IE"/>
+          <w14:ligatures w14:val="none"/>
+        </w:rPr>
+        <w:t xml:space="preserve"> </w:t>
+      </w:r>
+      <w:proofErr w:type="spellStart"/>
+      <w:r>
+        <w:rPr>
+          <w:rFonts w:ascii="Helvetica" w:eastAsia="Times New Roman" w:hAnsi="Helvetica" w:cs="Helvetica"/>
+          <w:color w:val="000000"/>
+          <w:kern w:val="0"/>
+          <w:sz w:val="21"/>
+          <w:szCs w:val="21"/>
+          <w:lang w:eastAsia="en-IE"/>
+          <w14:ligatures w14:val="none"/>
+        </w:rPr>
+        <w:t>GridSearchCV</w:t>
+      </w:r>
+      <w:proofErr w:type="spellEnd"/>
+      <w:r>
+        <w:rPr>
+          <w:rFonts w:ascii="Helvetica" w:eastAsia="Times New Roman" w:hAnsi="Helvetica" w:cs="Helvetica"/>
+          <w:color w:val="000000"/>
+          <w:kern w:val="0"/>
+          <w:sz w:val="21"/>
+          <w:szCs w:val="21"/>
+          <w:lang w:eastAsia="en-IE"/>
+          <w14:ligatures w14:val="none"/>
+        </w:rPr>
+        <w:t xml:space="preserve"> is applied to find the optimal hyperparameters in this study. Cross validation is used to provide the authenticity of the modelling results</w:t>
+      </w:r>
+      <w:r>
+        <w:rPr>
+          <w:rFonts w:ascii="Helvetica" w:eastAsia="Times New Roman" w:hAnsi="Helvetica" w:cs="Helvetica"/>
+          <w:color w:val="000000"/>
+          <w:kern w:val="0"/>
+          <w:sz w:val="21"/>
+          <w:szCs w:val="21"/>
+          <w:lang w:eastAsia="en-IE"/>
+          <w14:ligatures w14:val="none"/>
+        </w:rPr>
+        <w:t xml:space="preserve"> </w:t>
+      </w:r>
+      <w:r>
+        <w:rPr>
+          <w:rFonts w:ascii="Helvetica" w:eastAsia="Times New Roman" w:hAnsi="Helvetica" w:cs="Helvetica"/>
+          <w:color w:val="000000"/>
+          <w:kern w:val="0"/>
+          <w:sz w:val="21"/>
+          <w:szCs w:val="21"/>
+          <w:lang w:eastAsia="en-IE"/>
+          <w14:ligatures w14:val="none"/>
+        </w:rPr>
+        <w:t>by using Confusion Matrix, Cross validation and Hyperparameters.</w:t>
+      </w:r>
+    </w:p>
+    <w:p>
+      <w:pPr>
         <w:rPr>
           <w:rFonts w:ascii="Arial" w:hAnsi="Arial" w:cs="Arial"/>
           <w:sz w:val="24"/>
           <w:szCs w:val="24"/>
         </w:rPr>
-        <w:lastRenderedPageBreak/>
-        <w:br w:type="page"/>
-      </w:r>
-    </w:p>
-    <w:p>
-      <w:pPr>
+      </w:pPr>
+      <w:r>
         <w:rPr>
           <w:rFonts w:ascii="Arial" w:hAnsi="Arial" w:cs="Arial"/>
           <w:sz w:val="24"/>
           <w:szCs w:val="24"/>
         </w:rPr>
-      </w:pPr>
-      <w:r>
+        <w:br w:type="page"/>
+      </w:r>
+    </w:p>
+    <w:p>
+      <w:pPr>
+        <w:pStyle w:val="Heading1"/>
+        <w:rPr>
+          <w:rFonts w:eastAsia="Times New Roman"/>
+          <w:lang w:eastAsia="en-IE"/>
+        </w:rPr>
+      </w:pPr>
+      <w:bookmarkStart w:id="41" w:name="_Toc133864010"/>
+      <w:bookmarkStart w:id="42" w:name="_Toc134036213"/>
+      <w:bookmarkStart w:id="43" w:name="_Toc149297992"/>
+      <w:r>
+        <w:rPr>
+          <w:rFonts w:eastAsia="Times New Roman"/>
+          <w:lang w:eastAsia="en-IE"/>
+        </w:rPr>
+        <w:lastRenderedPageBreak/>
+        <w:t>Hyperparameters Results for SVM and Random Forest</w:t>
+      </w:r>
+      <w:bookmarkEnd w:id="43"/>
+    </w:p>
+    <w:p>
+      <w:pPr>
+        <w:rPr>
+          <w:lang w:eastAsia="en-IE"/>
+        </w:rPr>
+      </w:pPr>
+    </w:p>
+    <w:p>
+      <w:pPr>
+        <w:pStyle w:val="Heading2"/>
+        <w:rPr>
+          <w:rFonts w:eastAsia="Times New Roman"/>
+          <w:lang w:eastAsia="en-IE"/>
+        </w:rPr>
+      </w:pPr>
+    </w:p>
+    <w:p>
+      <w:pPr>
+        <w:pStyle w:val="Heading2"/>
+        <w:rPr>
+          <w:rFonts w:eastAsia="Times New Roman"/>
+          <w:lang w:eastAsia="en-IE"/>
+        </w:rPr>
+      </w:pPr>
+      <w:bookmarkStart w:id="44" w:name="_Toc149297993"/>
+      <w:r>
+        <w:rPr>
+          <w:rFonts w:eastAsia="Times New Roman"/>
+          <w:lang w:eastAsia="en-IE"/>
+        </w:rPr>
+        <w:t>Grid Search to Find Optimal Hyperparameters (KERNEL='RBF')</w:t>
+      </w:r>
+      <w:bookmarkEnd w:id="41"/>
+      <w:bookmarkEnd w:id="42"/>
+      <w:bookmarkEnd w:id="44"/>
+    </w:p>
+    <w:p>
+      <w:pPr>
         <w:rPr>
           <w:rFonts w:ascii="Arial" w:hAnsi="Arial" w:cs="Arial"/>
           <w:sz w:val="24"/>
           <w:szCs w:val="24"/>
         </w:rPr>
-        <w:lastRenderedPageBreak/>
-        <w:br w:type="page"/>
-      </w:r>
+      </w:pPr>
     </w:p>
     <w:p>
       <w:pPr>
@@ -8082,18 +9611,102 @@
           <w:szCs w:val="24"/>
         </w:rPr>
       </w:pPr>
-    </w:p>
-    <w:p>
-      <w:pPr>
-        <w:pStyle w:val="Heading1"/>
-      </w:pPr>
-      <w:bookmarkStart w:id="36" w:name="_Toc148893589"/>
-      <w:r>
-        <w:t>References</w:t>
-      </w:r>
-      <w:bookmarkEnd w:id="36"/>
-      <w:r>
-        <w:t xml:space="preserve"> </w:t>
+      <w:r>
+        <w:rPr>
+          <w:rFonts w:ascii="Arial" w:hAnsi="Arial" w:cs="Arial"/>
+          <w:noProof/>
+          <w:sz w:val="24"/>
+          <w:szCs w:val="24"/>
+        </w:rPr>
+        <w:drawing>
+          <wp:inline distT="0" distB="0" distL="0" distR="0" wp14:anchorId="2F228FDE" wp14:editId="0953248D">
+            <wp:extent cx="4457700" cy="3398650"/>
+            <wp:effectExtent l="0" t="0" r="0" b="0"/>
+            <wp:docPr id="1" name="Picture 1" descr="A screenshot of a computer&#10;&#10;Description automatically generated"/>
+            <wp:cNvGraphicFramePr>
+              <a:graphicFrameLocks xmlns:a="http://schemas.openxmlformats.org/drawingml/2006/main" noChangeAspect="1"/>
+            </wp:cNvGraphicFramePr>
+            <a:graphic xmlns:a="http://schemas.openxmlformats.org/drawingml/2006/main">
+              <a:graphicData uri="http://schemas.openxmlformats.org/drawingml/2006/picture">
+                <pic:pic xmlns:pic="http://schemas.openxmlformats.org/drawingml/2006/picture">
+                  <pic:nvPicPr>
+                    <pic:cNvPr id="1" name="Picture 1" descr="A screenshot of a computer&#10;&#10;Description automatically generated"/>
+                    <pic:cNvPicPr>
+                      <a:picLocks noChangeAspect="1" noChangeArrowheads="1"/>
+                    </pic:cNvPicPr>
+                  </pic:nvPicPr>
+                  <pic:blipFill>
+                    <a:blip r:embed="rId34" cstate="print">
+                      <a:extLst>
+                        <a:ext uri="{28A0092B-C50C-407E-A947-70E740481C1C}">
+                          <a14:useLocalDpi xmlns:a14="http://schemas.microsoft.com/office/drawing/2010/main" val="0"/>
+                        </a:ext>
+                      </a:extLst>
+                    </a:blip>
+                    <a:srcRect/>
+                    <a:stretch>
+                      <a:fillRect/>
+                    </a:stretch>
+                  </pic:blipFill>
+                  <pic:spPr bwMode="auto">
+                    <a:xfrm>
+                      <a:off x="0" y="0"/>
+                      <a:ext cx="4485262" cy="3419664"/>
+                    </a:xfrm>
+                    <a:prstGeom prst="rect">
+                      <a:avLst/>
+                    </a:prstGeom>
+                    <a:noFill/>
+                    <a:ln>
+                      <a:noFill/>
+                    </a:ln>
+                  </pic:spPr>
+                </pic:pic>
+              </a:graphicData>
+            </a:graphic>
+          </wp:inline>
+        </w:drawing>
+      </w:r>
+    </w:p>
+    <w:p>
+      <w:pPr>
+        <w:pStyle w:val="HTMLPreformatted"/>
+        <w:shd w:val="clear" w:color="auto" w:fill="FFFFFF"/>
+        <w:wordWrap w:val="0"/>
+        <w:textAlignment w:val="baseline"/>
+        <w:rPr>
+          <w:rFonts w:ascii="Helvetica" w:hAnsi="Helvetica" w:cs="Helvetica"/>
+          <w:color w:val="000000"/>
+          <w:sz w:val="21"/>
+          <w:szCs w:val="21"/>
+        </w:rPr>
+      </w:pPr>
+      <w:r>
+        <w:rPr>
+          <w:rFonts w:ascii="Helvetica" w:hAnsi="Helvetica" w:cs="Helvetica"/>
+          <w:color w:val="000000"/>
+          <w:sz w:val="21"/>
+          <w:szCs w:val="21"/>
+        </w:rPr>
+        <w:t xml:space="preserve">The best test score is </w:t>
+      </w:r>
+      <w:r>
+        <w:rPr>
+          <w:rFonts w:ascii="Helvetica" w:hAnsi="Helvetica" w:cs="Helvetica"/>
+          <w:color w:val="000000"/>
+          <w:sz w:val="21"/>
+          <w:szCs w:val="21"/>
+        </w:rPr>
+        <w:t>91,65%</w:t>
+      </w:r>
+      <w:r>
+        <w:rPr>
+          <w:rFonts w:ascii="Helvetica" w:hAnsi="Helvetica" w:cs="Helvetica"/>
+          <w:color w:val="000000"/>
+          <w:sz w:val="21"/>
+          <w:szCs w:val="21"/>
+        </w:rPr>
+        <w:t xml:space="preserve"> corresponding to hyperparameters {'C': 1000, 'gamma': 0.01}</w:t>
       </w:r>
     </w:p>
     <w:p>
@@ -8107,6 +9720,2037 @@
     </w:p>
     <w:p>
       <w:pPr>
+        <w:rPr>
+          <w:rFonts w:ascii="Arial" w:hAnsi="Arial" w:cs="Arial"/>
+          <w:sz w:val="24"/>
+          <w:szCs w:val="24"/>
+        </w:rPr>
+      </w:pPr>
+      <w:r>
+        <w:rPr>
+          <w:rFonts w:ascii="Arial" w:hAnsi="Arial" w:cs="Arial"/>
+          <w:sz w:val="24"/>
+          <w:szCs w:val="24"/>
+        </w:rPr>
+        <w:drawing>
+          <wp:inline distT="0" distB="0" distL="0" distR="0" wp14:anchorId="21398062" wp14:editId="7C1324B1">
+            <wp:extent cx="5314896" cy="2203450"/>
+            <wp:effectExtent l="0" t="0" r="0" b="0"/>
+            <wp:docPr id="1255946108" name="Picture 1" descr="A graph of a number of data&#10;&#10;Description automatically generated with medium confidence"/>
+            <wp:cNvGraphicFramePr>
+              <a:graphicFrameLocks xmlns:a="http://schemas.openxmlformats.org/drawingml/2006/main" noChangeAspect="1"/>
+            </wp:cNvGraphicFramePr>
+            <a:graphic xmlns:a="http://schemas.openxmlformats.org/drawingml/2006/main">
+              <a:graphicData uri="http://schemas.openxmlformats.org/drawingml/2006/picture">
+                <pic:pic xmlns:pic="http://schemas.openxmlformats.org/drawingml/2006/picture">
+                  <pic:nvPicPr>
+                    <pic:cNvPr id="1255946108" name="Picture 1" descr="A graph of a number of data&#10;&#10;Description automatically generated with medium confidence"/>
+                    <pic:cNvPicPr/>
+                  </pic:nvPicPr>
+                  <pic:blipFill>
+                    <a:blip r:embed="rId35"/>
+                    <a:stretch>
+                      <a:fillRect/>
+                    </a:stretch>
+                  </pic:blipFill>
+                  <pic:spPr>
+                    <a:xfrm>
+                      <a:off x="0" y="0"/>
+                      <a:ext cx="5329156" cy="2209362"/>
+                    </a:xfrm>
+                    <a:prstGeom prst="rect">
+                      <a:avLst/>
+                    </a:prstGeom>
+                  </pic:spPr>
+                </pic:pic>
+              </a:graphicData>
+            </a:graphic>
+          </wp:inline>
+        </w:drawing>
+      </w:r>
+    </w:p>
+    <w:p>
+      <w:pPr>
+        <w:rPr>
+          <w:rFonts w:ascii="Helvetica" w:eastAsia="Times New Roman" w:hAnsi="Helvetica" w:cs="Helvetica"/>
+          <w:color w:val="000000"/>
+          <w:kern w:val="0"/>
+          <w:sz w:val="24"/>
+          <w:szCs w:val="24"/>
+          <w:lang w:eastAsia="en-IE"/>
+          <w14:ligatures w14:val="none"/>
+        </w:rPr>
+      </w:pPr>
+      <w:r>
+        <w:rPr>
+          <w:rFonts w:ascii="Helvetica" w:eastAsia="Times New Roman" w:hAnsi="Helvetica" w:cs="Helvetica"/>
+          <w:color w:val="000000"/>
+          <w:kern w:val="0"/>
+          <w:sz w:val="24"/>
+          <w:szCs w:val="24"/>
+          <w:lang w:eastAsia="en-IE"/>
+          <w14:ligatures w14:val="none"/>
+        </w:rPr>
+        <w:t>Building and Evaluating the Final Model</w:t>
+      </w:r>
+    </w:p>
+    <w:p>
+      <w:pPr>
+        <w:pStyle w:val="HTMLPreformatted"/>
+        <w:numPr>
+          <w:ilvl w:val="0"/>
+          <w:numId w:val="12"/>
+        </w:numPr>
+        <w:shd w:val="clear" w:color="auto" w:fill="FFFFFF"/>
+        <w:wordWrap w:val="0"/>
+        <w:textAlignment w:val="baseline"/>
+        <w:rPr>
+          <w:rFonts w:ascii="Helvetica" w:hAnsi="Helvetica" w:cs="Helvetica"/>
+          <w:color w:val="000000"/>
+          <w:sz w:val="21"/>
+          <w:szCs w:val="21"/>
+        </w:rPr>
+      </w:pPr>
+      <w:r>
+        <w:rPr>
+          <w:rFonts w:ascii="Helvetica" w:hAnsi="Helvetica" w:cs="Helvetica"/>
+          <w:color w:val="000000"/>
+          <w:sz w:val="21"/>
+          <w:szCs w:val="21"/>
+        </w:rPr>
+        <w:t>Confusion Matrix</w:t>
+      </w:r>
+      <w:r>
+        <w:rPr>
+          <w:rFonts w:ascii="Helvetica" w:hAnsi="Helvetica" w:cs="Helvetica"/>
+          <w:color w:val="000000"/>
+          <w:sz w:val="21"/>
+          <w:szCs w:val="21"/>
+        </w:rPr>
+        <w:br/>
+      </w:r>
+      <w:r>
+        <w:rPr>
+          <w:rFonts w:ascii="Helvetica" w:hAnsi="Helvetica" w:cs="Helvetica"/>
+          <w:color w:val="000000"/>
+          <w:sz w:val="21"/>
+          <w:szCs w:val="21"/>
+        </w:rPr>
+        <w:t>[[</w:t>
+      </w:r>
+      <w:r>
+        <w:rPr>
+          <w:rFonts w:ascii="Helvetica" w:hAnsi="Helvetica" w:cs="Helvetica"/>
+          <w:color w:val="000000"/>
+          <w:sz w:val="21"/>
+          <w:szCs w:val="21"/>
+        </w:rPr>
+        <w:t>2543</w:t>
+      </w:r>
+      <w:r>
+        <w:rPr>
+          <w:rFonts w:ascii="Helvetica" w:hAnsi="Helvetica" w:cs="Helvetica"/>
+          <w:color w:val="000000"/>
+          <w:sz w:val="21"/>
+          <w:szCs w:val="21"/>
+        </w:rPr>
+        <w:t xml:space="preserve"> </w:t>
+      </w:r>
+      <w:r>
+        <w:rPr>
+          <w:rFonts w:ascii="Helvetica" w:hAnsi="Helvetica" w:cs="Helvetica"/>
+          <w:color w:val="000000"/>
+          <w:sz w:val="21"/>
+          <w:szCs w:val="21"/>
+        </w:rPr>
+        <w:t xml:space="preserve">  </w:t>
+      </w:r>
+      <w:r>
+        <w:rPr>
+          <w:rFonts w:ascii="Helvetica" w:hAnsi="Helvetica" w:cs="Helvetica"/>
+          <w:color w:val="000000"/>
+          <w:sz w:val="21"/>
+          <w:szCs w:val="21"/>
+        </w:rPr>
+        <w:t xml:space="preserve"> </w:t>
+      </w:r>
+      <w:r>
+        <w:rPr>
+          <w:rFonts w:ascii="Helvetica" w:hAnsi="Helvetica" w:cs="Helvetica"/>
+          <w:color w:val="000000"/>
+          <w:sz w:val="21"/>
+          <w:szCs w:val="21"/>
+        </w:rPr>
+        <w:t>0</w:t>
+      </w:r>
+      <w:r>
+        <w:rPr>
+          <w:rFonts w:ascii="Helvetica" w:hAnsi="Helvetica" w:cs="Helvetica"/>
+          <w:color w:val="000000"/>
+          <w:sz w:val="21"/>
+          <w:szCs w:val="21"/>
+        </w:rPr>
+        <w:t>]</w:t>
+      </w:r>
+    </w:p>
+    <w:p>
+      <w:pPr>
+        <w:pStyle w:val="HTMLPreformatted"/>
+        <w:shd w:val="clear" w:color="auto" w:fill="FFFFFF"/>
+        <w:wordWrap w:val="0"/>
+        <w:ind w:left="720"/>
+        <w:textAlignment w:val="baseline"/>
+        <w:rPr>
+          <w:rFonts w:ascii="Helvetica" w:hAnsi="Helvetica" w:cs="Helvetica"/>
+          <w:color w:val="000000"/>
+          <w:sz w:val="21"/>
+          <w:szCs w:val="21"/>
+        </w:rPr>
+      </w:pPr>
+      <w:r>
+        <w:rPr>
+          <w:rFonts w:ascii="Helvetica" w:hAnsi="Helvetica" w:cs="Helvetica"/>
+          <w:color w:val="000000"/>
+          <w:sz w:val="21"/>
+          <w:szCs w:val="21"/>
+        </w:rPr>
+        <w:t>[</w:t>
+      </w:r>
+      <w:r>
+        <w:rPr>
+          <w:rFonts w:ascii="Helvetica" w:hAnsi="Helvetica" w:cs="Helvetica"/>
+          <w:color w:val="000000"/>
+          <w:sz w:val="21"/>
+          <w:szCs w:val="21"/>
+        </w:rPr>
+        <w:t>487</w:t>
+      </w:r>
+      <w:r>
+        <w:rPr>
+          <w:rFonts w:ascii="Helvetica" w:hAnsi="Helvetica" w:cs="Helvetica"/>
+          <w:color w:val="000000"/>
+          <w:sz w:val="21"/>
+          <w:szCs w:val="21"/>
+        </w:rPr>
+        <w:t xml:space="preserve"> </w:t>
+      </w:r>
+      <w:r>
+        <w:rPr>
+          <w:rFonts w:ascii="Helvetica" w:hAnsi="Helvetica" w:cs="Helvetica"/>
+          <w:color w:val="000000"/>
+          <w:sz w:val="21"/>
+          <w:szCs w:val="21"/>
+        </w:rPr>
+        <w:t xml:space="preserve">     9</w:t>
+      </w:r>
+      <w:r>
+        <w:rPr>
+          <w:rFonts w:ascii="Helvetica" w:hAnsi="Helvetica" w:cs="Helvetica"/>
+          <w:color w:val="000000"/>
+          <w:sz w:val="21"/>
+          <w:szCs w:val="21"/>
+        </w:rPr>
+        <w:t xml:space="preserve">]] </w:t>
+      </w:r>
+    </w:p>
+    <w:p>
+      <w:pPr>
+        <w:pStyle w:val="HTMLPreformatted"/>
+        <w:numPr>
+          <w:ilvl w:val="0"/>
+          <w:numId w:val="12"/>
+        </w:numPr>
+        <w:shd w:val="clear" w:color="auto" w:fill="FFFFFF"/>
+        <w:wordWrap w:val="0"/>
+        <w:textAlignment w:val="baseline"/>
+        <w:rPr>
+          <w:rFonts w:ascii="Helvetica" w:hAnsi="Helvetica" w:cs="Helvetica"/>
+          <w:color w:val="000000"/>
+          <w:sz w:val="21"/>
+          <w:szCs w:val="21"/>
+        </w:rPr>
+      </w:pPr>
+      <w:r>
+        <w:rPr>
+          <w:rFonts w:ascii="Helvetica" w:hAnsi="Helvetica" w:cs="Helvetica"/>
+          <w:color w:val="000000"/>
+          <w:sz w:val="21"/>
+          <w:szCs w:val="21"/>
+        </w:rPr>
+        <w:t xml:space="preserve">Accuracy </w:t>
+      </w:r>
+      <w:r>
+        <w:rPr>
+          <w:rFonts w:ascii="Helvetica" w:hAnsi="Helvetica" w:cs="Helvetica"/>
+          <w:color w:val="000000"/>
+          <w:sz w:val="21"/>
+          <w:szCs w:val="21"/>
+        </w:rPr>
+        <w:t>83.97%</w:t>
+      </w:r>
+    </w:p>
+    <w:p>
+      <w:pPr>
+        <w:pStyle w:val="HTMLPreformatted"/>
+        <w:numPr>
+          <w:ilvl w:val="0"/>
+          <w:numId w:val="12"/>
+        </w:numPr>
+        <w:shd w:val="clear" w:color="auto" w:fill="FFFFFF"/>
+        <w:wordWrap w:val="0"/>
+        <w:textAlignment w:val="baseline"/>
+        <w:rPr>
+          <w:rFonts w:ascii="Helvetica" w:hAnsi="Helvetica" w:cs="Helvetica"/>
+          <w:color w:val="000000"/>
+          <w:sz w:val="21"/>
+          <w:szCs w:val="21"/>
+        </w:rPr>
+      </w:pPr>
+      <w:r>
+        <w:rPr>
+          <w:rFonts w:ascii="Helvetica" w:hAnsi="Helvetica" w:cs="Helvetica"/>
+          <w:color w:val="000000"/>
+          <w:sz w:val="21"/>
+          <w:szCs w:val="21"/>
+        </w:rPr>
+        <w:t xml:space="preserve">Precision </w:t>
+      </w:r>
+      <w:r>
+        <w:rPr>
+          <w:rFonts w:ascii="Helvetica" w:hAnsi="Helvetica" w:cs="Helvetica"/>
+          <w:color w:val="000000"/>
+          <w:sz w:val="21"/>
+          <w:szCs w:val="21"/>
+        </w:rPr>
+        <w:t>83.93%</w:t>
+      </w:r>
+    </w:p>
+    <w:p>
+      <w:pPr>
+        <w:pStyle w:val="HTMLPreformatted"/>
+        <w:numPr>
+          <w:ilvl w:val="0"/>
+          <w:numId w:val="12"/>
+        </w:numPr>
+        <w:shd w:val="clear" w:color="auto" w:fill="FFFFFF"/>
+        <w:wordWrap w:val="0"/>
+        <w:textAlignment w:val="baseline"/>
+        <w:rPr>
+          <w:rFonts w:ascii="Helvetica" w:hAnsi="Helvetica" w:cs="Helvetica"/>
+          <w:color w:val="000000"/>
+          <w:sz w:val="21"/>
+          <w:szCs w:val="21"/>
+        </w:rPr>
+      </w:pPr>
+      <w:r>
+        <w:rPr>
+          <w:rFonts w:ascii="Helvetica" w:hAnsi="Helvetica" w:cs="Helvetica"/>
+          <w:color w:val="000000"/>
+          <w:sz w:val="21"/>
+          <w:szCs w:val="21"/>
+        </w:rPr>
+        <w:t xml:space="preserve">Sensitivity/Recall </w:t>
+      </w:r>
+      <w:r>
+        <w:rPr>
+          <w:rFonts w:ascii="Helvetica" w:hAnsi="Helvetica" w:cs="Helvetica"/>
+          <w:color w:val="000000"/>
+          <w:sz w:val="21"/>
+          <w:szCs w:val="21"/>
+        </w:rPr>
+        <w:t>1</w:t>
+      </w:r>
+      <w:r>
+        <w:rPr>
+          <w:rFonts w:ascii="Helvetica" w:hAnsi="Helvetica" w:cs="Helvetica"/>
+          <w:color w:val="000000"/>
+          <w:sz w:val="21"/>
+          <w:szCs w:val="21"/>
+        </w:rPr>
+        <w:t>00%</w:t>
+      </w:r>
+    </w:p>
+    <w:p>
+      <w:pPr>
+        <w:pStyle w:val="Heading2"/>
+        <w:rPr>
+          <w:rFonts w:eastAsia="Times New Roman"/>
+          <w:lang w:eastAsia="en-IE"/>
+        </w:rPr>
+      </w:pPr>
+      <w:bookmarkStart w:id="45" w:name="_Toc133074662"/>
+      <w:bookmarkStart w:id="46" w:name="_Toc133864011"/>
+      <w:bookmarkStart w:id="47" w:name="_Toc134036214"/>
+      <w:bookmarkStart w:id="48" w:name="_Toc149297994"/>
+      <w:r>
+        <w:rPr>
+          <w:rFonts w:eastAsia="Times New Roman"/>
+          <w:lang w:eastAsia="en-IE"/>
+        </w:rPr>
+        <w:lastRenderedPageBreak/>
+        <w:t>Grid Search to Find Optimal Hyperparameters (KERNEL='Linear')</w:t>
+      </w:r>
+      <w:bookmarkEnd w:id="45"/>
+      <w:bookmarkEnd w:id="46"/>
+      <w:bookmarkEnd w:id="47"/>
+      <w:bookmarkEnd w:id="48"/>
+    </w:p>
+    <w:p>
+      <w:pPr>
+        <w:rPr>
+          <w:rFonts w:ascii="Arial" w:hAnsi="Arial" w:cs="Arial"/>
+          <w:sz w:val="24"/>
+          <w:szCs w:val="24"/>
+        </w:rPr>
+      </w:pPr>
+    </w:p>
+    <w:p>
+      <w:pPr>
+        <w:rPr>
+          <w:rFonts w:ascii="Arial" w:hAnsi="Arial" w:cs="Arial"/>
+          <w:sz w:val="24"/>
+          <w:szCs w:val="24"/>
+        </w:rPr>
+      </w:pPr>
+      <w:r>
+        <w:rPr>
+          <w:rFonts w:ascii="Arial" w:hAnsi="Arial" w:cs="Arial"/>
+          <w:noProof/>
+          <w:sz w:val="24"/>
+          <w:szCs w:val="24"/>
+        </w:rPr>
+        <w:drawing>
+          <wp:inline distT="0" distB="0" distL="0" distR="0" wp14:anchorId="68C90031" wp14:editId="0467C047">
+            <wp:extent cx="4386827" cy="2981740"/>
+            <wp:effectExtent l="0" t="0" r="0" b="0"/>
+            <wp:docPr id="1912626149" name="Picture 1"/>
+            <wp:cNvGraphicFramePr>
+              <a:graphicFrameLocks xmlns:a="http://schemas.openxmlformats.org/drawingml/2006/main" noChangeAspect="1"/>
+            </wp:cNvGraphicFramePr>
+            <a:graphic xmlns:a="http://schemas.openxmlformats.org/drawingml/2006/main">
+              <a:graphicData uri="http://schemas.openxmlformats.org/drawingml/2006/picture">
+                <pic:pic xmlns:pic="http://schemas.openxmlformats.org/drawingml/2006/picture">
+                  <pic:nvPicPr>
+                    <pic:cNvPr id="0" name="Picture 1"/>
+                    <pic:cNvPicPr>
+                      <a:picLocks noChangeAspect="1" noChangeArrowheads="1"/>
+                    </pic:cNvPicPr>
+                  </pic:nvPicPr>
+                  <pic:blipFill>
+                    <a:blip r:embed="rId36">
+                      <a:extLst>
+                        <a:ext uri="{28A0092B-C50C-407E-A947-70E740481C1C}">
+                          <a14:useLocalDpi xmlns:a14="http://schemas.microsoft.com/office/drawing/2010/main" val="0"/>
+                        </a:ext>
+                      </a:extLst>
+                    </a:blip>
+                    <a:srcRect/>
+                    <a:stretch>
+                      <a:fillRect/>
+                    </a:stretch>
+                  </pic:blipFill>
+                  <pic:spPr bwMode="auto">
+                    <a:xfrm>
+                      <a:off x="0" y="0"/>
+                      <a:ext cx="4403791" cy="2993271"/>
+                    </a:xfrm>
+                    <a:prstGeom prst="rect">
+                      <a:avLst/>
+                    </a:prstGeom>
+                    <a:noFill/>
+                    <a:ln>
+                      <a:noFill/>
+                    </a:ln>
+                  </pic:spPr>
+                </pic:pic>
+              </a:graphicData>
+            </a:graphic>
+          </wp:inline>
+        </w:drawing>
+      </w:r>
+    </w:p>
+    <w:p>
+      <w:pPr>
+        <w:pStyle w:val="HTMLPreformatted"/>
+        <w:shd w:val="clear" w:color="auto" w:fill="FFFFFF"/>
+        <w:wordWrap w:val="0"/>
+        <w:textAlignment w:val="baseline"/>
+        <w:rPr>
+          <w:rFonts w:ascii="Helvetica" w:hAnsi="Helvetica" w:cs="Helvetica"/>
+          <w:color w:val="000000"/>
+          <w:sz w:val="21"/>
+          <w:szCs w:val="21"/>
+        </w:rPr>
+      </w:pPr>
+    </w:p>
+    <w:p>
+      <w:pPr>
+        <w:pStyle w:val="HTMLPreformatted"/>
+        <w:shd w:val="clear" w:color="auto" w:fill="FFFFFF"/>
+        <w:wordWrap w:val="0"/>
+        <w:textAlignment w:val="baseline"/>
+        <w:rPr>
+          <w:rFonts w:ascii="Helvetica" w:hAnsi="Helvetica" w:cs="Helvetica"/>
+          <w:color w:val="000000"/>
+          <w:sz w:val="21"/>
+          <w:szCs w:val="21"/>
+        </w:rPr>
+      </w:pPr>
+      <w:r>
+        <w:rPr>
+          <w:rFonts w:ascii="Helvetica" w:hAnsi="Helvetica" w:cs="Helvetica"/>
+          <w:color w:val="000000"/>
+          <w:sz w:val="21"/>
+          <w:szCs w:val="21"/>
+        </w:rPr>
+        <w:t xml:space="preserve">The best test score is </w:t>
+      </w:r>
+      <w:r>
+        <w:rPr>
+          <w:rFonts w:ascii="Helvetica" w:hAnsi="Helvetica" w:cs="Helvetica"/>
+          <w:color w:val="000000"/>
+          <w:sz w:val="21"/>
+          <w:szCs w:val="21"/>
+        </w:rPr>
+        <w:t>90.55%</w:t>
+      </w:r>
+      <w:r>
+        <w:rPr>
+          <w:rFonts w:ascii="Helvetica" w:hAnsi="Helvetica" w:cs="Helvetica"/>
+          <w:color w:val="000000"/>
+          <w:sz w:val="21"/>
+          <w:szCs w:val="21"/>
+        </w:rPr>
+        <w:t xml:space="preserve"> corresponding to hyperparameters {'C': 100, 'gamma': 0.01}</w:t>
+      </w:r>
+    </w:p>
+    <w:p>
+      <w:pPr>
+        <w:rPr>
+          <w:rFonts w:ascii="Arial" w:hAnsi="Arial" w:cs="Arial"/>
+          <w:sz w:val="24"/>
+          <w:szCs w:val="24"/>
+        </w:rPr>
+      </w:pPr>
+    </w:p>
+    <w:p>
+      <w:pPr>
+        <w:rPr>
+          <w:rFonts w:ascii="Arial" w:hAnsi="Arial" w:cs="Arial"/>
+          <w:sz w:val="24"/>
+          <w:szCs w:val="24"/>
+        </w:rPr>
+      </w:pPr>
+      <w:r>
+        <w:rPr>
+          <w:rFonts w:ascii="Arial" w:hAnsi="Arial" w:cs="Arial"/>
+          <w:sz w:val="24"/>
+          <w:szCs w:val="24"/>
+        </w:rPr>
+        <w:drawing>
+          <wp:inline distT="0" distB="0" distL="0" distR="0" wp14:anchorId="0F8F68BD" wp14:editId="7BD03F1A">
+            <wp:extent cx="5203120" cy="2154804"/>
+            <wp:effectExtent l="0" t="0" r="0" b="0"/>
+            <wp:docPr id="1407487676" name="Picture 1" descr="A graph of a graph&#10;&#10;Description automatically generated with medium confidence"/>
+            <wp:cNvGraphicFramePr>
+              <a:graphicFrameLocks xmlns:a="http://schemas.openxmlformats.org/drawingml/2006/main" noChangeAspect="1"/>
+            </wp:cNvGraphicFramePr>
+            <a:graphic xmlns:a="http://schemas.openxmlformats.org/drawingml/2006/main">
+              <a:graphicData uri="http://schemas.openxmlformats.org/drawingml/2006/picture">
+                <pic:pic xmlns:pic="http://schemas.openxmlformats.org/drawingml/2006/picture">
+                  <pic:nvPicPr>
+                    <pic:cNvPr id="1407487676" name="Picture 1" descr="A graph of a graph&#10;&#10;Description automatically generated with medium confidence"/>
+                    <pic:cNvPicPr/>
+                  </pic:nvPicPr>
+                  <pic:blipFill>
+                    <a:blip r:embed="rId37"/>
+                    <a:stretch>
+                      <a:fillRect/>
+                    </a:stretch>
+                  </pic:blipFill>
+                  <pic:spPr>
+                    <a:xfrm>
+                      <a:off x="0" y="0"/>
+                      <a:ext cx="5227731" cy="2164996"/>
+                    </a:xfrm>
+                    <a:prstGeom prst="rect">
+                      <a:avLst/>
+                    </a:prstGeom>
+                  </pic:spPr>
+                </pic:pic>
+              </a:graphicData>
+            </a:graphic>
+          </wp:inline>
+        </w:drawing>
+      </w:r>
+    </w:p>
+    <w:p>
+      <w:pPr>
+        <w:rPr>
+          <w:rFonts w:ascii="Arial" w:hAnsi="Arial" w:cs="Arial"/>
+          <w:sz w:val="24"/>
+          <w:szCs w:val="24"/>
+        </w:rPr>
+      </w:pPr>
+    </w:p>
+    <w:p>
+      <w:pPr>
+        <w:rPr>
+          <w:rFonts w:ascii="Helvetica" w:hAnsi="Helvetica" w:cs="Helvetica"/>
+          <w:sz w:val="24"/>
+          <w:szCs w:val="24"/>
+          <w:lang w:eastAsia="en-IE"/>
+        </w:rPr>
+      </w:pPr>
+      <w:bookmarkStart w:id="49" w:name="_Toc133070573"/>
+      <w:bookmarkStart w:id="50" w:name="_Toc133074663"/>
+      <w:r>
+        <w:rPr>
+          <w:rFonts w:ascii="Helvetica" w:hAnsi="Helvetica" w:cs="Helvetica"/>
+          <w:sz w:val="24"/>
+          <w:szCs w:val="24"/>
+          <w:lang w:eastAsia="en-IE"/>
+        </w:rPr>
+        <w:t>Building and Evaluating the Final Model</w:t>
+      </w:r>
+      <w:bookmarkEnd w:id="49"/>
+      <w:bookmarkEnd w:id="50"/>
+    </w:p>
+    <w:p>
+      <w:pPr>
+        <w:pStyle w:val="ListParagraph"/>
+        <w:numPr>
+          <w:ilvl w:val="0"/>
+          <w:numId w:val="13"/>
+        </w:numPr>
+        <w:rPr>
+          <w:rFonts w:ascii="Helvetica" w:hAnsi="Helvetica" w:cs="Helvetica"/>
+          <w:color w:val="000000"/>
+          <w:sz w:val="21"/>
+          <w:szCs w:val="21"/>
+        </w:rPr>
+      </w:pPr>
+      <w:r>
+        <w:rPr>
+          <w:rFonts w:ascii="Helvetica" w:eastAsia="Times New Roman" w:hAnsi="Helvetica" w:cs="Helvetica"/>
+          <w:color w:val="000000"/>
+          <w:kern w:val="0"/>
+          <w:sz w:val="21"/>
+          <w:szCs w:val="21"/>
+          <w:lang w:eastAsia="en-IE"/>
+          <w14:ligatures w14:val="none"/>
+        </w:rPr>
+        <w:t>Confusion Matrix</w:t>
+      </w:r>
+      <w:r>
+        <w:rPr>
+          <w:rFonts w:ascii="Helvetica" w:eastAsia="Times New Roman" w:hAnsi="Helvetica" w:cs="Helvetica"/>
+          <w:color w:val="000000"/>
+          <w:kern w:val="0"/>
+          <w:sz w:val="21"/>
+          <w:szCs w:val="21"/>
+          <w:lang w:eastAsia="en-IE"/>
+          <w14:ligatures w14:val="none"/>
+        </w:rPr>
+        <w:br/>
+      </w:r>
+      <w:r>
+        <w:rPr>
+          <w:rFonts w:ascii="Helvetica" w:hAnsi="Helvetica" w:cs="Helvetica"/>
+          <w:color w:val="000000"/>
+          <w:sz w:val="21"/>
+          <w:szCs w:val="21"/>
+        </w:rPr>
+        <w:t>[[</w:t>
+      </w:r>
+      <w:r>
+        <w:rPr>
+          <w:rFonts w:ascii="Helvetica" w:hAnsi="Helvetica" w:cs="Helvetica"/>
+          <w:color w:val="000000"/>
+          <w:sz w:val="21"/>
+          <w:szCs w:val="21"/>
+        </w:rPr>
+        <w:t>2474</w:t>
+      </w:r>
+      <w:r>
+        <w:rPr>
+          <w:rFonts w:ascii="Helvetica" w:hAnsi="Helvetica" w:cs="Helvetica"/>
+          <w:color w:val="000000"/>
+          <w:sz w:val="21"/>
+          <w:szCs w:val="21"/>
+        </w:rPr>
+        <w:t xml:space="preserve">   </w:t>
+      </w:r>
+      <w:r>
+        <w:rPr>
+          <w:rFonts w:ascii="Helvetica" w:hAnsi="Helvetica" w:cs="Helvetica"/>
+          <w:color w:val="000000"/>
+          <w:sz w:val="21"/>
+          <w:szCs w:val="21"/>
+        </w:rPr>
+        <w:t>69</w:t>
+      </w:r>
+      <w:r>
+        <w:rPr>
+          <w:rFonts w:ascii="Helvetica" w:hAnsi="Helvetica" w:cs="Helvetica"/>
+          <w:color w:val="000000"/>
+          <w:sz w:val="21"/>
+          <w:szCs w:val="21"/>
+        </w:rPr>
+        <w:t>]</w:t>
+      </w:r>
+      <w:r>
+        <w:rPr>
+          <w:rFonts w:ascii="Helvetica" w:hAnsi="Helvetica" w:cs="Helvetica"/>
+          <w:color w:val="000000"/>
+          <w:sz w:val="21"/>
+          <w:szCs w:val="21"/>
+        </w:rPr>
+        <w:br/>
+        <w:t xml:space="preserve"> [ </w:t>
+      </w:r>
+      <w:r>
+        <w:rPr>
+          <w:rFonts w:ascii="Helvetica" w:hAnsi="Helvetica" w:cs="Helvetica"/>
+          <w:color w:val="000000"/>
+          <w:sz w:val="21"/>
+          <w:szCs w:val="21"/>
+        </w:rPr>
+        <w:t>229</w:t>
+      </w:r>
+      <w:r>
+        <w:rPr>
+          <w:rFonts w:ascii="Helvetica" w:hAnsi="Helvetica" w:cs="Helvetica"/>
+          <w:color w:val="000000"/>
+          <w:sz w:val="21"/>
+          <w:szCs w:val="21"/>
+        </w:rPr>
+        <w:t xml:space="preserve">  </w:t>
+      </w:r>
+      <w:r>
+        <w:rPr>
+          <w:rFonts w:ascii="Helvetica" w:hAnsi="Helvetica" w:cs="Helvetica"/>
+          <w:color w:val="000000"/>
+          <w:sz w:val="21"/>
+          <w:szCs w:val="21"/>
+        </w:rPr>
+        <w:t>267</w:t>
+      </w:r>
+      <w:r>
+        <w:rPr>
+          <w:rFonts w:ascii="Helvetica" w:hAnsi="Helvetica" w:cs="Helvetica"/>
+          <w:color w:val="000000"/>
+          <w:sz w:val="21"/>
+          <w:szCs w:val="21"/>
+        </w:rPr>
+        <w:t xml:space="preserve">]] </w:t>
+      </w:r>
+    </w:p>
+    <w:p>
+      <w:pPr>
+        <w:pStyle w:val="HTMLPreformatted"/>
+        <w:numPr>
+          <w:ilvl w:val="0"/>
+          <w:numId w:val="13"/>
+        </w:numPr>
+        <w:shd w:val="clear" w:color="auto" w:fill="FFFFFF"/>
+        <w:wordWrap w:val="0"/>
+        <w:textAlignment w:val="baseline"/>
+        <w:rPr>
+          <w:rFonts w:ascii="Helvetica" w:hAnsi="Helvetica" w:cs="Helvetica"/>
+          <w:color w:val="000000"/>
+          <w:sz w:val="21"/>
+          <w:szCs w:val="21"/>
+        </w:rPr>
+      </w:pPr>
+      <w:r>
+        <w:rPr>
+          <w:rFonts w:ascii="Helvetica" w:hAnsi="Helvetica" w:cs="Helvetica"/>
+          <w:color w:val="000000"/>
+          <w:sz w:val="21"/>
+          <w:szCs w:val="21"/>
+        </w:rPr>
+        <w:t xml:space="preserve">Accuracy </w:t>
+      </w:r>
+      <w:r>
+        <w:rPr>
+          <w:rFonts w:ascii="Helvetica" w:hAnsi="Helvetica" w:cs="Helvetica"/>
+          <w:color w:val="000000"/>
+          <w:sz w:val="21"/>
+          <w:szCs w:val="21"/>
+        </w:rPr>
+        <w:t>90.19%</w:t>
+      </w:r>
+    </w:p>
+    <w:p>
+      <w:pPr>
+        <w:pStyle w:val="HTMLPreformatted"/>
+        <w:numPr>
+          <w:ilvl w:val="0"/>
+          <w:numId w:val="13"/>
+        </w:numPr>
+        <w:shd w:val="clear" w:color="auto" w:fill="FFFFFF"/>
+        <w:wordWrap w:val="0"/>
+        <w:textAlignment w:val="baseline"/>
+        <w:rPr>
+          <w:rFonts w:ascii="Helvetica" w:hAnsi="Helvetica" w:cs="Helvetica"/>
+          <w:color w:val="000000"/>
+          <w:sz w:val="21"/>
+          <w:szCs w:val="21"/>
+        </w:rPr>
+      </w:pPr>
+      <w:r>
+        <w:rPr>
+          <w:rFonts w:ascii="Helvetica" w:hAnsi="Helvetica" w:cs="Helvetica"/>
+          <w:color w:val="000000"/>
+          <w:sz w:val="21"/>
+          <w:szCs w:val="21"/>
+        </w:rPr>
+        <w:t xml:space="preserve">Precision </w:t>
+      </w:r>
+      <w:r>
+        <w:rPr>
+          <w:rFonts w:ascii="Helvetica" w:hAnsi="Helvetica" w:cs="Helvetica"/>
+          <w:color w:val="000000"/>
+          <w:sz w:val="21"/>
+          <w:szCs w:val="21"/>
+        </w:rPr>
+        <w:t>91.53%</w:t>
+      </w:r>
+    </w:p>
+    <w:p>
+      <w:pPr>
+        <w:pStyle w:val="HTMLPreformatted"/>
+        <w:numPr>
+          <w:ilvl w:val="0"/>
+          <w:numId w:val="13"/>
+        </w:numPr>
+        <w:shd w:val="clear" w:color="auto" w:fill="FFFFFF"/>
+        <w:wordWrap w:val="0"/>
+        <w:textAlignment w:val="baseline"/>
+        <w:rPr>
+          <w:rFonts w:ascii="Helvetica" w:hAnsi="Helvetica" w:cs="Helvetica"/>
+          <w:color w:val="000000"/>
+          <w:sz w:val="21"/>
+          <w:szCs w:val="21"/>
+        </w:rPr>
+      </w:pPr>
+      <w:r>
+        <w:rPr>
+          <w:rFonts w:ascii="Helvetica" w:hAnsi="Helvetica" w:cs="Helvetica"/>
+          <w:color w:val="000000"/>
+          <w:sz w:val="21"/>
+          <w:szCs w:val="21"/>
+        </w:rPr>
+        <w:t xml:space="preserve">Recall </w:t>
+      </w:r>
+      <w:r>
+        <w:rPr>
+          <w:rFonts w:ascii="Helvetica" w:hAnsi="Helvetica" w:cs="Helvetica"/>
+          <w:color w:val="000000"/>
+          <w:sz w:val="21"/>
+          <w:szCs w:val="21"/>
+        </w:rPr>
+        <w:t>97.29%</w:t>
+      </w:r>
+    </w:p>
+    <w:p>
+      <w:pPr>
+        <w:rPr>
+          <w:rFonts w:ascii="Arial" w:hAnsi="Arial" w:cs="Arial"/>
+          <w:sz w:val="24"/>
+          <w:szCs w:val="24"/>
+        </w:rPr>
+      </w:pPr>
+      <w:r>
+        <w:rPr>
+          <w:rFonts w:ascii="Arial" w:hAnsi="Arial" w:cs="Arial"/>
+          <w:sz w:val="24"/>
+          <w:szCs w:val="24"/>
+        </w:rPr>
+        <w:br w:type="page"/>
+      </w:r>
+    </w:p>
+    <w:p>
+      <w:pPr>
+        <w:pStyle w:val="Heading2"/>
+        <w:rPr>
+          <w:rFonts w:eastAsia="Times New Roman"/>
+          <w:lang w:eastAsia="en-IE"/>
+        </w:rPr>
+      </w:pPr>
+      <w:bookmarkStart w:id="51" w:name="_Toc133074664"/>
+      <w:bookmarkStart w:id="52" w:name="_Toc133864012"/>
+      <w:bookmarkStart w:id="53" w:name="_Toc134036215"/>
+      <w:bookmarkStart w:id="54" w:name="_Toc149297995"/>
+      <w:r>
+        <w:rPr>
+          <w:rFonts w:eastAsia="Times New Roman"/>
+          <w:lang w:eastAsia="en-IE"/>
+        </w:rPr>
+        <w:lastRenderedPageBreak/>
+        <w:t>Performance Grid Search</w:t>
+      </w:r>
+      <w:r>
+        <w:rPr>
+          <w:rFonts w:eastAsia="Times New Roman"/>
+          <w:lang w:eastAsia="en-IE"/>
+        </w:rPr>
+        <w:t xml:space="preserve"> </w:t>
+      </w:r>
+      <w:r>
+        <w:rPr>
+          <w:rFonts w:eastAsia="Times New Roman"/>
+          <w:lang w:eastAsia="en-IE"/>
+        </w:rPr>
+        <w:t>using  RBF</w:t>
+      </w:r>
+      <w:r>
+        <w:rPr>
+          <w:rFonts w:eastAsia="Times New Roman"/>
+          <w:lang w:eastAsia="en-IE"/>
+        </w:rPr>
+        <w:t xml:space="preserve"> Kernel Vs</w:t>
+      </w:r>
+      <w:r>
+        <w:rPr>
+          <w:rFonts w:eastAsia="Times New Roman"/>
+          <w:lang w:eastAsia="en-IE"/>
+        </w:rPr>
+        <w:t xml:space="preserve"> Linear Kernel.</w:t>
+      </w:r>
+      <w:bookmarkEnd w:id="51"/>
+      <w:bookmarkEnd w:id="52"/>
+      <w:bookmarkEnd w:id="53"/>
+      <w:bookmarkEnd w:id="54"/>
+    </w:p>
+    <w:p/>
+    <w:p>
+      <w:pPr>
+        <w:rPr>
+          <w:rFonts w:ascii="Helvetica" w:eastAsia="Times New Roman" w:hAnsi="Helvetica" w:cs="Helvetica"/>
+          <w:color w:val="000000"/>
+          <w:kern w:val="0"/>
+          <w:sz w:val="21"/>
+          <w:szCs w:val="21"/>
+          <w:lang w:eastAsia="en-IE"/>
+          <w14:ligatures w14:val="none"/>
+        </w:rPr>
+      </w:pPr>
+      <w:r>
+        <w:rPr>
+          <w:rFonts w:ascii="Helvetica" w:eastAsia="Times New Roman" w:hAnsi="Helvetica" w:cs="Helvetica"/>
+          <w:color w:val="000000"/>
+          <w:kern w:val="0"/>
+          <w:sz w:val="21"/>
+          <w:szCs w:val="21"/>
+          <w:lang w:eastAsia="en-IE"/>
+          <w14:ligatures w14:val="none"/>
+        </w:rPr>
+        <w:t xml:space="preserve">Based on the results provided by RBF and Linear </w:t>
+      </w:r>
+      <w:r>
+        <w:rPr>
+          <w:rFonts w:ascii="Helvetica" w:eastAsia="Times New Roman" w:hAnsi="Helvetica" w:cs="Helvetica"/>
+          <w:color w:val="000000"/>
+          <w:kern w:val="0"/>
+          <w:sz w:val="21"/>
+          <w:szCs w:val="21"/>
+          <w:lang w:eastAsia="en-IE"/>
+          <w14:ligatures w14:val="none"/>
+        </w:rPr>
+        <w:t>K</w:t>
+      </w:r>
+      <w:r>
+        <w:rPr>
+          <w:rFonts w:ascii="Helvetica" w:eastAsia="Times New Roman" w:hAnsi="Helvetica" w:cs="Helvetica"/>
+          <w:color w:val="000000"/>
+          <w:kern w:val="0"/>
+          <w:sz w:val="21"/>
+          <w:szCs w:val="21"/>
+          <w:lang w:eastAsia="en-IE"/>
+          <w14:ligatures w14:val="none"/>
+        </w:rPr>
+        <w:t xml:space="preserve">ernel </w:t>
+      </w:r>
+      <w:r>
+        <w:rPr>
+          <w:rFonts w:ascii="Helvetica" w:eastAsia="Times New Roman" w:hAnsi="Helvetica" w:cs="Helvetica"/>
+          <w:color w:val="000000"/>
+          <w:kern w:val="0"/>
+          <w:sz w:val="21"/>
+          <w:szCs w:val="21"/>
+          <w:lang w:eastAsia="en-IE"/>
+          <w14:ligatures w14:val="none"/>
+        </w:rPr>
+        <w:t>M</w:t>
+      </w:r>
+      <w:r>
+        <w:rPr>
+          <w:rFonts w:ascii="Helvetica" w:eastAsia="Times New Roman" w:hAnsi="Helvetica" w:cs="Helvetica"/>
+          <w:color w:val="000000"/>
+          <w:kern w:val="0"/>
+          <w:sz w:val="21"/>
+          <w:szCs w:val="21"/>
+          <w:lang w:eastAsia="en-IE"/>
+          <w14:ligatures w14:val="none"/>
+        </w:rPr>
+        <w:t>odel, it appears that</w:t>
+      </w:r>
+      <w:r>
+        <w:rPr>
+          <w:rFonts w:ascii="Helvetica" w:eastAsia="Times New Roman" w:hAnsi="Helvetica" w:cs="Helvetica"/>
+          <w:color w:val="000000"/>
+          <w:kern w:val="0"/>
+          <w:sz w:val="21"/>
+          <w:szCs w:val="21"/>
+          <w:lang w:eastAsia="en-IE"/>
+          <w14:ligatures w14:val="none"/>
+        </w:rPr>
+        <w:t xml:space="preserve"> </w:t>
+      </w:r>
+      <w:r>
+        <w:rPr>
+          <w:rFonts w:ascii="Helvetica" w:eastAsia="Times New Roman" w:hAnsi="Helvetica" w:cs="Helvetica"/>
+          <w:color w:val="000000"/>
+          <w:kern w:val="0"/>
+          <w:sz w:val="21"/>
+          <w:szCs w:val="21"/>
+          <w:lang w:eastAsia="en-IE"/>
+          <w14:ligatures w14:val="none"/>
+        </w:rPr>
+        <w:t xml:space="preserve">has a relatively good fit, indicating that the model is able to generalize reasonably well to new, unseen data, without overfitting the training data.  </w:t>
+      </w:r>
+    </w:p>
+    <w:p>
+      <w:pPr>
+        <w:rPr>
+          <w:rFonts w:ascii="Helvetica" w:eastAsia="Times New Roman" w:hAnsi="Helvetica" w:cs="Helvetica"/>
+          <w:color w:val="000000"/>
+          <w:kern w:val="0"/>
+          <w:sz w:val="21"/>
+          <w:szCs w:val="21"/>
+          <w:lang w:eastAsia="en-IE"/>
+          <w14:ligatures w14:val="none"/>
+        </w:rPr>
+      </w:pPr>
+      <w:r>
+        <w:rPr>
+          <w:rFonts w:ascii="Helvetica" w:eastAsia="Times New Roman" w:hAnsi="Helvetica" w:cs="Helvetica"/>
+          <w:color w:val="000000"/>
+          <w:kern w:val="0"/>
+          <w:sz w:val="21"/>
+          <w:szCs w:val="21"/>
+          <w:lang w:eastAsia="en-IE"/>
+          <w14:ligatures w14:val="none"/>
+        </w:rPr>
+        <w:t xml:space="preserve">In terms of evaluating the final model, the </w:t>
+      </w:r>
+      <w:r>
+        <w:rPr>
+          <w:rFonts w:ascii="Helvetica" w:eastAsia="Times New Roman" w:hAnsi="Helvetica" w:cs="Helvetica"/>
+          <w:color w:val="000000"/>
+          <w:kern w:val="0"/>
+          <w:sz w:val="21"/>
+          <w:szCs w:val="21"/>
+          <w:lang w:eastAsia="en-IE"/>
+          <w14:ligatures w14:val="none"/>
+        </w:rPr>
+        <w:t>L</w:t>
+      </w:r>
+      <w:r>
+        <w:rPr>
+          <w:rFonts w:ascii="Helvetica" w:eastAsia="Times New Roman" w:hAnsi="Helvetica" w:cs="Helvetica"/>
+          <w:color w:val="000000"/>
+          <w:kern w:val="0"/>
+          <w:sz w:val="21"/>
+          <w:szCs w:val="21"/>
+          <w:lang w:eastAsia="en-IE"/>
+          <w14:ligatures w14:val="none"/>
+        </w:rPr>
+        <w:t xml:space="preserve">inear </w:t>
+      </w:r>
+      <w:r>
+        <w:rPr>
+          <w:rFonts w:ascii="Helvetica" w:eastAsia="Times New Roman" w:hAnsi="Helvetica" w:cs="Helvetica"/>
+          <w:color w:val="000000"/>
+          <w:kern w:val="0"/>
+          <w:sz w:val="21"/>
+          <w:szCs w:val="21"/>
+          <w:lang w:eastAsia="en-IE"/>
+          <w14:ligatures w14:val="none"/>
+        </w:rPr>
+        <w:t>Ke</w:t>
+      </w:r>
+      <w:r>
+        <w:rPr>
+          <w:rFonts w:ascii="Helvetica" w:eastAsia="Times New Roman" w:hAnsi="Helvetica" w:cs="Helvetica"/>
+          <w:color w:val="000000"/>
+          <w:kern w:val="0"/>
+          <w:sz w:val="21"/>
+          <w:szCs w:val="21"/>
+          <w:lang w:eastAsia="en-IE"/>
+          <w14:ligatures w14:val="none"/>
+        </w:rPr>
+        <w:t xml:space="preserve">rnel </w:t>
+      </w:r>
+      <w:r>
+        <w:rPr>
+          <w:rFonts w:ascii="Helvetica" w:eastAsia="Times New Roman" w:hAnsi="Helvetica" w:cs="Helvetica"/>
+          <w:color w:val="000000"/>
+          <w:kern w:val="0"/>
+          <w:sz w:val="21"/>
+          <w:szCs w:val="21"/>
+          <w:lang w:eastAsia="en-IE"/>
+          <w14:ligatures w14:val="none"/>
+        </w:rPr>
+        <w:t>M</w:t>
+      </w:r>
+      <w:r>
+        <w:rPr>
+          <w:rFonts w:ascii="Helvetica" w:eastAsia="Times New Roman" w:hAnsi="Helvetica" w:cs="Helvetica"/>
+          <w:color w:val="000000"/>
+          <w:kern w:val="0"/>
+          <w:sz w:val="21"/>
+          <w:szCs w:val="21"/>
+          <w:lang w:eastAsia="en-IE"/>
+          <w14:ligatures w14:val="none"/>
+        </w:rPr>
+        <w:t xml:space="preserve">odel has a higher accuracy and precision compared to the RBF </w:t>
+      </w:r>
+      <w:r>
+        <w:rPr>
+          <w:rFonts w:ascii="Helvetica" w:eastAsia="Times New Roman" w:hAnsi="Helvetica" w:cs="Helvetica"/>
+          <w:color w:val="000000"/>
+          <w:kern w:val="0"/>
+          <w:sz w:val="21"/>
+          <w:szCs w:val="21"/>
+          <w:lang w:eastAsia="en-IE"/>
+          <w14:ligatures w14:val="none"/>
+        </w:rPr>
+        <w:t>K</w:t>
+      </w:r>
+      <w:r>
+        <w:rPr>
+          <w:rFonts w:ascii="Helvetica" w:eastAsia="Times New Roman" w:hAnsi="Helvetica" w:cs="Helvetica"/>
+          <w:color w:val="000000"/>
+          <w:kern w:val="0"/>
+          <w:sz w:val="21"/>
+          <w:szCs w:val="21"/>
+          <w:lang w:eastAsia="en-IE"/>
+          <w14:ligatures w14:val="none"/>
+        </w:rPr>
+        <w:t xml:space="preserve">ernel </w:t>
+      </w:r>
+      <w:r>
+        <w:rPr>
+          <w:rFonts w:ascii="Helvetica" w:eastAsia="Times New Roman" w:hAnsi="Helvetica" w:cs="Helvetica"/>
+          <w:color w:val="000000"/>
+          <w:kern w:val="0"/>
+          <w:sz w:val="21"/>
+          <w:szCs w:val="21"/>
+          <w:lang w:eastAsia="en-IE"/>
+          <w14:ligatures w14:val="none"/>
+        </w:rPr>
+        <w:t>M</w:t>
+      </w:r>
+      <w:r>
+        <w:rPr>
+          <w:rFonts w:ascii="Helvetica" w:eastAsia="Times New Roman" w:hAnsi="Helvetica" w:cs="Helvetica"/>
+          <w:color w:val="000000"/>
+          <w:kern w:val="0"/>
+          <w:sz w:val="21"/>
+          <w:szCs w:val="21"/>
+          <w:lang w:eastAsia="en-IE"/>
+          <w14:ligatures w14:val="none"/>
+        </w:rPr>
+        <w:t>odel. However, The RFB kernel model has a perfect sensitive/recall, meaning it correctly identified all positive cases.</w:t>
+      </w:r>
+    </w:p>
+    <w:p>
+      <w:pPr>
+        <w:rPr>
+          <w:rFonts w:ascii="Arial" w:hAnsi="Arial" w:cs="Arial"/>
+          <w:sz w:val="24"/>
+          <w:szCs w:val="24"/>
+        </w:rPr>
+      </w:pPr>
+    </w:p>
+    <w:p>
+      <w:pPr>
+        <w:rPr>
+          <w:rFonts w:eastAsia="Times New Roman"/>
+          <w:lang w:eastAsia="en-IE"/>
+        </w:rPr>
+      </w:pPr>
+      <w:r>
+        <w:rPr>
+          <w:rFonts w:asciiTheme="majorHAnsi" w:eastAsia="Times New Roman" w:hAnsiTheme="majorHAnsi" w:cstheme="majorBidi"/>
+          <w:color w:val="2F5496" w:themeColor="accent1" w:themeShade="BF"/>
+          <w:sz w:val="26"/>
+          <w:szCs w:val="26"/>
+          <w:lang w:eastAsia="en-IE"/>
+        </w:rPr>
+        <w:t>Hyperparameter Tuning Max Depth</w:t>
+      </w:r>
+      <w:r>
+        <w:rPr>
+          <w:rFonts w:eastAsia="Times New Roman"/>
+          <w:lang w:eastAsia="en-IE"/>
+        </w:rPr>
+        <w:t xml:space="preserve"> </w:t>
+      </w:r>
+    </w:p>
+    <w:p>
+      <w:pPr>
+        <w:rPr>
+          <w:rFonts w:ascii="Helvetica" w:eastAsia="Times New Roman" w:hAnsi="Helvetica" w:cs="Helvetica"/>
+          <w:color w:val="000000"/>
+          <w:kern w:val="0"/>
+          <w:sz w:val="21"/>
+          <w:szCs w:val="21"/>
+          <w:lang w:eastAsia="en-IE"/>
+          <w14:ligatures w14:val="none"/>
+        </w:rPr>
+      </w:pPr>
+      <w:r>
+        <w:rPr>
+          <w:rFonts w:ascii="Helvetica" w:eastAsia="Times New Roman" w:hAnsi="Helvetica" w:cs="Helvetica"/>
+          <w:color w:val="000000"/>
+          <w:kern w:val="0"/>
+          <w:sz w:val="21"/>
+          <w:szCs w:val="21"/>
+          <w:lang w:eastAsia="en-IE"/>
+          <w14:ligatures w14:val="none"/>
+        </w:rPr>
+        <w:t xml:space="preserve">We have performed the Hyperparameter Tuning applied for Random Forest model by specifying the number of folds </w:t>
+      </w:r>
+      <w:r>
+        <w:rPr>
+          <w:rFonts w:ascii="Helvetica" w:eastAsia="Times New Roman" w:hAnsi="Helvetica" w:cs="Helvetica"/>
+          <w:color w:val="000000"/>
+          <w:kern w:val="0"/>
+          <w:sz w:val="21"/>
+          <w:szCs w:val="21"/>
+          <w:lang w:eastAsia="en-IE"/>
+          <w14:ligatures w14:val="none"/>
+        </w:rPr>
+        <w:t xml:space="preserve">(5), which means that the dataset will be split into 5 </w:t>
+      </w:r>
+      <w:r>
+        <w:rPr>
+          <w:rFonts w:ascii="Helvetica" w:eastAsia="Times New Roman" w:hAnsi="Helvetica" w:cs="Helvetica"/>
+          <w:color w:val="000000"/>
+          <w:kern w:val="0"/>
+          <w:sz w:val="21"/>
+          <w:szCs w:val="21"/>
+          <w:lang w:eastAsia="en-IE"/>
+          <w14:ligatures w14:val="none"/>
+        </w:rPr>
+        <w:t>and</w:t>
+      </w:r>
+      <w:r>
+        <w:rPr>
+          <w:rFonts w:ascii="Helvetica" w:eastAsia="Times New Roman" w:hAnsi="Helvetica" w:cs="Helvetica"/>
+          <w:color w:val="000000"/>
+          <w:kern w:val="0"/>
+          <w:sz w:val="21"/>
+          <w:szCs w:val="21"/>
+          <w:lang w:eastAsia="en-IE"/>
+          <w14:ligatures w14:val="none"/>
+        </w:rPr>
+        <w:t xml:space="preserve"> also, we</w:t>
+      </w:r>
+      <w:r>
+        <w:rPr>
+          <w:rFonts w:ascii="Helvetica" w:eastAsia="Times New Roman" w:hAnsi="Helvetica" w:cs="Helvetica"/>
+          <w:color w:val="000000"/>
+          <w:kern w:val="0"/>
+          <w:sz w:val="21"/>
+          <w:szCs w:val="21"/>
+          <w:lang w:eastAsia="en-IE"/>
+          <w14:ligatures w14:val="none"/>
+        </w:rPr>
+        <w:t xml:space="preserve"> adjust</w:t>
+      </w:r>
+      <w:r>
+        <w:rPr>
+          <w:rFonts w:ascii="Helvetica" w:eastAsia="Times New Roman" w:hAnsi="Helvetica" w:cs="Helvetica"/>
+          <w:color w:val="000000"/>
+          <w:kern w:val="0"/>
+          <w:sz w:val="21"/>
+          <w:szCs w:val="21"/>
+          <w:lang w:eastAsia="en-IE"/>
+          <w14:ligatures w14:val="none"/>
+        </w:rPr>
+        <w:t xml:space="preserve">ed </w:t>
+      </w:r>
+      <w:r>
+        <w:rPr>
+          <w:rFonts w:ascii="Helvetica" w:eastAsia="Times New Roman" w:hAnsi="Helvetica" w:cs="Helvetica"/>
+          <w:color w:val="000000"/>
+          <w:kern w:val="0"/>
+          <w:sz w:val="21"/>
+          <w:szCs w:val="21"/>
+          <w:lang w:eastAsia="en-IE"/>
+          <w14:ligatures w14:val="none"/>
+        </w:rPr>
+        <w:t xml:space="preserve"> the parameters to plot the accura</w:t>
+      </w:r>
+      <w:r>
+        <w:rPr>
+          <w:rFonts w:ascii="Helvetica" w:eastAsia="Times New Roman" w:hAnsi="Helvetica" w:cs="Helvetica"/>
+          <w:color w:val="000000"/>
+          <w:kern w:val="0"/>
+          <w:sz w:val="21"/>
+          <w:szCs w:val="21"/>
+          <w:lang w:eastAsia="en-IE"/>
+          <w14:ligatures w14:val="none"/>
+        </w:rPr>
+        <w:t>cy</w:t>
+      </w:r>
+      <w:r>
+        <w:rPr>
+          <w:rFonts w:ascii="Helvetica" w:eastAsia="Times New Roman" w:hAnsi="Helvetica" w:cs="Helvetica"/>
+          <w:color w:val="000000"/>
+          <w:kern w:val="0"/>
+          <w:sz w:val="21"/>
+          <w:szCs w:val="21"/>
+          <w:lang w:eastAsia="en-IE"/>
+          <w14:ligatures w14:val="none"/>
+        </w:rPr>
+        <w:t xml:space="preserve"> of ‘max_depth’</w:t>
+      </w:r>
+      <w:r>
+        <w:rPr>
+          <w:rFonts w:ascii="Helvetica" w:eastAsia="Times New Roman" w:hAnsi="Helvetica" w:cs="Helvetica"/>
+          <w:color w:val="000000"/>
+          <w:kern w:val="0"/>
+          <w:sz w:val="21"/>
+          <w:szCs w:val="21"/>
+          <w:lang w:eastAsia="en-IE"/>
+          <w14:ligatures w14:val="none"/>
+        </w:rPr>
+        <w:t xml:space="preserve"> in a range of (2, 20, 5)</w:t>
+      </w:r>
+      <w:r>
+        <w:rPr>
+          <w:rFonts w:ascii="Helvetica" w:eastAsia="Times New Roman" w:hAnsi="Helvetica" w:cs="Helvetica"/>
+          <w:color w:val="000000"/>
+          <w:kern w:val="0"/>
+          <w:sz w:val="21"/>
+          <w:szCs w:val="21"/>
+          <w:lang w:eastAsia="en-IE"/>
+          <w14:ligatures w14:val="none"/>
+        </w:rPr>
+        <w:t xml:space="preserve">, then we used the classification report to assess the model’s performance. </w:t>
+      </w:r>
+    </w:p>
+    <w:p>
+      <w:r>
+        <w:rPr>
+          <w:noProof/>
+        </w:rPr>
+        <w:drawing>
+          <wp:inline distT="0" distB="0" distL="0" distR="0" wp14:anchorId="62E9B058" wp14:editId="08F0D98B">
+            <wp:extent cx="5725160" cy="1105535"/>
+            <wp:effectExtent l="0" t="0" r="0" b="0"/>
+            <wp:docPr id="2122647337" name="Picture 2"/>
+            <wp:cNvGraphicFramePr>
+              <a:graphicFrameLocks xmlns:a="http://schemas.openxmlformats.org/drawingml/2006/main" noChangeAspect="1"/>
+            </wp:cNvGraphicFramePr>
+            <a:graphic xmlns:a="http://schemas.openxmlformats.org/drawingml/2006/main">
+              <a:graphicData uri="http://schemas.openxmlformats.org/drawingml/2006/picture">
+                <pic:pic xmlns:pic="http://schemas.openxmlformats.org/drawingml/2006/picture">
+                  <pic:nvPicPr>
+                    <pic:cNvPr id="0" name="Picture 2"/>
+                    <pic:cNvPicPr>
+                      <a:picLocks noChangeAspect="1" noChangeArrowheads="1"/>
+                    </pic:cNvPicPr>
+                  </pic:nvPicPr>
+                  <pic:blipFill>
+                    <a:blip r:embed="rId38">
+                      <a:extLst>
+                        <a:ext uri="{28A0092B-C50C-407E-A947-70E740481C1C}">
+                          <a14:useLocalDpi xmlns:a14="http://schemas.microsoft.com/office/drawing/2010/main" val="0"/>
+                        </a:ext>
+                      </a:extLst>
+                    </a:blip>
+                    <a:srcRect/>
+                    <a:stretch>
+                      <a:fillRect/>
+                    </a:stretch>
+                  </pic:blipFill>
+                  <pic:spPr bwMode="auto">
+                    <a:xfrm>
+                      <a:off x="0" y="0"/>
+                      <a:ext cx="5725160" cy="1105535"/>
+                    </a:xfrm>
+                    <a:prstGeom prst="rect">
+                      <a:avLst/>
+                    </a:prstGeom>
+                    <a:noFill/>
+                    <a:ln>
+                      <a:noFill/>
+                    </a:ln>
+                  </pic:spPr>
+                </pic:pic>
+              </a:graphicData>
+            </a:graphic>
+          </wp:inline>
+        </w:drawing>
+      </w:r>
+      <w:r>
+        <w:rPr>
+          <w:rFonts w:ascii="Helvetica" w:eastAsia="Times New Roman" w:hAnsi="Helvetica" w:cs="Helvetica"/>
+          <w:noProof/>
+          <w:color w:val="000000"/>
+          <w:kern w:val="0"/>
+          <w:sz w:val="24"/>
+          <w:szCs w:val="24"/>
+          <w:lang w:eastAsia="en-IE"/>
+          <w14:ligatures w14:val="none"/>
+        </w:rPr>
+        <w:drawing>
+          <wp:inline distT="0" distB="0" distL="0" distR="0" wp14:anchorId="01DE5317" wp14:editId="49265C7E">
+            <wp:extent cx="3562184" cy="2645091"/>
+            <wp:effectExtent l="0" t="0" r="635" b="3175"/>
+            <wp:docPr id="12" name="Picture 12" descr="Chart, line chart&#10;&#10;Description automatically generated"/>
+            <wp:cNvGraphicFramePr>
+              <a:graphicFrameLocks xmlns:a="http://schemas.openxmlformats.org/drawingml/2006/main" noChangeAspect="1"/>
+            </wp:cNvGraphicFramePr>
+            <a:graphic xmlns:a="http://schemas.openxmlformats.org/drawingml/2006/main">
+              <a:graphicData uri="http://schemas.openxmlformats.org/drawingml/2006/picture">
+                <pic:pic xmlns:pic="http://schemas.openxmlformats.org/drawingml/2006/picture">
+                  <pic:nvPicPr>
+                    <pic:cNvPr id="12" name="Picture 12" descr="Chart, line chart&#10;&#10;Description automatically generated"/>
+                    <pic:cNvPicPr/>
+                  </pic:nvPicPr>
+                  <pic:blipFill>
+                    <a:blip r:embed="rId39"/>
+                    <a:stretch>
+                      <a:fillRect/>
+                    </a:stretch>
+                  </pic:blipFill>
+                  <pic:spPr>
+                    <a:xfrm>
+                      <a:off x="0" y="0"/>
+                      <a:ext cx="3569675" cy="2650653"/>
+                    </a:xfrm>
+                    <a:prstGeom prst="rect">
+                      <a:avLst/>
+                    </a:prstGeom>
+                  </pic:spPr>
+                </pic:pic>
+              </a:graphicData>
+            </a:graphic>
+          </wp:inline>
+        </w:drawing>
+      </w:r>
+    </w:p>
+    <w:p>
+      <w:pPr>
+        <w:rPr>
+          <w:rFonts w:ascii="Helvetica" w:eastAsia="Times New Roman" w:hAnsi="Helvetica" w:cs="Helvetica"/>
+          <w:color w:val="000000"/>
+          <w:kern w:val="0"/>
+          <w:sz w:val="21"/>
+          <w:szCs w:val="21"/>
+          <w:lang w:eastAsia="en-IE"/>
+          <w14:ligatures w14:val="none"/>
+        </w:rPr>
+      </w:pPr>
+      <w:r>
+        <w:rPr>
+          <w:rFonts w:ascii="Helvetica" w:eastAsia="Times New Roman" w:hAnsi="Helvetica" w:cs="Helvetica"/>
+          <w:color w:val="000000"/>
+          <w:kern w:val="0"/>
+          <w:sz w:val="21"/>
+          <w:szCs w:val="21"/>
+          <w:lang w:eastAsia="en-IE"/>
+          <w14:ligatures w14:val="none"/>
+        </w:rPr>
+        <w:t>After fitting the model with the values of ‘max_depth’, the above plot indicates that the test accuracy</w:t>
+      </w:r>
+      <w:r>
+        <w:rPr>
+          <w:rFonts w:ascii="Helvetica" w:eastAsia="Times New Roman" w:hAnsi="Helvetica" w:cs="Helvetica"/>
+          <w:color w:val="000000"/>
+          <w:kern w:val="0"/>
+          <w:sz w:val="21"/>
+          <w:szCs w:val="21"/>
+          <w:lang w:eastAsia="en-IE"/>
+          <w14:ligatures w14:val="none"/>
+        </w:rPr>
+        <w:t xml:space="preserve"> 96%</w:t>
+      </w:r>
+      <w:r>
+        <w:rPr>
+          <w:rFonts w:ascii="Helvetica" w:eastAsia="Times New Roman" w:hAnsi="Helvetica" w:cs="Helvetica"/>
+          <w:color w:val="000000"/>
+          <w:kern w:val="0"/>
+          <w:sz w:val="21"/>
+          <w:szCs w:val="21"/>
+          <w:lang w:eastAsia="en-IE"/>
+          <w14:ligatures w14:val="none"/>
+        </w:rPr>
+        <w:t xml:space="preserve"> is high when ‘max_depth’ is set in a range of 2 to 20 while splitting the model</w:t>
+      </w:r>
+      <w:r>
+        <w:rPr>
+          <w:rFonts w:ascii="Helvetica" w:eastAsia="Times New Roman" w:hAnsi="Helvetica" w:cs="Helvetica"/>
+          <w:color w:val="000000"/>
+          <w:kern w:val="0"/>
+          <w:sz w:val="21"/>
+          <w:szCs w:val="21"/>
+          <w:lang w:eastAsia="en-IE"/>
+          <w14:ligatures w14:val="none"/>
+        </w:rPr>
+        <w:t xml:space="preserve"> into</w:t>
+      </w:r>
+      <w:r>
+        <w:rPr>
+          <w:rFonts w:ascii="Helvetica" w:eastAsia="Times New Roman" w:hAnsi="Helvetica" w:cs="Helvetica"/>
+          <w:color w:val="000000"/>
+          <w:kern w:val="0"/>
+          <w:sz w:val="21"/>
+          <w:szCs w:val="21"/>
+          <w:lang w:eastAsia="en-IE"/>
+          <w14:ligatures w14:val="none"/>
+        </w:rPr>
+        <w:t xml:space="preserve"> 5</w:t>
+      </w:r>
+      <w:r>
+        <w:rPr>
+          <w:rFonts w:ascii="Helvetica" w:eastAsia="Times New Roman" w:hAnsi="Helvetica" w:cs="Helvetica"/>
+          <w:color w:val="000000"/>
+          <w:kern w:val="0"/>
+          <w:sz w:val="21"/>
+          <w:szCs w:val="21"/>
+          <w:lang w:eastAsia="en-IE"/>
+          <w14:ligatures w14:val="none"/>
+        </w:rPr>
+        <w:t>.</w:t>
+      </w:r>
+    </w:p>
+    <w:p>
+      <w:r>
+        <w:br w:type="page"/>
+      </w:r>
+    </w:p>
+    <w:p>
+      <w:pPr>
+        <w:pStyle w:val="Heading2"/>
+      </w:pPr>
+      <w:bookmarkStart w:id="55" w:name="_Toc133864017"/>
+      <w:bookmarkStart w:id="56" w:name="_Toc134036221"/>
+      <w:r>
+        <w:lastRenderedPageBreak/>
+        <w:t>Grid Search to Find Optimal Hyperparameters</w:t>
+      </w:r>
+      <w:bookmarkEnd w:id="55"/>
+      <w:bookmarkEnd w:id="56"/>
+    </w:p>
+    <w:p/>
+    <w:p>
+      <w:pPr>
+        <w:rPr>
+          <w:rFonts w:ascii="Helvetica" w:eastAsia="Times New Roman" w:hAnsi="Helvetica" w:cs="Helvetica"/>
+          <w:color w:val="000000"/>
+          <w:kern w:val="0"/>
+          <w:sz w:val="21"/>
+          <w:szCs w:val="21"/>
+          <w:lang w:eastAsia="en-IE"/>
+          <w14:ligatures w14:val="none"/>
+        </w:rPr>
+      </w:pPr>
+      <w:r>
+        <w:rPr>
+          <w:rFonts w:ascii="Helvetica" w:eastAsia="Times New Roman" w:hAnsi="Helvetica" w:cs="Helvetica"/>
+          <w:color w:val="000000"/>
+          <w:kern w:val="0"/>
+          <w:sz w:val="21"/>
+          <w:szCs w:val="21"/>
+          <w:lang w:eastAsia="en-IE"/>
+          <w14:ligatures w14:val="none"/>
+        </w:rPr>
+        <w:t xml:space="preserve">We can now find the optimal hyperparameters using </w:t>
+      </w:r>
+      <w:proofErr w:type="spellStart"/>
+      <w:r>
+        <w:rPr>
+          <w:rFonts w:ascii="Helvetica" w:eastAsia="Times New Roman" w:hAnsi="Helvetica" w:cs="Helvetica"/>
+          <w:color w:val="000000"/>
+          <w:kern w:val="0"/>
+          <w:sz w:val="21"/>
+          <w:szCs w:val="21"/>
+          <w:lang w:eastAsia="en-IE"/>
+          <w14:ligatures w14:val="none"/>
+        </w:rPr>
+        <w:t>GridSearchCV</w:t>
+      </w:r>
+      <w:proofErr w:type="spellEnd"/>
+      <w:r>
+        <w:rPr>
+          <w:rFonts w:ascii="Helvetica" w:eastAsia="Times New Roman" w:hAnsi="Helvetica" w:cs="Helvetica"/>
+          <w:color w:val="000000"/>
+          <w:kern w:val="0"/>
+          <w:sz w:val="21"/>
+          <w:szCs w:val="21"/>
+          <w:lang w:eastAsia="en-IE"/>
+          <w14:ligatures w14:val="none"/>
+        </w:rPr>
+        <w:t>.</w:t>
+      </w:r>
+    </w:p>
+    <w:p>
+      <w:pPr>
+        <w:pStyle w:val="HTMLPreformatted"/>
+        <w:shd w:val="clear" w:color="auto" w:fill="FFFFFF"/>
+        <w:wordWrap w:val="0"/>
+        <w:textAlignment w:val="baseline"/>
+        <w:rPr>
+          <w:rFonts w:ascii="Helvetica" w:hAnsi="Helvetica" w:cs="Helvetica"/>
+          <w:color w:val="000000"/>
+          <w:sz w:val="21"/>
+          <w:szCs w:val="21"/>
+        </w:rPr>
+      </w:pPr>
+      <w:r>
+        <w:rPr>
+          <w:rFonts w:ascii="Helvetica" w:hAnsi="Helvetica" w:cs="Helvetica"/>
+          <w:color w:val="000000"/>
+          <w:sz w:val="21"/>
+          <w:szCs w:val="21"/>
+        </w:rPr>
+        <w:t xml:space="preserve">We can get accuracy of </w:t>
+      </w:r>
+      <w:r>
+        <w:rPr>
+          <w:rFonts w:ascii="Helvetica" w:hAnsi="Helvetica" w:cs="Helvetica"/>
+          <w:color w:val="000000"/>
+          <w:sz w:val="21"/>
+          <w:szCs w:val="21"/>
+        </w:rPr>
+        <w:t>90.32%</w:t>
+      </w:r>
+      <w:r>
+        <w:rPr>
+          <w:rFonts w:ascii="Helvetica" w:hAnsi="Helvetica" w:cs="Helvetica"/>
+          <w:color w:val="000000"/>
+          <w:sz w:val="21"/>
+          <w:szCs w:val="21"/>
+        </w:rPr>
+        <w:t xml:space="preserve"> using {'max_depth': 10, '</w:t>
+      </w:r>
+      <w:proofErr w:type="spellStart"/>
+      <w:r>
+        <w:rPr>
+          <w:rFonts w:ascii="Helvetica" w:hAnsi="Helvetica" w:cs="Helvetica"/>
+          <w:color w:val="000000"/>
+          <w:sz w:val="21"/>
+          <w:szCs w:val="21"/>
+        </w:rPr>
+        <w:t>max_features</w:t>
+      </w:r>
+      <w:proofErr w:type="spellEnd"/>
+      <w:r>
+        <w:rPr>
+          <w:rFonts w:ascii="Helvetica" w:hAnsi="Helvetica" w:cs="Helvetica"/>
+          <w:color w:val="000000"/>
+          <w:sz w:val="21"/>
+          <w:szCs w:val="21"/>
+        </w:rPr>
+        <w:t>': 10, '</w:t>
+      </w:r>
+      <w:proofErr w:type="spellStart"/>
+      <w:r>
+        <w:rPr>
+          <w:rFonts w:ascii="Helvetica" w:hAnsi="Helvetica" w:cs="Helvetica"/>
+          <w:color w:val="000000"/>
+          <w:sz w:val="21"/>
+          <w:szCs w:val="21"/>
+        </w:rPr>
+        <w:t>min_samples_leaf</w:t>
+      </w:r>
+      <w:proofErr w:type="spellEnd"/>
+      <w:r>
+        <w:rPr>
+          <w:rFonts w:ascii="Helvetica" w:hAnsi="Helvetica" w:cs="Helvetica"/>
+          <w:color w:val="000000"/>
+          <w:sz w:val="21"/>
+          <w:szCs w:val="21"/>
+        </w:rPr>
+        <w:t>': 100, '</w:t>
+      </w:r>
+      <w:proofErr w:type="spellStart"/>
+      <w:r>
+        <w:rPr>
+          <w:rFonts w:ascii="Helvetica" w:hAnsi="Helvetica" w:cs="Helvetica"/>
+          <w:color w:val="000000"/>
+          <w:sz w:val="21"/>
+          <w:szCs w:val="21"/>
+        </w:rPr>
+        <w:t>min_samples_split</w:t>
+      </w:r>
+      <w:proofErr w:type="spellEnd"/>
+      <w:r>
+        <w:rPr>
+          <w:rFonts w:ascii="Helvetica" w:hAnsi="Helvetica" w:cs="Helvetica"/>
+          <w:color w:val="000000"/>
+          <w:sz w:val="21"/>
+          <w:szCs w:val="21"/>
+        </w:rPr>
+        <w:t>': 200, '</w:t>
+      </w:r>
+      <w:proofErr w:type="spellStart"/>
+      <w:r>
+        <w:rPr>
+          <w:rFonts w:ascii="Helvetica" w:hAnsi="Helvetica" w:cs="Helvetica"/>
+          <w:color w:val="000000"/>
+          <w:sz w:val="21"/>
+          <w:szCs w:val="21"/>
+        </w:rPr>
+        <w:t>n_estimators</w:t>
+      </w:r>
+      <w:proofErr w:type="spellEnd"/>
+      <w:r>
+        <w:rPr>
+          <w:rFonts w:ascii="Helvetica" w:hAnsi="Helvetica" w:cs="Helvetica"/>
+          <w:color w:val="000000"/>
+          <w:sz w:val="21"/>
+          <w:szCs w:val="21"/>
+        </w:rPr>
+        <w:t>': 300}</w:t>
+      </w:r>
+    </w:p>
+    <w:p>
+      <w:pPr>
+        <w:rPr>
+          <w:rFonts w:ascii="Helvetica" w:eastAsia="Times New Roman" w:hAnsi="Helvetica" w:cs="Helvetica"/>
+          <w:color w:val="000000"/>
+          <w:kern w:val="0"/>
+          <w:sz w:val="21"/>
+          <w:szCs w:val="21"/>
+          <w:lang w:eastAsia="en-IE"/>
+          <w14:ligatures w14:val="none"/>
+        </w:rPr>
+      </w:pPr>
+    </w:p>
+    <w:p>
+      <w:pPr>
+        <w:pStyle w:val="Heading2"/>
+      </w:pPr>
+      <w:bookmarkStart w:id="57" w:name="_Toc133074671"/>
+      <w:bookmarkStart w:id="58" w:name="_Toc133864018"/>
+      <w:bookmarkStart w:id="59" w:name="_Toc134036222"/>
+      <w:r>
+        <w:t>Classification Report</w:t>
+      </w:r>
+      <w:bookmarkEnd w:id="57"/>
+      <w:bookmarkEnd w:id="58"/>
+      <w:bookmarkEnd w:id="59"/>
+    </w:p>
+    <w:p/>
+    <w:p>
+      <w:pPr>
+        <w:rPr>
+          <w:rFonts w:ascii="Helvetica" w:eastAsia="Times New Roman" w:hAnsi="Helvetica" w:cs="Helvetica"/>
+          <w:color w:val="000000"/>
+          <w:kern w:val="0"/>
+          <w:sz w:val="21"/>
+          <w:szCs w:val="21"/>
+          <w:lang w:eastAsia="en-IE"/>
+          <w14:ligatures w14:val="none"/>
+        </w:rPr>
+      </w:pPr>
+      <w:r>
+        <w:rPr>
+          <w:rFonts w:ascii="Helvetica" w:eastAsia="Times New Roman" w:hAnsi="Helvetica" w:cs="Helvetica"/>
+          <w:color w:val="000000"/>
+          <w:kern w:val="0"/>
+          <w:sz w:val="21"/>
+          <w:szCs w:val="21"/>
+          <w:lang w:eastAsia="en-IE"/>
+          <w14:ligatures w14:val="none"/>
+        </w:rPr>
+        <w:t xml:space="preserve">The outcomes based on the model that was trained using optimal hyperparameters found </w:t>
+      </w:r>
+      <w:r>
+        <w:rPr>
+          <w:rFonts w:ascii="Helvetica" w:eastAsia="Times New Roman" w:hAnsi="Helvetica" w:cs="Helvetica"/>
+          <w:color w:val="000000"/>
+          <w:kern w:val="0"/>
+          <w:sz w:val="21"/>
+          <w:szCs w:val="21"/>
+          <w:lang w:eastAsia="en-IE"/>
+          <w14:ligatures w14:val="none"/>
+        </w:rPr>
+        <w:t xml:space="preserve">that </w:t>
+      </w:r>
+      <w:r>
+        <w:rPr>
+          <w:rFonts w:ascii="Helvetica" w:eastAsia="Times New Roman" w:hAnsi="Helvetica" w:cs="Helvetica"/>
+          <w:color w:val="000000"/>
+          <w:kern w:val="0"/>
+          <w:sz w:val="21"/>
+          <w:szCs w:val="21"/>
+          <w:lang w:eastAsia="en-IE"/>
+          <w14:ligatures w14:val="none"/>
+        </w:rPr>
+        <w:t xml:space="preserve">through the </w:t>
+      </w:r>
+      <w:proofErr w:type="spellStart"/>
+      <w:r>
+        <w:rPr>
+          <w:rFonts w:ascii="Helvetica" w:eastAsia="Times New Roman" w:hAnsi="Helvetica" w:cs="Helvetica"/>
+          <w:color w:val="000000"/>
+          <w:kern w:val="0"/>
+          <w:sz w:val="21"/>
+          <w:szCs w:val="21"/>
+          <w:lang w:eastAsia="en-IE"/>
+          <w14:ligatures w14:val="none"/>
+        </w:rPr>
+        <w:t>GridSearchCV</w:t>
+      </w:r>
+      <w:proofErr w:type="spellEnd"/>
+      <w:r>
+        <w:rPr>
+          <w:rFonts w:ascii="Helvetica" w:eastAsia="Times New Roman" w:hAnsi="Helvetica" w:cs="Helvetica"/>
+          <w:color w:val="000000"/>
+          <w:kern w:val="0"/>
+          <w:sz w:val="21"/>
+          <w:szCs w:val="21"/>
+          <w:lang w:eastAsia="en-IE"/>
+          <w14:ligatures w14:val="none"/>
+        </w:rPr>
+        <w:t xml:space="preserve">, we achieved </w:t>
+      </w:r>
+      <w:r>
+        <w:rPr>
+          <w:rFonts w:ascii="Helvetica" w:eastAsia="Times New Roman" w:hAnsi="Helvetica" w:cs="Helvetica"/>
+          <w:color w:val="000000"/>
+          <w:kern w:val="0"/>
+          <w:sz w:val="21"/>
+          <w:szCs w:val="21"/>
+          <w:lang w:eastAsia="en-IE"/>
+          <w14:ligatures w14:val="none"/>
+        </w:rPr>
+        <w:t xml:space="preserve">accuracy of </w:t>
+      </w:r>
+      <w:r>
+        <w:rPr>
+          <w:rFonts w:ascii="Helvetica" w:eastAsia="Times New Roman" w:hAnsi="Helvetica" w:cs="Helvetica"/>
+          <w:color w:val="000000"/>
+          <w:kern w:val="0"/>
+          <w:sz w:val="21"/>
+          <w:szCs w:val="21"/>
+          <w:lang w:eastAsia="en-IE"/>
+          <w14:ligatures w14:val="none"/>
+        </w:rPr>
+        <w:t>90%</w:t>
+      </w:r>
+      <w:r>
+        <w:rPr>
+          <w:rFonts w:ascii="Helvetica" w:eastAsia="Times New Roman" w:hAnsi="Helvetica" w:cs="Helvetica"/>
+          <w:color w:val="000000"/>
+          <w:kern w:val="0"/>
+          <w:sz w:val="21"/>
+          <w:szCs w:val="21"/>
+          <w:lang w:eastAsia="en-IE"/>
+          <w14:ligatures w14:val="none"/>
+        </w:rPr>
+        <w:t xml:space="preserve"> which is relatively high. Additionally, </w:t>
+      </w:r>
+      <w:r>
+        <w:rPr>
+          <w:rFonts w:ascii="Helvetica" w:eastAsia="Times New Roman" w:hAnsi="Helvetica" w:cs="Helvetica"/>
+          <w:color w:val="000000"/>
+          <w:kern w:val="0"/>
+          <w:sz w:val="21"/>
+          <w:szCs w:val="21"/>
+          <w:lang w:eastAsia="en-IE"/>
+          <w14:ligatures w14:val="none"/>
+        </w:rPr>
+        <w:t>t</w:t>
+      </w:r>
+      <w:r>
+        <w:rPr>
+          <w:rFonts w:ascii="Helvetica" w:eastAsia="Times New Roman" w:hAnsi="Helvetica" w:cs="Helvetica"/>
+          <w:color w:val="000000"/>
+          <w:kern w:val="0"/>
+          <w:sz w:val="21"/>
+          <w:szCs w:val="21"/>
+          <w:lang w:eastAsia="en-IE"/>
+          <w14:ligatures w14:val="none"/>
+        </w:rPr>
+        <w:t xml:space="preserve">he precision and recall for Existing Customers were both high, indicating that the model is able to correctly identify positive cases with high accuracy. However, the recall for </w:t>
+      </w:r>
+      <w:r>
+        <w:rPr>
+          <w:rFonts w:ascii="Helvetica" w:eastAsia="Times New Roman" w:hAnsi="Helvetica" w:cs="Helvetica"/>
+          <w:color w:val="000000"/>
+          <w:kern w:val="0"/>
+          <w:sz w:val="21"/>
+          <w:szCs w:val="21"/>
+          <w:lang w:eastAsia="en-IE"/>
+          <w14:ligatures w14:val="none"/>
+        </w:rPr>
+        <w:t>Churned</w:t>
+      </w:r>
+      <w:r>
+        <w:rPr>
+          <w:rFonts w:ascii="Helvetica" w:eastAsia="Times New Roman" w:hAnsi="Helvetica" w:cs="Helvetica"/>
+          <w:color w:val="000000"/>
+          <w:kern w:val="0"/>
+          <w:sz w:val="21"/>
+          <w:szCs w:val="21"/>
+          <w:lang w:eastAsia="en-IE"/>
+          <w14:ligatures w14:val="none"/>
+        </w:rPr>
+        <w:t xml:space="preserve"> Customers was lower than the recall for </w:t>
+      </w:r>
+      <w:r>
+        <w:rPr>
+          <w:rFonts w:ascii="Helvetica" w:eastAsia="Times New Roman" w:hAnsi="Helvetica" w:cs="Helvetica"/>
+          <w:color w:val="000000"/>
+          <w:kern w:val="0"/>
+          <w:sz w:val="21"/>
+          <w:szCs w:val="21"/>
+          <w:lang w:eastAsia="en-IE"/>
+          <w14:ligatures w14:val="none"/>
+        </w:rPr>
+        <w:t>Existing Customers</w:t>
+      </w:r>
+      <w:r>
+        <w:rPr>
+          <w:rFonts w:ascii="Helvetica" w:eastAsia="Times New Roman" w:hAnsi="Helvetica" w:cs="Helvetica"/>
+          <w:color w:val="000000"/>
+          <w:kern w:val="0"/>
+          <w:sz w:val="21"/>
+          <w:szCs w:val="21"/>
+          <w:lang w:eastAsia="en-IE"/>
+          <w14:ligatures w14:val="none"/>
+        </w:rPr>
+        <w:t>, indicating that the model may have more difficulty correctly identifying negative cases.</w:t>
+      </w:r>
+    </w:p>
+    <w:p>
+      <w:pPr>
+        <w:rPr>
+          <w:rFonts w:asciiTheme="majorHAnsi" w:eastAsiaTheme="majorEastAsia" w:hAnsiTheme="majorHAnsi" w:cstheme="majorBidi"/>
+          <w:color w:val="2F5496" w:themeColor="accent1" w:themeShade="BF"/>
+          <w:sz w:val="32"/>
+          <w:szCs w:val="32"/>
+        </w:rPr>
+      </w:pPr>
+    </w:p>
+    <w:p>
+      <w:pPr>
+        <w:rPr>
+          <w:rFonts w:asciiTheme="majorHAnsi" w:eastAsiaTheme="majorEastAsia" w:hAnsiTheme="majorHAnsi" w:cstheme="majorBidi"/>
+          <w:color w:val="2F5496" w:themeColor="accent1" w:themeShade="BF"/>
+          <w:sz w:val="32"/>
+          <w:szCs w:val="32"/>
+        </w:rPr>
+      </w:pPr>
+      <w:bookmarkStart w:id="60" w:name="_Toc149297996"/>
+      <w:r>
+        <w:rPr>
+          <w:rFonts w:asciiTheme="majorHAnsi" w:eastAsiaTheme="majorEastAsia" w:hAnsiTheme="majorHAnsi" w:cstheme="majorBidi"/>
+          <w:color w:val="2F5496" w:themeColor="accent1" w:themeShade="BF"/>
+          <w:sz w:val="32"/>
+          <w:szCs w:val="32"/>
+        </w:rPr>
+        <w:drawing>
+          <wp:inline distT="0" distB="0" distL="0" distR="0" wp14:anchorId="5001DA4D" wp14:editId="72209895">
+            <wp:extent cx="3535986" cy="1348857"/>
+            <wp:effectExtent l="0" t="0" r="7620" b="3810"/>
+            <wp:docPr id="1257420750" name="Picture 1" descr="A screenshot of a computer screen&#10;&#10;Description automatically generated"/>
+            <wp:cNvGraphicFramePr>
+              <a:graphicFrameLocks xmlns:a="http://schemas.openxmlformats.org/drawingml/2006/main" noChangeAspect="1"/>
+            </wp:cNvGraphicFramePr>
+            <a:graphic xmlns:a="http://schemas.openxmlformats.org/drawingml/2006/main">
+              <a:graphicData uri="http://schemas.openxmlformats.org/drawingml/2006/picture">
+                <pic:pic xmlns:pic="http://schemas.openxmlformats.org/drawingml/2006/picture">
+                  <pic:nvPicPr>
+                    <pic:cNvPr id="1257420750" name="Picture 1" descr="A screenshot of a computer screen&#10;&#10;Description automatically generated"/>
+                    <pic:cNvPicPr/>
+                  </pic:nvPicPr>
+                  <pic:blipFill>
+                    <a:blip r:embed="rId40"/>
+                    <a:stretch>
+                      <a:fillRect/>
+                    </a:stretch>
+                  </pic:blipFill>
+                  <pic:spPr>
+                    <a:xfrm>
+                      <a:off x="0" y="0"/>
+                      <a:ext cx="3535986" cy="1348857"/>
+                    </a:xfrm>
+                    <a:prstGeom prst="rect">
+                      <a:avLst/>
+                    </a:prstGeom>
+                  </pic:spPr>
+                </pic:pic>
+              </a:graphicData>
+            </a:graphic>
+          </wp:inline>
+        </w:drawing>
+      </w:r>
+    </w:p>
+    <w:p>
+      <w:pPr>
+        <w:rPr>
+          <w:rFonts w:asciiTheme="majorHAnsi" w:eastAsiaTheme="majorEastAsia" w:hAnsiTheme="majorHAnsi" w:cstheme="majorBidi"/>
+          <w:color w:val="2F5496" w:themeColor="accent1" w:themeShade="BF"/>
+          <w:sz w:val="32"/>
+          <w:szCs w:val="32"/>
+        </w:rPr>
+      </w:pPr>
+      <w:r>
+        <w:rPr>
+          <w:rFonts w:asciiTheme="majorHAnsi" w:eastAsiaTheme="majorEastAsia" w:hAnsiTheme="majorHAnsi" w:cstheme="majorBidi"/>
+          <w:color w:val="2F5496" w:themeColor="accent1" w:themeShade="BF"/>
+          <w:sz w:val="32"/>
+          <w:szCs w:val="32"/>
+        </w:rPr>
+        <w:br w:type="page"/>
+      </w:r>
+    </w:p>
+    <w:p>
+      <w:pPr>
+        <w:rPr>
+          <w:rFonts w:asciiTheme="majorHAnsi" w:eastAsiaTheme="majorEastAsia" w:hAnsiTheme="majorHAnsi" w:cstheme="majorBidi"/>
+          <w:color w:val="2F5496" w:themeColor="accent1" w:themeShade="BF"/>
+          <w:sz w:val="32"/>
+          <w:szCs w:val="32"/>
+        </w:rPr>
+      </w:pPr>
+    </w:p>
+    <w:p>
+      <w:pPr>
+        <w:pStyle w:val="Heading1"/>
+      </w:pPr>
+      <w:r>
+        <w:t>References</w:t>
+      </w:r>
+      <w:bookmarkEnd w:id="60"/>
+      <w:r>
+        <w:t xml:space="preserve"> </w:t>
+      </w:r>
+    </w:p>
+    <w:p>
+      <w:pPr>
+        <w:rPr>
+          <w:rFonts w:ascii="Arial" w:hAnsi="Arial" w:cs="Arial"/>
+          <w:sz w:val="24"/>
+          <w:szCs w:val="24"/>
+        </w:rPr>
+      </w:pPr>
+    </w:p>
+    <w:p>
+      <w:pPr>
         <w:spacing w:after="0" w:line="480" w:lineRule="auto"/>
         <w:ind w:left="720" w:hanging="720"/>
         <w:rPr>
@@ -8153,7 +11797,7 @@
         </w:rPr>
         <w:t xml:space="preserve">, </w:t>
       </w:r>
-      <w:hyperlink r:id="rId34" w:history="1">
+      <w:hyperlink r:id="rId41" w:history="1">
         <w:r>
           <w:rPr>
             <w:rStyle w:val="Hyperlink"/>
@@ -9196,6 +12840,55 @@
     </w:p>
     <w:p>
       <w:pPr>
+        <w:spacing w:after="0" w:line="480" w:lineRule="auto"/>
+        <w:ind w:left="720" w:hanging="720"/>
+        <w:rPr>
+          <w:rFonts w:ascii="Times New Roman" w:eastAsia="Times New Roman" w:hAnsi="Times New Roman" w:cs="Times New Roman"/>
+          <w:kern w:val="0"/>
+          <w:sz w:val="20"/>
+          <w:szCs w:val="20"/>
+          <w:lang w:eastAsia="en-IE"/>
+          <w14:ligatures w14:val="none"/>
+        </w:rPr>
+      </w:pPr>
+      <w:r>
+        <w:rPr>
+          <w:rFonts w:ascii="Times New Roman" w:eastAsia="Times New Roman" w:hAnsi="Times New Roman" w:cs="Times New Roman"/>
+          <w:kern w:val="0"/>
+          <w:sz w:val="20"/>
+          <w:szCs w:val="20"/>
+          <w:lang w:eastAsia="en-IE"/>
+          <w14:ligatures w14:val="none"/>
+        </w:rPr>
+        <w:t xml:space="preserve">Holtz, Yan. “Control </w:t>
+      </w:r>
+      <w:proofErr w:type="spellStart"/>
+      <w:r>
+        <w:rPr>
+          <w:rFonts w:ascii="Times New Roman" w:eastAsia="Times New Roman" w:hAnsi="Times New Roman" w:cs="Times New Roman"/>
+          <w:kern w:val="0"/>
+          <w:sz w:val="20"/>
+          <w:szCs w:val="20"/>
+          <w:lang w:eastAsia="en-IE"/>
+          <w14:ligatures w14:val="none"/>
+        </w:rPr>
+        <w:t>Color</w:t>
+      </w:r>
+      <w:proofErr w:type="spellEnd"/>
+      <w:r>
+        <w:rPr>
+          <w:rFonts w:ascii="Times New Roman" w:eastAsia="Times New Roman" w:hAnsi="Times New Roman" w:cs="Times New Roman"/>
+          <w:kern w:val="0"/>
+          <w:sz w:val="20"/>
+          <w:szCs w:val="20"/>
+          <w:lang w:eastAsia="en-IE"/>
+          <w14:ligatures w14:val="none"/>
+        </w:rPr>
+        <w:t xml:space="preserve"> in Seaborn Heatmaps.” The Python Graph Gallery, python-graph-gallery.com/92-control-color-in-seaborn-heatmaps/.</w:t>
+      </w:r>
+    </w:p>
+    <w:p>
+      <w:pPr>
         <w:rPr>
           <w:rFonts w:ascii="Arial" w:hAnsi="Arial" w:cs="Arial"/>
           <w:b/>
@@ -9206,7 +12899,7 @@
       </w:pPr>
     </w:p>
     <w:sectPr>
-      <w:footerReference w:type="default" r:id="rId35"/>
+      <w:footerReference w:type="default" r:id="rId42"/>
       <w:pgSz w:w="11906" w:h="16838"/>
       <w:pgMar w:top="1440" w:right="1440" w:bottom="1440" w:left="1440" w:header="708" w:footer="708" w:gutter="0"/>
       <w:pgNumType w:start="1"/>
@@ -10034,6 +13727,95 @@
     </w:lvl>
   </w:abstractNum>
   <w:abstractNum w:abstractNumId="6" w15:restartNumberingAfterBreak="0">
+    <w:nsid w:val="46D3525A"/>
+    <w:multiLevelType w:val="hybridMultilevel"/>
+    <w:tmpl w:val="09426FDC"/>
+    <w:lvl w:ilvl="0" w:tplc="FFFFFFFF">
+      <w:start w:val="1"/>
+      <w:numFmt w:val="decimal"/>
+      <w:lvlText w:val="%1."/>
+      <w:lvlJc w:val="left"/>
+      <w:pPr>
+        <w:ind w:left="720" w:hanging="360"/>
+      </w:pPr>
+      <w:rPr>
+        <w:rFonts w:hint="default"/>
+      </w:rPr>
+    </w:lvl>
+    <w:lvl w:ilvl="1" w:tplc="FFFFFFFF" w:tentative="1">
+      <w:start w:val="1"/>
+      <w:numFmt w:val="lowerLetter"/>
+      <w:lvlText w:val="%2."/>
+      <w:lvlJc w:val="left"/>
+      <w:pPr>
+        <w:ind w:left="1440" w:hanging="360"/>
+      </w:pPr>
+    </w:lvl>
+    <w:lvl w:ilvl="2" w:tplc="FFFFFFFF" w:tentative="1">
+      <w:start w:val="1"/>
+      <w:numFmt w:val="lowerRoman"/>
+      <w:lvlText w:val="%3."/>
+      <w:lvlJc w:val="right"/>
+      <w:pPr>
+        <w:ind w:left="2160" w:hanging="180"/>
+      </w:pPr>
+    </w:lvl>
+    <w:lvl w:ilvl="3" w:tplc="FFFFFFFF" w:tentative="1">
+      <w:start w:val="1"/>
+      <w:numFmt w:val="decimal"/>
+      <w:lvlText w:val="%4."/>
+      <w:lvlJc w:val="left"/>
+      <w:pPr>
+        <w:ind w:left="2880" w:hanging="360"/>
+      </w:pPr>
+    </w:lvl>
+    <w:lvl w:ilvl="4" w:tplc="FFFFFFFF" w:tentative="1">
+      <w:start w:val="1"/>
+      <w:numFmt w:val="lowerLetter"/>
+      <w:lvlText w:val="%5."/>
+      <w:lvlJc w:val="left"/>
+      <w:pPr>
+        <w:ind w:left="3600" w:hanging="360"/>
+      </w:pPr>
+    </w:lvl>
+    <w:lvl w:ilvl="5" w:tplc="FFFFFFFF" w:tentative="1">
+      <w:start w:val="1"/>
+      <w:numFmt w:val="lowerRoman"/>
+      <w:lvlText w:val="%6."/>
+      <w:lvlJc w:val="right"/>
+      <w:pPr>
+        <w:ind w:left="4320" w:hanging="180"/>
+      </w:pPr>
+    </w:lvl>
+    <w:lvl w:ilvl="6" w:tplc="FFFFFFFF" w:tentative="1">
+      <w:start w:val="1"/>
+      <w:numFmt w:val="decimal"/>
+      <w:lvlText w:val="%7."/>
+      <w:lvlJc w:val="left"/>
+      <w:pPr>
+        <w:ind w:left="5040" w:hanging="360"/>
+      </w:pPr>
+    </w:lvl>
+    <w:lvl w:ilvl="7" w:tplc="FFFFFFFF" w:tentative="1">
+      <w:start w:val="1"/>
+      <w:numFmt w:val="lowerLetter"/>
+      <w:lvlText w:val="%8."/>
+      <w:lvlJc w:val="left"/>
+      <w:pPr>
+        <w:ind w:left="5760" w:hanging="360"/>
+      </w:pPr>
+    </w:lvl>
+    <w:lvl w:ilvl="8" w:tplc="FFFFFFFF" w:tentative="1">
+      <w:start w:val="1"/>
+      <w:numFmt w:val="lowerRoman"/>
+      <w:lvlText w:val="%9."/>
+      <w:lvlJc w:val="right"/>
+      <w:pPr>
+        <w:ind w:left="6480" w:hanging="180"/>
+      </w:pPr>
+    </w:lvl>
+  </w:abstractNum>
+  <w:abstractNum w:abstractNumId="7" w15:restartNumberingAfterBreak="0">
     <w:nsid w:val="48BA4B23"/>
     <w:multiLevelType w:val="hybridMultilevel"/>
     <w:tmpl w:val="7BAC0576"/>
@@ -10146,7 +13928,7 @@
       </w:rPr>
     </w:lvl>
   </w:abstractNum>
-  <w:abstractNum w:abstractNumId="7" w15:restartNumberingAfterBreak="0">
+  <w:abstractNum w:abstractNumId="8" w15:restartNumberingAfterBreak="0">
     <w:nsid w:val="4B8864E8"/>
     <w:multiLevelType w:val="hybridMultilevel"/>
     <w:tmpl w:val="BFBADE28"/>
@@ -10259,7 +14041,7 @@
       </w:rPr>
     </w:lvl>
   </w:abstractNum>
-  <w:abstractNum w:abstractNumId="8" w15:restartNumberingAfterBreak="0">
+  <w:abstractNum w:abstractNumId="9" w15:restartNumberingAfterBreak="0">
     <w:nsid w:val="59125054"/>
     <w:multiLevelType w:val="hybridMultilevel"/>
     <w:tmpl w:val="C3FC2504"/>
@@ -10372,7 +14154,120 @@
       </w:rPr>
     </w:lvl>
   </w:abstractNum>
-  <w:abstractNum w:abstractNumId="9" w15:restartNumberingAfterBreak="0">
+  <w:abstractNum w:abstractNumId="10" w15:restartNumberingAfterBreak="0">
+    <w:nsid w:val="5A430D20"/>
+    <w:multiLevelType w:val="hybridMultilevel"/>
+    <w:tmpl w:val="6C58E4F2"/>
+    <w:lvl w:ilvl="0" w:tplc="18090001">
+      <w:start w:val="1"/>
+      <w:numFmt w:val="bullet"/>
+      <w:lvlText w:val=""/>
+      <w:lvlJc w:val="left"/>
+      <w:pPr>
+        <w:ind w:left="720" w:hanging="360"/>
+      </w:pPr>
+      <w:rPr>
+        <w:rFonts w:ascii="Symbol" w:hAnsi="Symbol" w:hint="default"/>
+      </w:rPr>
+    </w:lvl>
+    <w:lvl w:ilvl="1" w:tplc="18090003" w:tentative="1">
+      <w:start w:val="1"/>
+      <w:numFmt w:val="bullet"/>
+      <w:lvlText w:val="o"/>
+      <w:lvlJc w:val="left"/>
+      <w:pPr>
+        <w:ind w:left="1440" w:hanging="360"/>
+      </w:pPr>
+      <w:rPr>
+        <w:rFonts w:ascii="Courier New" w:hAnsi="Courier New" w:cs="Courier New" w:hint="default"/>
+      </w:rPr>
+    </w:lvl>
+    <w:lvl w:ilvl="2" w:tplc="18090005" w:tentative="1">
+      <w:start w:val="1"/>
+      <w:numFmt w:val="bullet"/>
+      <w:lvlText w:val=""/>
+      <w:lvlJc w:val="left"/>
+      <w:pPr>
+        <w:ind w:left="2160" w:hanging="360"/>
+      </w:pPr>
+      <w:rPr>
+        <w:rFonts w:ascii="Wingdings" w:hAnsi="Wingdings" w:hint="default"/>
+      </w:rPr>
+    </w:lvl>
+    <w:lvl w:ilvl="3" w:tplc="18090001" w:tentative="1">
+      <w:start w:val="1"/>
+      <w:numFmt w:val="bullet"/>
+      <w:lvlText w:val=""/>
+      <w:lvlJc w:val="left"/>
+      <w:pPr>
+        <w:ind w:left="2880" w:hanging="360"/>
+      </w:pPr>
+      <w:rPr>
+        <w:rFonts w:ascii="Symbol" w:hAnsi="Symbol" w:hint="default"/>
+      </w:rPr>
+    </w:lvl>
+    <w:lvl w:ilvl="4" w:tplc="18090003" w:tentative="1">
+      <w:start w:val="1"/>
+      <w:numFmt w:val="bullet"/>
+      <w:lvlText w:val="o"/>
+      <w:lvlJc w:val="left"/>
+      <w:pPr>
+        <w:ind w:left="3600" w:hanging="360"/>
+      </w:pPr>
+      <w:rPr>
+        <w:rFonts w:ascii="Courier New" w:hAnsi="Courier New" w:cs="Courier New" w:hint="default"/>
+      </w:rPr>
+    </w:lvl>
+    <w:lvl w:ilvl="5" w:tplc="18090005" w:tentative="1">
+      <w:start w:val="1"/>
+      <w:numFmt w:val="bullet"/>
+      <w:lvlText w:val=""/>
+      <w:lvlJc w:val="left"/>
+      <w:pPr>
+        <w:ind w:left="4320" w:hanging="360"/>
+      </w:pPr>
+      <w:rPr>
+        <w:rFonts w:ascii="Wingdings" w:hAnsi="Wingdings" w:hint="default"/>
+      </w:rPr>
+    </w:lvl>
+    <w:lvl w:ilvl="6" w:tplc="18090001" w:tentative="1">
+      <w:start w:val="1"/>
+      <w:numFmt w:val="bullet"/>
+      <w:lvlText w:val=""/>
+      <w:lvlJc w:val="left"/>
+      <w:pPr>
+        <w:ind w:left="5040" w:hanging="360"/>
+      </w:pPr>
+      <w:rPr>
+        <w:rFonts w:ascii="Symbol" w:hAnsi="Symbol" w:hint="default"/>
+      </w:rPr>
+    </w:lvl>
+    <w:lvl w:ilvl="7" w:tplc="18090003" w:tentative="1">
+      <w:start w:val="1"/>
+      <w:numFmt w:val="bullet"/>
+      <w:lvlText w:val="o"/>
+      <w:lvlJc w:val="left"/>
+      <w:pPr>
+        <w:ind w:left="5760" w:hanging="360"/>
+      </w:pPr>
+      <w:rPr>
+        <w:rFonts w:ascii="Courier New" w:hAnsi="Courier New" w:cs="Courier New" w:hint="default"/>
+      </w:rPr>
+    </w:lvl>
+    <w:lvl w:ilvl="8" w:tplc="18090005" w:tentative="1">
+      <w:start w:val="1"/>
+      <w:numFmt w:val="bullet"/>
+      <w:lvlText w:val=""/>
+      <w:lvlJc w:val="left"/>
+      <w:pPr>
+        <w:ind w:left="6480" w:hanging="360"/>
+      </w:pPr>
+      <w:rPr>
+        <w:rFonts w:ascii="Wingdings" w:hAnsi="Wingdings" w:hint="default"/>
+      </w:rPr>
+    </w:lvl>
+  </w:abstractNum>
+  <w:abstractNum w:abstractNumId="11" w15:restartNumberingAfterBreak="0">
     <w:nsid w:val="63783759"/>
     <w:multiLevelType w:val="multilevel"/>
     <w:tmpl w:val="3E9C5DA8"/>
@@ -10521,7 +14416,7 @@
       </w:rPr>
     </w:lvl>
   </w:abstractNum>
-  <w:abstractNum w:abstractNumId="10" w15:restartNumberingAfterBreak="0">
+  <w:abstractNum w:abstractNumId="12" w15:restartNumberingAfterBreak="0">
     <w:nsid w:val="67AD22BD"/>
     <w:multiLevelType w:val="hybridMultilevel"/>
     <w:tmpl w:val="AA4CC192"/>
@@ -10610,7 +14505,7 @@
       </w:pPr>
     </w:lvl>
   </w:abstractNum>
-  <w:abstractNum w:abstractNumId="11" w15:restartNumberingAfterBreak="0">
+  <w:abstractNum w:abstractNumId="13" w15:restartNumberingAfterBreak="0">
     <w:nsid w:val="6BA32709"/>
     <w:multiLevelType w:val="hybridMultilevel"/>
     <w:tmpl w:val="1898ED78"/>
@@ -10699,7 +14594,7 @@
       </w:pPr>
     </w:lvl>
   </w:abstractNum>
-  <w:abstractNum w:abstractNumId="12" w15:restartNumberingAfterBreak="0">
+  <w:abstractNum w:abstractNumId="14" w15:restartNumberingAfterBreak="0">
     <w:nsid w:val="74F76FA8"/>
     <w:multiLevelType w:val="multilevel"/>
     <w:tmpl w:val="A880E408"/>
@@ -10848,7 +14743,7 @@
       </w:rPr>
     </w:lvl>
   </w:abstractNum>
-  <w:abstractNum w:abstractNumId="13" w15:restartNumberingAfterBreak="0">
+  <w:abstractNum w:abstractNumId="15" w15:restartNumberingAfterBreak="0">
     <w:nsid w:val="79C71BC1"/>
     <w:multiLevelType w:val="hybridMultilevel"/>
     <w:tmpl w:val="EB7A32E4"/>
@@ -10962,25 +14857,25 @@
     </w:lvl>
   </w:abstractNum>
   <w:num w:numId="1" w16cid:durableId="2135900187">
-    <w:abstractNumId w:val="11"/>
+    <w:abstractNumId w:val="13"/>
   </w:num>
   <w:num w:numId="2" w16cid:durableId="1185942486">
-    <w:abstractNumId w:val="7"/>
+    <w:abstractNumId w:val="8"/>
   </w:num>
   <w:num w:numId="3" w16cid:durableId="942498517">
-    <w:abstractNumId w:val="10"/>
+    <w:abstractNumId w:val="12"/>
   </w:num>
   <w:num w:numId="4" w16cid:durableId="1476490415">
-    <w:abstractNumId w:val="8"/>
+    <w:abstractNumId w:val="9"/>
   </w:num>
   <w:num w:numId="5" w16cid:durableId="1586260940">
     <w:abstractNumId w:val="3"/>
   </w:num>
   <w:num w:numId="6" w16cid:durableId="478621843">
-    <w:abstractNumId w:val="12"/>
+    <w:abstractNumId w:val="14"/>
   </w:num>
   <w:num w:numId="7" w16cid:durableId="937255383">
-    <w:abstractNumId w:val="9"/>
+    <w:abstractNumId w:val="11"/>
   </w:num>
   <w:num w:numId="8" w16cid:durableId="1370451586">
     <w:abstractNumId w:val="0"/>
@@ -10995,13 +14890,19 @@
     <w:abstractNumId w:val="4"/>
   </w:num>
   <w:num w:numId="12" w16cid:durableId="229466554">
-    <w:abstractNumId w:val="13"/>
+    <w:abstractNumId w:val="15"/>
   </w:num>
   <w:num w:numId="13" w16cid:durableId="133722694">
-    <w:abstractNumId w:val="6"/>
+    <w:abstractNumId w:val="7"/>
   </w:num>
   <w:num w:numId="14" w16cid:durableId="672798130">
     <w:abstractNumId w:val="1"/>
+  </w:num>
+  <w:num w:numId="15" w16cid:durableId="185292441">
+    <w:abstractNumId w:val="6"/>
+  </w:num>
+  <w:num w:numId="16" w16cid:durableId="462817839">
+    <w:abstractNumId w:val="10"/>
   </w:num>
 </w:numbering>
 </file>
@@ -12022,6 +15923,12 @@
 </file>
 
 <file path=customXml/item1.xml><?xml version="1.0" encoding="utf-8"?>
+<p:properties xmlns:p="http://schemas.microsoft.com/office/2006/metadata/properties" xmlns:xsi="http://www.w3.org/2001/XMLSchema-instance" xmlns:pc="http://schemas.microsoft.com/office/infopath/2007/PartnerControls">
+  <documentManagement/>
+</p:properties>
+</file>
+
+<file path=customXml/item2.xml><?xml version="1.0" encoding="utf-8"?>
 <?mso-contentType ?>
 <FormTemplates xmlns="http://schemas.microsoft.com/sharepoint/v3/contenttype/forms">
   <Display>DocumentLibraryForm</Display>
@@ -12030,13 +15937,11 @@
 </FormTemplates>
 </file>
 
-<file path=customXml/item2.xml><?xml version="1.0" encoding="utf-8"?>
-<p:properties xmlns:p="http://schemas.microsoft.com/office/2006/metadata/properties" xmlns:xsi="http://www.w3.org/2001/XMLSchema-instance" xmlns:pc="http://schemas.microsoft.com/office/infopath/2007/PartnerControls">
-  <documentManagement/>
-</p:properties>
+<file path=customXml/item3.xml><?xml version="1.0" encoding="utf-8"?>
+<b:Sources xmlns:b="http://schemas.openxmlformats.org/officeDocument/2006/bibliography" xmlns="http://schemas.openxmlformats.org/officeDocument/2006/bibliography" SelectedStyle="\APASixthEditionOfficeOnline.xsl" StyleName="APA" Version="6"/>
 </file>
 
-<file path=customXml/item3.xml><?xml version="1.0" encoding="utf-8"?>
+<file path=customXml/item4.xml><?xml version="1.0" encoding="utf-8"?>
 <ct:contentTypeSchema xmlns:ct="http://schemas.microsoft.com/office/2006/metadata/contentType" xmlns:ma="http://schemas.microsoft.com/office/2006/metadata/properties/metaAttributes" ct:_="" ma:_="" ma:contentTypeName="Document" ma:contentTypeID="0x0101008AEC8A49A4C23A4FA48D284D6A9AAC70" ma:contentTypeVersion="2" ma:contentTypeDescription="Create a new document." ma:contentTypeScope="" ma:versionID="dfaa7ae41b3fd4cbee0bb5ac2db305b3">
   <xsd:schema xmlns:xsd="http://www.w3.org/2001/XMLSchema" xmlns:xs="http://www.w3.org/2001/XMLSchema" xmlns:p="http://schemas.microsoft.com/office/2006/metadata/properties" xmlns:ns3="d72c7a47-7a60-45ed-a901-450e9f27554c" targetNamespace="http://schemas.microsoft.com/office/2006/metadata/properties" ma:root="true" ma:fieldsID="48e7f813fc21cf42e87a59e73a2bbd16" ns3:_="">
     <xsd:import namespace="d72c7a47-7a60-45ed-a901-450e9f27554c"/>
@@ -12168,19 +16073,7 @@
 </ct:contentTypeSchema>
 </file>
 
-<file path=customXml/item4.xml><?xml version="1.0" encoding="utf-8"?>
-<b:Sources xmlns:b="http://schemas.openxmlformats.org/officeDocument/2006/bibliography" xmlns="http://schemas.openxmlformats.org/officeDocument/2006/bibliography" SelectedStyle="\APASixthEditionOfficeOnline.xsl" StyleName="APA" Version="6"/>
-</file>
-
 <file path=customXml/itemProps1.xml><?xml version="1.0" encoding="utf-8"?>
-<ds:datastoreItem xmlns:ds="http://schemas.openxmlformats.org/officeDocument/2006/customXml" ds:itemID="{ADF6056E-5C42-4B7C-B42E-FFBF707E7828}">
-  <ds:schemaRefs>
-    <ds:schemaRef ds:uri="http://schemas.microsoft.com/sharepoint/v3/contenttype/forms"/>
-  </ds:schemaRefs>
-</ds:datastoreItem>
-</file>
-
-<file path=customXml/itemProps2.xml><?xml version="1.0" encoding="utf-8"?>
 <ds:datastoreItem xmlns:ds="http://schemas.openxmlformats.org/officeDocument/2006/customXml" ds:itemID="{E3DF9137-7FE9-4ECA-85CC-740C22A103B0}">
   <ds:schemaRefs>
     <ds:schemaRef ds:uri="http://schemas.microsoft.com/office/2006/metadata/properties"/>
@@ -12189,7 +16082,23 @@
 </ds:datastoreItem>
 </file>
 
+<file path=customXml/itemProps2.xml><?xml version="1.0" encoding="utf-8"?>
+<ds:datastoreItem xmlns:ds="http://schemas.openxmlformats.org/officeDocument/2006/customXml" ds:itemID="{ADF6056E-5C42-4B7C-B42E-FFBF707E7828}">
+  <ds:schemaRefs>
+    <ds:schemaRef ds:uri="http://schemas.microsoft.com/sharepoint/v3/contenttype/forms"/>
+  </ds:schemaRefs>
+</ds:datastoreItem>
+</file>
+
 <file path=customXml/itemProps3.xml><?xml version="1.0" encoding="utf-8"?>
+<ds:datastoreItem xmlns:ds="http://schemas.openxmlformats.org/officeDocument/2006/customXml" ds:itemID="{500584E1-BE6E-4CD5-8DC7-60D11D830CF5}">
+  <ds:schemaRefs>
+    <ds:schemaRef ds:uri="http://schemas.openxmlformats.org/officeDocument/2006/bibliography"/>
+  </ds:schemaRefs>
+</ds:datastoreItem>
+</file>
+
+<file path=customXml/itemProps4.xml><?xml version="1.0" encoding="utf-8"?>
 <ds:datastoreItem xmlns:ds="http://schemas.openxmlformats.org/officeDocument/2006/customXml" ds:itemID="{0D48BAAD-7B28-4A2B-B2F0-50453ED75124}">
   <ds:schemaRefs>
     <ds:schemaRef ds:uri="http://schemas.microsoft.com/office/2006/metadata/contentType"/>
@@ -12205,12 +16114,4 @@
     <ds:schemaRef ds:uri="http://schemas.microsoft.com/internal/obd"/>
   </ds:schemaRefs>
 </ds:datastoreItem>
-</file>
-
-<file path=customXml/itemProps4.xml><?xml version="1.0" encoding="utf-8"?>
-<ds:datastoreItem xmlns:ds="http://schemas.openxmlformats.org/officeDocument/2006/customXml" ds:itemID="{500584E1-BE6E-4CD5-8DC7-60D11D830CF5}">
-  <ds:schemaRefs>
-    <ds:schemaRef ds:uri="http://schemas.openxmlformats.org/officeDocument/2006/bibliography"/>
-  </ds:schemaRefs>
-</ds:datastoreItem>
 </file>
</xml_diff>